<commit_message>
Sumario corrigido, e as demais alteraçoes necessárias
</commit_message>
<xml_diff>
--- a/PTCC.docx
+++ b/PTCC.docx
@@ -5233,7 +5233,7 @@
         </w:rPr>
         <w:fldChar w:fldCharType="separate"/>
       </w:r>
-      <w:hyperlink w:anchor="_Toc23950983" w:history="1">
+      <w:hyperlink w:anchor="_Toc23954782" w:history="1">
         <w:r>
           <w:rPr>
             <w:rStyle w:val="Hyperlink"/>
@@ -5280,7 +5280,7 @@
             <w:noProof/>
             <w:webHidden/>
           </w:rPr>
-          <w:instrText xml:space="preserve"> PAGEREF _Toc23950983 \h </w:instrText>
+          <w:instrText xml:space="preserve"> PAGEREF _Toc23954782 \h </w:instrText>
         </w:r>
         <w:r>
           <w:rPr>
@@ -5327,7 +5327,7 @@
           <w:lang w:eastAsia="pt-BR"/>
         </w:rPr>
       </w:pPr>
-      <w:hyperlink w:anchor="_Toc23950984" w:history="1">
+      <w:hyperlink w:anchor="_Toc23954783" w:history="1">
         <w:r>
           <w:rPr>
             <w:rStyle w:val="Hyperlink"/>
@@ -5372,7 +5372,7 @@
             <w:noProof/>
             <w:webHidden/>
           </w:rPr>
-          <w:instrText xml:space="preserve"> PAGEREF _Toc23950984 \h </w:instrText>
+          <w:instrText xml:space="preserve"> PAGEREF _Toc23954783 \h </w:instrText>
         </w:r>
         <w:r>
           <w:rPr>
@@ -5419,7 +5419,7 @@
           <w:lang w:eastAsia="pt-BR"/>
         </w:rPr>
       </w:pPr>
-      <w:hyperlink w:anchor="_Toc23950985" w:history="1">
+      <w:hyperlink w:anchor="_Toc23954784" w:history="1">
         <w:r>
           <w:rPr>
             <w:rStyle w:val="Hyperlink"/>
@@ -5464,7 +5464,7 @@
             <w:noProof/>
             <w:webHidden/>
           </w:rPr>
-          <w:instrText xml:space="preserve"> PAGEREF _Toc23950985 \h </w:instrText>
+          <w:instrText xml:space="preserve"> PAGEREF _Toc23954784 \h </w:instrText>
         </w:r>
         <w:r>
           <w:rPr>
@@ -5512,7 +5512,7 @@
           <w:lang w:eastAsia="pt-BR"/>
         </w:rPr>
       </w:pPr>
-      <w:hyperlink w:anchor="_Toc23950986" w:history="1">
+      <w:hyperlink w:anchor="_Toc23954785" w:history="1">
         <w:r>
           <w:rPr>
             <w:rStyle w:val="Hyperlink"/>
@@ -5558,7 +5558,7 @@
             <w:noProof/>
             <w:webHidden/>
           </w:rPr>
-          <w:instrText xml:space="preserve"> PAGEREF _Toc23950986 \h </w:instrText>
+          <w:instrText xml:space="preserve"> PAGEREF _Toc23954785 \h </w:instrText>
         </w:r>
         <w:r>
           <w:rPr>
@@ -5578,7 +5578,7 @@
             <w:noProof/>
             <w:webHidden/>
           </w:rPr>
-          <w:t>14</w:t>
+          <w:t>15</w:t>
         </w:r>
         <w:r>
           <w:rPr>
@@ -5606,7 +5606,7 @@
           <w:lang w:eastAsia="pt-BR"/>
         </w:rPr>
       </w:pPr>
-      <w:hyperlink w:anchor="_Toc23950987" w:history="1">
+      <w:hyperlink w:anchor="_Toc23954786" w:history="1">
         <w:r>
           <w:rPr>
             <w:rStyle w:val="Hyperlink"/>
@@ -5652,7 +5652,7 @@
             <w:noProof/>
             <w:webHidden/>
           </w:rPr>
-          <w:instrText xml:space="preserve"> PAGEREF _Toc23950987 \h </w:instrText>
+          <w:instrText xml:space="preserve"> PAGEREF _Toc23954786 \h </w:instrText>
         </w:r>
         <w:r>
           <w:rPr>
@@ -5699,7 +5699,7 @@
           <w:lang w:eastAsia="pt-BR"/>
         </w:rPr>
       </w:pPr>
-      <w:hyperlink w:anchor="_Toc23950988" w:history="1">
+      <w:hyperlink w:anchor="_Toc23954787" w:history="1">
         <w:r>
           <w:rPr>
             <w:rStyle w:val="Hyperlink"/>
@@ -5744,7 +5744,7 @@
             <w:noProof/>
             <w:webHidden/>
           </w:rPr>
-          <w:instrText xml:space="preserve"> PAGEREF _Toc23950988 \h </w:instrText>
+          <w:instrText xml:space="preserve"> PAGEREF _Toc23954787 \h </w:instrText>
         </w:r>
         <w:r>
           <w:rPr>
@@ -5792,7 +5792,7 @@
           <w:lang w:eastAsia="pt-BR"/>
         </w:rPr>
       </w:pPr>
-      <w:hyperlink w:anchor="_Toc23950989" w:history="1">
+      <w:hyperlink w:anchor="_Toc23954788" w:history="1">
         <w:r>
           <w:rPr>
             <w:rStyle w:val="Hyperlink"/>
@@ -5838,7 +5838,7 @@
             <w:noProof/>
             <w:webHidden/>
           </w:rPr>
-          <w:instrText xml:space="preserve"> PAGEREF _Toc23950989 \h </w:instrText>
+          <w:instrText xml:space="preserve"> PAGEREF _Toc23954788 \h </w:instrText>
         </w:r>
         <w:r>
           <w:rPr>
@@ -5858,7 +5858,7 @@
             <w:noProof/>
             <w:webHidden/>
           </w:rPr>
-          <w:t>15</w:t>
+          <w:t>16</w:t>
         </w:r>
         <w:r>
           <w:rPr>
@@ -5887,7 +5887,7 @@
           <w:lang w:eastAsia="pt-BR"/>
         </w:rPr>
       </w:pPr>
-      <w:hyperlink w:anchor="_Toc23950990" w:history="1">
+      <w:hyperlink w:anchor="_Toc23954789" w:history="1">
         <w:r>
           <w:rPr>
             <w:rStyle w:val="Hyperlink"/>
@@ -5934,7 +5934,7 @@
             <w:noProof/>
             <w:webHidden/>
           </w:rPr>
-          <w:instrText xml:space="preserve"> PAGEREF _Toc23950990 \h </w:instrText>
+          <w:instrText xml:space="preserve"> PAGEREF _Toc23954789 \h </w:instrText>
         </w:r>
         <w:r>
           <w:rPr>
@@ -5981,7 +5981,7 @@
           <w:lang w:eastAsia="pt-BR"/>
         </w:rPr>
       </w:pPr>
-      <w:hyperlink w:anchor="_Toc23950991" w:history="1">
+      <w:hyperlink w:anchor="_Toc23954790" w:history="1">
         <w:r>
           <w:rPr>
             <w:rStyle w:val="Hyperlink"/>
@@ -6026,7 +6026,7 @@
             <w:noProof/>
             <w:webHidden/>
           </w:rPr>
-          <w:instrText xml:space="preserve"> PAGEREF _Toc23950991 \h </w:instrText>
+          <w:instrText xml:space="preserve"> PAGEREF _Toc23954790 \h </w:instrText>
         </w:r>
         <w:r>
           <w:rPr>
@@ -6073,7 +6073,7 @@
           <w:lang w:eastAsia="pt-BR"/>
         </w:rPr>
       </w:pPr>
-      <w:hyperlink w:anchor="_Toc23950992" w:history="1">
+      <w:hyperlink w:anchor="_Toc23954791" w:history="1">
         <w:r>
           <w:rPr>
             <w:rStyle w:val="Hyperlink"/>
@@ -6118,7 +6118,7 @@
             <w:noProof/>
             <w:webHidden/>
           </w:rPr>
-          <w:instrText xml:space="preserve"> PAGEREF _Toc23950992 \h </w:instrText>
+          <w:instrText xml:space="preserve"> PAGEREF _Toc23954791 \h </w:instrText>
         </w:r>
         <w:r>
           <w:rPr>
@@ -6165,7 +6165,7 @@
           <w:lang w:eastAsia="pt-BR"/>
         </w:rPr>
       </w:pPr>
-      <w:hyperlink w:anchor="_Toc23950993" w:history="1">
+      <w:hyperlink w:anchor="_Toc23954792" w:history="1">
         <w:r>
           <w:rPr>
             <w:rStyle w:val="Hyperlink"/>
@@ -6211,7 +6211,7 @@
             <w:noProof/>
             <w:webHidden/>
           </w:rPr>
-          <w:instrText xml:space="preserve"> PAGEREF _Toc23950993 \h </w:instrText>
+          <w:instrText xml:space="preserve"> PAGEREF _Toc23954792 \h </w:instrText>
         </w:r>
         <w:r>
           <w:rPr>
@@ -6231,7 +6231,7 @@
             <w:noProof/>
             <w:webHidden/>
           </w:rPr>
-          <w:t>17</w:t>
+          <w:t>16</w:t>
         </w:r>
         <w:r>
           <w:rPr>
@@ -6258,7 +6258,7 @@
           <w:lang w:eastAsia="pt-BR"/>
         </w:rPr>
       </w:pPr>
-      <w:hyperlink w:anchor="_Toc23950994" w:history="1">
+      <w:hyperlink w:anchor="_Toc23954793" w:history="1">
         <w:r>
           <w:rPr>
             <w:rStyle w:val="Hyperlink"/>
@@ -6303,7 +6303,7 @@
             <w:noProof/>
             <w:webHidden/>
           </w:rPr>
-          <w:instrText xml:space="preserve"> PAGEREF _Toc23950994 \h </w:instrText>
+          <w:instrText xml:space="preserve"> PAGEREF _Toc23954793 \h </w:instrText>
         </w:r>
         <w:r>
           <w:rPr>
@@ -6323,7 +6323,7 @@
             <w:noProof/>
             <w:webHidden/>
           </w:rPr>
-          <w:t>20</w:t>
+          <w:t>16</w:t>
         </w:r>
         <w:r>
           <w:rPr>
@@ -6352,7 +6352,7 @@
           <w:lang w:eastAsia="pt-BR"/>
         </w:rPr>
       </w:pPr>
-      <w:hyperlink w:anchor="_Toc23950995" w:history="1">
+      <w:hyperlink w:anchor="_Toc23954794" w:history="1">
         <w:r>
           <w:rPr>
             <w:rStyle w:val="Hyperlink"/>
@@ -6399,7 +6399,7 @@
             <w:noProof/>
             <w:webHidden/>
           </w:rPr>
-          <w:instrText xml:space="preserve"> PAGEREF _Toc23950995 \h </w:instrText>
+          <w:instrText xml:space="preserve"> PAGEREF _Toc23954794 \h </w:instrText>
         </w:r>
         <w:r>
           <w:rPr>
@@ -6419,7 +6419,7 @@
             <w:noProof/>
             <w:webHidden/>
           </w:rPr>
-          <w:t>22</w:t>
+          <w:t>16</w:t>
         </w:r>
         <w:r>
           <w:rPr>
@@ -6448,7 +6448,7 @@
           <w:lang w:eastAsia="pt-BR"/>
         </w:rPr>
       </w:pPr>
-      <w:hyperlink w:anchor="_Toc23950996" w:history="1">
+      <w:hyperlink w:anchor="_Toc23954795" w:history="1">
         <w:r>
           <w:rPr>
             <w:rStyle w:val="Hyperlink"/>
@@ -6495,7 +6495,7 @@
             <w:noProof/>
             <w:webHidden/>
           </w:rPr>
-          <w:instrText xml:space="preserve"> PAGEREF _Toc23950996 \h </w:instrText>
+          <w:instrText xml:space="preserve"> PAGEREF _Toc23954795 \h </w:instrText>
         </w:r>
         <w:r>
           <w:rPr>
@@ -6515,7 +6515,7 @@
             <w:noProof/>
             <w:webHidden/>
           </w:rPr>
-          <w:t>22</w:t>
+          <w:t>16</w:t>
         </w:r>
         <w:r>
           <w:rPr>
@@ -6544,7 +6544,7 @@
           <w:lang w:eastAsia="pt-BR"/>
         </w:rPr>
       </w:pPr>
-      <w:hyperlink w:anchor="_Toc23950997" w:history="1">
+      <w:hyperlink w:anchor="_Toc23954796" w:history="1">
         <w:r>
           <w:rPr>
             <w:rStyle w:val="Hyperlink"/>
@@ -6591,7 +6591,7 @@
             <w:noProof/>
             <w:webHidden/>
           </w:rPr>
-          <w:instrText xml:space="preserve"> PAGEREF _Toc23950997 \h </w:instrText>
+          <w:instrText xml:space="preserve"> PAGEREF _Toc23954796 \h </w:instrText>
         </w:r>
         <w:r>
           <w:rPr>
@@ -6611,7 +6611,7 @@
             <w:noProof/>
             <w:webHidden/>
           </w:rPr>
-          <w:t>23</w:t>
+          <w:t>16</w:t>
         </w:r>
         <w:r>
           <w:rPr>
@@ -6639,7 +6639,7 @@
           <w:lang w:eastAsia="pt-BR"/>
         </w:rPr>
       </w:pPr>
-      <w:hyperlink w:anchor="_Toc23950998" w:history="1">
+      <w:hyperlink w:anchor="_Toc23954797" w:history="1">
         <w:r>
           <w:rPr>
             <w:rStyle w:val="Hyperlink"/>
@@ -6666,7 +6666,7 @@
             <w:noProof/>
             <w:webHidden/>
           </w:rPr>
-          <w:instrText xml:space="preserve"> PAGEREF _Toc23950998 \h </w:instrText>
+          <w:instrText xml:space="preserve"> PAGEREF _Toc23954797 \h </w:instrText>
         </w:r>
         <w:r>
           <w:rPr>
@@ -6686,7 +6686,7 @@
             <w:noProof/>
             <w:webHidden/>
           </w:rPr>
-          <w:t>23</w:t>
+          <w:t>16</w:t>
         </w:r>
         <w:r>
           <w:rPr>
@@ -6814,7 +6814,7 @@
       <w:bookmarkStart w:id="3" w:name="_Toc23947078"/>
       <w:bookmarkStart w:id="4" w:name="_Toc23950265"/>
       <w:bookmarkStart w:id="5" w:name="_Toc23950332"/>
-      <w:bookmarkStart w:id="6" w:name="_Toc23950983"/>
+      <w:bookmarkStart w:id="6" w:name="_Toc23954782"/>
       <w:r>
         <w:lastRenderedPageBreak/>
         <w:t>INTRODUÇÃO</w:t>
@@ -6827,13 +6827,16 @@
       <w:bookmarkEnd w:id="5"/>
       <w:bookmarkEnd w:id="6"/>
     </w:p>
-    <w:p/>
+    <w:p>
+      <w:bookmarkStart w:id="7" w:name="_GoBack"/>
+      <w:bookmarkEnd w:id="7"/>
+    </w:p>
     <w:p>
       <w:pPr>
         <w:ind w:firstLine="709"/>
       </w:pPr>
-      <w:bookmarkStart w:id="7" w:name="_Toc174117261"/>
-      <w:bookmarkStart w:id="8" w:name="_Toc254273956"/>
+      <w:bookmarkStart w:id="8" w:name="_Toc174117261"/>
+      <w:bookmarkStart w:id="9" w:name="_Toc254273956"/>
       <w:r>
         <w:t xml:space="preserve">Atualmente, o </w:t>
       </w:r>
@@ -6976,17 +6979,16 @@
       <w:pPr>
         <w:pStyle w:val="Ttulo2"/>
       </w:pPr>
-      <w:bookmarkStart w:id="9" w:name="_Toc23946494"/>
-      <w:bookmarkStart w:id="10" w:name="_Toc23946981"/>
-      <w:bookmarkStart w:id="11" w:name="_Toc23947057"/>
-      <w:bookmarkStart w:id="12" w:name="_Toc23947079"/>
-      <w:bookmarkStart w:id="13" w:name="_Toc23950266"/>
-      <w:bookmarkStart w:id="14" w:name="_Toc23950333"/>
-      <w:bookmarkStart w:id="15" w:name="_Toc23950984"/>
+      <w:bookmarkStart w:id="10" w:name="_Toc23946494"/>
+      <w:bookmarkStart w:id="11" w:name="_Toc23946981"/>
+      <w:bookmarkStart w:id="12" w:name="_Toc23947057"/>
+      <w:bookmarkStart w:id="13" w:name="_Toc23947079"/>
+      <w:bookmarkStart w:id="14" w:name="_Toc23950266"/>
+      <w:bookmarkStart w:id="15" w:name="_Toc23950333"/>
+      <w:bookmarkStart w:id="16" w:name="_Toc23954783"/>
       <w:r>
         <w:t>Tema</w:t>
       </w:r>
-      <w:bookmarkEnd w:id="7"/>
       <w:bookmarkEnd w:id="8"/>
       <w:bookmarkEnd w:id="9"/>
       <w:bookmarkEnd w:id="10"/>
@@ -6995,6 +6997,7 @@
       <w:bookmarkEnd w:id="13"/>
       <w:bookmarkEnd w:id="14"/>
       <w:bookmarkEnd w:id="15"/>
+      <w:bookmarkEnd w:id="16"/>
     </w:p>
     <w:p/>
     <w:p>
@@ -7070,19 +7073,18 @@
       <w:pPr>
         <w:pStyle w:val="Ttulo2"/>
       </w:pPr>
-      <w:bookmarkStart w:id="16" w:name="_Toc174117262"/>
-      <w:bookmarkStart w:id="17" w:name="_Toc254273957"/>
-      <w:bookmarkStart w:id="18" w:name="_Toc23946495"/>
-      <w:bookmarkStart w:id="19" w:name="_Toc23946982"/>
-      <w:bookmarkStart w:id="20" w:name="_Toc23947058"/>
-      <w:bookmarkStart w:id="21" w:name="_Toc23947080"/>
-      <w:bookmarkStart w:id="22" w:name="_Toc23950267"/>
-      <w:bookmarkStart w:id="23" w:name="_Toc23950334"/>
-      <w:bookmarkStart w:id="24" w:name="_Toc23950985"/>
+      <w:bookmarkStart w:id="17" w:name="_Toc174117262"/>
+      <w:bookmarkStart w:id="18" w:name="_Toc254273957"/>
+      <w:bookmarkStart w:id="19" w:name="_Toc23946495"/>
+      <w:bookmarkStart w:id="20" w:name="_Toc23946982"/>
+      <w:bookmarkStart w:id="21" w:name="_Toc23947058"/>
+      <w:bookmarkStart w:id="22" w:name="_Toc23947080"/>
+      <w:bookmarkStart w:id="23" w:name="_Toc23950267"/>
+      <w:bookmarkStart w:id="24" w:name="_Toc23950334"/>
+      <w:bookmarkStart w:id="25" w:name="_Toc23954784"/>
       <w:r>
         <w:t>Problema</w:t>
       </w:r>
-      <w:bookmarkEnd w:id="16"/>
       <w:bookmarkEnd w:id="17"/>
       <w:bookmarkEnd w:id="18"/>
       <w:bookmarkEnd w:id="19"/>
@@ -7091,6 +7093,7 @@
       <w:bookmarkEnd w:id="22"/>
       <w:bookmarkEnd w:id="23"/>
       <w:bookmarkEnd w:id="24"/>
+      <w:bookmarkEnd w:id="25"/>
     </w:p>
     <w:p/>
     <w:p>
@@ -7247,20 +7250,19 @@
       <w:pPr>
         <w:pStyle w:val="Ttulo3"/>
       </w:pPr>
-      <w:bookmarkStart w:id="25" w:name="_Toc174117263"/>
-      <w:bookmarkStart w:id="26" w:name="_Toc254273958"/>
-      <w:bookmarkStart w:id="27" w:name="_Toc23946496"/>
-      <w:bookmarkStart w:id="28" w:name="_Toc23946983"/>
-      <w:bookmarkStart w:id="29" w:name="_Toc23947059"/>
-      <w:bookmarkStart w:id="30" w:name="_Toc23947081"/>
-      <w:bookmarkStart w:id="31" w:name="_Toc23950268"/>
-      <w:bookmarkStart w:id="32" w:name="_Toc23950335"/>
-      <w:bookmarkStart w:id="33" w:name="_Toc23950986"/>
+      <w:bookmarkStart w:id="26" w:name="_Toc174117263"/>
+      <w:bookmarkStart w:id="27" w:name="_Toc254273958"/>
+      <w:bookmarkStart w:id="28" w:name="_Toc23946496"/>
+      <w:bookmarkStart w:id="29" w:name="_Toc23946983"/>
+      <w:bookmarkStart w:id="30" w:name="_Toc23947059"/>
+      <w:bookmarkStart w:id="31" w:name="_Toc23947081"/>
+      <w:bookmarkStart w:id="32" w:name="_Toc23950268"/>
+      <w:bookmarkStart w:id="33" w:name="_Toc23950335"/>
+      <w:bookmarkStart w:id="34" w:name="_Toc23954785"/>
       <w:r>
         <w:lastRenderedPageBreak/>
         <w:t>Objetivo Geral</w:t>
       </w:r>
-      <w:bookmarkEnd w:id="25"/>
       <w:bookmarkEnd w:id="26"/>
       <w:bookmarkEnd w:id="27"/>
       <w:bookmarkEnd w:id="28"/>
@@ -7269,6 +7271,7 @@
       <w:bookmarkEnd w:id="31"/>
       <w:bookmarkEnd w:id="32"/>
       <w:bookmarkEnd w:id="33"/>
+      <w:bookmarkEnd w:id="34"/>
     </w:p>
     <w:p/>
     <w:p>
@@ -7295,19 +7298,18 @@
       <w:pPr>
         <w:pStyle w:val="Ttulo3"/>
       </w:pPr>
-      <w:bookmarkStart w:id="34" w:name="_Toc174117264"/>
-      <w:bookmarkStart w:id="35" w:name="_Toc254273959"/>
-      <w:bookmarkStart w:id="36" w:name="_Toc23946497"/>
-      <w:bookmarkStart w:id="37" w:name="_Toc23946984"/>
-      <w:bookmarkStart w:id="38" w:name="_Toc23947060"/>
-      <w:bookmarkStart w:id="39" w:name="_Toc23947082"/>
-      <w:bookmarkStart w:id="40" w:name="_Toc23950269"/>
-      <w:bookmarkStart w:id="41" w:name="_Toc23950336"/>
-      <w:bookmarkStart w:id="42" w:name="_Toc23950987"/>
+      <w:bookmarkStart w:id="35" w:name="_Toc174117264"/>
+      <w:bookmarkStart w:id="36" w:name="_Toc254273959"/>
+      <w:bookmarkStart w:id="37" w:name="_Toc23946497"/>
+      <w:bookmarkStart w:id="38" w:name="_Toc23946984"/>
+      <w:bookmarkStart w:id="39" w:name="_Toc23947060"/>
+      <w:bookmarkStart w:id="40" w:name="_Toc23947082"/>
+      <w:bookmarkStart w:id="41" w:name="_Toc23950269"/>
+      <w:bookmarkStart w:id="42" w:name="_Toc23950336"/>
+      <w:bookmarkStart w:id="43" w:name="_Toc23954786"/>
       <w:r>
         <w:t>Objetivos Específicos</w:t>
       </w:r>
-      <w:bookmarkEnd w:id="34"/>
       <w:bookmarkEnd w:id="35"/>
       <w:bookmarkEnd w:id="36"/>
       <w:bookmarkEnd w:id="37"/>
@@ -7316,6 +7318,7 @@
       <w:bookmarkEnd w:id="40"/>
       <w:bookmarkEnd w:id="41"/>
       <w:bookmarkEnd w:id="42"/>
+      <w:bookmarkEnd w:id="43"/>
     </w:p>
     <w:p/>
     <w:p>
@@ -7326,7 +7329,7 @@
           <w:numId w:val="7"/>
         </w:numPr>
       </w:pPr>
-      <w:bookmarkStart w:id="43" w:name="_Toc254273960"/>
+      <w:bookmarkStart w:id="44" w:name="_Toc254273960"/>
       <w:r>
         <w:t xml:space="preserve">Verificar a aplicabilidade do </w:t>
       </w:r>
@@ -7415,27 +7418,27 @@
       <w:pPr>
         <w:pStyle w:val="Ttulo2"/>
       </w:pPr>
-      <w:bookmarkStart w:id="44" w:name="_Toc23946498"/>
-      <w:bookmarkStart w:id="45" w:name="_Toc23946985"/>
-      <w:bookmarkStart w:id="46" w:name="_Toc23947061"/>
-      <w:bookmarkStart w:id="47" w:name="_Toc23947083"/>
-      <w:bookmarkStart w:id="48" w:name="_Toc23950270"/>
-      <w:bookmarkStart w:id="49" w:name="_Toc23950337"/>
-      <w:bookmarkStart w:id="50" w:name="_Toc23950988"/>
+      <w:bookmarkStart w:id="45" w:name="_Toc23946498"/>
+      <w:bookmarkStart w:id="46" w:name="_Toc23946985"/>
+      <w:bookmarkStart w:id="47" w:name="_Toc23947061"/>
+      <w:bookmarkStart w:id="48" w:name="_Toc23947083"/>
+      <w:bookmarkStart w:id="49" w:name="_Toc23950270"/>
+      <w:bookmarkStart w:id="50" w:name="_Toc23950337"/>
+      <w:bookmarkStart w:id="51" w:name="_Toc23954787"/>
       <w:r>
         <w:t xml:space="preserve">Estrutura </w:t>
       </w:r>
-      <w:bookmarkEnd w:id="43"/>
+      <w:bookmarkEnd w:id="44"/>
       <w:r>
         <w:t>do TCC</w:t>
       </w:r>
-      <w:bookmarkEnd w:id="44"/>
       <w:bookmarkEnd w:id="45"/>
       <w:bookmarkEnd w:id="46"/>
       <w:bookmarkEnd w:id="47"/>
       <w:bookmarkEnd w:id="48"/>
       <w:bookmarkEnd w:id="49"/>
       <w:bookmarkEnd w:id="50"/>
+      <w:bookmarkEnd w:id="51"/>
     </w:p>
     <w:p/>
     <w:p>
@@ -7583,23 +7586,23 @@
       <w:pPr>
         <w:pStyle w:val="Ttulo3"/>
       </w:pPr>
-      <w:bookmarkStart w:id="51" w:name="_Toc23946499"/>
-      <w:bookmarkStart w:id="52" w:name="_Toc23946986"/>
-      <w:bookmarkStart w:id="53" w:name="_Toc23947062"/>
-      <w:bookmarkStart w:id="54" w:name="_Toc23947084"/>
-      <w:bookmarkStart w:id="55" w:name="_Toc23950271"/>
-      <w:bookmarkStart w:id="56" w:name="_Toc23950338"/>
-      <w:bookmarkStart w:id="57" w:name="_Toc23950989"/>
+      <w:bookmarkStart w:id="52" w:name="_Toc23946499"/>
+      <w:bookmarkStart w:id="53" w:name="_Toc23946986"/>
+      <w:bookmarkStart w:id="54" w:name="_Toc23947062"/>
+      <w:bookmarkStart w:id="55" w:name="_Toc23947084"/>
+      <w:bookmarkStart w:id="56" w:name="_Toc23950271"/>
+      <w:bookmarkStart w:id="57" w:name="_Toc23950338"/>
+      <w:bookmarkStart w:id="58" w:name="_Toc23954788"/>
       <w:r>
         <w:t>Classificação da Pesquisa</w:t>
       </w:r>
-      <w:bookmarkEnd w:id="51"/>
       <w:bookmarkEnd w:id="52"/>
       <w:bookmarkEnd w:id="53"/>
       <w:bookmarkEnd w:id="54"/>
       <w:bookmarkEnd w:id="55"/>
       <w:bookmarkEnd w:id="56"/>
       <w:bookmarkEnd w:id="57"/>
+      <w:bookmarkEnd w:id="58"/>
     </w:p>
     <w:p>
       <w:pPr>
@@ -7640,23 +7643,23 @@
       <w:pPr>
         <w:pStyle w:val="Ttulo1"/>
       </w:pPr>
-      <w:bookmarkStart w:id="58" w:name="_Toc23946500"/>
-      <w:bookmarkStart w:id="59" w:name="_Toc23946987"/>
-      <w:bookmarkStart w:id="60" w:name="_Toc23947063"/>
-      <w:bookmarkStart w:id="61" w:name="_Toc23947085"/>
-      <w:bookmarkStart w:id="62" w:name="_Toc23950272"/>
-      <w:bookmarkStart w:id="63" w:name="_Toc23950339"/>
-      <w:bookmarkStart w:id="64" w:name="_Toc23950990"/>
+      <w:bookmarkStart w:id="59" w:name="_Toc23946500"/>
+      <w:bookmarkStart w:id="60" w:name="_Toc23946987"/>
+      <w:bookmarkStart w:id="61" w:name="_Toc23947063"/>
+      <w:bookmarkStart w:id="62" w:name="_Toc23947085"/>
+      <w:bookmarkStart w:id="63" w:name="_Toc23950272"/>
+      <w:bookmarkStart w:id="64" w:name="_Toc23950339"/>
+      <w:bookmarkStart w:id="65" w:name="_Toc23954789"/>
       <w:r>
         <w:t>CONCEITOS GERAIS E REVISÃO DA LITERATURA</w:t>
       </w:r>
-      <w:bookmarkEnd w:id="58"/>
       <w:bookmarkEnd w:id="59"/>
       <w:bookmarkEnd w:id="60"/>
       <w:bookmarkEnd w:id="61"/>
       <w:bookmarkEnd w:id="62"/>
       <w:bookmarkEnd w:id="63"/>
       <w:bookmarkEnd w:id="64"/>
+      <w:bookmarkEnd w:id="65"/>
     </w:p>
     <w:p/>
     <w:p>
@@ -7690,23 +7693,23 @@
       <w:pPr>
         <w:pStyle w:val="Ttulo2"/>
       </w:pPr>
-      <w:bookmarkStart w:id="65" w:name="_Toc23946501"/>
-      <w:bookmarkStart w:id="66" w:name="_Toc23946988"/>
-      <w:bookmarkStart w:id="67" w:name="_Toc23947064"/>
-      <w:bookmarkStart w:id="68" w:name="_Toc23947086"/>
-      <w:bookmarkStart w:id="69" w:name="_Toc23950273"/>
-      <w:bookmarkStart w:id="70" w:name="_Toc23950340"/>
-      <w:bookmarkStart w:id="71" w:name="_Toc23950991"/>
+      <w:bookmarkStart w:id="66" w:name="_Toc23946501"/>
+      <w:bookmarkStart w:id="67" w:name="_Toc23946988"/>
+      <w:bookmarkStart w:id="68" w:name="_Toc23947064"/>
+      <w:bookmarkStart w:id="69" w:name="_Toc23947086"/>
+      <w:bookmarkStart w:id="70" w:name="_Toc23950273"/>
+      <w:bookmarkStart w:id="71" w:name="_Toc23950340"/>
+      <w:bookmarkStart w:id="72" w:name="_Toc23954790"/>
       <w:r>
         <w:t>E-Commerce</w:t>
       </w:r>
-      <w:bookmarkEnd w:id="65"/>
       <w:bookmarkEnd w:id="66"/>
       <w:bookmarkEnd w:id="67"/>
       <w:bookmarkEnd w:id="68"/>
       <w:bookmarkEnd w:id="69"/>
       <w:bookmarkEnd w:id="70"/>
       <w:bookmarkEnd w:id="71"/>
+      <w:bookmarkEnd w:id="72"/>
     </w:p>
     <w:p/>
     <w:p>
@@ -7930,11 +7933,7 @@
         <w:t>)</w:t>
       </w:r>
       <w:r>
-        <w:t xml:space="preserve">, que é a venda de clientes para clientes, que pode exemplificado como uma pessoa </w:t>
-      </w:r>
-      <w:r>
-        <w:lastRenderedPageBreak/>
-        <w:t>que comprou algo, e por algum motivo resolveu se desfazer dele, vendendo assim para outro cliente.</w:t>
+        <w:t>, que é a venda de clientes para clientes, que pode exemplificado como uma pessoa que comprou algo, e por algum motivo resolveu se desfazer dele, vendendo assim para outro cliente.</w:t>
       </w:r>
       <w:r>
         <w:rPr>
@@ -7956,13 +7955,13 @@
       <w:pPr>
         <w:pStyle w:val="Ttulo2"/>
       </w:pPr>
-      <w:bookmarkStart w:id="72" w:name="_Toc23946502"/>
-      <w:bookmarkStart w:id="73" w:name="_Toc23946989"/>
-      <w:bookmarkStart w:id="74" w:name="_Toc23947065"/>
-      <w:bookmarkStart w:id="75" w:name="_Toc23947087"/>
-      <w:bookmarkStart w:id="76" w:name="_Toc23950274"/>
-      <w:bookmarkStart w:id="77" w:name="_Toc23950341"/>
-      <w:bookmarkStart w:id="78" w:name="_Toc23950992"/>
+      <w:bookmarkStart w:id="73" w:name="_Toc23946502"/>
+      <w:bookmarkStart w:id="74" w:name="_Toc23946989"/>
+      <w:bookmarkStart w:id="75" w:name="_Toc23947065"/>
+      <w:bookmarkStart w:id="76" w:name="_Toc23947087"/>
+      <w:bookmarkStart w:id="77" w:name="_Toc23950274"/>
+      <w:bookmarkStart w:id="78" w:name="_Toc23950341"/>
+      <w:bookmarkStart w:id="79" w:name="_Toc23954791"/>
       <w:r>
         <w:rPr>
           <w:rStyle w:val="Ttulo2Char"/>
@@ -7971,13 +7970,13 @@
         </w:rPr>
         <w:t>Surgimento do E-Commerce</w:t>
       </w:r>
-      <w:bookmarkEnd w:id="72"/>
       <w:bookmarkEnd w:id="73"/>
       <w:bookmarkEnd w:id="74"/>
       <w:bookmarkEnd w:id="75"/>
       <w:bookmarkEnd w:id="76"/>
       <w:bookmarkEnd w:id="77"/>
       <w:bookmarkEnd w:id="78"/>
+      <w:bookmarkEnd w:id="79"/>
       <w:r>
         <w:t xml:space="preserve"> </w:t>
       </w:r>
@@ -8181,13 +8180,13 @@
           <w:rFonts w:cs="Times New Roman"/>
         </w:rPr>
       </w:pPr>
-      <w:bookmarkStart w:id="79" w:name="_Toc23946503"/>
-      <w:bookmarkStart w:id="80" w:name="_Toc23946990"/>
-      <w:bookmarkStart w:id="81" w:name="_Toc23947066"/>
-      <w:bookmarkStart w:id="82" w:name="_Toc23947088"/>
-      <w:bookmarkStart w:id="83" w:name="_Toc23950275"/>
-      <w:bookmarkStart w:id="84" w:name="_Toc23950342"/>
-      <w:bookmarkStart w:id="85" w:name="_Toc23950993"/>
+      <w:bookmarkStart w:id="80" w:name="_Toc23946503"/>
+      <w:bookmarkStart w:id="81" w:name="_Toc23946990"/>
+      <w:bookmarkStart w:id="82" w:name="_Toc23947066"/>
+      <w:bookmarkStart w:id="83" w:name="_Toc23947088"/>
+      <w:bookmarkStart w:id="84" w:name="_Toc23950275"/>
+      <w:bookmarkStart w:id="85" w:name="_Toc23950342"/>
+      <w:bookmarkStart w:id="86" w:name="_Toc23954792"/>
       <w:r>
         <w:rPr>
           <w:rStyle w:val="Ttulo2Char"/>
@@ -8202,13 +8201,13 @@
         </w:rPr>
         <w:t>o E-Commerce</w:t>
       </w:r>
-      <w:bookmarkEnd w:id="79"/>
       <w:bookmarkEnd w:id="80"/>
       <w:bookmarkEnd w:id="81"/>
       <w:bookmarkEnd w:id="82"/>
       <w:bookmarkEnd w:id="83"/>
       <w:bookmarkEnd w:id="84"/>
       <w:bookmarkEnd w:id="85"/>
+      <w:bookmarkEnd w:id="86"/>
       <w:r>
         <w:rPr>
           <w:rFonts w:cs="Times New Roman"/>
@@ -8250,7 +8249,6 @@
           <w:noProof/>
           <w:lang w:eastAsia="pt-BR"/>
         </w:rPr>
-        <w:lastRenderedPageBreak/>
         <w:drawing>
           <wp:anchor distT="0" distB="0" distL="114300" distR="114300" simplePos="0" relativeHeight="251658240" behindDoc="0" locked="0" layoutInCell="1" allowOverlap="1" wp14:anchorId="6D6F6730" wp14:editId="65D67C6B">
             <wp:simplePos x="0" y="0"/>
@@ -8766,7 +8764,6 @@
     </w:p>
     <w:p>
       <w:r>
-        <w:lastRenderedPageBreak/>
         <w:t>No segundo mostramos a previsão de crescimento para 2020:</w:t>
       </w:r>
     </w:p>
@@ -8965,13 +8962,13 @@
           <w:b/>
         </w:rPr>
       </w:pPr>
-      <w:bookmarkStart w:id="86" w:name="_Toc23946504"/>
-      <w:bookmarkStart w:id="87" w:name="_Toc23946991"/>
-      <w:bookmarkStart w:id="88" w:name="_Toc23947067"/>
-      <w:bookmarkStart w:id="89" w:name="_Toc23947089"/>
-      <w:bookmarkStart w:id="90" w:name="_Toc23950276"/>
-      <w:bookmarkStart w:id="91" w:name="_Toc23950343"/>
-      <w:bookmarkStart w:id="92" w:name="_Toc23950994"/>
+      <w:bookmarkStart w:id="87" w:name="_Toc23946504"/>
+      <w:bookmarkStart w:id="88" w:name="_Toc23946991"/>
+      <w:bookmarkStart w:id="89" w:name="_Toc23947067"/>
+      <w:bookmarkStart w:id="90" w:name="_Toc23947089"/>
+      <w:bookmarkStart w:id="91" w:name="_Toc23950276"/>
+      <w:bookmarkStart w:id="92" w:name="_Toc23950343"/>
+      <w:bookmarkStart w:id="93" w:name="_Toc23954793"/>
       <w:r>
         <w:rPr>
           <w:rStyle w:val="Ttulo2Char"/>
@@ -8979,13 +8976,13 @@
         </w:rPr>
         <w:t>Trabalhos Relacionados</w:t>
       </w:r>
-      <w:bookmarkEnd w:id="86"/>
       <w:bookmarkEnd w:id="87"/>
       <w:bookmarkEnd w:id="88"/>
       <w:bookmarkEnd w:id="89"/>
       <w:bookmarkEnd w:id="90"/>
       <w:bookmarkEnd w:id="91"/>
       <w:bookmarkEnd w:id="92"/>
+      <w:bookmarkEnd w:id="93"/>
     </w:p>
     <w:p/>
     <w:p>
@@ -9314,14 +9311,7 @@
         <w:rPr>
           <w:shd w:val="clear" w:color="auto" w:fill="FFFFFF"/>
         </w:rPr>
-        <w:t xml:space="preserve">, </w:t>
-      </w:r>
-      <w:r>
-        <w:rPr>
-          <w:shd w:val="clear" w:color="auto" w:fill="FFFFFF"/>
-        </w:rPr>
-        <w:lastRenderedPageBreak/>
-        <w:t>gerenciamento de com</w:t>
+        <w:t>, gerenciamento de com</w:t>
       </w:r>
       <w:r>
         <w:rPr>
@@ -9710,23 +9700,23 @@
       <w:pPr>
         <w:pStyle w:val="Ttulo1"/>
       </w:pPr>
-      <w:bookmarkStart w:id="93" w:name="_Toc23946505"/>
-      <w:bookmarkStart w:id="94" w:name="_Toc23946992"/>
-      <w:bookmarkStart w:id="95" w:name="_Toc23947068"/>
-      <w:bookmarkStart w:id="96" w:name="_Toc23947090"/>
-      <w:bookmarkStart w:id="97" w:name="_Toc23950277"/>
-      <w:bookmarkStart w:id="98" w:name="_Toc23950344"/>
-      <w:bookmarkStart w:id="99" w:name="_Toc23950995"/>
+      <w:bookmarkStart w:id="94" w:name="_Toc23946505"/>
+      <w:bookmarkStart w:id="95" w:name="_Toc23946992"/>
+      <w:bookmarkStart w:id="96" w:name="_Toc23947068"/>
+      <w:bookmarkStart w:id="97" w:name="_Toc23947090"/>
+      <w:bookmarkStart w:id="98" w:name="_Toc23950277"/>
+      <w:bookmarkStart w:id="99" w:name="_Toc23950344"/>
+      <w:bookmarkStart w:id="100" w:name="_Toc23954794"/>
       <w:r>
         <w:t>METODOLOGIA</w:t>
       </w:r>
-      <w:bookmarkEnd w:id="93"/>
       <w:bookmarkEnd w:id="94"/>
       <w:bookmarkEnd w:id="95"/>
       <w:bookmarkEnd w:id="96"/>
       <w:bookmarkEnd w:id="97"/>
       <w:bookmarkEnd w:id="98"/>
       <w:bookmarkEnd w:id="99"/>
+      <w:bookmarkEnd w:id="100"/>
     </w:p>
     <w:p/>
     <w:p>
@@ -9751,7 +9741,6 @@
         </w:rPr>
       </w:pPr>
       <w:r>
-        <w:lastRenderedPageBreak/>
         <w:t xml:space="preserve">A metodologia escolhida deve ser aquela que mais se adéqua ao seu objeto de estudo e à abordagem aplicada. </w:t>
       </w:r>
       <w:r>
@@ -9813,19 +9802,18 @@
       <w:pPr>
         <w:pStyle w:val="Ttulo1"/>
       </w:pPr>
-      <w:bookmarkStart w:id="100" w:name="_Toc174117268"/>
-      <w:bookmarkStart w:id="101" w:name="_Toc254273963"/>
-      <w:bookmarkStart w:id="102" w:name="_Toc23946506"/>
-      <w:bookmarkStart w:id="103" w:name="_Toc23946993"/>
-      <w:bookmarkStart w:id="104" w:name="_Toc23947069"/>
-      <w:bookmarkStart w:id="105" w:name="_Toc23947091"/>
-      <w:bookmarkStart w:id="106" w:name="_Toc23950278"/>
-      <w:bookmarkStart w:id="107" w:name="_Toc23950345"/>
-      <w:bookmarkStart w:id="108" w:name="_Toc23950996"/>
+      <w:bookmarkStart w:id="101" w:name="_Toc174117268"/>
+      <w:bookmarkStart w:id="102" w:name="_Toc254273963"/>
+      <w:bookmarkStart w:id="103" w:name="_Toc23946506"/>
+      <w:bookmarkStart w:id="104" w:name="_Toc23946993"/>
+      <w:bookmarkStart w:id="105" w:name="_Toc23947069"/>
+      <w:bookmarkStart w:id="106" w:name="_Toc23947091"/>
+      <w:bookmarkStart w:id="107" w:name="_Toc23950278"/>
+      <w:bookmarkStart w:id="108" w:name="_Toc23950345"/>
+      <w:bookmarkStart w:id="109" w:name="_Toc23954795"/>
       <w:r>
         <w:t>APRESENTAÇÃO E ANÁLISE DOS RESULTADOS</w:t>
       </w:r>
-      <w:bookmarkEnd w:id="100"/>
       <w:bookmarkEnd w:id="101"/>
       <w:bookmarkEnd w:id="102"/>
       <w:bookmarkEnd w:id="103"/>
@@ -9834,6 +9822,7 @@
       <w:bookmarkEnd w:id="106"/>
       <w:bookmarkEnd w:id="107"/>
       <w:bookmarkEnd w:id="108"/>
+      <w:bookmarkEnd w:id="109"/>
     </w:p>
     <w:p/>
     <w:p>
@@ -9867,23 +9856,22 @@
       <w:pPr>
         <w:pStyle w:val="Ttulo1"/>
       </w:pPr>
-      <w:bookmarkStart w:id="109" w:name="_Toc174117269"/>
-      <w:bookmarkStart w:id="110" w:name="_Toc254273964"/>
-      <w:bookmarkStart w:id="111" w:name="_Toc23946507"/>
-      <w:bookmarkStart w:id="112" w:name="_Toc23946994"/>
-      <w:bookmarkStart w:id="113" w:name="_Toc23947070"/>
-      <w:bookmarkStart w:id="114" w:name="_Toc23947092"/>
-      <w:bookmarkStart w:id="115" w:name="_Toc23950279"/>
-      <w:bookmarkStart w:id="116" w:name="_Toc23950346"/>
-      <w:bookmarkStart w:id="117" w:name="_Toc23950997"/>
+      <w:bookmarkStart w:id="110" w:name="_Toc174117269"/>
+      <w:bookmarkStart w:id="111" w:name="_Toc254273964"/>
+      <w:bookmarkStart w:id="112" w:name="_Toc23946507"/>
+      <w:bookmarkStart w:id="113" w:name="_Toc23946994"/>
+      <w:bookmarkStart w:id="114" w:name="_Toc23947070"/>
+      <w:bookmarkStart w:id="115" w:name="_Toc23947092"/>
+      <w:bookmarkStart w:id="116" w:name="_Toc23950279"/>
+      <w:bookmarkStart w:id="117" w:name="_Toc23950346"/>
+      <w:bookmarkStart w:id="118" w:name="_Toc23954796"/>
       <w:r>
         <w:t xml:space="preserve">CONCLUSÕES </w:t>
       </w:r>
-      <w:bookmarkEnd w:id="109"/>
+      <w:bookmarkEnd w:id="110"/>
       <w:r>
         <w:t>E TRABALHOS FUTUROS</w:t>
       </w:r>
-      <w:bookmarkEnd w:id="110"/>
       <w:bookmarkEnd w:id="111"/>
       <w:bookmarkEnd w:id="112"/>
       <w:bookmarkEnd w:id="113"/>
@@ -9891,6 +9879,7 @@
       <w:bookmarkEnd w:id="115"/>
       <w:bookmarkEnd w:id="116"/>
       <w:bookmarkEnd w:id="117"/>
+      <w:bookmarkEnd w:id="118"/>
     </w:p>
     <w:p/>
     <w:p>
@@ -9950,8 +9939,6 @@
         <w:pStyle w:val="Corpo"/>
         <w:ind w:firstLine="709"/>
       </w:pPr>
-      <w:bookmarkStart w:id="118" w:name="_GoBack"/>
-      <w:bookmarkEnd w:id="118"/>
     </w:p>
     <w:p>
       <w:pPr>
@@ -9968,7 +9955,7 @@
       <w:bookmarkStart w:id="122" w:name="_Toc23947093"/>
       <w:bookmarkStart w:id="123" w:name="_Toc23950280"/>
       <w:bookmarkStart w:id="124" w:name="_Toc23950347"/>
-      <w:bookmarkStart w:id="125" w:name="_Toc23950998"/>
+      <w:bookmarkStart w:id="125" w:name="_Toc23954797"/>
       <w:r>
         <w:t>REFERÊNCIAS</w:t>
       </w:r>
@@ -11073,14 +11060,7 @@
         <w:rPr>
           <w:rFonts w:cs="Arial"/>
         </w:rPr>
-        <w:t xml:space="preserve">: Faculdades associadas de Ariquemes. Disponível em: </w:t>
-      </w:r>
-      <w:r>
-        <w:rPr>
-          <w:rFonts w:cs="Arial"/>
-        </w:rPr>
-        <w:lastRenderedPageBreak/>
-        <w:t>&lt;</w:t>
+        <w:t>: Faculdades associadas de Ariquemes. Disponível em: &lt;</w:t>
       </w:r>
       <w:hyperlink r:id="rId32" w:history="1">
         <w:r>
@@ -12029,7 +12009,6 @@
         <w:rPr>
           <w:rFonts w:ascii="Times" w:hAnsi="Times"/>
         </w:rPr>
-        <w:lastRenderedPageBreak/>
         <w:t xml:space="preserve">SOBRENOME, Nome. </w:t>
       </w:r>
       <w:r>
@@ -12582,7 +12561,6 @@
           <w:color w:val="000000"/>
           <w:sz w:val="20"/>
         </w:rPr>
-        <w:lastRenderedPageBreak/>
         <w:t>Ministério da Educação</w:t>
       </w:r>
     </w:p>
@@ -17037,7 +17015,6 @@
           <w:sz w:val="20"/>
           <w:lang w:eastAsia="pt-BR"/>
         </w:rPr>
-        <w:lastRenderedPageBreak/>
         <w:t>        XI - produtor - a pessoa física ou jurídica que toma a iniciativa e tem a responsabilidade econômica da primeira fixação do fonograma ou da obra audiovisual, qualquer que seja a natureza do suporte utilizado</w:t>
       </w:r>
       <w:r>
@@ -17362,7 +17339,7 @@
             <w:rFonts w:cs="Times New Roman"/>
             <w:noProof/>
           </w:rPr>
-          <w:t>24</w:t>
+          <w:t>16</w:t>
         </w:r>
         <w:r>
           <w:rPr>
@@ -20995,7 +20972,7 @@
   <w:rsids>
     <w:rsidRoot w:val="002802F2"/>
     <w:rsid w:val="002802F2"/>
-    <w:rsid w:val="00E91931"/>
+    <w:rsid w:val="00D329B2"/>
   </w:rsids>
   <m:mathPr>
     <m:mathFont m:val="Cambria Math"/>
@@ -21749,7 +21726,7 @@
 </file>
 
 <file path=customXml/itemProps1.xml><?xml version="1.0" encoding="utf-8"?>
-<ds:datastoreItem xmlns:ds="http://schemas.openxmlformats.org/officeDocument/2006/customXml" ds:itemID="{9D9A7CF9-2351-40BA-97AD-46DC39262779}">
+<ds:datastoreItem xmlns:ds="http://schemas.openxmlformats.org/officeDocument/2006/customXml" ds:itemID="{E642F408-03ED-4C4C-9C8F-8AA96BB3819A}">
   <ds:schemaRefs>
     <ds:schemaRef ds:uri="http://schemas.openxmlformats.org/officeDocument/2006/bibliography"/>
   </ds:schemaRefs>

</xml_diff>

<commit_message>
introdução corrigido, e as demais alteraçoes necessárias
</commit_message>
<xml_diff>
--- a/PTCC.docx
+++ b/PTCC.docx
@@ -261,52 +261,6 @@
     </w:p>
     <w:p>
       <w:pPr>
-        <w:jc w:val="center"/>
-        <w:rPr>
-          <w:rFonts w:cs="Times New Roman"/>
-          <w:szCs w:val="24"/>
-        </w:rPr>
-      </w:pPr>
-    </w:p>
-    <w:p>
-      <w:pPr>
-        <w:jc w:val="center"/>
-        <w:rPr>
-          <w:rFonts w:cs="Times New Roman"/>
-          <w:szCs w:val="24"/>
-        </w:rPr>
-      </w:pPr>
-    </w:p>
-    <w:p>
-      <w:pPr>
-        <w:jc w:val="center"/>
-        <w:rPr>
-          <w:rFonts w:cs="Times New Roman"/>
-          <w:szCs w:val="24"/>
-        </w:rPr>
-      </w:pPr>
-    </w:p>
-    <w:p>
-      <w:pPr>
-        <w:jc w:val="center"/>
-        <w:rPr>
-          <w:rFonts w:cs="Times New Roman"/>
-          <w:szCs w:val="24"/>
-        </w:rPr>
-      </w:pPr>
-    </w:p>
-    <w:p>
-      <w:pPr>
-        <w:jc w:val="center"/>
-        <w:rPr>
-          <w:rFonts w:cs="Times New Roman"/>
-          <w:szCs w:val="24"/>
-        </w:rPr>
-      </w:pPr>
-    </w:p>
-    <w:p>
-      <w:pPr>
-        <w:jc w:val="center"/>
         <w:rPr>
           <w:rFonts w:cs="Times New Roman"/>
           <w:szCs w:val="24"/>
@@ -383,52 +337,6 @@
     </w:p>
     <w:p>
       <w:pPr>
-        <w:jc w:val="center"/>
-        <w:rPr>
-          <w:rFonts w:cs="Times New Roman"/>
-          <w:szCs w:val="24"/>
-        </w:rPr>
-      </w:pPr>
-    </w:p>
-    <w:p>
-      <w:pPr>
-        <w:jc w:val="center"/>
-        <w:rPr>
-          <w:rFonts w:cs="Times New Roman"/>
-          <w:szCs w:val="24"/>
-        </w:rPr>
-      </w:pPr>
-    </w:p>
-    <w:p>
-      <w:pPr>
-        <w:jc w:val="center"/>
-        <w:rPr>
-          <w:rFonts w:cs="Times New Roman"/>
-          <w:szCs w:val="24"/>
-        </w:rPr>
-      </w:pPr>
-    </w:p>
-    <w:p>
-      <w:pPr>
-        <w:jc w:val="center"/>
-        <w:rPr>
-          <w:rFonts w:cs="Times New Roman"/>
-          <w:szCs w:val="24"/>
-        </w:rPr>
-      </w:pPr>
-    </w:p>
-    <w:p>
-      <w:pPr>
-        <w:jc w:val="center"/>
-        <w:rPr>
-          <w:rFonts w:cs="Times New Roman"/>
-          <w:szCs w:val="24"/>
-        </w:rPr>
-      </w:pPr>
-    </w:p>
-    <w:p>
-      <w:pPr>
-        <w:jc w:val="center"/>
         <w:rPr>
           <w:rFonts w:cs="Times New Roman"/>
           <w:szCs w:val="24"/>
@@ -1118,25 +1026,6 @@
     </w:p>
     <w:p>
       <w:pPr>
-        <w:jc w:val="center"/>
-        <w:rPr>
-          <w:rFonts w:cs="Times New Roman"/>
-          <w:szCs w:val="24"/>
-        </w:rPr>
-      </w:pPr>
-    </w:p>
-    <w:p>
-      <w:pPr>
-        <w:jc w:val="center"/>
-        <w:rPr>
-          <w:rFonts w:cs="Times New Roman"/>
-          <w:szCs w:val="24"/>
-        </w:rPr>
-      </w:pPr>
-    </w:p>
-    <w:p>
-      <w:pPr>
-        <w:jc w:val="center"/>
         <w:rPr>
           <w:rFonts w:cs="Times New Roman"/>
           <w:szCs w:val="24"/>
@@ -1151,25 +1040,6 @@
     </w:p>
     <w:p>
       <w:pPr>
-        <w:jc w:val="center"/>
-        <w:rPr>
-          <w:rFonts w:cs="Times New Roman"/>
-          <w:szCs w:val="24"/>
-        </w:rPr>
-      </w:pPr>
-    </w:p>
-    <w:p>
-      <w:pPr>
-        <w:jc w:val="center"/>
-        <w:rPr>
-          <w:rFonts w:cs="Times New Roman"/>
-          <w:szCs w:val="24"/>
-        </w:rPr>
-      </w:pPr>
-    </w:p>
-    <w:p>
-      <w:pPr>
-        <w:jc w:val="center"/>
         <w:rPr>
           <w:rFonts w:cs="Times New Roman"/>
           <w:szCs w:val="24"/>
@@ -1572,6 +1442,7 @@
           <w:rFonts w:cs="Times New Roman"/>
           <w:szCs w:val="24"/>
         </w:rPr>
+        <w:lastRenderedPageBreak/>
         <w:t xml:space="preserve">Nome do professor - instituição </w:t>
       </w:r>
     </w:p>
@@ -1607,22 +1478,6 @@
           <w:szCs w:val="24"/>
         </w:rPr>
         <w:t>__________________________________________</w:t>
-      </w:r>
-    </w:p>
-    <w:p>
-      <w:pPr>
-        <w:jc w:val="center"/>
-        <w:rPr>
-          <w:rFonts w:cs="Times New Roman"/>
-          <w:szCs w:val="24"/>
-        </w:rPr>
-      </w:pPr>
-      <w:r>
-        <w:rPr>
-          <w:rFonts w:cs="Times New Roman"/>
-          <w:szCs w:val="24"/>
-        </w:rPr>
-        <w:t xml:space="preserve">Nome do professor - instituição </w:t>
       </w:r>
     </w:p>
     <w:p>
@@ -1639,10 +1494,16 @@
           <w:docGrid w:linePitch="360"/>
         </w:sectPr>
       </w:pPr>
-    </w:p>
-    <w:p>
-      <w:pPr>
-        <w:ind w:firstLine="709"/>
+      <w:r>
+        <w:rPr>
+          <w:rFonts w:cs="Times New Roman"/>
+          <w:szCs w:val="24"/>
+        </w:rPr>
+        <w:t xml:space="preserve">Nome do professor - instituição </w:t>
+      </w:r>
+    </w:p>
+    <w:p>
+      <w:pPr>
         <w:rPr>
           <w:rFonts w:cs="Times New Roman"/>
           <w:szCs w:val="24"/>
@@ -2049,7 +1910,6 @@
     <w:p>
       <w:pPr>
         <w:ind w:firstLine="709"/>
-        <w:jc w:val="left"/>
         <w:rPr>
           <w:rFonts w:cs="Arial"/>
           <w:szCs w:val="24"/>
@@ -2066,7 +1926,6 @@
     <w:p>
       <w:pPr>
         <w:ind w:firstLine="709"/>
-        <w:jc w:val="left"/>
         <w:rPr>
           <w:rFonts w:cs="Arial"/>
           <w:szCs w:val="24"/>
@@ -2083,7 +1942,6 @@
     <w:p>
       <w:pPr>
         <w:ind w:firstLine="709"/>
-        <w:jc w:val="left"/>
         <w:rPr>
           <w:rFonts w:cs="Arial"/>
           <w:szCs w:val="24"/>
@@ -2100,7 +1958,6 @@
     <w:p>
       <w:pPr>
         <w:ind w:firstLine="709"/>
-        <w:jc w:val="left"/>
         <w:rPr>
           <w:rFonts w:cs="Arial"/>
           <w:szCs w:val="24"/>
@@ -2117,7 +1974,6 @@
     <w:p>
       <w:pPr>
         <w:ind w:firstLine="709"/>
-        <w:jc w:val="left"/>
         <w:rPr>
           <w:rFonts w:cs="Arial"/>
           <w:szCs w:val="24"/>
@@ -2277,7 +2133,7 @@
     </w:p>
     <w:p>
       <w:pPr>
-        <w:ind w:firstLine="1134"/>
+        <w:spacing w:after="120" w:line="240" w:lineRule="auto"/>
         <w:rPr>
           <w:rFonts w:ascii="Arial" w:hAnsi="Arial" w:cs="Arial"/>
           <w:szCs w:val="24"/>
@@ -2286,7 +2142,7 @@
     </w:p>
     <w:p>
       <w:pPr>
-        <w:ind w:firstLine="1134"/>
+        <w:spacing w:after="120" w:line="240" w:lineRule="auto"/>
         <w:rPr>
           <w:rFonts w:ascii="Arial" w:hAnsi="Arial" w:cs="Arial"/>
           <w:szCs w:val="24"/>
@@ -2295,45 +2151,10 @@
     </w:p>
     <w:p>
       <w:pPr>
-        <w:ind w:firstLine="1134"/>
+        <w:spacing w:after="120" w:line="240" w:lineRule="auto"/>
         <w:rPr>
           <w:rFonts w:ascii="Arial" w:hAnsi="Arial" w:cs="Arial"/>
-          <w:szCs w:val="24"/>
-        </w:rPr>
-      </w:pPr>
-    </w:p>
-    <w:p>
-      <w:pPr>
-        <w:ind w:firstLine="1134"/>
-        <w:rPr>
-          <w:rFonts w:ascii="Arial" w:hAnsi="Arial" w:cs="Arial"/>
-          <w:szCs w:val="24"/>
-        </w:rPr>
-      </w:pPr>
-    </w:p>
-    <w:p>
-      <w:pPr>
-        <w:ind w:firstLine="1134"/>
-        <w:rPr>
-          <w:rFonts w:ascii="Arial" w:hAnsi="Arial" w:cs="Arial"/>
-          <w:szCs w:val="24"/>
-        </w:rPr>
-      </w:pPr>
-    </w:p>
-    <w:p>
-      <w:pPr>
-        <w:ind w:firstLine="1134"/>
-        <w:rPr>
-          <w:rFonts w:ascii="Arial" w:hAnsi="Arial" w:cs="Arial"/>
-          <w:szCs w:val="24"/>
-        </w:rPr>
-      </w:pPr>
-    </w:p>
-    <w:p>
-      <w:pPr>
-        <w:ind w:firstLine="1134"/>
-        <w:rPr>
-          <w:rFonts w:ascii="Arial" w:hAnsi="Arial" w:cs="Arial"/>
+          <w:color w:val="FF0000"/>
           <w:szCs w:val="24"/>
         </w:rPr>
       </w:pPr>
@@ -2343,39 +2164,6 @@
         <w:spacing w:after="120" w:line="240" w:lineRule="auto"/>
         <w:jc w:val="center"/>
         <w:rPr>
-          <w:rFonts w:ascii="Arial" w:hAnsi="Arial" w:cs="Arial"/>
-          <w:color w:val="FF0000"/>
-          <w:szCs w:val="24"/>
-        </w:rPr>
-      </w:pPr>
-    </w:p>
-    <w:p>
-      <w:pPr>
-        <w:spacing w:after="120" w:line="240" w:lineRule="auto"/>
-        <w:jc w:val="center"/>
-        <w:rPr>
-          <w:rFonts w:ascii="Arial" w:hAnsi="Arial" w:cs="Arial"/>
-          <w:color w:val="FF0000"/>
-          <w:szCs w:val="24"/>
-        </w:rPr>
-      </w:pPr>
-    </w:p>
-    <w:p>
-      <w:pPr>
-        <w:spacing w:after="120" w:line="240" w:lineRule="auto"/>
-        <w:jc w:val="center"/>
-        <w:rPr>
-          <w:rFonts w:ascii="Arial" w:hAnsi="Arial" w:cs="Arial"/>
-          <w:color w:val="FF0000"/>
-          <w:szCs w:val="24"/>
-        </w:rPr>
-      </w:pPr>
-    </w:p>
-    <w:p>
-      <w:pPr>
-        <w:spacing w:after="120" w:line="240" w:lineRule="auto"/>
-        <w:jc w:val="center"/>
-        <w:rPr>
           <w:rFonts w:cs="Times New Roman"/>
           <w:szCs w:val="24"/>
         </w:rPr>
@@ -2385,6 +2173,7 @@
           <w:rFonts w:cs="Times New Roman"/>
           <w:szCs w:val="24"/>
         </w:rPr>
+        <w:lastRenderedPageBreak/>
         <w:t xml:space="preserve">Epígrafe </w:t>
       </w:r>
     </w:p>
@@ -3730,7 +3519,7 @@
               <w:t>Diferenças entre a logística tradicional e a logística do e-commerce</w:t>
             </w:r>
             <w:r>
-              <w:t>..............</w:t>
+              <w:t>...........</w:t>
             </w:r>
           </w:p>
         </w:tc>
@@ -5233,7 +5022,7 @@
         </w:rPr>
         <w:fldChar w:fldCharType="separate"/>
       </w:r>
-      <w:hyperlink w:anchor="_Toc23954782" w:history="1">
+      <w:hyperlink w:anchor="_Toc24028400" w:history="1">
         <w:r>
           <w:rPr>
             <w:rStyle w:val="Hyperlink"/>
@@ -5280,7 +5069,7 @@
             <w:noProof/>
             <w:webHidden/>
           </w:rPr>
-          <w:instrText xml:space="preserve"> PAGEREF _Toc23954782 \h </w:instrText>
+          <w:instrText xml:space="preserve"> PAGEREF _Toc24028400 \h </w:instrText>
         </w:r>
         <w:r>
           <w:rPr>
@@ -5300,7 +5089,7 @@
             <w:noProof/>
             <w:webHidden/>
           </w:rPr>
-          <w:t>13</w:t>
+          <w:t>14</w:t>
         </w:r>
         <w:r>
           <w:rPr>
@@ -5327,7 +5116,7 @@
           <w:lang w:eastAsia="pt-BR"/>
         </w:rPr>
       </w:pPr>
-      <w:hyperlink w:anchor="_Toc23954783" w:history="1">
+      <w:hyperlink w:anchor="_Toc24028401" w:history="1">
         <w:r>
           <w:rPr>
             <w:rStyle w:val="Hyperlink"/>
@@ -5372,193 +5161,7 @@
             <w:noProof/>
             <w:webHidden/>
           </w:rPr>
-          <w:instrText xml:space="preserve"> PAGEREF _Toc23954783 \h </w:instrText>
-        </w:r>
-        <w:r>
-          <w:rPr>
-            <w:noProof/>
-            <w:webHidden/>
-          </w:rPr>
-        </w:r>
-        <w:r>
-          <w:rPr>
-            <w:noProof/>
-            <w:webHidden/>
-          </w:rPr>
-          <w:fldChar w:fldCharType="separate"/>
-        </w:r>
-        <w:r>
-          <w:rPr>
-            <w:noProof/>
-            <w:webHidden/>
-          </w:rPr>
-          <w:t>14</w:t>
-        </w:r>
-        <w:r>
-          <w:rPr>
-            <w:noProof/>
-            <w:webHidden/>
-          </w:rPr>
-          <w:fldChar w:fldCharType="end"/>
-        </w:r>
-      </w:hyperlink>
-    </w:p>
-    <w:p>
-      <w:pPr>
-        <w:pStyle w:val="Sumrio2"/>
-        <w:tabs>
-          <w:tab w:val="left" w:pos="720"/>
-          <w:tab w:val="right" w:leader="dot" w:pos="9061"/>
-        </w:tabs>
-        <w:rPr>
-          <w:rFonts w:eastAsiaTheme="minorEastAsia"/>
-          <w:smallCaps w:val="0"/>
-          <w:noProof/>
-          <w:sz w:val="22"/>
-          <w:szCs w:val="22"/>
-          <w:lang w:eastAsia="pt-BR"/>
-        </w:rPr>
-      </w:pPr>
-      <w:hyperlink w:anchor="_Toc23954784" w:history="1">
-        <w:r>
-          <w:rPr>
-            <w:rStyle w:val="Hyperlink"/>
-            <w:noProof/>
-          </w:rPr>
-          <w:t>1.2</w:t>
-        </w:r>
-        <w:r>
-          <w:rPr>
-            <w:rFonts w:eastAsiaTheme="minorEastAsia"/>
-            <w:smallCaps w:val="0"/>
-            <w:noProof/>
-            <w:sz w:val="22"/>
-            <w:szCs w:val="22"/>
-            <w:lang w:eastAsia="pt-BR"/>
-          </w:rPr>
-          <w:tab/>
-        </w:r>
-        <w:r>
-          <w:rPr>
-            <w:rStyle w:val="Hyperlink"/>
-            <w:noProof/>
-          </w:rPr>
-          <w:t>Problema</w:t>
-        </w:r>
-        <w:r>
-          <w:rPr>
-            <w:noProof/>
-            <w:webHidden/>
-          </w:rPr>
-          <w:tab/>
-        </w:r>
-        <w:r>
-          <w:rPr>
-            <w:noProof/>
-            <w:webHidden/>
-          </w:rPr>
-          <w:fldChar w:fldCharType="begin"/>
-        </w:r>
-        <w:r>
-          <w:rPr>
-            <w:noProof/>
-            <w:webHidden/>
-          </w:rPr>
-          <w:instrText xml:space="preserve"> PAGEREF _Toc23954784 \h </w:instrText>
-        </w:r>
-        <w:r>
-          <w:rPr>
-            <w:noProof/>
-            <w:webHidden/>
-          </w:rPr>
-        </w:r>
-        <w:r>
-          <w:rPr>
-            <w:noProof/>
-            <w:webHidden/>
-          </w:rPr>
-          <w:fldChar w:fldCharType="separate"/>
-        </w:r>
-        <w:r>
-          <w:rPr>
-            <w:noProof/>
-            <w:webHidden/>
-          </w:rPr>
-          <w:t>14</w:t>
-        </w:r>
-        <w:r>
-          <w:rPr>
-            <w:noProof/>
-            <w:webHidden/>
-          </w:rPr>
-          <w:fldChar w:fldCharType="end"/>
-        </w:r>
-      </w:hyperlink>
-    </w:p>
-    <w:p>
-      <w:pPr>
-        <w:pStyle w:val="Sumrio3"/>
-        <w:tabs>
-          <w:tab w:val="left" w:pos="1200"/>
-          <w:tab w:val="right" w:leader="dot" w:pos="9061"/>
-        </w:tabs>
-        <w:rPr>
-          <w:rFonts w:eastAsiaTheme="minorEastAsia"/>
-          <w:i w:val="0"/>
-          <w:iCs w:val="0"/>
-          <w:noProof/>
-          <w:sz w:val="22"/>
-          <w:szCs w:val="22"/>
-          <w:lang w:eastAsia="pt-BR"/>
-        </w:rPr>
-      </w:pPr>
-      <w:hyperlink w:anchor="_Toc23954785" w:history="1">
-        <w:r>
-          <w:rPr>
-            <w:rStyle w:val="Hyperlink"/>
-            <w:noProof/>
-          </w:rPr>
-          <w:t>1.2.1</w:t>
-        </w:r>
-        <w:r>
-          <w:rPr>
-            <w:rFonts w:eastAsiaTheme="minorEastAsia"/>
-            <w:i w:val="0"/>
-            <w:iCs w:val="0"/>
-            <w:noProof/>
-            <w:sz w:val="22"/>
-            <w:szCs w:val="22"/>
-            <w:lang w:eastAsia="pt-BR"/>
-          </w:rPr>
-          <w:tab/>
-        </w:r>
-        <w:r>
-          <w:rPr>
-            <w:rStyle w:val="Hyperlink"/>
-            <w:noProof/>
-          </w:rPr>
-          <w:t>Objetivo Geral</w:t>
-        </w:r>
-        <w:r>
-          <w:rPr>
-            <w:noProof/>
-            <w:webHidden/>
-          </w:rPr>
-          <w:tab/>
-        </w:r>
-        <w:r>
-          <w:rPr>
-            <w:noProof/>
-            <w:webHidden/>
-          </w:rPr>
-          <w:fldChar w:fldCharType="begin"/>
-        </w:r>
-        <w:r>
-          <w:rPr>
-            <w:noProof/>
-            <w:webHidden/>
-          </w:rPr>
-          <w:instrText xml:space="preserve"> PAGEREF _Toc23954785 \h </w:instrText>
+          <w:instrText xml:space="preserve"> PAGEREF _Toc24028401 \h </w:instrText>
         </w:r>
         <w:r>
           <w:rPr>
@@ -5589,6 +5192,145 @@
         </w:r>
       </w:hyperlink>
     </w:p>
+    <w:bookmarkStart w:id="0" w:name="_GoBack"/>
+    <w:p>
+      <w:pPr>
+        <w:pStyle w:val="Sumrio2"/>
+        <w:tabs>
+          <w:tab w:val="left" w:pos="720"/>
+          <w:tab w:val="right" w:leader="dot" w:pos="9061"/>
+        </w:tabs>
+        <w:rPr>
+          <w:rFonts w:eastAsiaTheme="minorEastAsia"/>
+          <w:smallCaps w:val="0"/>
+          <w:noProof/>
+          <w:sz w:val="22"/>
+          <w:szCs w:val="22"/>
+          <w:lang w:eastAsia="pt-BR"/>
+        </w:rPr>
+      </w:pPr>
+      <w:r>
+        <w:rPr>
+          <w:rStyle w:val="Hyperlink"/>
+          <w:noProof/>
+        </w:rPr>
+        <w:fldChar w:fldCharType="begin"/>
+      </w:r>
+      <w:r>
+        <w:rPr>
+          <w:rStyle w:val="Hyperlink"/>
+          <w:noProof/>
+        </w:rPr>
+        <w:instrText xml:space="preserve"> </w:instrText>
+      </w:r>
+      <w:r>
+        <w:rPr>
+          <w:noProof/>
+        </w:rPr>
+        <w:instrText>HYPERLINK \l "_Toc24028402"</w:instrText>
+      </w:r>
+      <w:r>
+        <w:rPr>
+          <w:rStyle w:val="Hyperlink"/>
+          <w:noProof/>
+        </w:rPr>
+        <w:instrText xml:space="preserve"> </w:instrText>
+      </w:r>
+      <w:r>
+        <w:rPr>
+          <w:rStyle w:val="Hyperlink"/>
+          <w:noProof/>
+        </w:rPr>
+      </w:r>
+      <w:r>
+        <w:rPr>
+          <w:rStyle w:val="Hyperlink"/>
+          <w:noProof/>
+        </w:rPr>
+        <w:fldChar w:fldCharType="separate"/>
+      </w:r>
+      <w:r>
+        <w:rPr>
+          <w:rStyle w:val="Hyperlink"/>
+          <w:noProof/>
+        </w:rPr>
+        <w:t>1.2</w:t>
+      </w:r>
+      <w:r>
+        <w:rPr>
+          <w:rFonts w:eastAsiaTheme="minorEastAsia"/>
+          <w:smallCaps w:val="0"/>
+          <w:noProof/>
+          <w:sz w:val="22"/>
+          <w:szCs w:val="22"/>
+          <w:lang w:eastAsia="pt-BR"/>
+        </w:rPr>
+        <w:tab/>
+      </w:r>
+      <w:r>
+        <w:rPr>
+          <w:rStyle w:val="Hyperlink"/>
+          <w:noProof/>
+        </w:rPr>
+        <w:t>Problema</w:t>
+      </w:r>
+      <w:r>
+        <w:rPr>
+          <w:noProof/>
+          <w:webHidden/>
+        </w:rPr>
+        <w:tab/>
+      </w:r>
+      <w:r>
+        <w:rPr>
+          <w:noProof/>
+          <w:webHidden/>
+        </w:rPr>
+        <w:fldChar w:fldCharType="begin"/>
+      </w:r>
+      <w:r>
+        <w:rPr>
+          <w:noProof/>
+          <w:webHidden/>
+        </w:rPr>
+        <w:instrText xml:space="preserve"> PAGEREF _Toc24028402 \h </w:instrText>
+      </w:r>
+      <w:r>
+        <w:rPr>
+          <w:noProof/>
+          <w:webHidden/>
+        </w:rPr>
+      </w:r>
+      <w:r>
+        <w:rPr>
+          <w:noProof/>
+          <w:webHidden/>
+        </w:rPr>
+        <w:fldChar w:fldCharType="separate"/>
+      </w:r>
+      <w:r>
+        <w:rPr>
+          <w:noProof/>
+          <w:webHidden/>
+        </w:rPr>
+        <w:t>15</w:t>
+      </w:r>
+      <w:r>
+        <w:rPr>
+          <w:noProof/>
+          <w:webHidden/>
+        </w:rPr>
+        <w:fldChar w:fldCharType="end"/>
+      </w:r>
+      <w:r>
+        <w:rPr>
+          <w:rStyle w:val="Hyperlink"/>
+          <w:noProof/>
+        </w:rPr>
+        <w:fldChar w:fldCharType="end"/>
+      </w:r>
+    </w:p>
+    <w:bookmarkEnd w:id="0"/>
     <w:p>
       <w:pPr>
         <w:pStyle w:val="Sumrio3"/>
@@ -5606,7 +5348,146 @@
           <w:lang w:eastAsia="pt-BR"/>
         </w:rPr>
       </w:pPr>
-      <w:hyperlink w:anchor="_Toc23954786" w:history="1">
+      <w:r>
+        <w:rPr>
+          <w:rStyle w:val="Hyperlink"/>
+          <w:noProof/>
+        </w:rPr>
+        <w:fldChar w:fldCharType="begin"/>
+      </w:r>
+      <w:r>
+        <w:rPr>
+          <w:rStyle w:val="Hyperlink"/>
+          <w:noProof/>
+        </w:rPr>
+        <w:instrText xml:space="preserve"> </w:instrText>
+      </w:r>
+      <w:r>
+        <w:rPr>
+          <w:noProof/>
+        </w:rPr>
+        <w:instrText>HYPERLINK \l "_Toc24028403"</w:instrText>
+      </w:r>
+      <w:r>
+        <w:rPr>
+          <w:rStyle w:val="Hyperlink"/>
+          <w:noProof/>
+        </w:rPr>
+        <w:instrText xml:space="preserve"> </w:instrText>
+      </w:r>
+      <w:r>
+        <w:rPr>
+          <w:rStyle w:val="Hyperlink"/>
+          <w:noProof/>
+        </w:rPr>
+      </w:r>
+      <w:r>
+        <w:rPr>
+          <w:rStyle w:val="Hyperlink"/>
+          <w:noProof/>
+        </w:rPr>
+        <w:fldChar w:fldCharType="separate"/>
+      </w:r>
+      <w:r>
+        <w:rPr>
+          <w:rStyle w:val="Hyperlink"/>
+          <w:noProof/>
+        </w:rPr>
+        <w:t>1.2.1</w:t>
+      </w:r>
+      <w:r>
+        <w:rPr>
+          <w:rFonts w:eastAsiaTheme="minorEastAsia"/>
+          <w:i w:val="0"/>
+          <w:iCs w:val="0"/>
+          <w:noProof/>
+          <w:sz w:val="22"/>
+          <w:szCs w:val="22"/>
+          <w:lang w:eastAsia="pt-BR"/>
+        </w:rPr>
+        <w:tab/>
+      </w:r>
+      <w:r>
+        <w:rPr>
+          <w:rStyle w:val="Hyperlink"/>
+          <w:noProof/>
+        </w:rPr>
+        <w:t>Objetivo Geral</w:t>
+      </w:r>
+      <w:r>
+        <w:rPr>
+          <w:noProof/>
+          <w:webHidden/>
+        </w:rPr>
+        <w:tab/>
+      </w:r>
+      <w:r>
+        <w:rPr>
+          <w:noProof/>
+          <w:webHidden/>
+        </w:rPr>
+        <w:fldChar w:fldCharType="begin"/>
+      </w:r>
+      <w:r>
+        <w:rPr>
+          <w:noProof/>
+          <w:webHidden/>
+        </w:rPr>
+        <w:instrText xml:space="preserve"> PAGEREF _Toc24028403 \h </w:instrText>
+      </w:r>
+      <w:r>
+        <w:rPr>
+          <w:noProof/>
+          <w:webHidden/>
+        </w:rPr>
+      </w:r>
+      <w:r>
+        <w:rPr>
+          <w:noProof/>
+          <w:webHidden/>
+        </w:rPr>
+        <w:fldChar w:fldCharType="separate"/>
+      </w:r>
+      <w:r>
+        <w:rPr>
+          <w:noProof/>
+          <w:webHidden/>
+        </w:rPr>
+        <w:t>15</w:t>
+      </w:r>
+      <w:r>
+        <w:rPr>
+          <w:noProof/>
+          <w:webHidden/>
+        </w:rPr>
+        <w:fldChar w:fldCharType="end"/>
+      </w:r>
+      <w:r>
+        <w:rPr>
+          <w:rStyle w:val="Hyperlink"/>
+          <w:noProof/>
+        </w:rPr>
+        <w:fldChar w:fldCharType="end"/>
+      </w:r>
+    </w:p>
+    <w:p>
+      <w:pPr>
+        <w:pStyle w:val="Sumrio3"/>
+        <w:tabs>
+          <w:tab w:val="left" w:pos="1200"/>
+          <w:tab w:val="right" w:leader="dot" w:pos="9061"/>
+        </w:tabs>
+        <w:rPr>
+          <w:rFonts w:eastAsiaTheme="minorEastAsia"/>
+          <w:i w:val="0"/>
+          <w:iCs w:val="0"/>
+          <w:noProof/>
+          <w:sz w:val="22"/>
+          <w:szCs w:val="22"/>
+          <w:lang w:eastAsia="pt-BR"/>
+        </w:rPr>
+      </w:pPr>
+      <w:hyperlink w:anchor="_Toc24028404" w:history="1">
         <w:r>
           <w:rPr>
             <w:rStyle w:val="Hyperlink"/>
@@ -5652,7 +5533,7 @@
             <w:noProof/>
             <w:webHidden/>
           </w:rPr>
-          <w:instrText xml:space="preserve"> PAGEREF _Toc23954786 \h </w:instrText>
+          <w:instrText xml:space="preserve"> PAGEREF _Toc24028404 \h </w:instrText>
         </w:r>
         <w:r>
           <w:rPr>
@@ -5672,7 +5553,7 @@
             <w:noProof/>
             <w:webHidden/>
           </w:rPr>
-          <w:t>15</w:t>
+          <w:t>16</w:t>
         </w:r>
         <w:r>
           <w:rPr>
@@ -5699,7 +5580,7 @@
           <w:lang w:eastAsia="pt-BR"/>
         </w:rPr>
       </w:pPr>
-      <w:hyperlink w:anchor="_Toc23954787" w:history="1">
+      <w:hyperlink w:anchor="_Toc24028405" w:history="1">
         <w:r>
           <w:rPr>
             <w:rStyle w:val="Hyperlink"/>
@@ -5744,7 +5625,7 @@
             <w:noProof/>
             <w:webHidden/>
           </w:rPr>
-          <w:instrText xml:space="preserve"> PAGEREF _Toc23954787 \h </w:instrText>
+          <w:instrText xml:space="preserve"> PAGEREF _Toc24028405 \h </w:instrText>
         </w:r>
         <w:r>
           <w:rPr>
@@ -5764,7 +5645,7 @@
             <w:noProof/>
             <w:webHidden/>
           </w:rPr>
-          <w:t>15</w:t>
+          <w:t>16</w:t>
         </w:r>
         <w:r>
           <w:rPr>
@@ -5792,7 +5673,7 @@
           <w:lang w:eastAsia="pt-BR"/>
         </w:rPr>
       </w:pPr>
-      <w:hyperlink w:anchor="_Toc23954788" w:history="1">
+      <w:hyperlink w:anchor="_Toc24028406" w:history="1">
         <w:r>
           <w:rPr>
             <w:rStyle w:val="Hyperlink"/>
@@ -5838,7 +5719,7 @@
             <w:noProof/>
             <w:webHidden/>
           </w:rPr>
-          <w:instrText xml:space="preserve"> PAGEREF _Toc23954788 \h </w:instrText>
+          <w:instrText xml:space="preserve"> PAGEREF _Toc24028406 \h </w:instrText>
         </w:r>
         <w:r>
           <w:rPr>
@@ -5887,7 +5768,7 @@
           <w:lang w:eastAsia="pt-BR"/>
         </w:rPr>
       </w:pPr>
-      <w:hyperlink w:anchor="_Toc23954789" w:history="1">
+      <w:hyperlink w:anchor="_Toc24028407" w:history="1">
         <w:r>
           <w:rPr>
             <w:rStyle w:val="Hyperlink"/>
@@ -5934,7 +5815,7 @@
             <w:noProof/>
             <w:webHidden/>
           </w:rPr>
-          <w:instrText xml:space="preserve"> PAGEREF _Toc23954789 \h </w:instrText>
+          <w:instrText xml:space="preserve"> PAGEREF _Toc24028407 \h </w:instrText>
         </w:r>
         <w:r>
           <w:rPr>
@@ -5954,7 +5835,7 @@
             <w:noProof/>
             <w:webHidden/>
           </w:rPr>
-          <w:t>16</w:t>
+          <w:t>17</w:t>
         </w:r>
         <w:r>
           <w:rPr>
@@ -5981,7 +5862,7 @@
           <w:lang w:eastAsia="pt-BR"/>
         </w:rPr>
       </w:pPr>
-      <w:hyperlink w:anchor="_Toc23954790" w:history="1">
+      <w:hyperlink w:anchor="_Toc24028408" w:history="1">
         <w:r>
           <w:rPr>
             <w:rStyle w:val="Hyperlink"/>
@@ -6026,7 +5907,7 @@
             <w:noProof/>
             <w:webHidden/>
           </w:rPr>
-          <w:instrText xml:space="preserve"> PAGEREF _Toc23954790 \h </w:instrText>
+          <w:instrText xml:space="preserve"> PAGEREF _Toc24028408 \h </w:instrText>
         </w:r>
         <w:r>
           <w:rPr>
@@ -6046,7 +5927,7 @@
             <w:noProof/>
             <w:webHidden/>
           </w:rPr>
-          <w:t>16</w:t>
+          <w:t>17</w:t>
         </w:r>
         <w:r>
           <w:rPr>
@@ -6073,7 +5954,7 @@
           <w:lang w:eastAsia="pt-BR"/>
         </w:rPr>
       </w:pPr>
-      <w:hyperlink w:anchor="_Toc23954791" w:history="1">
+      <w:hyperlink w:anchor="_Toc24028409" w:history="1">
         <w:r>
           <w:rPr>
             <w:rStyle w:val="Hyperlink"/>
@@ -6118,7 +5999,7 @@
             <w:noProof/>
             <w:webHidden/>
           </w:rPr>
-          <w:instrText xml:space="preserve"> PAGEREF _Toc23954791 \h </w:instrText>
+          <w:instrText xml:space="preserve"> PAGEREF _Toc24028409 \h </w:instrText>
         </w:r>
         <w:r>
           <w:rPr>
@@ -6138,7 +6019,7 @@
             <w:noProof/>
             <w:webHidden/>
           </w:rPr>
-          <w:t>16</w:t>
+          <w:t>17</w:t>
         </w:r>
         <w:r>
           <w:rPr>
@@ -6165,7 +6046,7 @@
           <w:lang w:eastAsia="pt-BR"/>
         </w:rPr>
       </w:pPr>
-      <w:hyperlink w:anchor="_Toc23954792" w:history="1">
+      <w:hyperlink w:anchor="_Toc24028410" w:history="1">
         <w:r>
           <w:rPr>
             <w:rStyle w:val="Hyperlink"/>
@@ -6211,7 +6092,7 @@
             <w:noProof/>
             <w:webHidden/>
           </w:rPr>
-          <w:instrText xml:space="preserve"> PAGEREF _Toc23954792 \h </w:instrText>
+          <w:instrText xml:space="preserve"> PAGEREF _Toc24028410 \h </w:instrText>
         </w:r>
         <w:r>
           <w:rPr>
@@ -6231,7 +6112,7 @@
             <w:noProof/>
             <w:webHidden/>
           </w:rPr>
-          <w:t>16</w:t>
+          <w:t>18</w:t>
         </w:r>
         <w:r>
           <w:rPr>
@@ -6258,7 +6139,7 @@
           <w:lang w:eastAsia="pt-BR"/>
         </w:rPr>
       </w:pPr>
-      <w:hyperlink w:anchor="_Toc23954793" w:history="1">
+      <w:hyperlink w:anchor="_Toc24028411" w:history="1">
         <w:r>
           <w:rPr>
             <w:rStyle w:val="Hyperlink"/>
@@ -6303,7 +6184,7 @@
             <w:noProof/>
             <w:webHidden/>
           </w:rPr>
-          <w:instrText xml:space="preserve"> PAGEREF _Toc23954793 \h </w:instrText>
+          <w:instrText xml:space="preserve"> PAGEREF _Toc24028411 \h </w:instrText>
         </w:r>
         <w:r>
           <w:rPr>
@@ -6323,7 +6204,7 @@
             <w:noProof/>
             <w:webHidden/>
           </w:rPr>
-          <w:t>16</w:t>
+          <w:t>21</w:t>
         </w:r>
         <w:r>
           <w:rPr>
@@ -6352,7 +6233,7 @@
           <w:lang w:eastAsia="pt-BR"/>
         </w:rPr>
       </w:pPr>
-      <w:hyperlink w:anchor="_Toc23954794" w:history="1">
+      <w:hyperlink w:anchor="_Toc24028412" w:history="1">
         <w:r>
           <w:rPr>
             <w:rStyle w:val="Hyperlink"/>
@@ -6399,7 +6280,7 @@
             <w:noProof/>
             <w:webHidden/>
           </w:rPr>
-          <w:instrText xml:space="preserve"> PAGEREF _Toc23954794 \h </w:instrText>
+          <w:instrText xml:space="preserve"> PAGEREF _Toc24028412 \h </w:instrText>
         </w:r>
         <w:r>
           <w:rPr>
@@ -6419,7 +6300,7 @@
             <w:noProof/>
             <w:webHidden/>
           </w:rPr>
-          <w:t>16</w:t>
+          <w:t>23</w:t>
         </w:r>
         <w:r>
           <w:rPr>
@@ -6448,7 +6329,7 @@
           <w:lang w:eastAsia="pt-BR"/>
         </w:rPr>
       </w:pPr>
-      <w:hyperlink w:anchor="_Toc23954795" w:history="1">
+      <w:hyperlink w:anchor="_Toc24028413" w:history="1">
         <w:r>
           <w:rPr>
             <w:rStyle w:val="Hyperlink"/>
@@ -6495,7 +6376,7 @@
             <w:noProof/>
             <w:webHidden/>
           </w:rPr>
-          <w:instrText xml:space="preserve"> PAGEREF _Toc23954795 \h </w:instrText>
+          <w:instrText xml:space="preserve"> PAGEREF _Toc24028413 \h </w:instrText>
         </w:r>
         <w:r>
           <w:rPr>
@@ -6515,7 +6396,7 @@
             <w:noProof/>
             <w:webHidden/>
           </w:rPr>
-          <w:t>16</w:t>
+          <w:t>23</w:t>
         </w:r>
         <w:r>
           <w:rPr>
@@ -6544,7 +6425,7 @@
           <w:lang w:eastAsia="pt-BR"/>
         </w:rPr>
       </w:pPr>
-      <w:hyperlink w:anchor="_Toc23954796" w:history="1">
+      <w:hyperlink w:anchor="_Toc24028414" w:history="1">
         <w:r>
           <w:rPr>
             <w:rStyle w:val="Hyperlink"/>
@@ -6591,7 +6472,7 @@
             <w:noProof/>
             <w:webHidden/>
           </w:rPr>
-          <w:instrText xml:space="preserve"> PAGEREF _Toc23954796 \h </w:instrText>
+          <w:instrText xml:space="preserve"> PAGEREF _Toc24028414 \h </w:instrText>
         </w:r>
         <w:r>
           <w:rPr>
@@ -6611,7 +6492,7 @@
             <w:noProof/>
             <w:webHidden/>
           </w:rPr>
-          <w:t>16</w:t>
+          <w:t>23</w:t>
         </w:r>
         <w:r>
           <w:rPr>
@@ -6639,7 +6520,7 @@
           <w:lang w:eastAsia="pt-BR"/>
         </w:rPr>
       </w:pPr>
-      <w:hyperlink w:anchor="_Toc23954797" w:history="1">
+      <w:hyperlink w:anchor="_Toc24028415" w:history="1">
         <w:r>
           <w:rPr>
             <w:rStyle w:val="Hyperlink"/>
@@ -6666,7 +6547,7 @@
             <w:noProof/>
             <w:webHidden/>
           </w:rPr>
-          <w:instrText xml:space="preserve"> PAGEREF _Toc23954797 \h </w:instrText>
+          <w:instrText xml:space="preserve"> PAGEREF _Toc24028415 \h </w:instrText>
         </w:r>
         <w:r>
           <w:rPr>
@@ -6686,7 +6567,7 @@
             <w:noProof/>
             <w:webHidden/>
           </w:rPr>
-          <w:t>16</w:t>
+          <w:t>24</w:t>
         </w:r>
         <w:r>
           <w:rPr>
@@ -6776,27 +6657,6 @@
     <w:p>
       <w:pPr>
         <w:rPr>
-          <w:lang w:eastAsia="pt-BR"/>
-        </w:rPr>
-      </w:pPr>
-    </w:p>
-    <w:p>
-      <w:pPr>
-        <w:rPr>
-          <w:lang w:eastAsia="pt-BR"/>
-        </w:rPr>
-      </w:pPr>
-    </w:p>
-    <w:p>
-      <w:pPr>
-        <w:rPr>
-          <w:lang w:eastAsia="pt-BR"/>
-        </w:rPr>
-      </w:pPr>
-    </w:p>
-    <w:p>
-      <w:pPr>
-        <w:rPr>
           <w:rFonts w:ascii="Arial" w:eastAsia="Times New Roman" w:hAnsi="Arial" w:cs="Arial"/>
           <w:b/>
           <w:color w:val="000000"/>
@@ -6808,29 +6668,26 @@
       <w:pPr>
         <w:pStyle w:val="Ttulo1"/>
       </w:pPr>
-      <w:bookmarkStart w:id="0" w:name="_Toc23946493"/>
-      <w:bookmarkStart w:id="1" w:name="_Toc23946980"/>
-      <w:bookmarkStart w:id="2" w:name="_Toc23947056"/>
-      <w:bookmarkStart w:id="3" w:name="_Toc23947078"/>
-      <w:bookmarkStart w:id="4" w:name="_Toc23950265"/>
-      <w:bookmarkStart w:id="5" w:name="_Toc23950332"/>
-      <w:bookmarkStart w:id="6" w:name="_Toc23954782"/>
+      <w:bookmarkStart w:id="1" w:name="_Toc23946493"/>
+      <w:bookmarkStart w:id="2" w:name="_Toc23946980"/>
+      <w:bookmarkStart w:id="3" w:name="_Toc23947056"/>
+      <w:bookmarkStart w:id="4" w:name="_Toc23947078"/>
+      <w:bookmarkStart w:id="5" w:name="_Toc23950265"/>
+      <w:bookmarkStart w:id="6" w:name="_Toc23950332"/>
+      <w:bookmarkStart w:id="7" w:name="_Toc24028400"/>
       <w:r>
         <w:lastRenderedPageBreak/>
         <w:t>INTRODUÇÃO</w:t>
       </w:r>
-      <w:bookmarkEnd w:id="0"/>
       <w:bookmarkEnd w:id="1"/>
       <w:bookmarkEnd w:id="2"/>
       <w:bookmarkEnd w:id="3"/>
       <w:bookmarkEnd w:id="4"/>
       <w:bookmarkEnd w:id="5"/>
       <w:bookmarkEnd w:id="6"/>
-    </w:p>
-    <w:p>
-      <w:bookmarkStart w:id="7" w:name="_GoBack"/>
       <w:bookmarkEnd w:id="7"/>
     </w:p>
+    <w:p/>
     <w:p>
       <w:pPr>
         <w:ind w:firstLine="709"/>
@@ -6838,17 +6695,7 @@
       <w:bookmarkStart w:id="8" w:name="_Toc174117261"/>
       <w:bookmarkStart w:id="9" w:name="_Toc254273956"/>
       <w:r>
-        <w:t xml:space="preserve">Atualmente, o </w:t>
-      </w:r>
-      <w:r>
-        <w:rPr>
-          <w:i/>
-          <w:iCs/>
-        </w:rPr>
-        <w:t>e-commerce</w:t>
-      </w:r>
-      <w:r>
-        <w:t xml:space="preserve"> é uma das principais formas de se adquirir e de se desfazer de bens para os clientes e é uma das formas mais utilizadas de gerar renda para grande parte das empresas.</w:t>
+        <w:t xml:space="preserve">Sobre o trabalho desenvolvido, ele se aprofunda na aplicabilidade do e-commerce nas empresas, e na lucratividade que o mesmo é capaz de gerar, o que é de suma importância para se sobressair dentro do mercado atual, por ter se tornado um item de necessidade fundamental. Com respaldo dos argumentos abordados na introdução a pesquisa tem o enfoque em mostrar em qual mercado o e-commerce melhor se aplica e se é viável a implementação, mostrando as vantagens e desvantagens desse mercado. </w:t>
       </w:r>
     </w:p>
     <w:p>
@@ -6856,34 +6703,19 @@
         <w:ind w:firstLine="709"/>
       </w:pPr>
       <w:r>
-        <w:t xml:space="preserve">Dentre os tantos meios onde </w:t>
-      </w:r>
-      <w:r>
-        <w:rPr>
-          <w:i/>
-        </w:rPr>
-        <w:t>e-commerce</w:t>
-      </w:r>
-      <w:r>
-        <w:t xml:space="preserve"> é encontrado estão, as lojas online, algumas que nasceram físicas e se tornaram </w:t>
-      </w:r>
-      <w:r>
-        <w:rPr>
-          <w:i/>
-        </w:rPr>
-        <w:t>online</w:t>
-      </w:r>
-      <w:r>
-        <w:t xml:space="preserve"> e outras que já nasceram na internet, </w:t>
-      </w:r>
-      <w:r>
-        <w:rPr>
-          <w:i/>
-        </w:rPr>
-        <w:t>websites</w:t>
-      </w:r>
-      <w:r>
-        <w:t xml:space="preserve"> de anúncios onde o próprio usuário monta sua loja com seus próprios produtos, revendendo de outra empresa ou acontece quando ele se desfaz de bens já inutilizados, e devido a tantas possibilidades dentro desse mercado e do momento em que vivemos, é necessário um aprofundamento neste setor para que se entenda a importância e o motivo e assim possa usar como algo a seu favor. </w:t>
+        <w:t xml:space="preserve">Dentre os principais problemas dessa área, se destacam a aplicabilidade desse comércio em distintos negócios, e se é possível e viável montar um e-commerce para todo tipo de produto e de serviço, </w:t>
+      </w:r>
+      <w:r>
+        <w:t xml:space="preserve">com essa pesquisa é possível </w:t>
+      </w:r>
+      <w:r>
+        <w:t xml:space="preserve">desmistificar grande parte dessas dúvidas, auxiliando na tomada de decisão de alguém que tenha interesse </w:t>
+      </w:r>
+      <w:r>
+        <w:t>em entrar nesse ramo que cresce cada vez mais nos dias de hoje</w:t>
+      </w:r>
+      <w:r>
+        <w:t xml:space="preserve">. </w:t>
       </w:r>
     </w:p>
     <w:p>
@@ -6891,7 +6723,31 @@
         <w:ind w:firstLine="709"/>
       </w:pPr>
       <w:r>
-        <w:t xml:space="preserve">Sabendo se é viável para todo tipo de negócio e em que fase da empresa é que será aplicado o modelo de mercado online, no decorrer deste trabalho vai ser possível ver essa análise. </w:t>
+        <w:t>Com o estudo realizado é possível visualizar os passos para se montar um e-commerce e quando é viável, mostrando os custos, a necessidade de local, pessoal e de outros materiais para que se possa iniciar um e-commerce e alcan</w:t>
+      </w:r>
+      <w:r>
+        <w:t>çar o resultado esperado, essa é</w:t>
+      </w:r>
+      <w:r>
+        <w:t xml:space="preserve"> uma das formas de desmistificado esse mercado</w:t>
+      </w:r>
+      <w:r>
+        <w:t xml:space="preserve">, </w:t>
+      </w:r>
+      <w:r>
+        <w:t xml:space="preserve">esse modelo de negócios algo que todos conhecem e </w:t>
+      </w:r>
+      <w:r>
+        <w:t>consomem, porém,</w:t>
+      </w:r>
+      <w:r>
+        <w:t xml:space="preserve"> poucos sabem como é o funcionamento inte</w:t>
+      </w:r>
+      <w:r>
+        <w:t xml:space="preserve">rno desse setor </w:t>
+      </w:r>
+      <w:r>
+        <w:t>tão utilizado por grande parte da população mundial.</w:t>
       </w:r>
     </w:p>
     <w:p>
@@ -6899,7 +6755,7 @@
         <w:ind w:firstLine="709"/>
       </w:pPr>
       <w:r>
-        <w:t xml:space="preserve">A pesquisa tem por ideal dar visibilidade a necessidade do e-commerce se considerado os hábitos de compras da sociedade moderna onde a internet tem papel fundamental, auxiliando desde o contato com amigos e familiares até em compras de bens de alto valor, como carros e casas. </w:t>
+        <w:t>Atualmente, o e-commerce é uma das principais formas de se adquirir e de se desfazer de bens para os clientes, e é uma das formas mais utilizadas de gerar renda para grande parte das empresas porque com esse modelo de negócios é possível fazer a implementar de marketing e publicidade, aumentando a renda não só com as vendas, mas também com anúncios.</w:t>
       </w:r>
     </w:p>
     <w:p>
@@ -6907,25 +6763,7 @@
         <w:ind w:firstLine="709"/>
       </w:pPr>
       <w:r>
-        <w:t xml:space="preserve">Sobre o trabalho desenvolvido, ele se aprofunda em especial na aplicabilidade do </w:t>
-      </w:r>
-      <w:r>
-        <w:rPr>
-          <w:i/>
-        </w:rPr>
-        <w:t>e-commerce</w:t>
-      </w:r>
-      <w:r>
-        <w:t xml:space="preserve"> nas empresas e na lucratividade que o mesmo é capaz de gerar, o que é de suma importância para se sobressair dentro do mercado atual, por ter se tornado um item de necessidade fundamental. Com respaldo dos argumentos abordados na introdução a pesquisa tem o enfoque em mostrar em qual mercado o </w:t>
-      </w:r>
-      <w:r>
-        <w:rPr>
-          <w:i/>
-        </w:rPr>
-        <w:t>e-commerce</w:t>
-      </w:r>
-      <w:r>
-        <w:t xml:space="preserve"> melhor se aplica e se é viável a implementação, mostrando as vantagens e desvantagens desse mercado. </w:t>
+        <w:t xml:space="preserve">Entre os tantos meios onde o e-commerce é encontrado, estão as lojas online, algumas que nasceram físicas e se tornaram online e outras que já nasceram na internet, websites de anúncios onde o próprio usuário monta sua loja com seus próprios produtos, revendendo de outra empresa ou quando ele se desfaz de bens já inutilizados, e devido a tantas possibilidades dentro desse mercado e do momento em que vivemos, é necessário um aprofundamento neste setor para que se entenda a importância e o motivo, e assim possa usar a seu favor. </w:t>
       </w:r>
     </w:p>
     <w:p>
@@ -6933,41 +6771,18 @@
         <w:ind w:firstLine="709"/>
       </w:pPr>
       <w:r>
-        <w:t xml:space="preserve">Dentre os principais problemas dentro dessa área, se destacam a aplicabilidade desse comércio em distintos negócios, e se é possível e viável montar um </w:t>
-      </w:r>
-      <w:r>
-        <w:rPr>
-          <w:i/>
-        </w:rPr>
-        <w:t xml:space="preserve">e-commerce </w:t>
-      </w:r>
-      <w:r>
-        <w:t xml:space="preserve">para todo tipo de produto e de serviço, dentro desse trabalho vamos desmistificar grande parte dessas dúvidas, auxiliando na tomada de decisão de alguém que tenha interesse em entrar nesse ramo, o que já esteja e queira migrar para outro. Dentro desta pesquisa iremos mostrar os passos para se montar um </w:t>
-      </w:r>
-      <w:r>
-        <w:rPr>
-          <w:i/>
-        </w:rPr>
-        <w:t xml:space="preserve">e-commerce </w:t>
-      </w:r>
-      <w:r>
-        <w:t xml:space="preserve">e iremos mostrar quando é viável, mostrando os custos, a necessidade de local e de pessoal e de outros materiais, para que se possa iniciar um </w:t>
-      </w:r>
-      <w:r>
-        <w:rPr>
-          <w:i/>
-        </w:rPr>
-        <w:t>e-commerce</w:t>
-      </w:r>
-      <w:r>
-        <w:t xml:space="preserve">, ao final, teremos desmistificado esse mercado, algo que todos conhecem e consomem, porém, poucos sabem </w:t>
-      </w:r>
-      <w:r>
-        <w:lastRenderedPageBreak/>
-        <w:t>como é o funcionamento interno desse setor tão conhecido e tão utilizado por grande parte da população mundial</w:t>
-      </w:r>
-      <w:r>
-        <w:t>.</w:t>
+        <w:t xml:space="preserve">Sabendo se é viável para todo tipo de negócio e em que fase da empresa é que será aplicado o modelo de mercado online, no decorrer deste trabalho vai ser visível esse resultado com auxílio de uma análise. </w:t>
+      </w:r>
+    </w:p>
+    <w:p>
+      <w:pPr>
+        <w:ind w:firstLine="709"/>
+      </w:pPr>
+      <w:r>
+        <w:t xml:space="preserve">Essa pesquisa </w:t>
+      </w:r>
+      <w:r>
+        <w:t>tem por ideal dar visibilidade do que é o comércio na internet, e a necessidade do e-commerce, se considerar os hábitos de compras da sociedade moderna, onde a internet tem papel fundamental auxiliando desde o contato com amigos e familiares até em compras de bens de alto valor, como carros, casas e mesmo itens de baixo valor como brinquedos, jogos entre outros.</w:t>
       </w:r>
     </w:p>
     <w:p>
@@ -6985,7 +6800,7 @@
       <w:bookmarkStart w:id="13" w:name="_Toc23947079"/>
       <w:bookmarkStart w:id="14" w:name="_Toc23950266"/>
       <w:bookmarkStart w:id="15" w:name="_Toc23950333"/>
-      <w:bookmarkStart w:id="16" w:name="_Toc23954783"/>
+      <w:bookmarkStart w:id="16" w:name="_Toc24028401"/>
       <w:r>
         <w:t>Tema</w:t>
       </w:r>
@@ -7001,6 +6816,9 @@
     </w:p>
     <w:p/>
     <w:p>
+      <w:pPr>
+        <w:ind w:firstLine="709"/>
+      </w:pPr>
       <w:r>
         <w:t xml:space="preserve">O tema desenvolvido nesta pesquisa é uma amostra realista com dados, gráficos e pesquisa de campo da possibilidade de o </w:t>
       </w:r>
@@ -7012,7 +6830,19 @@
         <w:t>e-commerce</w:t>
       </w:r>
       <w:r>
-        <w:t xml:space="preserve"> ser ou não viável para os negócios e quais os tipos de mercado, a necessidade de se investir somente em </w:t>
+        <w:t xml:space="preserve"> ser ou não viável para os negóc</w:t>
+      </w:r>
+      <w:r>
+        <w:t>ios e quais os tipos de mercado que teria sucesso ao implementar esse comércio digital e mostrar se</w:t>
+      </w:r>
+      <w:r>
+        <w:t xml:space="preserve"> </w:t>
+      </w:r>
+      <w:r>
+        <w:t xml:space="preserve">à </w:t>
+      </w:r>
+      <w:r>
+        <w:t xml:space="preserve">necessidade de se investir somente em </w:t>
       </w:r>
       <w:r>
         <w:rPr>
@@ -7022,13 +6852,10 @@
         <w:t>e-commerce</w:t>
       </w:r>
       <w:r>
-        <w:t xml:space="preserve"> ou em lojas físicas também. Ess</w:t>
-      </w:r>
-      <w:r>
-        <w:t>e trabalho</w:t>
-      </w:r>
-      <w:r>
-        <w:t xml:space="preserve"> tem como ideal a solução de desmistificar o </w:t>
+        <w:t xml:space="preserve"> ou em lojas físicas também. Essa pesquisa tem a</w:t>
+      </w:r>
+      <w:r>
+        <w:t xml:space="preserve"> solução de desmistificar o </w:t>
       </w:r>
       <w:r>
         <w:rPr>
@@ -7038,19 +6865,13 @@
         <w:t>e-commerce</w:t>
       </w:r>
       <w:r>
-        <w:t xml:space="preserve"> e mostrar a sua real capacidade e em quais mercados </w:t>
-      </w:r>
-      <w:r>
-        <w:t>são</w:t>
-      </w:r>
-      <w:r>
-        <w:t xml:space="preserve"> viáv</w:t>
-      </w:r>
-      <w:r>
-        <w:t>eis</w:t>
-      </w:r>
-      <w:r>
-        <w:t xml:space="preserve"> investir </w:t>
+        <w:t xml:space="preserve"> e mostrar a</w:t>
+      </w:r>
+      <w:r>
+        <w:t xml:space="preserve"> sua real capacidade e como o comércio pode usar isso</w:t>
+      </w:r>
+      <w:r>
+        <w:t xml:space="preserve"> </w:t>
       </w:r>
       <w:r>
         <w:t>para obter</w:t>
@@ -7063,6 +6884,9 @@
       </w:r>
       <w:r>
         <w:t>mercado</w:t>
+      </w:r>
+      <w:r>
+        <w:t xml:space="preserve"> que tem crescido cada vez mais</w:t>
       </w:r>
       <w:r>
         <w:t>.  </w:t>
@@ -7081,7 +6905,7 @@
       <w:bookmarkStart w:id="22" w:name="_Toc23947080"/>
       <w:bookmarkStart w:id="23" w:name="_Toc23950267"/>
       <w:bookmarkStart w:id="24" w:name="_Toc23950334"/>
-      <w:bookmarkStart w:id="25" w:name="_Toc23954784"/>
+      <w:bookmarkStart w:id="25" w:name="_Toc24028402"/>
       <w:r>
         <w:t>Problema</w:t>
       </w:r>
@@ -7097,6 +6921,9 @@
     </w:p>
     <w:p/>
     <w:p>
+      <w:pPr>
+        <w:ind w:firstLine="709"/>
+      </w:pPr>
       <w:r>
         <w:t>Um comerciante não tem como saber se s</w:t>
       </w:r>
@@ -7110,18 +6937,13 @@
         <w:t>s</w:t>
       </w:r>
       <w:r>
-        <w:t xml:space="preserve"> quase sempre também fecham </w:t>
-      </w:r>
-      <w:proofErr w:type="gramStart"/>
-      <w:r>
-        <w:t>as</w:t>
-      </w:r>
-      <w:proofErr w:type="gramEnd"/>
-      <w:r>
-        <w:t xml:space="preserve"> portas.</w:t>
-      </w:r>
-    </w:p>
-    <w:p>
+        <w:t xml:space="preserve"> quase sempre também fecham as portas.</w:t>
+      </w:r>
+    </w:p>
+    <w:p>
+      <w:pPr>
+        <w:ind w:firstLine="709"/>
+      </w:pPr>
       <w:r>
         <w:t>E com o passar dos anos fica cada vez mais concorrido os clientes ficam cada vez mais exigente e buscando sempre por algo diferente</w:t>
       </w:r>
@@ -7136,6 +6958,9 @@
       </w:r>
     </w:p>
     <w:p>
+      <w:pPr>
+        <w:ind w:firstLine="709"/>
+      </w:pPr>
       <w:r>
         <w:t xml:space="preserve">Dentre </w:t>
       </w:r>
@@ -7190,6 +7015,7 @@
     </w:p>
     <w:p>
       <w:pPr>
+        <w:ind w:firstLine="709"/>
         <w:rPr>
           <w:rFonts w:cs="Times New Roman"/>
           <w:szCs w:val="24"/>
@@ -7245,6 +7071,15 @@
         </w:rPr>
         <w:t>.</w:t>
       </w:r>
+    </w:p>
+    <w:p>
+      <w:pPr>
+        <w:ind w:firstLine="709"/>
+        <w:rPr>
+          <w:rFonts w:cs="Times New Roman"/>
+          <w:szCs w:val="24"/>
+        </w:rPr>
+      </w:pPr>
     </w:p>
     <w:p>
       <w:pPr>
@@ -7258,9 +7093,8 @@
       <w:bookmarkStart w:id="31" w:name="_Toc23947081"/>
       <w:bookmarkStart w:id="32" w:name="_Toc23950268"/>
       <w:bookmarkStart w:id="33" w:name="_Toc23950335"/>
-      <w:bookmarkStart w:id="34" w:name="_Toc23954785"/>
-      <w:r>
-        <w:lastRenderedPageBreak/>
+      <w:bookmarkStart w:id="34" w:name="_Toc24028403"/>
+      <w:r>
         <w:t>Objetivo Geral</w:t>
       </w:r>
       <w:bookmarkEnd w:id="26"/>
@@ -7275,6 +7109,9 @@
     </w:p>
     <w:p/>
     <w:p>
+      <w:pPr>
+        <w:ind w:firstLine="709"/>
+      </w:pPr>
       <w:r>
         <w:t>O</w:t>
       </w:r>
@@ -7283,7 +7120,11 @@
       </w:r>
     </w:p>
     <w:p>
-      <w:r>
+      <w:pPr>
+        <w:ind w:firstLine="709"/>
+      </w:pPr>
+      <w:r>
+        <w:lastRenderedPageBreak/>
         <w:t>Com esse estudo será possível o comerciante ou a empresa que quer desenvolver comércio online saber se seu nicho de mercado permite que isso seja possível além disso a pesquisa vai apresentar formas de como deve ser feita a implementação da loja online e qual o processo</w:t>
       </w:r>
       <w:r>
@@ -7306,7 +7147,7 @@
       <w:bookmarkStart w:id="40" w:name="_Toc23947082"/>
       <w:bookmarkStart w:id="41" w:name="_Toc23950269"/>
       <w:bookmarkStart w:id="42" w:name="_Toc23950336"/>
-      <w:bookmarkStart w:id="43" w:name="_Toc23954786"/>
+      <w:bookmarkStart w:id="43" w:name="_Toc24028404"/>
       <w:r>
         <w:t>Objetivos Específicos</w:t>
       </w:r>
@@ -7424,7 +7265,7 @@
       <w:bookmarkStart w:id="48" w:name="_Toc23947083"/>
       <w:bookmarkStart w:id="49" w:name="_Toc23950270"/>
       <w:bookmarkStart w:id="50" w:name="_Toc23950337"/>
-      <w:bookmarkStart w:id="51" w:name="_Toc23954787"/>
+      <w:bookmarkStart w:id="51" w:name="_Toc24028405"/>
       <w:r>
         <w:t xml:space="preserve">Estrutura </w:t>
       </w:r>
@@ -7442,6 +7283,9 @@
     </w:p>
     <w:p/>
     <w:p>
+      <w:pPr>
+        <w:ind w:firstLine="709"/>
+      </w:pPr>
       <w:r>
         <w:t>No capítulo 1 foi dada a introdução do assunto</w:t>
       </w:r>
@@ -7514,10 +7358,13 @@
     <w:p>
       <w:pPr>
         <w:pStyle w:val="Corpo"/>
-        <w:ind w:firstLine="0"/>
-      </w:pPr>
-    </w:p>
-    <w:p>
+        <w:ind w:firstLine="709"/>
+      </w:pPr>
+    </w:p>
+    <w:p>
+      <w:pPr>
+        <w:ind w:firstLine="709"/>
+      </w:pPr>
       <w:r>
         <w:t>No capítulo 2 f</w:t>
       </w:r>
@@ -7565,11 +7412,7 @@
         <w:t>e-commerce</w:t>
       </w:r>
       <w:r>
-        <w:t xml:space="preserve"> e realizado a exemplificação de sua aplicação e onde é possível </w:t>
-      </w:r>
-      <w:r>
-        <w:lastRenderedPageBreak/>
-        <w:t>ver os seus ganhos com gráficos atualizados também é vemos</w:t>
+        <w:t xml:space="preserve"> e realizado a exemplificação de sua aplicação e onde é possível ver os seus ganhos com gráficos atualizados também é vemos</w:t>
       </w:r>
       <w:r>
         <w:t xml:space="preserve"> sobre os trabalhos correlatos</w:t>
@@ -7581,7 +7424,11 @@
         <w:t>.</w:t>
       </w:r>
     </w:p>
-    <w:p/>
+    <w:p>
+      <w:pPr>
+        <w:ind w:firstLine="709"/>
+      </w:pPr>
+    </w:p>
     <w:p>
       <w:pPr>
         <w:pStyle w:val="Ttulo3"/>
@@ -7592,7 +7439,7 @@
       <w:bookmarkStart w:id="55" w:name="_Toc23947084"/>
       <w:bookmarkStart w:id="56" w:name="_Toc23950271"/>
       <w:bookmarkStart w:id="57" w:name="_Toc23950338"/>
-      <w:bookmarkStart w:id="58" w:name="_Toc23954788"/>
+      <w:bookmarkStart w:id="58" w:name="_Toc24028406"/>
       <w:r>
         <w:t>Classificação da Pesquisa</w:t>
       </w:r>
@@ -7611,7 +7458,11 @@
       </w:pPr>
     </w:p>
     <w:p>
-      <w:r>
+      <w:pPr>
+        <w:ind w:firstLine="709"/>
+      </w:pPr>
+      <w:r>
+        <w:lastRenderedPageBreak/>
         <w:t>Será uma pesquisa descritiva, pois será observado e registrado os hábitos de consumo e todos os aspectos relacionados a</w:t>
       </w:r>
       <w:r>
@@ -7619,6 +7470,9 @@
       </w:r>
     </w:p>
     <w:p>
+      <w:pPr>
+        <w:ind w:firstLine="709"/>
+      </w:pPr>
       <w:r>
         <w:t xml:space="preserve">E </w:t>
       </w:r>
@@ -7649,7 +7503,7 @@
       <w:bookmarkStart w:id="62" w:name="_Toc23947085"/>
       <w:bookmarkStart w:id="63" w:name="_Toc23950272"/>
       <w:bookmarkStart w:id="64" w:name="_Toc23950339"/>
-      <w:bookmarkStart w:id="65" w:name="_Toc23954789"/>
+      <w:bookmarkStart w:id="65" w:name="_Toc24028407"/>
       <w:r>
         <w:t>CONCEITOS GERAIS E REVISÃO DA LITERATURA</w:t>
       </w:r>
@@ -7699,7 +7553,7 @@
       <w:bookmarkStart w:id="69" w:name="_Toc23947086"/>
       <w:bookmarkStart w:id="70" w:name="_Toc23950273"/>
       <w:bookmarkStart w:id="71" w:name="_Toc23950340"/>
-      <w:bookmarkStart w:id="72" w:name="_Toc23954790"/>
+      <w:bookmarkStart w:id="72" w:name="_Toc24028408"/>
       <w:r>
         <w:t>E-Commerce</w:t>
       </w:r>
@@ -7713,6 +7567,9 @@
     </w:p>
     <w:p/>
     <w:p>
+      <w:pPr>
+        <w:ind w:firstLine="709"/>
+      </w:pPr>
       <w:r>
         <w:t>Co</w:t>
       </w:r>
@@ -7802,6 +7659,7 @@
     </w:p>
     <w:p>
       <w:pPr>
+        <w:ind w:firstLine="709"/>
         <w:rPr>
           <w:b/>
         </w:rPr>
@@ -7944,6 +7802,7 @@
     </w:p>
     <w:p>
       <w:pPr>
+        <w:ind w:firstLine="709"/>
         <w:rPr>
           <w:b/>
           <w:sz w:val="28"/>
@@ -7961,7 +7820,7 @@
       <w:bookmarkStart w:id="76" w:name="_Toc23947087"/>
       <w:bookmarkStart w:id="77" w:name="_Toc23950274"/>
       <w:bookmarkStart w:id="78" w:name="_Toc23950341"/>
-      <w:bookmarkStart w:id="79" w:name="_Toc23954791"/>
+      <w:bookmarkStart w:id="79" w:name="_Toc24028409"/>
       <w:r>
         <w:rPr>
           <w:rStyle w:val="Ttulo2Char"/>
@@ -7983,6 +7842,9 @@
     </w:p>
     <w:p/>
     <w:p>
+      <w:pPr>
+        <w:ind w:firstLine="709"/>
+      </w:pPr>
       <w:r>
         <w:t xml:space="preserve">Logo que o comércio eletrônico surgiu, se utilizavam de tecnologias da década de 70, um exemplo é </w:t>
       </w:r>
@@ -8006,7 +7868,11 @@
         <w:t xml:space="preserve"> (EDI)</w:t>
       </w:r>
       <w:r>
-        <w:t>, ou em português, troca eletrônica de dados, a EDI tem como objetivo permitir a troca de documentos entre organizações via sistemas de teleinformática</w:t>
+        <w:t xml:space="preserve">, ou em português, troca eletrônica de dados, a EDI tem como objetivo permitir a troca de documentos entre organizações via sistemas de </w:t>
+      </w:r>
+      <w:r>
+        <w:lastRenderedPageBreak/>
+        <w:t>teleinformática</w:t>
       </w:r>
       <w:r>
         <w:t xml:space="preserve">, outro exemplo é </w:t>
@@ -8101,6 +7967,7 @@
     </w:p>
     <w:p>
       <w:pPr>
+        <w:ind w:firstLine="709"/>
         <w:rPr>
           <w:b/>
           <w:bCs/>
@@ -8186,7 +8053,7 @@
       <w:bookmarkStart w:id="83" w:name="_Toc23947088"/>
       <w:bookmarkStart w:id="84" w:name="_Toc23950275"/>
       <w:bookmarkStart w:id="85" w:name="_Toc23950342"/>
-      <w:bookmarkStart w:id="86" w:name="_Toc23954792"/>
+      <w:bookmarkStart w:id="86" w:name="_Toc24028410"/>
       <w:r>
         <w:rPr>
           <w:rStyle w:val="Ttulo2Char"/>
@@ -8217,6 +8084,9 @@
     </w:p>
     <w:p/>
     <w:p>
+      <w:pPr>
+        <w:ind w:firstLine="709"/>
+      </w:pPr>
       <w:r>
         <w:t xml:space="preserve">Atualmente o </w:t>
       </w:r>
@@ -8381,11 +8251,14 @@
       <w:pPr>
         <w:pStyle w:val="Corpo"/>
         <w:ind w:firstLine="709"/>
-        <w:jc w:val="left"/>
-      </w:pPr>
-    </w:p>
-    <w:p>
-      <w:r>
+      </w:pPr>
+    </w:p>
+    <w:p>
+      <w:pPr>
+        <w:ind w:firstLine="709"/>
+      </w:pPr>
+      <w:r>
+        <w:lastRenderedPageBreak/>
         <w:t xml:space="preserve">No gráfico acima é mostrado o crescimento do </w:t>
       </w:r>
       <w:r>
@@ -8413,6 +8286,7 @@
     </w:p>
     <w:p>
       <w:pPr>
+        <w:ind w:firstLine="709"/>
         <w:jc w:val="center"/>
       </w:pPr>
       <w:r>
@@ -8546,6 +8420,9 @@
     </w:p>
     <w:p/>
     <w:p>
+      <w:pPr>
+        <w:ind w:firstLine="709"/>
+      </w:pPr>
       <w:r>
         <w:t>O gráfico se inicia em 2011 e acaba em 2018</w:t>
       </w:r>
@@ -8554,6 +8431,9 @@
       </w:r>
     </w:p>
     <w:p>
+      <w:pPr>
+        <w:ind w:firstLine="709"/>
+      </w:pPr>
       <w:r>
         <w:t xml:space="preserve">Nos próximos dois gráficos será apresentado o crescimento do Brasil diante do </w:t>
       </w:r>
@@ -8569,6 +8449,7 @@
     </w:p>
     <w:p>
       <w:pPr>
+        <w:ind w:firstLine="709"/>
         <w:rPr>
           <w:noProof/>
           <w:lang w:eastAsia="pt-BR"/>
@@ -8664,6 +8545,7 @@
           <w:noProof/>
           <w:lang w:eastAsia="pt-BR"/>
         </w:rPr>
+        <w:lastRenderedPageBreak/>
         <w:drawing>
           <wp:inline distT="0" distB="0" distL="0" distR="0" wp14:anchorId="1EB09F46" wp14:editId="78DB092F">
             <wp:extent cx="3164205" cy="3191510"/>
@@ -8844,6 +8726,7 @@
           <w:noProof/>
           <w:lang w:eastAsia="pt-BR"/>
         </w:rPr>
+        <w:lastRenderedPageBreak/>
         <w:drawing>
           <wp:inline distT="0" distB="0" distL="0" distR="0" wp14:anchorId="6BA1EE14" wp14:editId="0E554F20">
             <wp:extent cx="3376295" cy="3682365"/>
@@ -8946,6 +8829,9 @@
       </w:pPr>
     </w:p>
     <w:p>
+      <w:pPr>
+        <w:ind w:firstLine="709"/>
+      </w:pPr>
       <w:r>
         <w:t xml:space="preserve">Como é possível ver, o Brasil teve </w:t>
       </w:r>
@@ -8968,7 +8854,7 @@
       <w:bookmarkStart w:id="90" w:name="_Toc23947089"/>
       <w:bookmarkStart w:id="91" w:name="_Toc23950276"/>
       <w:bookmarkStart w:id="92" w:name="_Toc23950343"/>
-      <w:bookmarkStart w:id="93" w:name="_Toc23954793"/>
+      <w:bookmarkStart w:id="93" w:name="_Toc24028411"/>
       <w:r>
         <w:rPr>
           <w:rStyle w:val="Ttulo2Char"/>
@@ -8986,6 +8872,9 @@
     </w:p>
     <w:p/>
     <w:p>
+      <w:pPr>
+        <w:ind w:firstLine="709"/>
+      </w:pPr>
       <w:r>
         <w:t xml:space="preserve">Para o desenvolvimento completo de uma pesquisa é necessário ver os trabalhos que já foram desenvolvidos com dados validados, gráficos e para ter domínio do assunto, a seguir vai ser possível ver alguns artigos que fazem parte do tema desenvolvido na pesquisa e que estão complementando o trabalho com dados ainda mais sólidos e que já é possível ver o cenário do </w:t>
       </w:r>
@@ -9000,6 +8889,9 @@
       </w:r>
     </w:p>
     <w:p>
+      <w:pPr>
+        <w:ind w:firstLine="709"/>
+      </w:pPr>
       <w:r>
         <w:rPr>
           <w:b/>
@@ -9041,7 +8933,11 @@
         <w:t>e-commerce</w:t>
       </w:r>
       <w:r>
-        <w:t xml:space="preserve"> e como ocorreu a expansão do mesmo no Brasil, no artigo foi abordado fatores históricos como a chegada da internet no Brasil e quando e como ocorreu a evolução dos meios de compras </w:t>
+        <w:t xml:space="preserve"> e como ocorreu a expansão do mesmo no Brasil, no artigo foi abordado fatores </w:t>
+      </w:r>
+      <w:r>
+        <w:lastRenderedPageBreak/>
+        <w:t xml:space="preserve">históricos como a chegada da internet no Brasil e quando e como ocorreu a evolução dos meios de compras </w:t>
       </w:r>
       <w:r>
         <w:rPr>
@@ -9092,12 +8988,7 @@
     </w:p>
     <w:p>
       <w:pPr>
-        <w:pStyle w:val="Corpo"/>
         <w:ind w:firstLine="709"/>
-      </w:pPr>
-    </w:p>
-    <w:p>
-      <w:pPr>
         <w:rPr>
           <w:shd w:val="clear" w:color="auto" w:fill="FFFFFF"/>
         </w:rPr>
@@ -9239,6 +9130,7 @@
     </w:p>
     <w:p>
       <w:pPr>
+        <w:ind w:firstLine="709"/>
         <w:rPr>
           <w:shd w:val="clear" w:color="auto" w:fill="FFFFFF"/>
         </w:rPr>
@@ -9368,6 +9260,7 @@
     </w:p>
     <w:p>
       <w:pPr>
+        <w:ind w:firstLine="709"/>
         <w:rPr>
           <w:shd w:val="clear" w:color="auto" w:fill="FFFFFF"/>
         </w:rPr>
@@ -9522,6 +9415,7 @@
         <w:rPr>
           <w:shd w:val="clear" w:color="auto" w:fill="FFFFFF"/>
         </w:rPr>
+        <w:lastRenderedPageBreak/>
         <w:t>Tabela 1 – Diferenças entre a logística do</w:t>
       </w:r>
       <w:r>
@@ -9601,6 +9495,7 @@
     </w:p>
     <w:p>
       <w:pPr>
+        <w:ind w:firstLine="709"/>
         <w:rPr>
           <w:shd w:val="clear" w:color="auto" w:fill="FFFFFF"/>
         </w:rPr>
@@ -9608,6 +9503,7 @@
     </w:p>
     <w:p>
       <w:pPr>
+        <w:ind w:firstLine="709"/>
         <w:rPr>
           <w:b/>
           <w:bCs/>
@@ -9706,7 +9602,7 @@
       <w:bookmarkStart w:id="97" w:name="_Toc23947090"/>
       <w:bookmarkStart w:id="98" w:name="_Toc23950277"/>
       <w:bookmarkStart w:id="99" w:name="_Toc23950344"/>
-      <w:bookmarkStart w:id="100" w:name="_Toc23954794"/>
+      <w:bookmarkStart w:id="100" w:name="_Toc24028412"/>
       <w:r>
         <w:t>METODOLOGIA</w:t>
       </w:r>
@@ -9810,7 +9706,7 @@
       <w:bookmarkStart w:id="106" w:name="_Toc23947091"/>
       <w:bookmarkStart w:id="107" w:name="_Toc23950278"/>
       <w:bookmarkStart w:id="108" w:name="_Toc23950345"/>
-      <w:bookmarkStart w:id="109" w:name="_Toc23954795"/>
+      <w:bookmarkStart w:id="109" w:name="_Toc24028413"/>
       <w:r>
         <w:t>APRESENTAÇÃO E ANÁLISE DOS RESULTADOS</w:t>
       </w:r>
@@ -9864,7 +9760,7 @@
       <w:bookmarkStart w:id="115" w:name="_Toc23947092"/>
       <w:bookmarkStart w:id="116" w:name="_Toc23950279"/>
       <w:bookmarkStart w:id="117" w:name="_Toc23950346"/>
-      <w:bookmarkStart w:id="118" w:name="_Toc23954796"/>
+      <w:bookmarkStart w:id="118" w:name="_Toc24028414"/>
       <w:r>
         <w:t xml:space="preserve">CONCLUSÕES </w:t>
       </w:r>
@@ -9897,6 +9793,7 @@
         <w:ind w:firstLine="709"/>
       </w:pPr>
       <w:r>
+        <w:lastRenderedPageBreak/>
         <w:tab/>
         <w:t xml:space="preserve">Não </w:t>
       </w:r>
@@ -9955,7 +9852,7 @@
       <w:bookmarkStart w:id="122" w:name="_Toc23947093"/>
       <w:bookmarkStart w:id="123" w:name="_Toc23950280"/>
       <w:bookmarkStart w:id="124" w:name="_Toc23950347"/>
-      <w:bookmarkStart w:id="125" w:name="_Toc23954797"/>
+      <w:bookmarkStart w:id="125" w:name="_Toc24028415"/>
       <w:r>
         <w:t>REFERÊNCIAS</w:t>
       </w:r>
@@ -11920,6 +11817,7 @@
           <w:b/>
           <w:lang w:val="pt-BR"/>
         </w:rPr>
+        <w:lastRenderedPageBreak/>
         <w:t>para</w:t>
       </w:r>
       <w:proofErr w:type="gramEnd"/>
@@ -12561,6 +12459,7 @@
           <w:color w:val="000000"/>
           <w:sz w:val="20"/>
         </w:rPr>
+        <w:lastRenderedPageBreak/>
         <w:t>Ministério da Educação</w:t>
       </w:r>
     </w:p>
@@ -15383,6 +15282,7 @@
                 <w:color w:val="000000"/>
                 <w:sz w:val="20"/>
               </w:rPr>
+              <w:lastRenderedPageBreak/>
               <w:t>A elaborada pela biblioteca e professores de nosso Campus</w:t>
             </w:r>
           </w:p>
@@ -16799,6 +16699,7 @@
           <w:sz w:val="20"/>
           <w:lang w:eastAsia="pt-BR"/>
         </w:rPr>
+        <w:lastRenderedPageBreak/>
         <w:t>        c) pseudônima - quando o autor se oculta sob nome suposto;</w:t>
       </w:r>
     </w:p>
@@ -17273,7 +17174,7 @@
           <w:rPr>
             <w:noProof/>
           </w:rPr>
-          <w:t>3</w:t>
+          <w:t>4</w:t>
         </w:r>
         <w:r>
           <w:rPr>
@@ -17339,7 +17240,7 @@
             <w:rFonts w:cs="Times New Roman"/>
             <w:noProof/>
           </w:rPr>
-          <w:t>16</w:t>
+          <w:t>22</w:t>
         </w:r>
         <w:r>
           <w:rPr>
@@ -18066,7 +17967,6 @@
     <w:lvl w:ilvl="0" w:tplc="9AFC3608">
       <w:start w:val="1"/>
       <w:numFmt w:val="decimal"/>
-      <w:pStyle w:val="Sumrio1"/>
       <w:lvlText w:val="%1."/>
       <w:lvlJc w:val="left"/>
       <w:pPr>
@@ -19511,9 +19411,6 @@
   </w:num>
   <w:num w:numId="17">
     <w:abstractNumId w:val="13"/>
-    <w:lvlOverride w:ilvl="0"/>
-    <w:lvlOverride w:ilvl="1"/>
-    <w:lvlOverride w:ilvl="2"/>
   </w:num>
   <w:num w:numId="18">
     <w:abstractNumId w:val="18"/>
@@ -19941,10 +19838,6 @@
     <w:name w:val="Normal"/>
     <w:qFormat/>
     <w:rsid w:val="006F35B3"/>
-    <w:pPr>
-      <w:spacing w:after="0" w:line="360" w:lineRule="auto"/>
-      <w:jc w:val="both"/>
-    </w:pPr>
   </w:style>
   <w:style w:type="paragraph" w:styleId="Ttulo1">
     <w:name w:val="heading 1"/>
@@ -20149,6 +20042,7 @@
   <w:style w:type="character" w:default="1" w:styleId="Fontepargpadro">
     <w:name w:val="Default Paragraph Font"/>
     <w:uiPriority w:val="1"/>
+    <w:semiHidden/>
     <w:unhideWhenUsed/>
   </w:style>
   <w:style w:type="table" w:default="1" w:styleId="Tabelanormal">
@@ -20233,7 +20127,6 @@
     <w:rsid w:val="003D4E4D"/>
     <w:pPr>
       <w:spacing w:before="120" w:after="120"/>
-      <w:jc w:val="left"/>
     </w:pPr>
     <w:rPr>
       <w:rFonts w:asciiTheme="minorHAnsi" w:hAnsiTheme="minorHAnsi"/>
@@ -20253,7 +20146,6 @@
     <w:rsid w:val="006F35B3"/>
     <w:pPr>
       <w:ind w:left="240"/>
-      <w:jc w:val="left"/>
     </w:pPr>
     <w:rPr>
       <w:rFonts w:asciiTheme="minorHAnsi" w:hAnsiTheme="minorHAnsi"/>
@@ -20271,7 +20163,6 @@
     <w:rsid w:val="000020FF"/>
     <w:pPr>
       <w:ind w:left="480"/>
-      <w:jc w:val="left"/>
     </w:pPr>
     <w:rPr>
       <w:rFonts w:asciiTheme="minorHAnsi" w:hAnsiTheme="minorHAnsi"/>
@@ -20424,9 +20315,6 @@
     <w:basedOn w:val="Formataodoresumo"/>
     <w:uiPriority w:val="99"/>
     <w:rsid w:val="00161D75"/>
-    <w:pPr>
-      <w:jc w:val="left"/>
-    </w:pPr>
   </w:style>
   <w:style w:type="paragraph" w:customStyle="1" w:styleId="TextodoTrabalho">
     <w:name w:val="Texto do Trabalho"/>
@@ -20627,7 +20515,6 @@
     <w:rsid w:val="007842EA"/>
     <w:pPr>
       <w:spacing w:before="0" w:after="480" w:line="240" w:lineRule="auto"/>
-      <w:jc w:val="left"/>
     </w:pPr>
     <w:rPr>
       <w:sz w:val="22"/>
@@ -20767,7 +20654,6 @@
     <w:rsid w:val="001A509C"/>
     <w:pPr>
       <w:ind w:left="720"/>
-      <w:jc w:val="left"/>
     </w:pPr>
     <w:rPr>
       <w:rFonts w:asciiTheme="minorHAnsi" w:hAnsiTheme="minorHAnsi"/>
@@ -20785,7 +20671,6 @@
     <w:rsid w:val="001A509C"/>
     <w:pPr>
       <w:ind w:left="960"/>
-      <w:jc w:val="left"/>
     </w:pPr>
     <w:rPr>
       <w:rFonts w:asciiTheme="minorHAnsi" w:hAnsiTheme="minorHAnsi"/>
@@ -20803,7 +20688,6 @@
     <w:rsid w:val="001A509C"/>
     <w:pPr>
       <w:ind w:left="1200"/>
-      <w:jc w:val="left"/>
     </w:pPr>
     <w:rPr>
       <w:rFonts w:asciiTheme="minorHAnsi" w:hAnsiTheme="minorHAnsi"/>
@@ -20821,7 +20705,6 @@
     <w:rsid w:val="001A509C"/>
     <w:pPr>
       <w:ind w:left="1440"/>
-      <w:jc w:val="left"/>
     </w:pPr>
     <w:rPr>
       <w:rFonts w:asciiTheme="minorHAnsi" w:hAnsiTheme="minorHAnsi"/>
@@ -20839,7 +20722,6 @@
     <w:rsid w:val="001A509C"/>
     <w:pPr>
       <w:ind w:left="1680"/>
-      <w:jc w:val="left"/>
     </w:pPr>
     <w:rPr>
       <w:rFonts w:asciiTheme="minorHAnsi" w:hAnsiTheme="minorHAnsi"/>
@@ -20857,7 +20739,6 @@
     <w:rsid w:val="001A509C"/>
     <w:pPr>
       <w:ind w:left="1920"/>
-      <w:jc w:val="left"/>
     </w:pPr>
     <w:rPr>
       <w:rFonts w:asciiTheme="minorHAnsi" w:hAnsiTheme="minorHAnsi"/>
@@ -20866,576 +20747,6 @@
     </w:rPr>
   </w:style>
 </w:styles>
-</file>
-
-<file path=word/glossary/document.xml><?xml version="1.0" encoding="utf-8"?>
-<w:glossaryDocument xmlns:wpc="http://schemas.microsoft.com/office/word/2010/wordprocessingCanvas" xmlns:cx="http://schemas.microsoft.com/office/drawing/2014/chartex" xmlns:cx1="http://schemas.microsoft.com/office/drawing/2015/9/8/chartex" xmlns:mc="http://schemas.openxmlformats.org/markup-compatibility/2006" xmlns:o="urn:schemas-microsoft-com:office:office" xmlns:r="http://schemas.openxmlformats.org/officeDocument/2006/relationships" xmlns:m="http://schemas.openxmlformats.org/officeDocument/2006/math" xmlns:v="urn:schemas-microsoft-com:vml" xmlns:wp14="http://schemas.microsoft.com/office/word/2010/wordprocessingDrawing" xmlns:wp="http://schemas.openxmlformats.org/drawingml/2006/wordprocessingDrawing" xmlns:w10="urn:schemas-microsoft-com:office:word" xmlns:w="http://schemas.openxmlformats.org/wordprocessingml/2006/main" xmlns:w14="http://schemas.microsoft.com/office/word/2010/wordml" xmlns:w15="http://schemas.microsoft.com/office/word/2012/wordml" xmlns:w16se="http://schemas.microsoft.com/office/word/2015/wordml/symex" xmlns:wpg="http://schemas.microsoft.com/office/word/2010/wordprocessingGroup" xmlns:wpi="http://schemas.microsoft.com/office/word/2010/wordprocessingInk" xmlns:wne="http://schemas.microsoft.com/office/word/2006/wordml" xmlns:wps="http://schemas.microsoft.com/office/word/2010/wordprocessingShape" mc:Ignorable="w14 w15 w16se wp14"/>
-</file>
-
-<file path=word/glossary/fontTable.xml><?xml version="1.0" encoding="utf-8"?>
-<w:fonts xmlns:mc="http://schemas.openxmlformats.org/markup-compatibility/2006" xmlns:r="http://schemas.openxmlformats.org/officeDocument/2006/relationships" xmlns:w="http://schemas.openxmlformats.org/wordprocessingml/2006/main" xmlns:w14="http://schemas.microsoft.com/office/word/2010/wordml" xmlns:w15="http://schemas.microsoft.com/office/word/2012/wordml" xmlns:w16se="http://schemas.microsoft.com/office/word/2015/wordml/symex" mc:Ignorable="w14 w15 w16se">
-  <w:font w:name="Symbol">
-    <w:panose1 w:val="05050102010706020507"/>
-    <w:charset w:val="02"/>
-    <w:family w:val="roman"/>
-    <w:pitch w:val="variable"/>
-    <w:sig w:usb0="00000000" w:usb1="10000000" w:usb2="00000000" w:usb3="00000000" w:csb0="80000000" w:csb1="00000000"/>
-  </w:font>
-  <w:font w:name="Times New Roman">
-    <w:panose1 w:val="02020603050405020304"/>
-    <w:charset w:val="00"/>
-    <w:family w:val="roman"/>
-    <w:pitch w:val="variable"/>
-    <w:sig w:usb0="E0002AFF" w:usb1="C0007843" w:usb2="00000009" w:usb3="00000000" w:csb0="000001FF" w:csb1="00000000"/>
-  </w:font>
-  <w:font w:name="Times">
-    <w:panose1 w:val="02020603050405020304"/>
-    <w:charset w:val="00"/>
-    <w:family w:val="roman"/>
-    <w:pitch w:val="variable"/>
-    <w:sig w:usb0="E0002EFF" w:usb1="C000785B" w:usb2="00000009" w:usb3="00000000" w:csb0="000001FF" w:csb1="00000000"/>
-  </w:font>
-  <w:font w:name="Calibri">
-    <w:panose1 w:val="020F0502020204030204"/>
-    <w:charset w:val="00"/>
-    <w:family w:val="swiss"/>
-    <w:pitch w:val="variable"/>
-    <w:sig w:usb0="E00002FF" w:usb1="4000ACFF" w:usb2="00000001" w:usb3="00000000" w:csb0="0000019F" w:csb1="00000000"/>
-  </w:font>
-  <w:font w:name="Courier New">
-    <w:panose1 w:val="02070309020205020404"/>
-    <w:charset w:val="00"/>
-    <w:family w:val="modern"/>
-    <w:pitch w:val="fixed"/>
-    <w:sig w:usb0="E0002EFF" w:usb1="C0007843" w:usb2="00000009" w:usb3="00000000" w:csb0="000001FF" w:csb1="00000000"/>
-  </w:font>
-  <w:font w:name="Wingdings">
-    <w:panose1 w:val="05000000000000000000"/>
-    <w:charset w:val="02"/>
-    <w:family w:val="auto"/>
-    <w:pitch w:val="variable"/>
-    <w:sig w:usb0="00000000" w:usb1="10000000" w:usb2="00000000" w:usb3="00000000" w:csb0="80000000" w:csb1="00000000"/>
-  </w:font>
-  <w:font w:name="Batang">
-    <w:altName w:val="바탕"/>
-    <w:panose1 w:val="02030600000101010101"/>
-    <w:charset w:val="81"/>
-    <w:family w:val="auto"/>
-    <w:pitch w:val="fixed"/>
-    <w:sig w:usb0="00000001" w:usb1="09060000" w:usb2="00000010" w:usb3="00000000" w:csb0="00080000" w:csb1="00000000"/>
-  </w:font>
-  <w:font w:name="Arial">
-    <w:panose1 w:val="020B0604020202020204"/>
-    <w:charset w:val="00"/>
-    <w:family w:val="swiss"/>
-    <w:pitch w:val="variable"/>
-    <w:sig w:usb0="E0002AFF" w:usb1="C0007843" w:usb2="00000009" w:usb3="00000000" w:csb0="000001FF" w:csb1="00000000"/>
-  </w:font>
-  <w:font w:name="Tahoma">
-    <w:panose1 w:val="020B0604030504040204"/>
-    <w:charset w:val="00"/>
-    <w:family w:val="swiss"/>
-    <w:pitch w:val="variable"/>
-    <w:sig w:usb0="E1002EFF" w:usb1="C000605B" w:usb2="00000029" w:usb3="00000000" w:csb0="000101FF" w:csb1="00000000"/>
-  </w:font>
-  <w:font w:name="Cambria">
-    <w:panose1 w:val="02040503050406030204"/>
-    <w:charset w:val="00"/>
-    <w:family w:val="roman"/>
-    <w:pitch w:val="variable"/>
-    <w:sig w:usb0="A00002EF" w:usb1="4000004B" w:usb2="00000000" w:usb3="00000000" w:csb0="0000009F" w:csb1="00000000"/>
-  </w:font>
-  <w:font w:name="Calibri Light">
-    <w:panose1 w:val="020F0302020204030204"/>
-    <w:charset w:val="00"/>
-    <w:family w:val="swiss"/>
-    <w:pitch w:val="variable"/>
-    <w:sig w:usb0="A00002EF" w:usb1="4000207B" w:usb2="00000000" w:usb3="00000000" w:csb0="0000009F" w:csb1="00000000"/>
-  </w:font>
-</w:fonts>
-</file>
-
-<file path=word/glossary/settings.xml><?xml version="1.0" encoding="utf-8"?>
-<w:settings xmlns:mc="http://schemas.openxmlformats.org/markup-compatibility/2006" xmlns:o="urn:schemas-microsoft-com:office:office" xmlns:r="http://schemas.openxmlformats.org/officeDocument/2006/relationships" xmlns:m="http://schemas.openxmlformats.org/officeDocument/2006/math" xmlns:v="urn:schemas-microsoft-com:vml" xmlns:w10="urn:schemas-microsoft-com:office:word" xmlns:w="http://schemas.openxmlformats.org/wordprocessingml/2006/main" xmlns:w14="http://schemas.microsoft.com/office/word/2010/wordml" xmlns:w15="http://schemas.microsoft.com/office/word/2012/wordml" xmlns:w16se="http://schemas.microsoft.com/office/word/2015/wordml/symex" xmlns:sl="http://schemas.openxmlformats.org/schemaLibrary/2006/main" mc:Ignorable="w14 w15 w16se">
-  <w:view w:val="normal"/>
-  <w:defaultTabStop w:val="708"/>
-  <w:hyphenationZone w:val="425"/>
-  <w:characterSpacingControl w:val="doNotCompress"/>
-  <w:compat>
-    <w:useFELayout/>
-    <w:compatSetting w:name="compatibilityMode" w:uri="http://schemas.microsoft.com/office/word" w:val="15"/>
-    <w:compatSetting w:name="overrideTableStyleFontSizeAndJustification" w:uri="http://schemas.microsoft.com/office/word" w:val="1"/>
-    <w:compatSetting w:name="enableOpenTypeFeatures" w:uri="http://schemas.microsoft.com/office/word" w:val="1"/>
-    <w:compatSetting w:name="doNotFlipMirrorIndents" w:uri="http://schemas.microsoft.com/office/word" w:val="1"/>
-    <w:compatSetting w:name="differentiateMultirowTableHeaders" w:uri="http://schemas.microsoft.com/office/word" w:val="1"/>
-  </w:compat>
-  <w:rsids>
-    <w:rsidRoot w:val="002802F2"/>
-    <w:rsid w:val="002802F2"/>
-    <w:rsid w:val="00D329B2"/>
-  </w:rsids>
-  <m:mathPr>
-    <m:mathFont m:val="Cambria Math"/>
-    <m:brkBin m:val="before"/>
-    <m:brkBinSub m:val="--"/>
-    <m:smallFrac m:val="0"/>
-    <m:dispDef/>
-    <m:lMargin m:val="0"/>
-    <m:rMargin m:val="0"/>
-    <m:defJc m:val="centerGroup"/>
-    <m:wrapIndent m:val="1440"/>
-    <m:intLim m:val="subSup"/>
-    <m:naryLim m:val="undOvr"/>
-  </m:mathPr>
-  <w:themeFontLang w:val="pt-BR"/>
-  <w:clrSchemeMapping w:bg1="light1" w:t1="dark1" w:bg2="light2" w:t2="dark2" w:accent1="accent1" w:accent2="accent2" w:accent3="accent3" w:accent4="accent4" w:accent5="accent5" w:accent6="accent6" w:hyperlink="hyperlink" w:followedHyperlink="followedHyperlink"/>
-  <w:decimalSymbol w:val=","/>
-  <w:listSeparator w:val=";"/>
-  <w15:chartTrackingRefBased/>
-</w:settings>
-</file>
-
-<file path=word/glossary/styles.xml><?xml version="1.0" encoding="utf-8"?>
-<w:styles xmlns:mc="http://schemas.openxmlformats.org/markup-compatibility/2006" xmlns:r="http://schemas.openxmlformats.org/officeDocument/2006/relationships" xmlns:w="http://schemas.openxmlformats.org/wordprocessingml/2006/main" xmlns:w14="http://schemas.microsoft.com/office/word/2010/wordml" xmlns:w15="http://schemas.microsoft.com/office/word/2012/wordml" xmlns:w16se="http://schemas.microsoft.com/office/word/2015/wordml/symex" mc:Ignorable="w14 w15 w16se">
-  <w:docDefaults>
-    <w:rPrDefault>
-      <w:rPr>
-        <w:rFonts w:asciiTheme="minorHAnsi" w:eastAsiaTheme="minorEastAsia" w:hAnsiTheme="minorHAnsi" w:cstheme="minorBidi"/>
-        <w:sz w:val="22"/>
-        <w:szCs w:val="22"/>
-        <w:lang w:val="pt-BR" w:eastAsia="pt-BR" w:bidi="ar-SA"/>
-      </w:rPr>
-    </w:rPrDefault>
-    <w:pPrDefault>
-      <w:pPr>
-        <w:spacing w:after="160" w:line="259" w:lineRule="auto"/>
-      </w:pPr>
-    </w:pPrDefault>
-  </w:docDefaults>
-  <w:latentStyles w:defLockedState="0" w:defUIPriority="99" w:defSemiHidden="0" w:defUnhideWhenUsed="0" w:defQFormat="0" w:count="371">
-    <w:lsdException w:name="Normal" w:uiPriority="0" w:qFormat="1"/>
-    <w:lsdException w:name="heading 1" w:uiPriority="9" w:qFormat="1"/>
-    <w:lsdException w:name="heading 2" w:semiHidden="1" w:uiPriority="9" w:unhideWhenUsed="1" w:qFormat="1"/>
-    <w:lsdException w:name="heading 3" w:semiHidden="1" w:uiPriority="9" w:unhideWhenUsed="1" w:qFormat="1"/>
-    <w:lsdException w:name="heading 4" w:semiHidden="1" w:uiPriority="9" w:unhideWhenUsed="1" w:qFormat="1"/>
-    <w:lsdException w:name="heading 5" w:semiHidden="1" w:uiPriority="9" w:unhideWhenUsed="1" w:qFormat="1"/>
-    <w:lsdException w:name="heading 6" w:semiHidden="1" w:uiPriority="9" w:unhideWhenUsed="1" w:qFormat="1"/>
-    <w:lsdException w:name="heading 7" w:semiHidden="1" w:uiPriority="9" w:unhideWhenUsed="1" w:qFormat="1"/>
-    <w:lsdException w:name="heading 8" w:semiHidden="1" w:uiPriority="9" w:unhideWhenUsed="1" w:qFormat="1"/>
-    <w:lsdException w:name="heading 9" w:semiHidden="1" w:uiPriority="9" w:unhideWhenUsed="1" w:qFormat="1"/>
-    <w:lsdException w:name="index 1" w:semiHidden="1" w:unhideWhenUsed="1"/>
-    <w:lsdException w:name="index 2" w:semiHidden="1" w:unhideWhenUsed="1"/>
-    <w:lsdException w:name="index 3" w:semiHidden="1" w:unhideWhenUsed="1"/>
-    <w:lsdException w:name="index 4" w:semiHidden="1" w:unhideWhenUsed="1"/>
-    <w:lsdException w:name="index 5" w:semiHidden="1" w:unhideWhenUsed="1"/>
-    <w:lsdException w:name="index 6" w:semiHidden="1" w:unhideWhenUsed="1"/>
-    <w:lsdException w:name="index 7" w:semiHidden="1" w:unhideWhenUsed="1"/>
-    <w:lsdException w:name="index 8" w:semiHidden="1" w:unhideWhenUsed="1"/>
-    <w:lsdException w:name="index 9" w:semiHidden="1" w:unhideWhenUsed="1"/>
-    <w:lsdException w:name="toc 1" w:semiHidden="1" w:uiPriority="39" w:unhideWhenUsed="1"/>
-    <w:lsdException w:name="toc 2" w:semiHidden="1" w:uiPriority="39" w:unhideWhenUsed="1"/>
-    <w:lsdException w:name="toc 3" w:semiHidden="1" w:uiPriority="39" w:unhideWhenUsed="1"/>
-    <w:lsdException w:name="toc 4" w:semiHidden="1" w:uiPriority="39" w:unhideWhenUsed="1"/>
-    <w:lsdException w:name="toc 5" w:semiHidden="1" w:uiPriority="39" w:unhideWhenUsed="1"/>
-    <w:lsdException w:name="toc 6" w:semiHidden="1" w:uiPriority="39" w:unhideWhenUsed="1"/>
-    <w:lsdException w:name="toc 7" w:semiHidden="1" w:uiPriority="39" w:unhideWhenUsed="1"/>
-    <w:lsdException w:name="toc 8" w:semiHidden="1" w:uiPriority="39" w:unhideWhenUsed="1"/>
-    <w:lsdException w:name="toc 9" w:semiHidden="1" w:uiPriority="39" w:unhideWhenUsed="1"/>
-    <w:lsdException w:name="Normal Indent" w:semiHidden="1" w:unhideWhenUsed="1"/>
-    <w:lsdException w:name="footnote text" w:semiHidden="1" w:unhideWhenUsed="1"/>
-    <w:lsdException w:name="annotation text" w:semiHidden="1" w:unhideWhenUsed="1"/>
-    <w:lsdException w:name="header" w:semiHidden="1" w:unhideWhenUsed="1"/>
-    <w:lsdException w:name="footer" w:semiHidden="1" w:unhideWhenUsed="1"/>
-    <w:lsdException w:name="index heading" w:semiHidden="1" w:unhideWhenUsed="1"/>
-    <w:lsdException w:name="caption" w:semiHidden="1" w:uiPriority="35" w:unhideWhenUsed="1" w:qFormat="1"/>
-    <w:lsdException w:name="table of figures" w:semiHidden="1" w:unhideWhenUsed="1"/>
-    <w:lsdException w:name="envelope address" w:semiHidden="1" w:unhideWhenUsed="1"/>
-    <w:lsdException w:name="envelope return" w:semiHidden="1" w:unhideWhenUsed="1"/>
-    <w:lsdException w:name="footnote reference" w:semiHidden="1" w:unhideWhenUsed="1"/>
-    <w:lsdException w:name="annotation reference" w:semiHidden="1" w:unhideWhenUsed="1"/>
-    <w:lsdException w:name="line number" w:semiHidden="1" w:unhideWhenUsed="1"/>
-    <w:lsdException w:name="page number" w:semiHidden="1" w:unhideWhenUsed="1"/>
-    <w:lsdException w:name="endnote reference" w:semiHidden="1" w:unhideWhenUsed="1"/>
-    <w:lsdException w:name="endnote text" w:semiHidden="1" w:unhideWhenUsed="1"/>
-    <w:lsdException w:name="table of authorities" w:semiHidden="1" w:unhideWhenUsed="1"/>
-    <w:lsdException w:name="macro" w:semiHidden="1" w:unhideWhenUsed="1"/>
-    <w:lsdException w:name="toa heading" w:semiHidden="1" w:unhideWhenUsed="1"/>
-    <w:lsdException w:name="List" w:semiHidden="1" w:unhideWhenUsed="1"/>
-    <w:lsdException w:name="List Bullet" w:semiHidden="1" w:unhideWhenUsed="1"/>
-    <w:lsdException w:name="List Number" w:semiHidden="1" w:unhideWhenUsed="1"/>
-    <w:lsdException w:name="List 2" w:semiHidden="1" w:unhideWhenUsed="1"/>
-    <w:lsdException w:name="List 3" w:semiHidden="1" w:unhideWhenUsed="1"/>
-    <w:lsdException w:name="List 4" w:semiHidden="1" w:unhideWhenUsed="1"/>
-    <w:lsdException w:name="List 5" w:semiHidden="1" w:unhideWhenUsed="1"/>
-    <w:lsdException w:name="List Bullet 2" w:semiHidden="1" w:unhideWhenUsed="1"/>
-    <w:lsdException w:name="List Bullet 3" w:semiHidden="1" w:unhideWhenUsed="1"/>
-    <w:lsdException w:name="List Bullet 4" w:semiHidden="1" w:unhideWhenUsed="1"/>
-    <w:lsdException w:name="List Bullet 5" w:semiHidden="1" w:unhideWhenUsed="1"/>
-    <w:lsdException w:name="List Number 2" w:semiHidden="1" w:unhideWhenUsed="1"/>
-    <w:lsdException w:name="List Number 3" w:semiHidden="1" w:unhideWhenUsed="1"/>
-    <w:lsdException w:name="List Number 4" w:semiHidden="1" w:unhideWhenUsed="1"/>
-    <w:lsdException w:name="List Number 5" w:semiHidden="1" w:unhideWhenUsed="1"/>
-    <w:lsdException w:name="Title" w:uiPriority="10" w:qFormat="1"/>
-    <w:lsdException w:name="Closing" w:semiHidden="1" w:unhideWhenUsed="1"/>
-    <w:lsdException w:name="Signature" w:semiHidden="1" w:unhideWhenUsed="1"/>
-    <w:lsdException w:name="Default Paragraph Font" w:semiHidden="1" w:uiPriority="1" w:unhideWhenUsed="1"/>
-    <w:lsdException w:name="Body Text" w:semiHidden="1" w:unhideWhenUsed="1"/>
-    <w:lsdException w:name="Body Text Indent" w:semiHidden="1" w:unhideWhenUsed="1"/>
-    <w:lsdException w:name="List Continue" w:semiHidden="1" w:unhideWhenUsed="1"/>
-    <w:lsdException w:name="List Continue 2" w:semiHidden="1" w:unhideWhenUsed="1"/>
-    <w:lsdException w:name="List Continue 3" w:semiHidden="1" w:unhideWhenUsed="1"/>
-    <w:lsdException w:name="List Continue 4" w:semiHidden="1" w:unhideWhenUsed="1"/>
-    <w:lsdException w:name="List Continue 5" w:semiHidden="1" w:unhideWhenUsed="1"/>
-    <w:lsdException w:name="Message Header" w:semiHidden="1" w:unhideWhenUsed="1"/>
-    <w:lsdException w:name="Subtitle" w:uiPriority="11" w:qFormat="1"/>
-    <w:lsdException w:name="Salutation" w:semiHidden="1" w:unhideWhenUsed="1"/>
-    <w:lsdException w:name="Date" w:semiHidden="1" w:unhideWhenUsed="1"/>
-    <w:lsdException w:name="Body Text First Indent" w:semiHidden="1" w:unhideWhenUsed="1"/>
-    <w:lsdException w:name="Body Text First Indent 2" w:semiHidden="1" w:unhideWhenUsed="1"/>
-    <w:lsdException w:name="Note Heading" w:semiHidden="1" w:unhideWhenUsed="1"/>
-    <w:lsdException w:name="Body Text 2" w:semiHidden="1" w:unhideWhenUsed="1"/>
-    <w:lsdException w:name="Body Text 3" w:semiHidden="1" w:unhideWhenUsed="1"/>
-    <w:lsdException w:name="Body Text Indent 2" w:semiHidden="1" w:unhideWhenUsed="1"/>
-    <w:lsdException w:name="Body Text Indent 3" w:semiHidden="1" w:unhideWhenUsed="1"/>
-    <w:lsdException w:name="Block Text" w:semiHidden="1" w:unhideWhenUsed="1"/>
-    <w:lsdException w:name="Hyperlink" w:semiHidden="1" w:unhideWhenUsed="1"/>
-    <w:lsdException w:name="FollowedHyperlink" w:semiHidden="1" w:unhideWhenUsed="1"/>
-    <w:lsdException w:name="Strong" w:uiPriority="22" w:qFormat="1"/>
-    <w:lsdException w:name="Emphasis" w:uiPriority="20" w:qFormat="1"/>
-    <w:lsdException w:name="Document Map" w:semiHidden="1" w:unhideWhenUsed="1"/>
-    <w:lsdException w:name="Plain Text" w:semiHidden="1" w:unhideWhenUsed="1"/>
-    <w:lsdException w:name="E-mail Signature" w:semiHidden="1" w:unhideWhenUsed="1"/>
-    <w:lsdException w:name="HTML Top of Form" w:semiHidden="1" w:unhideWhenUsed="1"/>
-    <w:lsdException w:name="HTML Bottom of Form" w:semiHidden="1" w:unhideWhenUsed="1"/>
-    <w:lsdException w:name="Normal (Web)" w:semiHidden="1" w:unhideWhenUsed="1"/>
-    <w:lsdException w:name="HTML Acronym" w:semiHidden="1" w:unhideWhenUsed="1"/>
-    <w:lsdException w:name="HTML Address" w:semiHidden="1" w:unhideWhenUsed="1"/>
-    <w:lsdException w:name="HTML Cite" w:semiHidden="1" w:unhideWhenUsed="1"/>
-    <w:lsdException w:name="HTML Code" w:semiHidden="1" w:unhideWhenUsed="1"/>
-    <w:lsdException w:name="HTML Definition" w:semiHidden="1" w:unhideWhenUsed="1"/>
-    <w:lsdException w:name="HTML Keyboard" w:semiHidden="1" w:unhideWhenUsed="1"/>
-    <w:lsdException w:name="HTML Preformatted" w:semiHidden="1" w:unhideWhenUsed="1"/>
-    <w:lsdException w:name="HTML Sample" w:semiHidden="1" w:unhideWhenUsed="1"/>
-    <w:lsdException w:name="HTML Typewriter" w:semiHidden="1" w:unhideWhenUsed="1"/>
-    <w:lsdException w:name="HTML Variable" w:semiHidden="1" w:unhideWhenUsed="1"/>
-    <w:lsdException w:name="Normal Table" w:semiHidden="1" w:unhideWhenUsed="1"/>
-    <w:lsdException w:name="annotation subject" w:semiHidden="1" w:unhideWhenUsed="1"/>
-    <w:lsdException w:name="No List" w:semiHidden="1" w:unhideWhenUsed="1"/>
-    <w:lsdException w:name="Outline List 1" w:semiHidden="1" w:unhideWhenUsed="1"/>
-    <w:lsdException w:name="Outline List 2" w:semiHidden="1" w:unhideWhenUsed="1"/>
-    <w:lsdException w:name="Outline List 3" w:semiHidden="1" w:unhideWhenUsed="1"/>
-    <w:lsdException w:name="Table Simple 1" w:semiHidden="1" w:unhideWhenUsed="1"/>
-    <w:lsdException w:name="Table Simple 2" w:semiHidden="1" w:unhideWhenUsed="1"/>
-    <w:lsdException w:name="Table Simple 3" w:semiHidden="1" w:unhideWhenUsed="1"/>
-    <w:lsdException w:name="Table Classic 1" w:semiHidden="1" w:unhideWhenUsed="1"/>
-    <w:lsdException w:name="Table Classic 2" w:semiHidden="1" w:unhideWhenUsed="1"/>
-    <w:lsdException w:name="Table Classic 3" w:semiHidden="1" w:unhideWhenUsed="1"/>
-    <w:lsdException w:name="Table Classic 4" w:semiHidden="1" w:unhideWhenUsed="1"/>
-    <w:lsdException w:name="Table Colorful 1" w:semiHidden="1" w:unhideWhenUsed="1"/>
-    <w:lsdException w:name="Table Colorful 2" w:semiHidden="1" w:unhideWhenUsed="1"/>
-    <w:lsdException w:name="Table Colorful 3" w:semiHidden="1" w:unhideWhenUsed="1"/>
-    <w:lsdException w:name="Table Columns 1" w:semiHidden="1" w:unhideWhenUsed="1"/>
-    <w:lsdException w:name="Table Columns 2" w:semiHidden="1" w:unhideWhenUsed="1"/>
-    <w:lsdException w:name="Table Columns 3" w:semiHidden="1" w:unhideWhenUsed="1"/>
-    <w:lsdException w:name="Table Columns 4" w:semiHidden="1" w:unhideWhenUsed="1"/>
-    <w:lsdException w:name="Table Columns 5" w:semiHidden="1" w:unhideWhenUsed="1"/>
-    <w:lsdException w:name="Table Grid 1" w:semiHidden="1" w:unhideWhenUsed="1"/>
-    <w:lsdException w:name="Table Grid 2" w:semiHidden="1" w:unhideWhenUsed="1"/>
-    <w:lsdException w:name="Table Grid 3" w:semiHidden="1" w:unhideWhenUsed="1"/>
-    <w:lsdException w:name="Table Grid 4" w:semiHidden="1" w:unhideWhenUsed="1"/>
-    <w:lsdException w:name="Table Grid 5" w:semiHidden="1" w:unhideWhenUsed="1"/>
-    <w:lsdException w:name="Table Grid 6" w:semiHidden="1" w:unhideWhenUsed="1"/>
-    <w:lsdException w:name="Table Grid 7" w:semiHidden="1" w:unhideWhenUsed="1"/>
-    <w:lsdException w:name="Table Grid 8" w:semiHidden="1" w:unhideWhenUsed="1"/>
-    <w:lsdException w:name="Table List 1" w:semiHidden="1" w:unhideWhenUsed="1"/>
-    <w:lsdException w:name="Table List 2" w:semiHidden="1" w:unhideWhenUsed="1"/>
-    <w:lsdException w:name="Table List 3" w:semiHidden="1" w:unhideWhenUsed="1"/>
-    <w:lsdException w:name="Table List 4" w:semiHidden="1" w:unhideWhenUsed="1"/>
-    <w:lsdException w:name="Table List 5" w:semiHidden="1" w:unhideWhenUsed="1"/>
-    <w:lsdException w:name="Table List 6" w:semiHidden="1" w:unhideWhenUsed="1"/>
-    <w:lsdException w:name="Table List 7" w:semiHidden="1" w:unhideWhenUsed="1"/>
-    <w:lsdException w:name="Table List 8" w:semiHidden="1" w:unhideWhenUsed="1"/>
-    <w:lsdException w:name="Table 3D effects 1" w:semiHidden="1" w:unhideWhenUsed="1"/>
-    <w:lsdException w:name="Table 3D effects 2" w:semiHidden="1" w:unhideWhenUsed="1"/>
-    <w:lsdException w:name="Table 3D effects 3" w:semiHidden="1" w:unhideWhenUsed="1"/>
-    <w:lsdException w:name="Table Contemporary" w:semiHidden="1" w:unhideWhenUsed="1"/>
-    <w:lsdException w:name="Table Elegant" w:semiHidden="1" w:unhideWhenUsed="1"/>
-    <w:lsdException w:name="Table Professional" w:semiHidden="1" w:unhideWhenUsed="1"/>
-    <w:lsdException w:name="Table Subtle 1" w:semiHidden="1" w:unhideWhenUsed="1"/>
-    <w:lsdException w:name="Table Subtle 2" w:semiHidden="1" w:unhideWhenUsed="1"/>
-    <w:lsdException w:name="Table Web 1" w:semiHidden="1" w:unhideWhenUsed="1"/>
-    <w:lsdException w:name="Table Web 2" w:semiHidden="1" w:unhideWhenUsed="1"/>
-    <w:lsdException w:name="Table Web 3" w:semiHidden="1" w:unhideWhenUsed="1"/>
-    <w:lsdException w:name="Balloon Text" w:semiHidden="1" w:unhideWhenUsed="1"/>
-    <w:lsdException w:name="Table Grid" w:uiPriority="39"/>
-    <w:lsdException w:name="Table Theme" w:semiHidden="1" w:unhideWhenUsed="1"/>
-    <w:lsdException w:name="Placeholder Text" w:semiHidden="1"/>
-    <w:lsdException w:name="No Spacing" w:uiPriority="1" w:qFormat="1"/>
-    <w:lsdException w:name="Light Shading" w:uiPriority="60"/>
-    <w:lsdException w:name="Light List" w:uiPriority="61"/>
-    <w:lsdException w:name="Light Grid" w:uiPriority="62"/>
-    <w:lsdException w:name="Medium Shading 1" w:uiPriority="63"/>
-    <w:lsdException w:name="Medium Shading 2" w:uiPriority="64"/>
-    <w:lsdException w:name="Medium List 1" w:uiPriority="65"/>
-    <w:lsdException w:name="Medium List 2" w:uiPriority="66"/>
-    <w:lsdException w:name="Medium Grid 1" w:uiPriority="67"/>
-    <w:lsdException w:name="Medium Grid 2" w:uiPriority="68"/>
-    <w:lsdException w:name="Medium Grid 3" w:uiPriority="69"/>
-    <w:lsdException w:name="Dark List" w:uiPriority="70"/>
-    <w:lsdException w:name="Colorful Shading" w:uiPriority="71"/>
-    <w:lsdException w:name="Colorful List" w:uiPriority="72"/>
-    <w:lsdException w:name="Colorful Grid" w:uiPriority="73"/>
-    <w:lsdException w:name="Light Shading Accent 1" w:uiPriority="60"/>
-    <w:lsdException w:name="Light List Accent 1" w:uiPriority="61"/>
-    <w:lsdException w:name="Light Grid Accent 1" w:uiPriority="62"/>
-    <w:lsdException w:name="Medium Shading 1 Accent 1" w:uiPriority="63"/>
-    <w:lsdException w:name="Medium Shading 2 Accent 1" w:uiPriority="64"/>
-    <w:lsdException w:name="Medium List 1 Accent 1" w:uiPriority="65"/>
-    <w:lsdException w:name="Revision" w:semiHidden="1"/>
-    <w:lsdException w:name="List Paragraph" w:uiPriority="34" w:qFormat="1"/>
-    <w:lsdException w:name="Quote" w:uiPriority="29" w:qFormat="1"/>
-    <w:lsdException w:name="Intense Quote" w:uiPriority="30" w:qFormat="1"/>
-    <w:lsdException w:name="Medium List 2 Accent 1" w:uiPriority="66"/>
-    <w:lsdException w:name="Medium Grid 1 Accent 1" w:uiPriority="67"/>
-    <w:lsdException w:name="Medium Grid 2 Accent 1" w:uiPriority="68"/>
-    <w:lsdException w:name="Medium Grid 3 Accent 1" w:uiPriority="69"/>
-    <w:lsdException w:name="Dark List Accent 1" w:uiPriority="70"/>
-    <w:lsdException w:name="Colorful Shading Accent 1" w:uiPriority="71"/>
-    <w:lsdException w:name="Colorful List Accent 1" w:uiPriority="72"/>
-    <w:lsdException w:name="Colorful Grid Accent 1" w:uiPriority="73"/>
-    <w:lsdException w:name="Light Shading Accent 2" w:uiPriority="60"/>
-    <w:lsdException w:name="Light List Accent 2" w:uiPriority="61"/>
-    <w:lsdException w:name="Light Grid Accent 2" w:uiPriority="62"/>
-    <w:lsdException w:name="Medium Shading 1 Accent 2" w:uiPriority="63"/>
-    <w:lsdException w:name="Medium Shading 2 Accent 2" w:uiPriority="64"/>
-    <w:lsdException w:name="Medium List 1 Accent 2" w:uiPriority="65"/>
-    <w:lsdException w:name="Medium List 2 Accent 2" w:uiPriority="66"/>
-    <w:lsdException w:name="Medium Grid 1 Accent 2" w:uiPriority="67"/>
-    <w:lsdException w:name="Medium Grid 2 Accent 2" w:uiPriority="68"/>
-    <w:lsdException w:name="Medium Grid 3 Accent 2" w:uiPriority="69"/>
-    <w:lsdException w:name="Dark List Accent 2" w:uiPriority="70"/>
-    <w:lsdException w:name="Colorful Shading Accent 2" w:uiPriority="71"/>
-    <w:lsdException w:name="Colorful List Accent 2" w:uiPriority="72"/>
-    <w:lsdException w:name="Colorful Grid Accent 2" w:uiPriority="73"/>
-    <w:lsdException w:name="Light Shading Accent 3" w:uiPriority="60"/>
-    <w:lsdException w:name="Light List Accent 3" w:uiPriority="61"/>
-    <w:lsdException w:name="Light Grid Accent 3" w:uiPriority="62"/>
-    <w:lsdException w:name="Medium Shading 1 Accent 3" w:uiPriority="63"/>
-    <w:lsdException w:name="Medium Shading 2 Accent 3" w:uiPriority="64"/>
-    <w:lsdException w:name="Medium List 1 Accent 3" w:uiPriority="65"/>
-    <w:lsdException w:name="Medium List 2 Accent 3" w:uiPriority="66"/>
-    <w:lsdException w:name="Medium Grid 1 Accent 3" w:uiPriority="67"/>
-    <w:lsdException w:name="Medium Grid 2 Accent 3" w:uiPriority="68"/>
-    <w:lsdException w:name="Medium Grid 3 Accent 3" w:uiPriority="69"/>
-    <w:lsdException w:name="Dark List Accent 3" w:uiPriority="70"/>
-    <w:lsdException w:name="Colorful Shading Accent 3" w:uiPriority="71"/>
-    <w:lsdException w:name="Colorful List Accent 3" w:uiPriority="72"/>
-    <w:lsdException w:name="Colorful Grid Accent 3" w:uiPriority="73"/>
-    <w:lsdException w:name="Light Shading Accent 4" w:uiPriority="60"/>
-    <w:lsdException w:name="Light List Accent 4" w:uiPriority="61"/>
-    <w:lsdException w:name="Light Grid Accent 4" w:uiPriority="62"/>
-    <w:lsdException w:name="Medium Shading 1 Accent 4" w:uiPriority="63"/>
-    <w:lsdException w:name="Medium Shading 2 Accent 4" w:uiPriority="64"/>
-    <w:lsdException w:name="Medium List 1 Accent 4" w:uiPriority="65"/>
-    <w:lsdException w:name="Medium List 2 Accent 4" w:uiPriority="66"/>
-    <w:lsdException w:name="Medium Grid 1 Accent 4" w:uiPriority="67"/>
-    <w:lsdException w:name="Medium Grid 2 Accent 4" w:uiPriority="68"/>
-    <w:lsdException w:name="Medium Grid 3 Accent 4" w:uiPriority="69"/>
-    <w:lsdException w:name="Dark List Accent 4" w:uiPriority="70"/>
-    <w:lsdException w:name="Colorful Shading Accent 4" w:uiPriority="71"/>
-    <w:lsdException w:name="Colorful List Accent 4" w:uiPriority="72"/>
-    <w:lsdException w:name="Colorful Grid Accent 4" w:uiPriority="73"/>
-    <w:lsdException w:name="Light Shading Accent 5" w:uiPriority="60"/>
-    <w:lsdException w:name="Light List Accent 5" w:uiPriority="61"/>
-    <w:lsdException w:name="Light Grid Accent 5" w:uiPriority="62"/>
-    <w:lsdException w:name="Medium Shading 1 Accent 5" w:uiPriority="63"/>
-    <w:lsdException w:name="Medium Shading 2 Accent 5" w:uiPriority="64"/>
-    <w:lsdException w:name="Medium List 1 Accent 5" w:uiPriority="65"/>
-    <w:lsdException w:name="Medium List 2 Accent 5" w:uiPriority="66"/>
-    <w:lsdException w:name="Medium Grid 1 Accent 5" w:uiPriority="67"/>
-    <w:lsdException w:name="Medium Grid 2 Accent 5" w:uiPriority="68"/>
-    <w:lsdException w:name="Medium Grid 3 Accent 5" w:uiPriority="69"/>
-    <w:lsdException w:name="Dark List Accent 5" w:uiPriority="70"/>
-    <w:lsdException w:name="Colorful Shading Accent 5" w:uiPriority="71"/>
-    <w:lsdException w:name="Colorful List Accent 5" w:uiPriority="72"/>
-    <w:lsdException w:name="Colorful Grid Accent 5" w:uiPriority="73"/>
-    <w:lsdException w:name="Light Shading Accent 6" w:uiPriority="60"/>
-    <w:lsdException w:name="Light List Accent 6" w:uiPriority="61"/>
-    <w:lsdException w:name="Light Grid Accent 6" w:uiPriority="62"/>
-    <w:lsdException w:name="Medium Shading 1 Accent 6" w:uiPriority="63"/>
-    <w:lsdException w:name="Medium Shading 2 Accent 6" w:uiPriority="64"/>
-    <w:lsdException w:name="Medium List 1 Accent 6" w:uiPriority="65"/>
-    <w:lsdException w:name="Medium List 2 Accent 6" w:uiPriority="66"/>
-    <w:lsdException w:name="Medium Grid 1 Accent 6" w:uiPriority="67"/>
-    <w:lsdException w:name="Medium Grid 2 Accent 6" w:uiPriority="68"/>
-    <w:lsdException w:name="Medium Grid 3 Accent 6" w:uiPriority="69"/>
-    <w:lsdException w:name="Dark List Accent 6" w:uiPriority="70"/>
-    <w:lsdException w:name="Colorful Shading Accent 6" w:uiPriority="71"/>
-    <w:lsdException w:name="Colorful List Accent 6" w:uiPriority="72"/>
-    <w:lsdException w:name="Colorful Grid Accent 6" w:uiPriority="73"/>
-    <w:lsdException w:name="Subtle Emphasis" w:uiPriority="19" w:qFormat="1"/>
-    <w:lsdException w:name="Intense Emphasis" w:uiPriority="21" w:qFormat="1"/>
-    <w:lsdException w:name="Subtle Reference" w:uiPriority="31" w:qFormat="1"/>
-    <w:lsdException w:name="Intense Reference" w:uiPriority="32" w:qFormat="1"/>
-    <w:lsdException w:name="Book Title" w:uiPriority="33" w:qFormat="1"/>
-    <w:lsdException w:name="Bibliography" w:semiHidden="1" w:uiPriority="37" w:unhideWhenUsed="1"/>
-    <w:lsdException w:name="TOC Heading" w:semiHidden="1" w:uiPriority="39" w:unhideWhenUsed="1" w:qFormat="1"/>
-    <w:lsdException w:name="Plain Table 1" w:uiPriority="41"/>
-    <w:lsdException w:name="Plain Table 2" w:uiPriority="42"/>
-    <w:lsdException w:name="Plain Table 3" w:uiPriority="43"/>
-    <w:lsdException w:name="Plain Table 4" w:uiPriority="44"/>
-    <w:lsdException w:name="Plain Table 5" w:uiPriority="45"/>
-    <w:lsdException w:name="Grid Table Light" w:uiPriority="40"/>
-    <w:lsdException w:name="Grid Table 1 Light" w:uiPriority="46"/>
-    <w:lsdException w:name="Grid Table 2" w:uiPriority="47"/>
-    <w:lsdException w:name="Grid Table 3" w:uiPriority="48"/>
-    <w:lsdException w:name="Grid Table 4" w:uiPriority="49"/>
-    <w:lsdException w:name="Grid Table 5 Dark" w:uiPriority="50"/>
-    <w:lsdException w:name="Grid Table 6 Colorful" w:uiPriority="51"/>
-    <w:lsdException w:name="Grid Table 7 Colorful" w:uiPriority="52"/>
-    <w:lsdException w:name="Grid Table 1 Light Accent 1" w:uiPriority="46"/>
-    <w:lsdException w:name="Grid Table 2 Accent 1" w:uiPriority="47"/>
-    <w:lsdException w:name="Grid Table 3 Accent 1" w:uiPriority="48"/>
-    <w:lsdException w:name="Grid Table 4 Accent 1" w:uiPriority="49"/>
-    <w:lsdException w:name="Grid Table 5 Dark Accent 1" w:uiPriority="50"/>
-    <w:lsdException w:name="Grid Table 6 Colorful Accent 1" w:uiPriority="51"/>
-    <w:lsdException w:name="Grid Table 7 Colorful Accent 1" w:uiPriority="52"/>
-    <w:lsdException w:name="Grid Table 1 Light Accent 2" w:uiPriority="46"/>
-    <w:lsdException w:name="Grid Table 2 Accent 2" w:uiPriority="47"/>
-    <w:lsdException w:name="Grid Table 3 Accent 2" w:uiPriority="48"/>
-    <w:lsdException w:name="Grid Table 4 Accent 2" w:uiPriority="49"/>
-    <w:lsdException w:name="Grid Table 5 Dark Accent 2" w:uiPriority="50"/>
-    <w:lsdException w:name="Grid Table 6 Colorful Accent 2" w:uiPriority="51"/>
-    <w:lsdException w:name="Grid Table 7 Colorful Accent 2" w:uiPriority="52"/>
-    <w:lsdException w:name="Grid Table 1 Light Accent 3" w:uiPriority="46"/>
-    <w:lsdException w:name="Grid Table 2 Accent 3" w:uiPriority="47"/>
-    <w:lsdException w:name="Grid Table 3 Accent 3" w:uiPriority="48"/>
-    <w:lsdException w:name="Grid Table 4 Accent 3" w:uiPriority="49"/>
-    <w:lsdException w:name="Grid Table 5 Dark Accent 3" w:uiPriority="50"/>
-    <w:lsdException w:name="Grid Table 6 Colorful Accent 3" w:uiPriority="51"/>
-    <w:lsdException w:name="Grid Table 7 Colorful Accent 3" w:uiPriority="52"/>
-    <w:lsdException w:name="Grid Table 1 Light Accent 4" w:uiPriority="46"/>
-    <w:lsdException w:name="Grid Table 2 Accent 4" w:uiPriority="47"/>
-    <w:lsdException w:name="Grid Table 3 Accent 4" w:uiPriority="48"/>
-    <w:lsdException w:name="Grid Table 4 Accent 4" w:uiPriority="49"/>
-    <w:lsdException w:name="Grid Table 5 Dark Accent 4" w:uiPriority="50"/>
-    <w:lsdException w:name="Grid Table 6 Colorful Accent 4" w:uiPriority="51"/>
-    <w:lsdException w:name="Grid Table 7 Colorful Accent 4" w:uiPriority="52"/>
-    <w:lsdException w:name="Grid Table 1 Light Accent 5" w:uiPriority="46"/>
-    <w:lsdException w:name="Grid Table 2 Accent 5" w:uiPriority="47"/>
-    <w:lsdException w:name="Grid Table 3 Accent 5" w:uiPriority="48"/>
-    <w:lsdException w:name="Grid Table 4 Accent 5" w:uiPriority="49"/>
-    <w:lsdException w:name="Grid Table 5 Dark Accent 5" w:uiPriority="50"/>
-    <w:lsdException w:name="Grid Table 6 Colorful Accent 5" w:uiPriority="51"/>
-    <w:lsdException w:name="Grid Table 7 Colorful Accent 5" w:uiPriority="52"/>
-    <w:lsdException w:name="Grid Table 1 Light Accent 6" w:uiPriority="46"/>
-    <w:lsdException w:name="Grid Table 2 Accent 6" w:uiPriority="47"/>
-    <w:lsdException w:name="Grid Table 3 Accent 6" w:uiPriority="48"/>
-    <w:lsdException w:name="Grid Table 4 Accent 6" w:uiPriority="49"/>
-    <w:lsdException w:name="Grid Table 5 Dark Accent 6" w:uiPriority="50"/>
-    <w:lsdException w:name="Grid Table 6 Colorful Accent 6" w:uiPriority="51"/>
-    <w:lsdException w:name="Grid Table 7 Colorful Accent 6" w:uiPriority="52"/>
-    <w:lsdException w:name="List Table 1 Light" w:uiPriority="46"/>
-    <w:lsdException w:name="List Table 2" w:uiPriority="47"/>
-    <w:lsdException w:name="List Table 3" w:uiPriority="48"/>
-    <w:lsdException w:name="List Table 4" w:uiPriority="49"/>
-    <w:lsdException w:name="List Table 5 Dark" w:uiPriority="50"/>
-    <w:lsdException w:name="List Table 6 Colorful" w:uiPriority="51"/>
-    <w:lsdException w:name="List Table 7 Colorful" w:uiPriority="52"/>
-    <w:lsdException w:name="List Table 1 Light Accent 1" w:uiPriority="46"/>
-    <w:lsdException w:name="List Table 2 Accent 1" w:uiPriority="47"/>
-    <w:lsdException w:name="List Table 3 Accent 1" w:uiPriority="48"/>
-    <w:lsdException w:name="List Table 4 Accent 1" w:uiPriority="49"/>
-    <w:lsdException w:name="List Table 5 Dark Accent 1" w:uiPriority="50"/>
-    <w:lsdException w:name="List Table 6 Colorful Accent 1" w:uiPriority="51"/>
-    <w:lsdException w:name="List Table 7 Colorful Accent 1" w:uiPriority="52"/>
-    <w:lsdException w:name="List Table 1 Light Accent 2" w:uiPriority="46"/>
-    <w:lsdException w:name="List Table 2 Accent 2" w:uiPriority="47"/>
-    <w:lsdException w:name="List Table 3 Accent 2" w:uiPriority="48"/>
-    <w:lsdException w:name="List Table 4 Accent 2" w:uiPriority="49"/>
-    <w:lsdException w:name="List Table 5 Dark Accent 2" w:uiPriority="50"/>
-    <w:lsdException w:name="List Table 6 Colorful Accent 2" w:uiPriority="51"/>
-    <w:lsdException w:name="List Table 7 Colorful Accent 2" w:uiPriority="52"/>
-    <w:lsdException w:name="List Table 1 Light Accent 3" w:uiPriority="46"/>
-    <w:lsdException w:name="List Table 2 Accent 3" w:uiPriority="47"/>
-    <w:lsdException w:name="List Table 3 Accent 3" w:uiPriority="48"/>
-    <w:lsdException w:name="List Table 4 Accent 3" w:uiPriority="49"/>
-    <w:lsdException w:name="List Table 5 Dark Accent 3" w:uiPriority="50"/>
-    <w:lsdException w:name="List Table 6 Colorful Accent 3" w:uiPriority="51"/>
-    <w:lsdException w:name="List Table 7 Colorful Accent 3" w:uiPriority="52"/>
-    <w:lsdException w:name="List Table 1 Light Accent 4" w:uiPriority="46"/>
-    <w:lsdException w:name="List Table 2 Accent 4" w:uiPriority="47"/>
-    <w:lsdException w:name="List Table 3 Accent 4" w:uiPriority="48"/>
-    <w:lsdException w:name="List Table 4 Accent 4" w:uiPriority="49"/>
-    <w:lsdException w:name="List Table 5 Dark Accent 4" w:uiPriority="50"/>
-    <w:lsdException w:name="List Table 6 Colorful Accent 4" w:uiPriority="51"/>
-    <w:lsdException w:name="List Table 7 Colorful Accent 4" w:uiPriority="52"/>
-    <w:lsdException w:name="List Table 1 Light Accent 5" w:uiPriority="46"/>
-    <w:lsdException w:name="List Table 2 Accent 5" w:uiPriority="47"/>
-    <w:lsdException w:name="List Table 3 Accent 5" w:uiPriority="48"/>
-    <w:lsdException w:name="List Table 4 Accent 5" w:uiPriority="49"/>
-    <w:lsdException w:name="List Table 5 Dark Accent 5" w:uiPriority="50"/>
-    <w:lsdException w:name="List Table 6 Colorful Accent 5" w:uiPriority="51"/>
-    <w:lsdException w:name="List Table 7 Colorful Accent 5" w:uiPriority="52"/>
-    <w:lsdException w:name="List Table 1 Light Accent 6" w:uiPriority="46"/>
-    <w:lsdException w:name="List Table 2 Accent 6" w:uiPriority="47"/>
-    <w:lsdException w:name="List Table 3 Accent 6" w:uiPriority="48"/>
-    <w:lsdException w:name="List Table 4 Accent 6" w:uiPriority="49"/>
-    <w:lsdException w:name="List Table 5 Dark Accent 6" w:uiPriority="50"/>
-    <w:lsdException w:name="List Table 6 Colorful Accent 6" w:uiPriority="51"/>
-    <w:lsdException w:name="List Table 7 Colorful Accent 6" w:uiPriority="52"/>
-  </w:latentStyles>
-  <w:style w:type="paragraph" w:default="1" w:styleId="Normal">
-    <w:name w:val="Normal"/>
-    <w:qFormat/>
-  </w:style>
-  <w:style w:type="character" w:default="1" w:styleId="Fontepargpadro">
-    <w:name w:val="Default Paragraph Font"/>
-    <w:uiPriority w:val="1"/>
-    <w:semiHidden/>
-    <w:unhideWhenUsed/>
-  </w:style>
-  <w:style w:type="table" w:default="1" w:styleId="Tabelanormal">
-    <w:name w:val="Normal Table"/>
-    <w:uiPriority w:val="99"/>
-    <w:semiHidden/>
-    <w:unhideWhenUsed/>
-    <w:tblPr>
-      <w:tblInd w:w="0" w:type="dxa"/>
-      <w:tblCellMar>
-        <w:top w:w="0" w:type="dxa"/>
-        <w:left w:w="108" w:type="dxa"/>
-        <w:bottom w:w="0" w:type="dxa"/>
-        <w:right w:w="108" w:type="dxa"/>
-      </w:tblCellMar>
-    </w:tblPr>
-  </w:style>
-  <w:style w:type="numbering" w:default="1" w:styleId="Semlista">
-    <w:name w:val="No List"/>
-    <w:uiPriority w:val="99"/>
-    <w:semiHidden/>
-    <w:unhideWhenUsed/>
-  </w:style>
-  <w:style w:type="paragraph" w:customStyle="1" w:styleId="97F184F3043741678F3CCC46F5E5A27F">
-    <w:name w:val="97F184F3043741678F3CCC46F5E5A27F"/>
-    <w:rsid w:val="002802F2"/>
-  </w:style>
-  <w:style w:type="paragraph" w:customStyle="1" w:styleId="B9AD8B53C429420E9BC778E5B628DD7E">
-    <w:name w:val="B9AD8B53C429420E9BC778E5B628DD7E"/>
-    <w:rsid w:val="002802F2"/>
-  </w:style>
-  <w:style w:type="paragraph" w:customStyle="1" w:styleId="B4922A4D42D141558CE0A2312F31BF9B">
-    <w:name w:val="B4922A4D42D141558CE0A2312F31BF9B"/>
-    <w:rsid w:val="002802F2"/>
-  </w:style>
-</w:styles>
-</file>
-
-<file path=word/glossary/webSettings.xml><?xml version="1.0" encoding="utf-8"?>
-<w:webSettings xmlns:mc="http://schemas.openxmlformats.org/markup-compatibility/2006" xmlns:r="http://schemas.openxmlformats.org/officeDocument/2006/relationships" xmlns:w="http://schemas.openxmlformats.org/wordprocessingml/2006/main" xmlns:w14="http://schemas.microsoft.com/office/word/2010/wordml" xmlns:w15="http://schemas.microsoft.com/office/word/2012/wordml" xmlns:w16se="http://schemas.microsoft.com/office/word/2015/wordml/symex" mc:Ignorable="w14 w15 w16se">
-  <w:optimizeForBrowser/>
-  <w:allowPNG/>
-</w:webSettings>
 </file>
 
 <file path=word/theme/theme1.xml><?xml version="1.0" encoding="utf-8"?>
@@ -21726,7 +21037,7 @@
 </file>
 
 <file path=customXml/itemProps1.xml><?xml version="1.0" encoding="utf-8"?>
-<ds:datastoreItem xmlns:ds="http://schemas.openxmlformats.org/officeDocument/2006/customXml" ds:itemID="{E642F408-03ED-4C4C-9C8F-8AA96BB3819A}">
+<ds:datastoreItem xmlns:ds="http://schemas.openxmlformats.org/officeDocument/2006/customXml" ds:itemID="{2F9C2634-E0C1-4D4D-9A23-E3AFDD6B8828}">
   <ds:schemaRefs>
     <ds:schemaRef ds:uri="http://schemas.openxmlformats.org/officeDocument/2006/bibliography"/>
   </ds:schemaRefs>

</xml_diff>

<commit_message>
Grafico corrigido, e as demais alteraçoes necessárias
</commit_message>
<xml_diff>
--- a/PTCC.docx
+++ b/PTCC.docx
@@ -650,7 +650,19 @@
         <w:rPr>
           <w:rFonts w:cs="Times New Roman"/>
         </w:rPr>
-        <w:t>Prof. Jefferson Silva</w:t>
+        <w:t xml:space="preserve">Prof. Jefferson </w:t>
+      </w:r>
+      <w:r>
+        <w:rPr>
+          <w:rFonts w:cs="Times New Roman"/>
+        </w:rPr>
+        <w:t xml:space="preserve">Pereira da </w:t>
+      </w:r>
+      <w:r>
+        <w:rPr>
+          <w:rFonts w:cs="Times New Roman"/>
+        </w:rPr>
+        <w:t>Silva</w:t>
       </w:r>
     </w:p>
     <w:p>
@@ -759,16 +771,6 @@
     </w:p>
     <w:p>
       <w:pPr>
-        <w:jc w:val="center"/>
-        <w:rPr>
-          <w:rFonts w:cs="Times New Roman"/>
-          <w:szCs w:val="24"/>
-        </w:rPr>
-      </w:pPr>
-    </w:p>
-    <w:p>
-      <w:pPr>
-        <w:jc w:val="center"/>
         <w:rPr>
           <w:rFonts w:cs="Times New Roman"/>
           <w:szCs w:val="24"/>
@@ -966,15 +968,17 @@
           <w:rFonts w:cs="Times New Roman"/>
           <w:szCs w:val="24"/>
         </w:rPr>
-        <w:t>pela Coordenação de Biblioteca</w:t>
-      </w:r>
+        <w:t xml:space="preserve">pela Coordenação de </w:t>
+      </w:r>
+      <w:proofErr w:type="spellStart"/>
       <w:r>
         <w:rPr>
           <w:rFonts w:cs="Times New Roman"/>
           <w:szCs w:val="24"/>
         </w:rPr>
-        <w:t>.</w:t>
-      </w:r>
+        <w:t>Bibliotec</w:t>
+      </w:r>
+      <w:proofErr w:type="spellEnd"/>
     </w:p>
     <w:p>
       <w:pPr>
@@ -1835,7 +1839,277 @@
     <w:p>
       <w:pPr>
         <w:spacing w:line="240" w:lineRule="auto"/>
-        <w:jc w:val="center"/>
+        <w:rPr>
+          <w:rFonts w:ascii="Arial" w:hAnsi="Arial" w:cs="Arial"/>
+          <w:b/>
+          <w:szCs w:val="24"/>
+        </w:rPr>
+      </w:pPr>
+    </w:p>
+    <w:p>
+      <w:pPr>
+        <w:spacing w:line="240" w:lineRule="auto"/>
+        <w:ind w:firstLine="709"/>
+        <w:rPr>
+          <w:rFonts w:cs="Arial"/>
+          <w:szCs w:val="24"/>
+        </w:rPr>
+      </w:pPr>
+      <w:r>
+        <w:rPr>
+          <w:rFonts w:cs="Arial"/>
+          <w:szCs w:val="24"/>
+        </w:rPr>
+        <w:t>Agradeço ao meu orienta</w:t>
+      </w:r>
+      <w:r>
+        <w:rPr>
+          <w:rFonts w:cs="Arial"/>
+          <w:szCs w:val="24"/>
+        </w:rPr>
+        <w:t>dor Prof. Dr. Jefferson Pereira da Silva</w:t>
+      </w:r>
+      <w:r>
+        <w:rPr>
+          <w:rFonts w:cs="Arial"/>
+          <w:szCs w:val="24"/>
+        </w:rPr>
+        <w:t>, pela sabedoria com que me guiou nesta trajetória.</w:t>
+      </w:r>
+    </w:p>
+    <w:p>
+      <w:pPr>
+        <w:spacing w:line="240" w:lineRule="auto"/>
+        <w:ind w:firstLine="709"/>
+        <w:rPr>
+          <w:rFonts w:cs="Arial"/>
+          <w:szCs w:val="24"/>
+        </w:rPr>
+      </w:pPr>
+      <w:r>
+        <w:rPr>
+          <w:rFonts w:cs="Arial"/>
+          <w:szCs w:val="24"/>
+        </w:rPr>
+        <w:t>Aos meus colegas de sala.</w:t>
+      </w:r>
+    </w:p>
+    <w:p>
+      <w:pPr>
+        <w:spacing w:line="240" w:lineRule="auto"/>
+        <w:ind w:firstLine="709"/>
+        <w:rPr>
+          <w:rFonts w:cs="Arial"/>
+          <w:szCs w:val="24"/>
+        </w:rPr>
+      </w:pPr>
+      <w:r>
+        <w:rPr>
+          <w:rFonts w:cs="Arial"/>
+          <w:szCs w:val="24"/>
+        </w:rPr>
+        <w:t>A Secretaria do Curso, pela cooperação.</w:t>
+      </w:r>
+    </w:p>
+    <w:p>
+      <w:pPr>
+        <w:spacing w:line="240" w:lineRule="auto"/>
+        <w:ind w:firstLine="709"/>
+        <w:rPr>
+          <w:rFonts w:cs="Arial"/>
+          <w:szCs w:val="24"/>
+        </w:rPr>
+      </w:pPr>
+      <w:r>
+        <w:rPr>
+          <w:rFonts w:cs="Arial"/>
+          <w:szCs w:val="24"/>
+        </w:rPr>
+        <w:t xml:space="preserve">Gostaria de deixar registrado também, o meu reconhecimento à minha família, pois acredito que sem o apoio deles seria muito difícil vencer esse desafio. </w:t>
+      </w:r>
+    </w:p>
+    <w:p>
+      <w:pPr>
+        <w:spacing w:line="240" w:lineRule="auto"/>
+        <w:ind w:firstLine="709"/>
+        <w:rPr>
+          <w:rFonts w:cs="Arial"/>
+          <w:szCs w:val="24"/>
+        </w:rPr>
+      </w:pPr>
+      <w:r>
+        <w:rPr>
+          <w:rFonts w:cs="Arial"/>
+          <w:szCs w:val="24"/>
+        </w:rPr>
+        <w:t>Enfim, a todos os que por algum motivo contribuíram para a realização desta pesquisa.</w:t>
+      </w:r>
+    </w:p>
+    <w:p>
+      <w:pPr>
+        <w:ind w:firstLine="1134"/>
+        <w:rPr>
+          <w:rFonts w:ascii="Arial" w:hAnsi="Arial" w:cs="Arial"/>
+          <w:szCs w:val="24"/>
+        </w:rPr>
+      </w:pPr>
+    </w:p>
+    <w:p>
+      <w:pPr>
+        <w:ind w:firstLine="1134"/>
+        <w:rPr>
+          <w:rFonts w:ascii="Arial" w:hAnsi="Arial" w:cs="Arial"/>
+          <w:szCs w:val="24"/>
+        </w:rPr>
+      </w:pPr>
+    </w:p>
+    <w:p>
+      <w:pPr>
+        <w:ind w:firstLine="1134"/>
+        <w:rPr>
+          <w:rFonts w:ascii="Arial" w:hAnsi="Arial" w:cs="Arial"/>
+          <w:szCs w:val="24"/>
+        </w:rPr>
+      </w:pPr>
+    </w:p>
+    <w:p>
+      <w:pPr>
+        <w:ind w:firstLine="1134"/>
+        <w:rPr>
+          <w:rFonts w:ascii="Arial" w:hAnsi="Arial" w:cs="Arial"/>
+          <w:szCs w:val="24"/>
+        </w:rPr>
+      </w:pPr>
+    </w:p>
+    <w:p>
+      <w:pPr>
+        <w:ind w:firstLine="1134"/>
+        <w:rPr>
+          <w:rFonts w:ascii="Arial" w:hAnsi="Arial" w:cs="Arial"/>
+          <w:szCs w:val="24"/>
+        </w:rPr>
+      </w:pPr>
+    </w:p>
+    <w:p>
+      <w:pPr>
+        <w:ind w:firstLine="1134"/>
+        <w:rPr>
+          <w:rFonts w:ascii="Arial" w:hAnsi="Arial" w:cs="Arial"/>
+          <w:szCs w:val="24"/>
+        </w:rPr>
+      </w:pPr>
+    </w:p>
+    <w:p>
+      <w:pPr>
+        <w:ind w:firstLine="1134"/>
+        <w:rPr>
+          <w:rFonts w:ascii="Arial" w:hAnsi="Arial" w:cs="Arial"/>
+          <w:szCs w:val="24"/>
+        </w:rPr>
+      </w:pPr>
+    </w:p>
+    <w:p>
+      <w:pPr>
+        <w:ind w:firstLine="1134"/>
+        <w:rPr>
+          <w:rFonts w:ascii="Arial" w:hAnsi="Arial" w:cs="Arial"/>
+          <w:szCs w:val="24"/>
+        </w:rPr>
+      </w:pPr>
+    </w:p>
+    <w:p>
+      <w:pPr>
+        <w:ind w:firstLine="1134"/>
+        <w:rPr>
+          <w:rFonts w:ascii="Arial" w:hAnsi="Arial" w:cs="Arial"/>
+          <w:szCs w:val="24"/>
+        </w:rPr>
+      </w:pPr>
+    </w:p>
+    <w:p>
+      <w:pPr>
+        <w:ind w:firstLine="1134"/>
+        <w:rPr>
+          <w:rFonts w:ascii="Arial" w:hAnsi="Arial" w:cs="Arial"/>
+          <w:szCs w:val="24"/>
+        </w:rPr>
+      </w:pPr>
+    </w:p>
+    <w:p>
+      <w:pPr>
+        <w:ind w:firstLine="1134"/>
+        <w:rPr>
+          <w:rFonts w:ascii="Arial" w:hAnsi="Arial" w:cs="Arial"/>
+          <w:szCs w:val="24"/>
+        </w:rPr>
+      </w:pPr>
+    </w:p>
+    <w:p>
+      <w:pPr>
+        <w:ind w:firstLine="1134"/>
+        <w:rPr>
+          <w:rFonts w:ascii="Arial" w:hAnsi="Arial" w:cs="Arial"/>
+          <w:szCs w:val="24"/>
+        </w:rPr>
+      </w:pPr>
+    </w:p>
+    <w:p>
+      <w:pPr>
+        <w:ind w:firstLine="1134"/>
+        <w:rPr>
+          <w:rFonts w:ascii="Arial" w:hAnsi="Arial" w:cs="Arial"/>
+          <w:szCs w:val="24"/>
+        </w:rPr>
+      </w:pPr>
+    </w:p>
+    <w:p>
+      <w:pPr>
+        <w:ind w:firstLine="1134"/>
+        <w:rPr>
+          <w:rFonts w:ascii="Arial" w:hAnsi="Arial" w:cs="Arial"/>
+          <w:szCs w:val="24"/>
+        </w:rPr>
+      </w:pPr>
+    </w:p>
+    <w:p>
+      <w:pPr>
+        <w:ind w:firstLine="1134"/>
+        <w:rPr>
+          <w:rFonts w:ascii="Arial" w:hAnsi="Arial" w:cs="Arial"/>
+          <w:szCs w:val="24"/>
+        </w:rPr>
+      </w:pPr>
+    </w:p>
+    <w:p>
+      <w:pPr>
+        <w:ind w:firstLine="1134"/>
+        <w:rPr>
+          <w:rFonts w:ascii="Arial" w:hAnsi="Arial" w:cs="Arial"/>
+          <w:szCs w:val="24"/>
+        </w:rPr>
+      </w:pPr>
+    </w:p>
+    <w:p>
+      <w:pPr>
+        <w:spacing w:after="120" w:line="240" w:lineRule="auto"/>
+        <w:rPr>
+          <w:rFonts w:ascii="Arial" w:hAnsi="Arial" w:cs="Arial"/>
+          <w:szCs w:val="24"/>
+        </w:rPr>
+      </w:pPr>
+    </w:p>
+    <w:p>
+      <w:pPr>
+        <w:spacing w:after="120" w:line="240" w:lineRule="auto"/>
+        <w:rPr>
+          <w:rFonts w:ascii="Arial" w:hAnsi="Arial" w:cs="Arial"/>
+          <w:szCs w:val="24"/>
+        </w:rPr>
+      </w:pPr>
+    </w:p>
+    <w:p>
+      <w:pPr>
+        <w:spacing w:after="120" w:line="240" w:lineRule="auto"/>
         <w:rPr>
           <w:rFonts w:ascii="Arial" w:hAnsi="Arial" w:cs="Arial"/>
           <w:color w:val="FF0000"/>
@@ -1845,235 +2119,39 @@
     </w:p>
     <w:p>
       <w:pPr>
+        <w:spacing w:after="120" w:line="240" w:lineRule="auto"/>
+        <w:rPr>
+          <w:rFonts w:ascii="Arial" w:hAnsi="Arial" w:cs="Arial"/>
+          <w:color w:val="FF0000"/>
+          <w:szCs w:val="24"/>
+        </w:rPr>
+      </w:pPr>
+    </w:p>
+    <w:p>
+      <w:pPr>
+        <w:spacing w:after="120" w:line="240" w:lineRule="auto"/>
+        <w:jc w:val="center"/>
+        <w:rPr>
+          <w:rFonts w:cs="Times New Roman"/>
+          <w:szCs w:val="24"/>
+        </w:rPr>
+      </w:pPr>
+      <w:r>
+        <w:rPr>
+          <w:rFonts w:cs="Times New Roman"/>
+          <w:szCs w:val="24"/>
+        </w:rPr>
+        <w:lastRenderedPageBreak/>
+        <w:t xml:space="preserve">Epígrafe </w:t>
+      </w:r>
+    </w:p>
+    <w:p>
+      <w:pPr>
         <w:spacing w:line="240" w:lineRule="auto"/>
         <w:jc w:val="center"/>
         <w:rPr>
           <w:rFonts w:ascii="Arial" w:hAnsi="Arial" w:cs="Arial"/>
-          <w:b/>
-          <w:szCs w:val="24"/>
-        </w:rPr>
-      </w:pPr>
-    </w:p>
-    <w:p>
-      <w:pPr>
-        <w:ind w:firstLine="709"/>
-        <w:rPr>
-          <w:rFonts w:cs="Arial"/>
-          <w:szCs w:val="24"/>
-        </w:rPr>
-      </w:pPr>
-      <w:r>
-        <w:rPr>
-          <w:rFonts w:cs="Arial"/>
-          <w:szCs w:val="24"/>
-        </w:rPr>
-        <w:t>Agradeço ao meu orientador Prof. Dr. Nome do Orientador, pela sabedoria com que me guiou nesta trajetória.</w:t>
-      </w:r>
-    </w:p>
-    <w:p>
-      <w:pPr>
-        <w:ind w:firstLine="709"/>
-        <w:rPr>
-          <w:rFonts w:cs="Arial"/>
-          <w:szCs w:val="24"/>
-        </w:rPr>
-      </w:pPr>
-      <w:r>
-        <w:rPr>
-          <w:rFonts w:cs="Arial"/>
-          <w:szCs w:val="24"/>
-        </w:rPr>
-        <w:t>Aos meus colegas de sala.</w:t>
-      </w:r>
-    </w:p>
-    <w:p>
-      <w:pPr>
-        <w:ind w:firstLine="709"/>
-        <w:rPr>
-          <w:rFonts w:cs="Arial"/>
-          <w:szCs w:val="24"/>
-        </w:rPr>
-      </w:pPr>
-      <w:r>
-        <w:rPr>
-          <w:rFonts w:cs="Arial"/>
-          <w:szCs w:val="24"/>
-        </w:rPr>
-        <w:t>A Secretaria do Curso, pela cooperação.</w:t>
-      </w:r>
-    </w:p>
-    <w:p>
-      <w:pPr>
-        <w:ind w:firstLine="709"/>
-        <w:rPr>
-          <w:rFonts w:cs="Arial"/>
-          <w:szCs w:val="24"/>
-        </w:rPr>
-      </w:pPr>
-      <w:r>
-        <w:rPr>
-          <w:rFonts w:cs="Arial"/>
-          <w:szCs w:val="24"/>
-        </w:rPr>
-        <w:t xml:space="preserve">Gostaria de deixar registrado também, o meu reconhecimento à minha família, pois acredito que sem o apoio deles seria muito difícil vencer esse desafio. </w:t>
-      </w:r>
-    </w:p>
-    <w:p>
-      <w:pPr>
-        <w:ind w:firstLine="709"/>
-        <w:rPr>
-          <w:rFonts w:cs="Arial"/>
-          <w:szCs w:val="24"/>
-        </w:rPr>
-      </w:pPr>
-      <w:r>
-        <w:rPr>
-          <w:rFonts w:cs="Arial"/>
-          <w:szCs w:val="24"/>
-        </w:rPr>
-        <w:t>Enfim, a todos os que por algum motivo contribuíram para a realização desta pesquisa.</w:t>
-      </w:r>
-    </w:p>
-    <w:p>
-      <w:pPr>
-        <w:ind w:firstLine="1134"/>
-        <w:rPr>
-          <w:rFonts w:ascii="Arial" w:hAnsi="Arial" w:cs="Arial"/>
-          <w:szCs w:val="24"/>
-        </w:rPr>
-      </w:pPr>
-    </w:p>
-    <w:p>
-      <w:pPr>
-        <w:ind w:firstLine="1134"/>
-        <w:rPr>
-          <w:rFonts w:ascii="Arial" w:hAnsi="Arial" w:cs="Arial"/>
-          <w:szCs w:val="24"/>
-        </w:rPr>
-      </w:pPr>
-    </w:p>
-    <w:p>
-      <w:pPr>
-        <w:ind w:firstLine="1134"/>
-        <w:rPr>
-          <w:rFonts w:ascii="Arial" w:hAnsi="Arial" w:cs="Arial"/>
-          <w:szCs w:val="24"/>
-        </w:rPr>
-      </w:pPr>
-    </w:p>
-    <w:p>
-      <w:pPr>
-        <w:ind w:firstLine="1134"/>
-        <w:rPr>
-          <w:rFonts w:ascii="Arial" w:hAnsi="Arial" w:cs="Arial"/>
-          <w:szCs w:val="24"/>
-        </w:rPr>
-      </w:pPr>
-    </w:p>
-    <w:p>
-      <w:pPr>
-        <w:ind w:firstLine="1134"/>
-        <w:rPr>
-          <w:rFonts w:ascii="Arial" w:hAnsi="Arial" w:cs="Arial"/>
-          <w:szCs w:val="24"/>
-        </w:rPr>
-      </w:pPr>
-    </w:p>
-    <w:p>
-      <w:pPr>
-        <w:ind w:firstLine="1134"/>
-        <w:rPr>
-          <w:rFonts w:ascii="Arial" w:hAnsi="Arial" w:cs="Arial"/>
-          <w:szCs w:val="24"/>
-        </w:rPr>
-      </w:pPr>
-    </w:p>
-    <w:p>
-      <w:pPr>
-        <w:ind w:firstLine="1134"/>
-        <w:rPr>
-          <w:rFonts w:ascii="Arial" w:hAnsi="Arial" w:cs="Arial"/>
-          <w:szCs w:val="24"/>
-        </w:rPr>
-      </w:pPr>
-    </w:p>
-    <w:p>
-      <w:pPr>
-        <w:ind w:firstLine="1134"/>
-        <w:rPr>
-          <w:rFonts w:ascii="Arial" w:hAnsi="Arial" w:cs="Arial"/>
-          <w:szCs w:val="24"/>
-        </w:rPr>
-      </w:pPr>
-    </w:p>
-    <w:p>
-      <w:pPr>
-        <w:ind w:firstLine="1134"/>
-        <w:rPr>
-          <w:rFonts w:ascii="Arial" w:hAnsi="Arial" w:cs="Arial"/>
-          <w:szCs w:val="24"/>
-        </w:rPr>
-      </w:pPr>
-    </w:p>
-    <w:p>
-      <w:pPr>
-        <w:ind w:firstLine="1134"/>
-        <w:rPr>
-          <w:rFonts w:ascii="Arial" w:hAnsi="Arial" w:cs="Arial"/>
-          <w:szCs w:val="24"/>
-        </w:rPr>
-      </w:pPr>
-    </w:p>
-    <w:p>
-      <w:pPr>
-        <w:ind w:firstLine="1134"/>
-        <w:rPr>
-          <w:rFonts w:ascii="Arial" w:hAnsi="Arial" w:cs="Arial"/>
-          <w:szCs w:val="24"/>
-        </w:rPr>
-      </w:pPr>
-    </w:p>
-    <w:p>
-      <w:pPr>
-        <w:ind w:firstLine="1134"/>
-        <w:rPr>
-          <w:rFonts w:ascii="Arial" w:hAnsi="Arial" w:cs="Arial"/>
-          <w:szCs w:val="24"/>
-        </w:rPr>
-      </w:pPr>
-    </w:p>
-    <w:p>
-      <w:pPr>
-        <w:ind w:firstLine="1134"/>
-        <w:rPr>
-          <w:rFonts w:ascii="Arial" w:hAnsi="Arial" w:cs="Arial"/>
-          <w:szCs w:val="24"/>
-        </w:rPr>
-      </w:pPr>
-    </w:p>
-    <w:p>
-      <w:pPr>
-        <w:ind w:firstLine="1134"/>
-        <w:rPr>
-          <w:rFonts w:ascii="Arial" w:hAnsi="Arial" w:cs="Arial"/>
-          <w:szCs w:val="24"/>
-        </w:rPr>
-      </w:pPr>
-    </w:p>
-    <w:p>
-      <w:pPr>
-        <w:ind w:firstLine="1134"/>
-        <w:rPr>
-          <w:rFonts w:ascii="Arial" w:hAnsi="Arial" w:cs="Arial"/>
-          <w:szCs w:val="24"/>
-        </w:rPr>
-      </w:pPr>
-    </w:p>
-    <w:p>
-      <w:pPr>
-        <w:ind w:firstLine="1134"/>
-        <w:rPr>
-          <w:rFonts w:ascii="Arial" w:hAnsi="Arial" w:cs="Arial"/>
+          <w:color w:val="FF0000"/>
           <w:szCs w:val="24"/>
         </w:rPr>
       </w:pPr>
@@ -2081,24 +2159,7 @@
     <w:p>
       <w:pPr>
         <w:spacing w:after="120" w:line="240" w:lineRule="auto"/>
-        <w:rPr>
-          <w:rFonts w:ascii="Arial" w:hAnsi="Arial" w:cs="Arial"/>
-          <w:szCs w:val="24"/>
-        </w:rPr>
-      </w:pPr>
-    </w:p>
-    <w:p>
-      <w:pPr>
-        <w:spacing w:after="120" w:line="240" w:lineRule="auto"/>
-        <w:rPr>
-          <w:rFonts w:ascii="Arial" w:hAnsi="Arial" w:cs="Arial"/>
-          <w:szCs w:val="24"/>
-        </w:rPr>
-      </w:pPr>
-    </w:p>
-    <w:p>
-      <w:pPr>
-        <w:spacing w:after="120" w:line="240" w:lineRule="auto"/>
+        <w:jc w:val="center"/>
         <w:rPr>
           <w:rFonts w:ascii="Arial" w:hAnsi="Arial" w:cs="Arial"/>
           <w:color w:val="FF0000"/>
@@ -2108,8 +2169,206 @@
     </w:p>
     <w:p>
       <w:pPr>
-        <w:spacing w:after="120" w:line="240" w:lineRule="auto"/>
-        <w:jc w:val="center"/>
+        <w:ind w:firstLine="1134"/>
+        <w:rPr>
+          <w:rFonts w:ascii="Arial" w:hAnsi="Arial" w:cs="Arial"/>
+          <w:szCs w:val="24"/>
+        </w:rPr>
+      </w:pPr>
+    </w:p>
+    <w:p>
+      <w:pPr>
+        <w:ind w:firstLine="1134"/>
+        <w:rPr>
+          <w:rFonts w:ascii="Arial" w:hAnsi="Arial" w:cs="Arial"/>
+          <w:szCs w:val="24"/>
+        </w:rPr>
+      </w:pPr>
+    </w:p>
+    <w:p>
+      <w:pPr>
+        <w:ind w:firstLine="1134"/>
+        <w:rPr>
+          <w:rFonts w:ascii="Arial" w:hAnsi="Arial" w:cs="Arial"/>
+          <w:szCs w:val="24"/>
+        </w:rPr>
+      </w:pPr>
+    </w:p>
+    <w:p>
+      <w:pPr>
+        <w:ind w:firstLine="1134"/>
+        <w:rPr>
+          <w:rFonts w:ascii="Arial" w:hAnsi="Arial" w:cs="Arial"/>
+          <w:szCs w:val="24"/>
+        </w:rPr>
+      </w:pPr>
+    </w:p>
+    <w:p>
+      <w:pPr>
+        <w:ind w:firstLine="1134"/>
+        <w:rPr>
+          <w:rFonts w:ascii="Arial" w:hAnsi="Arial" w:cs="Arial"/>
+          <w:szCs w:val="24"/>
+        </w:rPr>
+      </w:pPr>
+    </w:p>
+    <w:p>
+      <w:pPr>
+        <w:ind w:firstLine="1134"/>
+        <w:rPr>
+          <w:rFonts w:ascii="Arial" w:hAnsi="Arial" w:cs="Arial"/>
+          <w:szCs w:val="24"/>
+        </w:rPr>
+      </w:pPr>
+    </w:p>
+    <w:p>
+      <w:pPr>
+        <w:ind w:firstLine="1134"/>
+        <w:rPr>
+          <w:rFonts w:ascii="Arial" w:hAnsi="Arial" w:cs="Arial"/>
+          <w:szCs w:val="24"/>
+        </w:rPr>
+      </w:pPr>
+    </w:p>
+    <w:p>
+      <w:pPr>
+        <w:ind w:firstLine="1134"/>
+        <w:rPr>
+          <w:rFonts w:ascii="Arial" w:hAnsi="Arial" w:cs="Arial"/>
+          <w:szCs w:val="24"/>
+        </w:rPr>
+      </w:pPr>
+    </w:p>
+    <w:p>
+      <w:pPr>
+        <w:ind w:firstLine="1134"/>
+        <w:rPr>
+          <w:rFonts w:ascii="Arial" w:hAnsi="Arial" w:cs="Arial"/>
+          <w:szCs w:val="24"/>
+        </w:rPr>
+      </w:pPr>
+    </w:p>
+    <w:p>
+      <w:pPr>
+        <w:ind w:firstLine="1134"/>
+        <w:rPr>
+          <w:rFonts w:ascii="Arial" w:hAnsi="Arial" w:cs="Arial"/>
+          <w:szCs w:val="24"/>
+        </w:rPr>
+      </w:pPr>
+    </w:p>
+    <w:p>
+      <w:pPr>
+        <w:ind w:firstLine="1134"/>
+        <w:rPr>
+          <w:rFonts w:ascii="Arial" w:hAnsi="Arial" w:cs="Arial"/>
+          <w:szCs w:val="24"/>
+        </w:rPr>
+      </w:pPr>
+    </w:p>
+    <w:p>
+      <w:pPr>
+        <w:ind w:firstLine="1134"/>
+        <w:rPr>
+          <w:rFonts w:ascii="Arial" w:hAnsi="Arial" w:cs="Arial"/>
+          <w:szCs w:val="24"/>
+        </w:rPr>
+      </w:pPr>
+    </w:p>
+    <w:p>
+      <w:pPr>
+        <w:ind w:firstLine="1134"/>
+        <w:rPr>
+          <w:rFonts w:ascii="Arial" w:hAnsi="Arial" w:cs="Arial"/>
+          <w:szCs w:val="24"/>
+        </w:rPr>
+      </w:pPr>
+    </w:p>
+    <w:p>
+      <w:pPr>
+        <w:ind w:firstLine="1134"/>
+        <w:rPr>
+          <w:rFonts w:ascii="Arial" w:hAnsi="Arial" w:cs="Arial"/>
+          <w:szCs w:val="24"/>
+        </w:rPr>
+      </w:pPr>
+    </w:p>
+    <w:p>
+      <w:pPr>
+        <w:ind w:firstLine="1134"/>
+        <w:rPr>
+          <w:rFonts w:ascii="Arial" w:hAnsi="Arial" w:cs="Arial"/>
+          <w:szCs w:val="24"/>
+        </w:rPr>
+      </w:pPr>
+    </w:p>
+    <w:p>
+      <w:pPr>
+        <w:ind w:firstLine="1134"/>
+        <w:rPr>
+          <w:rFonts w:ascii="Arial" w:hAnsi="Arial" w:cs="Arial"/>
+          <w:szCs w:val="24"/>
+        </w:rPr>
+      </w:pPr>
+    </w:p>
+    <w:p>
+      <w:pPr>
+        <w:ind w:firstLine="1134"/>
+        <w:rPr>
+          <w:rFonts w:ascii="Arial" w:hAnsi="Arial" w:cs="Arial"/>
+          <w:szCs w:val="24"/>
+        </w:rPr>
+      </w:pPr>
+    </w:p>
+    <w:p>
+      <w:pPr>
+        <w:ind w:firstLine="1134"/>
+        <w:rPr>
+          <w:rFonts w:ascii="Arial" w:hAnsi="Arial" w:cs="Arial"/>
+          <w:szCs w:val="24"/>
+        </w:rPr>
+      </w:pPr>
+    </w:p>
+    <w:p>
+      <w:pPr>
+        <w:ind w:firstLine="1134"/>
+        <w:rPr>
+          <w:rFonts w:ascii="Arial" w:hAnsi="Arial" w:cs="Arial"/>
+          <w:szCs w:val="24"/>
+        </w:rPr>
+      </w:pPr>
+    </w:p>
+    <w:p>
+      <w:pPr>
+        <w:ind w:firstLine="1134"/>
+        <w:rPr>
+          <w:rFonts w:ascii="Arial" w:hAnsi="Arial" w:cs="Arial"/>
+          <w:szCs w:val="24"/>
+        </w:rPr>
+      </w:pPr>
+    </w:p>
+    <w:p>
+      <w:pPr>
+        <w:ind w:firstLine="1134"/>
+        <w:rPr>
+          <w:rFonts w:ascii="Arial" w:hAnsi="Arial" w:cs="Arial"/>
+          <w:szCs w:val="24"/>
+        </w:rPr>
+      </w:pPr>
+    </w:p>
+    <w:p>
+      <w:pPr>
+        <w:ind w:firstLine="1134"/>
+        <w:rPr>
+          <w:rFonts w:ascii="Arial" w:hAnsi="Arial" w:cs="Arial"/>
+          <w:szCs w:val="24"/>
+        </w:rPr>
+      </w:pPr>
+    </w:p>
+    <w:p>
+      <w:pPr>
+        <w:spacing w:line="240" w:lineRule="auto"/>
+        <w:ind w:left="2268"/>
         <w:rPr>
           <w:rFonts w:cs="Times New Roman"/>
           <w:szCs w:val="24"/>
@@ -2120,8 +2379,22 @@
           <w:rFonts w:cs="Times New Roman"/>
           <w:szCs w:val="24"/>
         </w:rPr>
-        <w:lastRenderedPageBreak/>
-        <w:t xml:space="preserve">Epígrafe </w:t>
+        <w:t>Espaço destinado à epígrafe (elemento opcional). Nesta folha, o autor usa uma citação, seguida de indicação de autoria e ano, relacionada com a matéria tratada no corpo do trabalho.</w:t>
+      </w:r>
+    </w:p>
+    <w:p>
+      <w:pPr>
+        <w:rPr>
+          <w:rFonts w:ascii="Arial" w:hAnsi="Arial" w:cs="Arial"/>
+          <w:szCs w:val="24"/>
+        </w:rPr>
+      </w:pPr>
+      <w:r>
+        <w:rPr>
+          <w:rFonts w:ascii="Arial" w:hAnsi="Arial" w:cs="Arial"/>
+          <w:szCs w:val="24"/>
+        </w:rPr>
+        <w:br w:type="page"/>
       </w:r>
     </w:p>
     <w:p>
@@ -2130,258 +2403,6 @@
         <w:jc w:val="center"/>
         <w:rPr>
           <w:rFonts w:ascii="Arial" w:hAnsi="Arial" w:cs="Arial"/>
-          <w:color w:val="FF0000"/>
-          <w:szCs w:val="24"/>
-        </w:rPr>
-      </w:pPr>
-    </w:p>
-    <w:p>
-      <w:pPr>
-        <w:spacing w:after="120" w:line="240" w:lineRule="auto"/>
-        <w:jc w:val="center"/>
-        <w:rPr>
-          <w:rFonts w:ascii="Arial" w:hAnsi="Arial" w:cs="Arial"/>
-          <w:color w:val="FF0000"/>
-          <w:szCs w:val="24"/>
-        </w:rPr>
-      </w:pPr>
-    </w:p>
-    <w:p>
-      <w:pPr>
-        <w:ind w:firstLine="1134"/>
-        <w:rPr>
-          <w:rFonts w:ascii="Arial" w:hAnsi="Arial" w:cs="Arial"/>
-          <w:szCs w:val="24"/>
-        </w:rPr>
-      </w:pPr>
-    </w:p>
-    <w:p>
-      <w:pPr>
-        <w:ind w:firstLine="1134"/>
-        <w:rPr>
-          <w:rFonts w:ascii="Arial" w:hAnsi="Arial" w:cs="Arial"/>
-          <w:szCs w:val="24"/>
-        </w:rPr>
-      </w:pPr>
-    </w:p>
-    <w:p>
-      <w:pPr>
-        <w:ind w:firstLine="1134"/>
-        <w:rPr>
-          <w:rFonts w:ascii="Arial" w:hAnsi="Arial" w:cs="Arial"/>
-          <w:szCs w:val="24"/>
-        </w:rPr>
-      </w:pPr>
-    </w:p>
-    <w:p>
-      <w:pPr>
-        <w:ind w:firstLine="1134"/>
-        <w:rPr>
-          <w:rFonts w:ascii="Arial" w:hAnsi="Arial" w:cs="Arial"/>
-          <w:szCs w:val="24"/>
-        </w:rPr>
-      </w:pPr>
-    </w:p>
-    <w:p>
-      <w:pPr>
-        <w:ind w:firstLine="1134"/>
-        <w:rPr>
-          <w:rFonts w:ascii="Arial" w:hAnsi="Arial" w:cs="Arial"/>
-          <w:szCs w:val="24"/>
-        </w:rPr>
-      </w:pPr>
-    </w:p>
-    <w:p>
-      <w:pPr>
-        <w:ind w:firstLine="1134"/>
-        <w:rPr>
-          <w:rFonts w:ascii="Arial" w:hAnsi="Arial" w:cs="Arial"/>
-          <w:szCs w:val="24"/>
-        </w:rPr>
-      </w:pPr>
-    </w:p>
-    <w:p>
-      <w:pPr>
-        <w:ind w:firstLine="1134"/>
-        <w:rPr>
-          <w:rFonts w:ascii="Arial" w:hAnsi="Arial" w:cs="Arial"/>
-          <w:szCs w:val="24"/>
-        </w:rPr>
-      </w:pPr>
-    </w:p>
-    <w:p>
-      <w:pPr>
-        <w:ind w:firstLine="1134"/>
-        <w:rPr>
-          <w:rFonts w:ascii="Arial" w:hAnsi="Arial" w:cs="Arial"/>
-          <w:szCs w:val="24"/>
-        </w:rPr>
-      </w:pPr>
-    </w:p>
-    <w:p>
-      <w:pPr>
-        <w:ind w:firstLine="1134"/>
-        <w:rPr>
-          <w:rFonts w:ascii="Arial" w:hAnsi="Arial" w:cs="Arial"/>
-          <w:szCs w:val="24"/>
-        </w:rPr>
-      </w:pPr>
-    </w:p>
-    <w:p>
-      <w:pPr>
-        <w:ind w:firstLine="1134"/>
-        <w:rPr>
-          <w:rFonts w:ascii="Arial" w:hAnsi="Arial" w:cs="Arial"/>
-          <w:szCs w:val="24"/>
-        </w:rPr>
-      </w:pPr>
-    </w:p>
-    <w:p>
-      <w:pPr>
-        <w:ind w:firstLine="1134"/>
-        <w:rPr>
-          <w:rFonts w:ascii="Arial" w:hAnsi="Arial" w:cs="Arial"/>
-          <w:szCs w:val="24"/>
-        </w:rPr>
-      </w:pPr>
-    </w:p>
-    <w:p>
-      <w:pPr>
-        <w:ind w:firstLine="1134"/>
-        <w:rPr>
-          <w:rFonts w:ascii="Arial" w:hAnsi="Arial" w:cs="Arial"/>
-          <w:szCs w:val="24"/>
-        </w:rPr>
-      </w:pPr>
-    </w:p>
-    <w:p>
-      <w:pPr>
-        <w:ind w:firstLine="1134"/>
-        <w:rPr>
-          <w:rFonts w:ascii="Arial" w:hAnsi="Arial" w:cs="Arial"/>
-          <w:szCs w:val="24"/>
-        </w:rPr>
-      </w:pPr>
-    </w:p>
-    <w:p>
-      <w:pPr>
-        <w:ind w:firstLine="1134"/>
-        <w:rPr>
-          <w:rFonts w:ascii="Arial" w:hAnsi="Arial" w:cs="Arial"/>
-          <w:szCs w:val="24"/>
-        </w:rPr>
-      </w:pPr>
-    </w:p>
-    <w:p>
-      <w:pPr>
-        <w:ind w:firstLine="1134"/>
-        <w:rPr>
-          <w:rFonts w:ascii="Arial" w:hAnsi="Arial" w:cs="Arial"/>
-          <w:szCs w:val="24"/>
-        </w:rPr>
-      </w:pPr>
-    </w:p>
-    <w:p>
-      <w:pPr>
-        <w:ind w:firstLine="1134"/>
-        <w:rPr>
-          <w:rFonts w:ascii="Arial" w:hAnsi="Arial" w:cs="Arial"/>
-          <w:szCs w:val="24"/>
-        </w:rPr>
-      </w:pPr>
-    </w:p>
-    <w:p>
-      <w:pPr>
-        <w:ind w:firstLine="1134"/>
-        <w:rPr>
-          <w:rFonts w:ascii="Arial" w:hAnsi="Arial" w:cs="Arial"/>
-          <w:szCs w:val="24"/>
-        </w:rPr>
-      </w:pPr>
-    </w:p>
-    <w:p>
-      <w:pPr>
-        <w:ind w:firstLine="1134"/>
-        <w:rPr>
-          <w:rFonts w:ascii="Arial" w:hAnsi="Arial" w:cs="Arial"/>
-          <w:szCs w:val="24"/>
-        </w:rPr>
-      </w:pPr>
-    </w:p>
-    <w:p>
-      <w:pPr>
-        <w:ind w:firstLine="1134"/>
-        <w:rPr>
-          <w:rFonts w:ascii="Arial" w:hAnsi="Arial" w:cs="Arial"/>
-          <w:szCs w:val="24"/>
-        </w:rPr>
-      </w:pPr>
-    </w:p>
-    <w:p>
-      <w:pPr>
-        <w:ind w:firstLine="1134"/>
-        <w:rPr>
-          <w:rFonts w:ascii="Arial" w:hAnsi="Arial" w:cs="Arial"/>
-          <w:szCs w:val="24"/>
-        </w:rPr>
-      </w:pPr>
-    </w:p>
-    <w:p>
-      <w:pPr>
-        <w:ind w:firstLine="1134"/>
-        <w:rPr>
-          <w:rFonts w:ascii="Arial" w:hAnsi="Arial" w:cs="Arial"/>
-          <w:szCs w:val="24"/>
-        </w:rPr>
-      </w:pPr>
-    </w:p>
-    <w:p>
-      <w:pPr>
-        <w:ind w:firstLine="1134"/>
-        <w:rPr>
-          <w:rFonts w:ascii="Arial" w:hAnsi="Arial" w:cs="Arial"/>
-          <w:szCs w:val="24"/>
-        </w:rPr>
-      </w:pPr>
-    </w:p>
-    <w:p>
-      <w:pPr>
-        <w:spacing w:line="240" w:lineRule="auto"/>
-        <w:ind w:left="2268"/>
-        <w:rPr>
-          <w:rFonts w:cs="Times New Roman"/>
-          <w:szCs w:val="24"/>
-        </w:rPr>
-      </w:pPr>
-      <w:r>
-        <w:rPr>
-          <w:rFonts w:cs="Times New Roman"/>
-          <w:szCs w:val="24"/>
-        </w:rPr>
-        <w:t>Espaço destinado à epígrafe (elemento opcional). Nesta folha, o autor usa uma citação, seguida de indicação de autoria e ano, relacionada com a matéria tratada no corpo do trabalho.</w:t>
-      </w:r>
-    </w:p>
-    <w:p>
-      <w:pPr>
-        <w:rPr>
-          <w:rFonts w:ascii="Arial" w:hAnsi="Arial" w:cs="Arial"/>
-          <w:szCs w:val="24"/>
-        </w:rPr>
-      </w:pPr>
-      <w:r>
-        <w:rPr>
-          <w:rFonts w:ascii="Arial" w:hAnsi="Arial" w:cs="Arial"/>
-          <w:szCs w:val="24"/>
-        </w:rPr>
-        <w:br w:type="page"/>
-      </w:r>
-    </w:p>
-    <w:p>
-      <w:pPr>
-        <w:spacing w:line="240" w:lineRule="auto"/>
-        <w:jc w:val="center"/>
-        <w:rPr>
-          <w:rFonts w:ascii="Arial" w:hAnsi="Arial" w:cs="Arial"/>
           <w:szCs w:val="24"/>
         </w:rPr>
       </w:pPr>
@@ -2398,19 +2419,8 @@
     <w:p>
       <w:pPr>
         <w:spacing w:line="240" w:lineRule="auto"/>
-        <w:jc w:val="center"/>
         <w:rPr>
           <w:rFonts w:ascii="Arial" w:hAnsi="Arial" w:cs="Arial"/>
-          <w:color w:val="FF0000"/>
-          <w:szCs w:val="24"/>
-        </w:rPr>
-      </w:pPr>
-    </w:p>
-    <w:p>
-      <w:pPr>
-        <w:spacing w:line="240" w:lineRule="auto"/>
-        <w:rPr>
-          <w:rFonts w:ascii="Arial" w:hAnsi="Arial" w:cs="Arial"/>
           <w:szCs w:val="24"/>
         </w:rPr>
       </w:pPr>
@@ -2503,15 +2513,6 @@
       <w:r>
         <w:t xml:space="preserve">. </w:t>
       </w:r>
-    </w:p>
-    <w:p>
-      <w:pPr>
-        <w:pStyle w:val="Formataodoresumo"/>
-        <w:spacing w:after="0"/>
-        <w:rPr>
-          <w:rFonts w:cs="Arial"/>
-        </w:rPr>
-      </w:pPr>
     </w:p>
     <w:p>
       <w:pPr>
@@ -2602,29 +2603,18 @@
         <w:spacing w:after="0"/>
         <w:jc w:val="center"/>
         <w:rPr>
-          <w:rFonts w:cs="Arial"/>
-          <w:b/>
-        </w:rPr>
-      </w:pPr>
-      <w:r>
-        <w:rPr>
           <w:rFonts w:ascii="Times New Roman" w:hAnsi="Times New Roman"/>
           <w:b/>
         </w:rPr>
+      </w:pPr>
+      <w:r>
+        <w:rPr>
+          <w:rFonts w:ascii="Times New Roman" w:hAnsi="Times New Roman"/>
+          <w:b/>
+        </w:rPr>
         <w:lastRenderedPageBreak/>
         <w:t>ABSTRACT</w:t>
       </w:r>
-    </w:p>
-    <w:p>
-      <w:pPr>
-        <w:spacing w:line="240" w:lineRule="auto"/>
-        <w:jc w:val="center"/>
-        <w:rPr>
-          <w:rFonts w:ascii="Arial" w:hAnsi="Arial" w:cs="Arial"/>
-          <w:color w:val="FF0000"/>
-          <w:szCs w:val="24"/>
-        </w:rPr>
-      </w:pPr>
     </w:p>
     <w:p>
       <w:pPr>
@@ -2639,6 +2629,16 @@
     </w:p>
     <w:p>
       <w:pPr>
+        <w:pStyle w:val="Palavras-chave"/>
+        <w:spacing w:after="0"/>
+        <w:rPr>
+          <w:rFonts w:cs="Arial"/>
+          <w:b/>
+        </w:rPr>
+      </w:pPr>
+    </w:p>
+    <w:p>
+      <w:pPr>
         <w:rPr>
           <w:lang w:val="en-US"/>
         </w:rPr>
@@ -2776,16 +2776,8 @@
           <w:lang w:val="en-US"/>
         </w:rPr>
       </w:pPr>
-    </w:p>
-    <w:p>
-      <w:pPr>
-        <w:pStyle w:val="Formataodoresumo"/>
-        <w:spacing w:after="0"/>
-        <w:rPr>
-          <w:rFonts w:cs="Arial"/>
-          <w:lang w:val="en-US"/>
-        </w:rPr>
-      </w:pPr>
+      <w:bookmarkStart w:id="0" w:name="_GoBack"/>
+      <w:bookmarkEnd w:id="0"/>
     </w:p>
     <w:p>
       <w:pPr>
@@ -2967,20 +2959,8 @@
     </w:p>
     <w:p>
       <w:pPr>
-        <w:spacing w:line="240" w:lineRule="auto"/>
-        <w:jc w:val="center"/>
-        <w:rPr>
-          <w:rFonts w:ascii="Arial" w:hAnsi="Arial" w:cs="Arial"/>
-          <w:color w:val="FF0000"/>
-          <w:szCs w:val="24"/>
-        </w:rPr>
-      </w:pPr>
-    </w:p>
-    <w:p>
-      <w:pPr>
         <w:pStyle w:val="Palavras-chave"/>
         <w:spacing w:after="0"/>
-        <w:jc w:val="center"/>
         <w:rPr>
           <w:rFonts w:cs="Arial"/>
           <w:b/>
@@ -3409,15 +3389,6 @@
         <w:lastRenderedPageBreak/>
         <w:t>LISTA DE TABELAS</w:t>
       </w:r>
-    </w:p>
-    <w:p>
-      <w:pPr>
-        <w:pStyle w:val="Palavras-chave"/>
-        <w:spacing w:after="0"/>
-        <w:rPr>
-          <w:rFonts w:cs="Arial"/>
-        </w:rPr>
-      </w:pPr>
     </w:p>
     <w:p>
       <w:pPr>
@@ -4178,16 +4149,6 @@
         <w:lastRenderedPageBreak/>
         <w:t>GLOSSÁRIO</w:t>
       </w:r>
-    </w:p>
-    <w:p>
-      <w:pPr>
-        <w:pStyle w:val="Palavras-chave"/>
-        <w:spacing w:after="0"/>
-        <w:rPr>
-          <w:rFonts w:cs="Arial"/>
-          <w:b/>
-        </w:rPr>
-      </w:pPr>
     </w:p>
     <w:p>
       <w:pPr>
@@ -6320,32 +6281,32 @@
       <w:pPr>
         <w:pStyle w:val="Ttulo1"/>
       </w:pPr>
-      <w:bookmarkStart w:id="0" w:name="_Toc23946493"/>
-      <w:bookmarkStart w:id="1" w:name="_Toc23946980"/>
-      <w:bookmarkStart w:id="2" w:name="_Toc23947056"/>
-      <w:bookmarkStart w:id="3" w:name="_Toc23947078"/>
-      <w:bookmarkStart w:id="4" w:name="_Toc23950265"/>
-      <w:bookmarkStart w:id="5" w:name="_Toc23950332"/>
-      <w:bookmarkStart w:id="6" w:name="_Toc24028400"/>
+      <w:bookmarkStart w:id="1" w:name="_Toc23946493"/>
+      <w:bookmarkStart w:id="2" w:name="_Toc23946980"/>
+      <w:bookmarkStart w:id="3" w:name="_Toc23947056"/>
+      <w:bookmarkStart w:id="4" w:name="_Toc23947078"/>
+      <w:bookmarkStart w:id="5" w:name="_Toc23950265"/>
+      <w:bookmarkStart w:id="6" w:name="_Toc23950332"/>
+      <w:bookmarkStart w:id="7" w:name="_Toc24028400"/>
       <w:r>
         <w:lastRenderedPageBreak/>
         <w:t>INTRODUÇÃO</w:t>
       </w:r>
-      <w:bookmarkEnd w:id="0"/>
       <w:bookmarkEnd w:id="1"/>
       <w:bookmarkEnd w:id="2"/>
       <w:bookmarkEnd w:id="3"/>
       <w:bookmarkEnd w:id="4"/>
       <w:bookmarkEnd w:id="5"/>
       <w:bookmarkEnd w:id="6"/>
+      <w:bookmarkEnd w:id="7"/>
     </w:p>
     <w:p/>
     <w:p>
       <w:pPr>
         <w:ind w:firstLine="709"/>
       </w:pPr>
-      <w:bookmarkStart w:id="7" w:name="_Toc174117261"/>
-      <w:bookmarkStart w:id="8" w:name="_Toc254273956"/>
+      <w:bookmarkStart w:id="8" w:name="_Toc174117261"/>
+      <w:bookmarkStart w:id="9" w:name="_Toc254273956"/>
       <w:r>
         <w:t xml:space="preserve">Sobre o trabalho desenvolvido, ele se aprofunda na aplicabilidade do e-commerce nas empresas, e na lucratividade que o mesmo é capaz de gerar, o que é de suma importância para se sobressair dentro do mercado atual, por ter se tornado um item de necessidade fundamental. Com respaldo dos argumentos abordados na introdução a pesquisa tem o enfoque em mostrar em qual mercado o e-commerce melhor se aplica e se é viável a implementação, mostrando as vantagens e desvantagens desse mercado. </w:t>
       </w:r>
@@ -6446,17 +6407,16 @@
       <w:pPr>
         <w:pStyle w:val="Ttulo2"/>
       </w:pPr>
-      <w:bookmarkStart w:id="9" w:name="_Toc23946494"/>
-      <w:bookmarkStart w:id="10" w:name="_Toc23946981"/>
-      <w:bookmarkStart w:id="11" w:name="_Toc23947057"/>
-      <w:bookmarkStart w:id="12" w:name="_Toc23947079"/>
-      <w:bookmarkStart w:id="13" w:name="_Toc23950266"/>
-      <w:bookmarkStart w:id="14" w:name="_Toc23950333"/>
-      <w:bookmarkStart w:id="15" w:name="_Toc24028401"/>
+      <w:bookmarkStart w:id="10" w:name="_Toc23946494"/>
+      <w:bookmarkStart w:id="11" w:name="_Toc23946981"/>
+      <w:bookmarkStart w:id="12" w:name="_Toc23947057"/>
+      <w:bookmarkStart w:id="13" w:name="_Toc23947079"/>
+      <w:bookmarkStart w:id="14" w:name="_Toc23950266"/>
+      <w:bookmarkStart w:id="15" w:name="_Toc23950333"/>
+      <w:bookmarkStart w:id="16" w:name="_Toc24028401"/>
       <w:r>
         <w:t>Tema</w:t>
       </w:r>
-      <w:bookmarkEnd w:id="7"/>
       <w:bookmarkEnd w:id="8"/>
       <w:bookmarkEnd w:id="9"/>
       <w:bookmarkEnd w:id="10"/>
@@ -6465,6 +6425,7 @@
       <w:bookmarkEnd w:id="13"/>
       <w:bookmarkEnd w:id="14"/>
       <w:bookmarkEnd w:id="15"/>
+      <w:bookmarkEnd w:id="16"/>
     </w:p>
     <w:p/>
     <w:p>
@@ -6549,19 +6510,18 @@
       <w:pPr>
         <w:pStyle w:val="Ttulo2"/>
       </w:pPr>
-      <w:bookmarkStart w:id="16" w:name="_Toc174117262"/>
-      <w:bookmarkStart w:id="17" w:name="_Toc254273957"/>
-      <w:bookmarkStart w:id="18" w:name="_Toc23946495"/>
-      <w:bookmarkStart w:id="19" w:name="_Toc23946982"/>
-      <w:bookmarkStart w:id="20" w:name="_Toc23947058"/>
-      <w:bookmarkStart w:id="21" w:name="_Toc23947080"/>
-      <w:bookmarkStart w:id="22" w:name="_Toc23950267"/>
-      <w:bookmarkStart w:id="23" w:name="_Toc23950334"/>
-      <w:bookmarkStart w:id="24" w:name="_Toc24028402"/>
+      <w:bookmarkStart w:id="17" w:name="_Toc174117262"/>
+      <w:bookmarkStart w:id="18" w:name="_Toc254273957"/>
+      <w:bookmarkStart w:id="19" w:name="_Toc23946495"/>
+      <w:bookmarkStart w:id="20" w:name="_Toc23946982"/>
+      <w:bookmarkStart w:id="21" w:name="_Toc23947058"/>
+      <w:bookmarkStart w:id="22" w:name="_Toc23947080"/>
+      <w:bookmarkStart w:id="23" w:name="_Toc23950267"/>
+      <w:bookmarkStart w:id="24" w:name="_Toc23950334"/>
+      <w:bookmarkStart w:id="25" w:name="_Toc24028402"/>
       <w:r>
         <w:t>Problema</w:t>
       </w:r>
-      <w:bookmarkEnd w:id="16"/>
       <w:bookmarkEnd w:id="17"/>
       <w:bookmarkEnd w:id="18"/>
       <w:bookmarkEnd w:id="19"/>
@@ -6570,6 +6530,7 @@
       <w:bookmarkEnd w:id="22"/>
       <w:bookmarkEnd w:id="23"/>
       <w:bookmarkEnd w:id="24"/>
+      <w:bookmarkEnd w:id="25"/>
     </w:p>
     <w:p/>
     <w:p>
@@ -6730,19 +6691,18 @@
       <w:pPr>
         <w:pStyle w:val="Ttulo3"/>
       </w:pPr>
-      <w:bookmarkStart w:id="25" w:name="_Toc174117263"/>
-      <w:bookmarkStart w:id="26" w:name="_Toc254273958"/>
-      <w:bookmarkStart w:id="27" w:name="_Toc23946496"/>
-      <w:bookmarkStart w:id="28" w:name="_Toc23946983"/>
-      <w:bookmarkStart w:id="29" w:name="_Toc23947059"/>
-      <w:bookmarkStart w:id="30" w:name="_Toc23947081"/>
-      <w:bookmarkStart w:id="31" w:name="_Toc23950268"/>
-      <w:bookmarkStart w:id="32" w:name="_Toc23950335"/>
-      <w:bookmarkStart w:id="33" w:name="_Toc24028403"/>
+      <w:bookmarkStart w:id="26" w:name="_Toc174117263"/>
+      <w:bookmarkStart w:id="27" w:name="_Toc254273958"/>
+      <w:bookmarkStart w:id="28" w:name="_Toc23946496"/>
+      <w:bookmarkStart w:id="29" w:name="_Toc23946983"/>
+      <w:bookmarkStart w:id="30" w:name="_Toc23947059"/>
+      <w:bookmarkStart w:id="31" w:name="_Toc23947081"/>
+      <w:bookmarkStart w:id="32" w:name="_Toc23950268"/>
+      <w:bookmarkStart w:id="33" w:name="_Toc23950335"/>
+      <w:bookmarkStart w:id="34" w:name="_Toc24028403"/>
       <w:r>
         <w:t>Objetivo Geral</w:t>
       </w:r>
-      <w:bookmarkEnd w:id="25"/>
       <w:bookmarkEnd w:id="26"/>
       <w:bookmarkEnd w:id="27"/>
       <w:bookmarkEnd w:id="28"/>
@@ -6751,6 +6711,7 @@
       <w:bookmarkEnd w:id="31"/>
       <w:bookmarkEnd w:id="32"/>
       <w:bookmarkEnd w:id="33"/>
+      <w:bookmarkEnd w:id="34"/>
     </w:p>
     <w:p/>
     <w:p>
@@ -6784,19 +6745,18 @@
       <w:pPr>
         <w:pStyle w:val="Ttulo3"/>
       </w:pPr>
-      <w:bookmarkStart w:id="34" w:name="_Toc174117264"/>
-      <w:bookmarkStart w:id="35" w:name="_Toc254273959"/>
-      <w:bookmarkStart w:id="36" w:name="_Toc23946497"/>
-      <w:bookmarkStart w:id="37" w:name="_Toc23946984"/>
-      <w:bookmarkStart w:id="38" w:name="_Toc23947060"/>
-      <w:bookmarkStart w:id="39" w:name="_Toc23947082"/>
-      <w:bookmarkStart w:id="40" w:name="_Toc23950269"/>
-      <w:bookmarkStart w:id="41" w:name="_Toc23950336"/>
-      <w:bookmarkStart w:id="42" w:name="_Toc24028404"/>
+      <w:bookmarkStart w:id="35" w:name="_Toc174117264"/>
+      <w:bookmarkStart w:id="36" w:name="_Toc254273959"/>
+      <w:bookmarkStart w:id="37" w:name="_Toc23946497"/>
+      <w:bookmarkStart w:id="38" w:name="_Toc23946984"/>
+      <w:bookmarkStart w:id="39" w:name="_Toc23947060"/>
+      <w:bookmarkStart w:id="40" w:name="_Toc23947082"/>
+      <w:bookmarkStart w:id="41" w:name="_Toc23950269"/>
+      <w:bookmarkStart w:id="42" w:name="_Toc23950336"/>
+      <w:bookmarkStart w:id="43" w:name="_Toc24028404"/>
       <w:r>
         <w:t>Objetivos Específicos</w:t>
       </w:r>
-      <w:bookmarkEnd w:id="34"/>
       <w:bookmarkEnd w:id="35"/>
       <w:bookmarkEnd w:id="36"/>
       <w:bookmarkEnd w:id="37"/>
@@ -6805,6 +6765,7 @@
       <w:bookmarkEnd w:id="40"/>
       <w:bookmarkEnd w:id="41"/>
       <w:bookmarkEnd w:id="42"/>
+      <w:bookmarkEnd w:id="43"/>
     </w:p>
     <w:p/>
     <w:p>
@@ -6815,7 +6776,7 @@
           <w:numId w:val="7"/>
         </w:numPr>
       </w:pPr>
-      <w:bookmarkStart w:id="43" w:name="_Toc254273960"/>
+      <w:bookmarkStart w:id="44" w:name="_Toc254273960"/>
       <w:r>
         <w:t xml:space="preserve">Verificar a aplicabilidade do </w:t>
       </w:r>
@@ -6904,27 +6865,27 @@
       <w:pPr>
         <w:pStyle w:val="Ttulo2"/>
       </w:pPr>
-      <w:bookmarkStart w:id="44" w:name="_Toc23946498"/>
-      <w:bookmarkStart w:id="45" w:name="_Toc23946985"/>
-      <w:bookmarkStart w:id="46" w:name="_Toc23947061"/>
-      <w:bookmarkStart w:id="47" w:name="_Toc23947083"/>
-      <w:bookmarkStart w:id="48" w:name="_Toc23950270"/>
-      <w:bookmarkStart w:id="49" w:name="_Toc23950337"/>
-      <w:bookmarkStart w:id="50" w:name="_Toc24028405"/>
+      <w:bookmarkStart w:id="45" w:name="_Toc23946498"/>
+      <w:bookmarkStart w:id="46" w:name="_Toc23946985"/>
+      <w:bookmarkStart w:id="47" w:name="_Toc23947061"/>
+      <w:bookmarkStart w:id="48" w:name="_Toc23947083"/>
+      <w:bookmarkStart w:id="49" w:name="_Toc23950270"/>
+      <w:bookmarkStart w:id="50" w:name="_Toc23950337"/>
+      <w:bookmarkStart w:id="51" w:name="_Toc24028405"/>
       <w:r>
         <w:t xml:space="preserve">Estrutura </w:t>
       </w:r>
-      <w:bookmarkEnd w:id="43"/>
+      <w:bookmarkEnd w:id="44"/>
       <w:r>
         <w:t>do TCC</w:t>
       </w:r>
-      <w:bookmarkEnd w:id="44"/>
       <w:bookmarkEnd w:id="45"/>
       <w:bookmarkEnd w:id="46"/>
       <w:bookmarkEnd w:id="47"/>
       <w:bookmarkEnd w:id="48"/>
       <w:bookmarkEnd w:id="49"/>
       <w:bookmarkEnd w:id="50"/>
+      <w:bookmarkEnd w:id="51"/>
     </w:p>
     <w:p/>
     <w:p>
@@ -7072,23 +7033,23 @@
       <w:pPr>
         <w:pStyle w:val="Ttulo3"/>
       </w:pPr>
-      <w:bookmarkStart w:id="51" w:name="_Toc23946499"/>
-      <w:bookmarkStart w:id="52" w:name="_Toc23946986"/>
-      <w:bookmarkStart w:id="53" w:name="_Toc23947062"/>
-      <w:bookmarkStart w:id="54" w:name="_Toc23947084"/>
-      <w:bookmarkStart w:id="55" w:name="_Toc23950271"/>
-      <w:bookmarkStart w:id="56" w:name="_Toc23950338"/>
-      <w:bookmarkStart w:id="57" w:name="_Toc24028406"/>
+      <w:bookmarkStart w:id="52" w:name="_Toc23946499"/>
+      <w:bookmarkStart w:id="53" w:name="_Toc23946986"/>
+      <w:bookmarkStart w:id="54" w:name="_Toc23947062"/>
+      <w:bookmarkStart w:id="55" w:name="_Toc23947084"/>
+      <w:bookmarkStart w:id="56" w:name="_Toc23950271"/>
+      <w:bookmarkStart w:id="57" w:name="_Toc23950338"/>
+      <w:bookmarkStart w:id="58" w:name="_Toc24028406"/>
       <w:r>
         <w:t>Classificação da Pesquisa</w:t>
       </w:r>
-      <w:bookmarkEnd w:id="51"/>
       <w:bookmarkEnd w:id="52"/>
       <w:bookmarkEnd w:id="53"/>
       <w:bookmarkEnd w:id="54"/>
       <w:bookmarkEnd w:id="55"/>
       <w:bookmarkEnd w:id="56"/>
       <w:bookmarkEnd w:id="57"/>
+      <w:bookmarkEnd w:id="58"/>
     </w:p>
     <w:p>
       <w:pPr>
@@ -7136,26 +7097,29 @@
       <w:pPr>
         <w:pStyle w:val="Ttulo1"/>
       </w:pPr>
-      <w:bookmarkStart w:id="58" w:name="_Toc23946500"/>
-      <w:bookmarkStart w:id="59" w:name="_Toc23946987"/>
-      <w:bookmarkStart w:id="60" w:name="_Toc23947063"/>
-      <w:bookmarkStart w:id="61" w:name="_Toc23947085"/>
-      <w:bookmarkStart w:id="62" w:name="_Toc23950272"/>
-      <w:bookmarkStart w:id="63" w:name="_Toc23950339"/>
-      <w:bookmarkStart w:id="64" w:name="_Toc24028407"/>
+      <w:bookmarkStart w:id="59" w:name="_Toc23946500"/>
+      <w:bookmarkStart w:id="60" w:name="_Toc23946987"/>
+      <w:bookmarkStart w:id="61" w:name="_Toc23947063"/>
+      <w:bookmarkStart w:id="62" w:name="_Toc23947085"/>
+      <w:bookmarkStart w:id="63" w:name="_Toc23950272"/>
+      <w:bookmarkStart w:id="64" w:name="_Toc23950339"/>
+      <w:bookmarkStart w:id="65" w:name="_Toc24028407"/>
       <w:r>
         <w:t>CONCEITOS GERAIS E REVISÃO DA LITERATURA</w:t>
       </w:r>
-      <w:bookmarkEnd w:id="58"/>
       <w:bookmarkEnd w:id="59"/>
       <w:bookmarkEnd w:id="60"/>
       <w:bookmarkEnd w:id="61"/>
       <w:bookmarkEnd w:id="62"/>
       <w:bookmarkEnd w:id="63"/>
       <w:bookmarkEnd w:id="64"/>
+      <w:bookmarkEnd w:id="65"/>
     </w:p>
     <w:p/>
     <w:p>
+      <w:pPr>
+        <w:ind w:firstLine="709"/>
+      </w:pPr>
       <w:r>
         <w:t xml:space="preserve">Nesta seção serão apresentadas algumas definições do </w:t>
       </w:r>
@@ -7186,26 +7150,26 @@
       <w:pPr>
         <w:pStyle w:val="Ttulo2"/>
       </w:pPr>
-      <w:bookmarkStart w:id="65" w:name="_Toc23946501"/>
-      <w:bookmarkStart w:id="66" w:name="_Toc23946988"/>
-      <w:bookmarkStart w:id="67" w:name="_Toc23947064"/>
-      <w:bookmarkStart w:id="68" w:name="_Toc23947086"/>
-      <w:bookmarkStart w:id="69" w:name="_Toc23950273"/>
-      <w:bookmarkStart w:id="70" w:name="_Toc23950340"/>
-      <w:bookmarkStart w:id="71" w:name="_Toc24028408"/>
+      <w:bookmarkStart w:id="66" w:name="_Toc23946501"/>
+      <w:bookmarkStart w:id="67" w:name="_Toc23946988"/>
+      <w:bookmarkStart w:id="68" w:name="_Toc23947064"/>
+      <w:bookmarkStart w:id="69" w:name="_Toc23947086"/>
+      <w:bookmarkStart w:id="70" w:name="_Toc23950273"/>
+      <w:bookmarkStart w:id="71" w:name="_Toc23950340"/>
+      <w:bookmarkStart w:id="72" w:name="_Toc24028408"/>
       <w:r>
         <w:rPr>
           <w:i/>
         </w:rPr>
         <w:t>E-Commerce</w:t>
       </w:r>
-      <w:bookmarkEnd w:id="65"/>
       <w:bookmarkEnd w:id="66"/>
       <w:bookmarkEnd w:id="67"/>
       <w:bookmarkEnd w:id="68"/>
       <w:bookmarkEnd w:id="69"/>
       <w:bookmarkEnd w:id="70"/>
       <w:bookmarkEnd w:id="71"/>
+      <w:bookmarkEnd w:id="72"/>
     </w:p>
     <w:p/>
     <w:p>
@@ -7467,13 +7431,13 @@
       <w:pPr>
         <w:pStyle w:val="Ttulo2"/>
       </w:pPr>
-      <w:bookmarkStart w:id="72" w:name="_Toc23946502"/>
-      <w:bookmarkStart w:id="73" w:name="_Toc23946989"/>
-      <w:bookmarkStart w:id="74" w:name="_Toc23947065"/>
-      <w:bookmarkStart w:id="75" w:name="_Toc23947087"/>
-      <w:bookmarkStart w:id="76" w:name="_Toc23950274"/>
-      <w:bookmarkStart w:id="77" w:name="_Toc23950341"/>
-      <w:bookmarkStart w:id="78" w:name="_Toc24028409"/>
+      <w:bookmarkStart w:id="73" w:name="_Toc23946502"/>
+      <w:bookmarkStart w:id="74" w:name="_Toc23946989"/>
+      <w:bookmarkStart w:id="75" w:name="_Toc23947065"/>
+      <w:bookmarkStart w:id="76" w:name="_Toc23947087"/>
+      <w:bookmarkStart w:id="77" w:name="_Toc23950274"/>
+      <w:bookmarkStart w:id="78" w:name="_Toc23950341"/>
+      <w:bookmarkStart w:id="79" w:name="_Toc24028409"/>
       <w:r>
         <w:rPr>
           <w:rStyle w:val="Ttulo2Char"/>
@@ -7491,13 +7455,13 @@
         </w:rPr>
         <w:t>E-Commerce</w:t>
       </w:r>
-      <w:bookmarkEnd w:id="72"/>
       <w:bookmarkEnd w:id="73"/>
       <w:bookmarkEnd w:id="74"/>
       <w:bookmarkEnd w:id="75"/>
       <w:bookmarkEnd w:id="76"/>
       <w:bookmarkEnd w:id="77"/>
       <w:bookmarkEnd w:id="78"/>
+      <w:bookmarkEnd w:id="79"/>
       <w:r>
         <w:t xml:space="preserve"> </w:t>
       </w:r>
@@ -7683,13 +7647,13 @@
           <w:rFonts w:cs="Times New Roman"/>
         </w:rPr>
       </w:pPr>
-      <w:bookmarkStart w:id="79" w:name="_Toc23946503"/>
-      <w:bookmarkStart w:id="80" w:name="_Toc23946990"/>
-      <w:bookmarkStart w:id="81" w:name="_Toc23947066"/>
-      <w:bookmarkStart w:id="82" w:name="_Toc23947088"/>
-      <w:bookmarkStart w:id="83" w:name="_Toc23950275"/>
-      <w:bookmarkStart w:id="84" w:name="_Toc23950342"/>
-      <w:bookmarkStart w:id="85" w:name="_Toc24028410"/>
+      <w:bookmarkStart w:id="80" w:name="_Toc23946503"/>
+      <w:bookmarkStart w:id="81" w:name="_Toc23946990"/>
+      <w:bookmarkStart w:id="82" w:name="_Toc23947066"/>
+      <w:bookmarkStart w:id="83" w:name="_Toc23947088"/>
+      <w:bookmarkStart w:id="84" w:name="_Toc23950275"/>
+      <w:bookmarkStart w:id="85" w:name="_Toc23950342"/>
+      <w:bookmarkStart w:id="86" w:name="_Toc24028410"/>
       <w:r>
         <w:rPr>
           <w:rStyle w:val="Ttulo2Char"/>
@@ -7712,13 +7676,13 @@
         </w:rPr>
         <w:t>E-Commerce</w:t>
       </w:r>
-      <w:bookmarkEnd w:id="79"/>
       <w:bookmarkEnd w:id="80"/>
       <w:bookmarkEnd w:id="81"/>
       <w:bookmarkEnd w:id="82"/>
       <w:bookmarkEnd w:id="83"/>
       <w:bookmarkEnd w:id="84"/>
       <w:bookmarkEnd w:id="85"/>
+      <w:bookmarkEnd w:id="86"/>
       <w:r>
         <w:rPr>
           <w:rFonts w:cs="Times New Roman"/>
@@ -7731,6 +7695,7 @@
       <w:r>
         <w:rPr>
           <w:noProof/>
+          <w:lang w:eastAsia="pt-BR"/>
         </w:rPr>
         <mc:AlternateContent>
           <mc:Choice Requires="wps">
@@ -7765,25 +7730,15 @@
                             <w:pPr>
                               <w:pStyle w:val="Legenda"/>
                             </w:pPr>
-                            <w:bookmarkStart w:id="86" w:name="_Toc24119090"/>
+                            <w:bookmarkStart w:id="87" w:name="_Toc24119090"/>
                             <w:r>
                               <w:t xml:space="preserve">Gráfico </w:t>
                             </w:r>
-                            <w:r>
-                              <w:fldChar w:fldCharType="begin"/>
-                            </w:r>
-                            <w:r>
-                              <w:instrText xml:space="preserve"> SEQ Gráfico \* ARABIC </w:instrText>
-                            </w:r>
-                            <w:r>
-                              <w:fldChar w:fldCharType="separate"/>
-                            </w:r>
-                            <w:r>
-                              <w:t>1</w:t>
-                            </w:r>
-                            <w:r>
-                              <w:fldChar w:fldCharType="end"/>
-                            </w:r>
+                            <w:fldSimple w:instr=" SEQ Gráfico \* ARABIC ">
+                              <w:r>
+                                <w:t>1</w:t>
+                              </w:r>
+                            </w:fldSimple>
                             <w:r>
                               <w:t xml:space="preserve"> -Gráfico com o faturamento mundial do </w:t>
                             </w:r>
@@ -7796,7 +7751,7 @@
                             <w:r>
                               <w:t xml:space="preserve"> de 2014 até a previsão para 2021.</w:t>
                             </w:r>
-                            <w:bookmarkEnd w:id="86"/>
+                            <w:bookmarkEnd w:id="87"/>
                           </w:p>
                         </w:txbxContent>
                       </wps:txbx>
@@ -8032,21 +7987,11 @@
       <w:r>
         <w:t xml:space="preserve">Gráfico </w:t>
       </w:r>
-      <w:r>
-        <w:fldChar w:fldCharType="begin"/>
-      </w:r>
-      <w:r>
-        <w:instrText xml:space="preserve"> SEQ Gráfico \* ARABIC </w:instrText>
-      </w:r>
-      <w:r>
-        <w:fldChar w:fldCharType="separate"/>
-      </w:r>
-      <w:r>
-        <w:t>2</w:t>
-      </w:r>
-      <w:r>
-        <w:fldChar w:fldCharType="end"/>
-      </w:r>
+      <w:fldSimple w:instr=" SEQ Gráfico \* ARABIC ">
+        <w:r>
+          <w:t>2</w:t>
+        </w:r>
+      </w:fldSimple>
       <w:r>
         <w:t xml:space="preserve"> - Gráfico com o faturamento do </w:t>
       </w:r>
@@ -8196,21 +8141,11 @@
       <w:r>
         <w:t xml:space="preserve">Gráfico </w:t>
       </w:r>
-      <w:r>
-        <w:fldChar w:fldCharType="begin"/>
-      </w:r>
-      <w:r>
-        <w:instrText xml:space="preserve"> SEQ Gráfico \* ARABIC </w:instrText>
-      </w:r>
-      <w:r>
-        <w:fldChar w:fldCharType="separate"/>
-      </w:r>
-      <w:r>
-        <w:t>3</w:t>
-      </w:r>
-      <w:r>
-        <w:fldChar w:fldCharType="end"/>
-      </w:r>
+      <w:fldSimple w:instr=" SEQ Gráfico \* ARABIC ">
+        <w:r>
+          <w:t>3</w:t>
+        </w:r>
+      </w:fldSimple>
       <w:r>
         <w:t xml:space="preserve"> - Gráfico com a divisão mundial do </w:t>
       </w:r>
@@ -8406,21 +8341,11 @@
       <w:r>
         <w:t xml:space="preserve">Gráfico </w:t>
       </w:r>
-      <w:r>
-        <w:fldChar w:fldCharType="begin"/>
-      </w:r>
-      <w:r>
-        <w:instrText xml:space="preserve"> SEQ Gráfico \* ARABIC </w:instrText>
-      </w:r>
-      <w:r>
-        <w:fldChar w:fldCharType="separate"/>
-      </w:r>
-      <w:r>
-        <w:t>4</w:t>
-      </w:r>
-      <w:r>
-        <w:fldChar w:fldCharType="end"/>
-      </w:r>
+      <w:fldSimple w:instr=" SEQ Gráfico \* ARABIC ">
+        <w:r>
+          <w:t>4</w:t>
+        </w:r>
+      </w:fldSimple>
       <w:r>
         <w:t xml:space="preserve"> - Gráfico com a previsão de divisão mundial do </w:t>
       </w:r>
@@ -9161,21 +9086,11 @@
       <w:r>
         <w:t xml:space="preserve">Tabela </w:t>
       </w:r>
-      <w:r>
-        <w:fldChar w:fldCharType="begin"/>
-      </w:r>
-      <w:r>
-        <w:instrText xml:space="preserve"> SEQ Tabela \* ARABIC </w:instrText>
-      </w:r>
-      <w:r>
-        <w:fldChar w:fldCharType="separate"/>
-      </w:r>
-      <w:r>
-        <w:t>1</w:t>
-      </w:r>
-      <w:r>
-        <w:fldChar w:fldCharType="end"/>
-      </w:r>
+      <w:fldSimple w:instr=" SEQ Tabela \* ARABIC ">
+        <w:r>
+          <w:t>1</w:t>
+        </w:r>
+      </w:fldSimple>
       <w:r>
         <w:t xml:space="preserve"> - Diferenças entre a logística do </w:t>
       </w:r>
@@ -10321,8 +10236,6 @@
         </w:rPr>
         <w:t>ERAZZOLLI, Paulo Roberto</w:t>
       </w:r>
-      <w:bookmarkStart w:id="131" w:name="_GoBack"/>
-      <w:bookmarkEnd w:id="131"/>
       <w:r>
         <w:rPr>
           <w:rFonts w:cs="Arial"/>
@@ -11992,8 +11905,8 @@
         </w:rPr>
         <w:t xml:space="preserve">– </w:t>
       </w:r>
-      <w:bookmarkStart w:id="132" w:name="_Toc297219009"/>
-      <w:bookmarkStart w:id="133" w:name="_Toc309307188"/>
+      <w:bookmarkStart w:id="131" w:name="_Toc297219009"/>
+      <w:bookmarkStart w:id="132" w:name="_Toc309307188"/>
       <w:r>
         <w:rPr>
           <w:rFonts w:cs="Arial"/>
@@ -12001,8 +11914,8 @@
         </w:rPr>
         <w:t>Questionário de Pesquisa</w:t>
       </w:r>
+      <w:bookmarkEnd w:id="131"/>
       <w:bookmarkEnd w:id="132"/>
-      <w:bookmarkEnd w:id="133"/>
     </w:p>
     <w:p>
       <w:pPr>
@@ -16718,6 +16631,7 @@
         <w:docPartUnique/>
       </w:docPartObj>
     </w:sdtPr>
+    <w:sdtEndPr/>
     <w:sdtContent>
       <w:p>
         <w:pPr>
@@ -16782,6 +16696,7 @@
         <w:docPartUnique/>
       </w:docPartObj>
     </w:sdtPr>
+    <w:sdtEndPr/>
     <w:sdtContent>
       <w:p>
         <w:pPr>
@@ -16867,7 +16782,7 @@
             <w:rFonts w:cs="Times New Roman"/>
             <w:noProof/>
           </w:rPr>
-          <w:t>31</w:t>
+          <w:t>7</w:t>
         </w:r>
         <w:r>
           <w:rPr>
@@ -20675,7 +20590,7 @@
 </file>
 
 <file path=customXml/itemProps1.xml><?xml version="1.0" encoding="utf-8"?>
-<ds:datastoreItem xmlns:ds="http://schemas.openxmlformats.org/officeDocument/2006/customXml" ds:itemID="{E75E8016-F270-450B-8266-01E2A8642315}">
+<ds:datastoreItem xmlns:ds="http://schemas.openxmlformats.org/officeDocument/2006/customXml" ds:itemID="{5D64CE41-A604-4C88-BA13-5FC4004E08EA}">
   <ds:schemaRefs>
     <ds:schemaRef ds:uri="http://schemas.openxmlformats.org/officeDocument/2006/bibliography"/>
   </ds:schemaRefs>

</xml_diff>

<commit_message>
Correçoes e adição de trabalho correlato
</commit_message>
<xml_diff>
--- a/PTCC.docx
+++ b/PTCC.docx
@@ -968,17 +968,8 @@
           <w:rFonts w:cs="Times New Roman"/>
           <w:szCs w:val="24"/>
         </w:rPr>
-        <w:t xml:space="preserve">pela Coordenação de </w:t>
-      </w:r>
-      <w:proofErr w:type="spellStart"/>
-      <w:r>
-        <w:rPr>
-          <w:rFonts w:cs="Times New Roman"/>
-          <w:szCs w:val="24"/>
-        </w:rPr>
-        <w:t>Bibliotec</w:t>
-      </w:r>
-      <w:proofErr w:type="spellEnd"/>
+        <w:t>pela Coordenação de Bibliotec</w:t>
+      </w:r>
     </w:p>
     <w:p>
       <w:pPr>
@@ -1140,23 +1131,7 @@
           <w:rFonts w:cs="Times New Roman"/>
           <w:szCs w:val="24"/>
         </w:rPr>
-        <w:t xml:space="preserve">Aprovado em: ____ de _______ </w:t>
-      </w:r>
-      <w:proofErr w:type="spellStart"/>
-      <w:r>
-        <w:rPr>
-          <w:rFonts w:cs="Times New Roman"/>
-          <w:szCs w:val="24"/>
-        </w:rPr>
-        <w:t>de</w:t>
-      </w:r>
-      <w:proofErr w:type="spellEnd"/>
-      <w:r>
-        <w:rPr>
-          <w:rFonts w:cs="Times New Roman"/>
-          <w:szCs w:val="24"/>
-        </w:rPr>
-        <w:t xml:space="preserve"> _____.</w:t>
+        <w:t>Aprovado em: ____ de _______ de _____.</w:t>
       </w:r>
     </w:p>
     <w:p>
@@ -2591,14 +2566,12 @@
         </w:rPr>
         <w:t xml:space="preserve">. </w:t>
       </w:r>
-      <w:proofErr w:type="spellStart"/>
       <w:r>
         <w:rPr>
           <w:i/>
         </w:rPr>
         <w:t>Sale</w:t>
       </w:r>
-      <w:proofErr w:type="spellEnd"/>
       <w:r>
         <w:rPr>
           <w:i/>
@@ -3225,21 +3198,7 @@
               <w:rPr>
                 <w:rFonts w:ascii="Times New Roman" w:hAnsi="Times New Roman"/>
               </w:rPr>
-              <w:t xml:space="preserve">Relação comercial entre duas empresas (Business </w:t>
-            </w:r>
-            <w:proofErr w:type="spellStart"/>
-            <w:r>
-              <w:rPr>
-                <w:rFonts w:ascii="Times New Roman" w:hAnsi="Times New Roman"/>
-              </w:rPr>
-              <w:t>to</w:t>
-            </w:r>
-            <w:proofErr w:type="spellEnd"/>
-            <w:r>
-              <w:rPr>
-                <w:rFonts w:ascii="Times New Roman" w:hAnsi="Times New Roman"/>
-              </w:rPr>
-              <w:t xml:space="preserve"> Business)</w:t>
+              <w:t>Relação comercial entre duas empresas (Business to Business)</w:t>
             </w:r>
           </w:p>
         </w:tc>
@@ -3284,35 +3243,7 @@
               <w:rPr>
                 <w:rFonts w:ascii="Times New Roman" w:hAnsi="Times New Roman"/>
               </w:rPr>
-              <w:t xml:space="preserve">Relação comercial entre empresa e cliente (Business </w:t>
-            </w:r>
-            <w:proofErr w:type="spellStart"/>
-            <w:r>
-              <w:rPr>
-                <w:rFonts w:ascii="Times New Roman" w:hAnsi="Times New Roman"/>
-              </w:rPr>
-              <w:t>to</w:t>
-            </w:r>
-            <w:proofErr w:type="spellEnd"/>
-            <w:r>
-              <w:rPr>
-                <w:rFonts w:ascii="Times New Roman" w:hAnsi="Times New Roman"/>
-              </w:rPr>
-              <w:t xml:space="preserve"> </w:t>
-            </w:r>
-            <w:proofErr w:type="spellStart"/>
-            <w:r>
-              <w:rPr>
-                <w:rFonts w:ascii="Times New Roman" w:hAnsi="Times New Roman"/>
-              </w:rPr>
-              <w:t>Consumer</w:t>
-            </w:r>
-            <w:proofErr w:type="spellEnd"/>
-            <w:r>
-              <w:rPr>
-                <w:rFonts w:ascii="Times New Roman" w:hAnsi="Times New Roman"/>
-              </w:rPr>
-              <w:t>)</w:t>
+              <w:t>Relação comercial entre empresa e cliente (Business to Consumer)</w:t>
             </w:r>
           </w:p>
         </w:tc>
@@ -3357,49 +3288,7 @@
               <w:rPr>
                 <w:rFonts w:ascii="Times New Roman" w:hAnsi="Times New Roman"/>
               </w:rPr>
-              <w:t>Relação comercial entre consumidores (</w:t>
-            </w:r>
-            <w:proofErr w:type="spellStart"/>
-            <w:r>
-              <w:rPr>
-                <w:rFonts w:ascii="Times New Roman" w:hAnsi="Times New Roman"/>
-              </w:rPr>
-              <w:t>Consumer</w:t>
-            </w:r>
-            <w:proofErr w:type="spellEnd"/>
-            <w:r>
-              <w:rPr>
-                <w:rFonts w:ascii="Times New Roman" w:hAnsi="Times New Roman"/>
-              </w:rPr>
-              <w:t xml:space="preserve"> </w:t>
-            </w:r>
-            <w:proofErr w:type="spellStart"/>
-            <w:r>
-              <w:rPr>
-                <w:rFonts w:ascii="Times New Roman" w:hAnsi="Times New Roman"/>
-              </w:rPr>
-              <w:t>to</w:t>
-            </w:r>
-            <w:proofErr w:type="spellEnd"/>
-            <w:r>
-              <w:rPr>
-                <w:rFonts w:ascii="Times New Roman" w:hAnsi="Times New Roman"/>
-              </w:rPr>
-              <w:t xml:space="preserve"> </w:t>
-            </w:r>
-            <w:proofErr w:type="spellStart"/>
-            <w:r>
-              <w:rPr>
-                <w:rFonts w:ascii="Times New Roman" w:hAnsi="Times New Roman"/>
-              </w:rPr>
-              <w:t>Consumer</w:t>
-            </w:r>
-            <w:proofErr w:type="spellEnd"/>
-            <w:r>
-              <w:rPr>
-                <w:rFonts w:ascii="Times New Roman" w:hAnsi="Times New Roman"/>
-              </w:rPr>
-              <w:t>)</w:t>
+              <w:t>Relação comercial entre consumidores (Consumer to Consumer)</w:t>
             </w:r>
           </w:p>
         </w:tc>
@@ -3444,16 +3333,8 @@
               <w:rPr>
                 <w:rFonts w:ascii="Times New Roman" w:hAnsi="Times New Roman"/>
               </w:rPr>
-              <w:t xml:space="preserve">Eletronic Data </w:t>
+              <w:t>Eletronic Data Interchange</w:t>
             </w:r>
-            <w:proofErr w:type="spellStart"/>
-            <w:r>
-              <w:rPr>
-                <w:rFonts w:ascii="Times New Roman" w:hAnsi="Times New Roman"/>
-              </w:rPr>
-              <w:t>Interchange</w:t>
-            </w:r>
-            <w:proofErr w:type="spellEnd"/>
             <w:r>
               <w:rPr>
                 <w:rFonts w:ascii="Times New Roman" w:hAnsi="Times New Roman"/>
@@ -3503,49 +3384,7 @@
               <w:rPr>
                 <w:rFonts w:ascii="Times New Roman" w:hAnsi="Times New Roman"/>
               </w:rPr>
-              <w:t xml:space="preserve">Eletronic </w:t>
-            </w:r>
-            <w:proofErr w:type="spellStart"/>
-            <w:r>
-              <w:rPr>
-                <w:rFonts w:ascii="Times New Roman" w:hAnsi="Times New Roman"/>
-              </w:rPr>
-              <w:t>Funds</w:t>
-            </w:r>
-            <w:proofErr w:type="spellEnd"/>
-            <w:r>
-              <w:rPr>
-                <w:rFonts w:ascii="Times New Roman" w:hAnsi="Times New Roman"/>
-              </w:rPr>
-              <w:t xml:space="preserve"> </w:t>
-            </w:r>
-            <w:proofErr w:type="spellStart"/>
-            <w:r>
-              <w:rPr>
-                <w:rFonts w:ascii="Times New Roman" w:hAnsi="Times New Roman"/>
-              </w:rPr>
-              <w:t>Transfer</w:t>
-            </w:r>
-            <w:proofErr w:type="spellEnd"/>
-            <w:r>
-              <w:rPr>
-                <w:rFonts w:ascii="Times New Roman" w:hAnsi="Times New Roman"/>
-              </w:rPr>
-              <w:t xml:space="preserve"> (</w:t>
-            </w:r>
-            <w:proofErr w:type="spellStart"/>
-            <w:r>
-              <w:rPr>
-                <w:rFonts w:ascii="Times New Roman" w:hAnsi="Times New Roman"/>
-              </w:rPr>
-              <w:t>Tranferência</w:t>
-            </w:r>
-            <w:proofErr w:type="spellEnd"/>
-            <w:r>
-              <w:rPr>
-                <w:rFonts w:ascii="Times New Roman" w:hAnsi="Times New Roman"/>
-              </w:rPr>
-              <w:t xml:space="preserve"> eletrônica de fundos)</w:t>
+              <w:t>Eletronic Funds Transfer (Tranferência eletrônica de fundos)</w:t>
             </w:r>
           </w:p>
         </w:tc>
@@ -7123,29 +6962,40 @@
           <w:i/>
           <w:iCs/>
         </w:rPr>
-        <w:t xml:space="preserve">Business </w:t>
-      </w:r>
-      <w:proofErr w:type="spellStart"/>
+        <w:t>Business to Business</w:t>
+      </w:r>
+      <w:r>
+        <w:t>)</w:t>
+      </w:r>
+      <w:r>
+        <w:t>, que é a venda de empresas para empresas, um exemplo disso são fábricas quem vendem seus produtos para revendedores ao redor do mundo, outro exemplo é B2C</w:t>
+      </w:r>
+      <w:r>
+        <w:t xml:space="preserve"> (</w:t>
+      </w:r>
       <w:r>
         <w:rPr>
           <w:i/>
           <w:iCs/>
         </w:rPr>
-        <w:t>to</w:t>
-      </w:r>
-      <w:proofErr w:type="spellEnd"/>
+        <w:t>Business to</w:t>
+      </w:r>
       <w:r>
         <w:rPr>
           <w:i/>
           <w:iCs/>
         </w:rPr>
-        <w:t xml:space="preserve"> Business</w:t>
+        <w:t xml:space="preserve"> Consumer</w:t>
       </w:r>
       <w:r>
         <w:t>)</w:t>
       </w:r>
       <w:r>
-        <w:t>, que é a venda de empresas para empresas, um exemplo disso são fábricas quem vendem seus produtos para revendedores ao redor do mundo, outro exemplo é B2C</w:t>
+        <w:t xml:space="preserve">, que é a venda de empresas diretamente para o cliente, como se </w:t>
+      </w:r>
+      <w:r>
+        <w:lastRenderedPageBreak/>
+        <w:t>você aquele revendedor da exemplo anterior vendendo para seu cliente, e por fim o C2C</w:t>
       </w:r>
       <w:r>
         <w:t xml:space="preserve"> (</w:t>
@@ -7155,87 +7005,8 @@
           <w:i/>
           <w:iCs/>
         </w:rPr>
-        <w:t xml:space="preserve">Business </w:t>
-      </w:r>
-      <w:proofErr w:type="spellStart"/>
-      <w:r>
-        <w:rPr>
-          <w:i/>
-          <w:iCs/>
-        </w:rPr>
-        <w:t>to</w:t>
-      </w:r>
-      <w:proofErr w:type="spellEnd"/>
-      <w:r>
-        <w:rPr>
-          <w:i/>
-          <w:iCs/>
-        </w:rPr>
-        <w:t xml:space="preserve"> </w:t>
-      </w:r>
-      <w:proofErr w:type="spellStart"/>
-      <w:r>
-        <w:rPr>
-          <w:i/>
-          <w:iCs/>
-        </w:rPr>
-        <w:t>Consumer</w:t>
-      </w:r>
-      <w:proofErr w:type="spellEnd"/>
-      <w:r>
-        <w:t>)</w:t>
-      </w:r>
-      <w:r>
-        <w:t xml:space="preserve">, que é a venda de empresas diretamente para o cliente, como se </w:t>
-      </w:r>
-      <w:r>
-        <w:lastRenderedPageBreak/>
-        <w:t>você aquele revendedor da exemplo anterior vendendo para seu cliente, e por fim o C2C</w:t>
-      </w:r>
-      <w:r>
-        <w:t xml:space="preserve"> (</w:t>
-      </w:r>
-      <w:proofErr w:type="spellStart"/>
-      <w:r>
-        <w:rPr>
-          <w:i/>
-          <w:iCs/>
-        </w:rPr>
-        <w:t>Consumer</w:t>
-      </w:r>
-      <w:proofErr w:type="spellEnd"/>
-      <w:r>
-        <w:rPr>
-          <w:i/>
-          <w:iCs/>
-        </w:rPr>
-        <w:t xml:space="preserve"> </w:t>
-      </w:r>
-      <w:proofErr w:type="spellStart"/>
-      <w:r>
-        <w:rPr>
-          <w:i/>
-          <w:iCs/>
-        </w:rPr>
-        <w:t>to</w:t>
-      </w:r>
-      <w:proofErr w:type="spellEnd"/>
-      <w:r>
-        <w:rPr>
-          <w:i/>
-          <w:iCs/>
-        </w:rPr>
-        <w:t xml:space="preserve"> </w:t>
-      </w:r>
-      <w:proofErr w:type="spellStart"/>
-      <w:r>
-        <w:rPr>
-          <w:i/>
-          <w:iCs/>
-        </w:rPr>
-        <w:t>Consumer</w:t>
-      </w:r>
-      <w:proofErr w:type="spellEnd"/>
+        <w:t>Consumer to Consumer</w:t>
+      </w:r>
       <w:r>
         <w:t>)</w:t>
       </w:r>
@@ -7329,58 +7100,24 @@
           <w:i/>
           <w:iCs/>
         </w:rPr>
-        <w:t xml:space="preserve">Eletronic Data </w:t>
-      </w:r>
-      <w:proofErr w:type="spellStart"/>
+        <w:t>Eletronic Data Interchange</w:t>
+      </w:r>
+      <w:r>
+        <w:t xml:space="preserve"> (EDI)</w:t>
+      </w:r>
+      <w:r>
+        <w:t>, ou em português, troca eletrônica de dados, a EDI tem como objetivo permitir a troca de documentos entre organizações via sistemas de teleinformática</w:t>
+      </w:r>
+      <w:r>
+        <w:t xml:space="preserve">, outro exemplo é </w:t>
+      </w:r>
       <w:r>
         <w:rPr>
           <w:i/>
           <w:iCs/>
         </w:rPr>
-        <w:t>Interchange</w:t>
-      </w:r>
-      <w:proofErr w:type="spellEnd"/>
-      <w:r>
-        <w:t xml:space="preserve"> (EDI)</w:t>
-      </w:r>
-      <w:r>
-        <w:t>, ou em português, troca eletrônica de dados, a EDI tem como objetivo permitir a troca de documentos entre organizações via sistemas de teleinformática</w:t>
-      </w:r>
-      <w:r>
-        <w:t xml:space="preserve">, outro exemplo é </w:t>
-      </w:r>
-      <w:r>
-        <w:rPr>
-          <w:i/>
-          <w:iCs/>
-        </w:rPr>
-        <w:t xml:space="preserve">Eletronic </w:t>
-      </w:r>
-      <w:proofErr w:type="spellStart"/>
-      <w:r>
-        <w:rPr>
-          <w:i/>
-          <w:iCs/>
-        </w:rPr>
-        <w:t>Funds</w:t>
-      </w:r>
-      <w:proofErr w:type="spellEnd"/>
-      <w:r>
-        <w:rPr>
-          <w:i/>
-          <w:iCs/>
-        </w:rPr>
-        <w:t xml:space="preserve"> </w:t>
-      </w:r>
-      <w:proofErr w:type="spellStart"/>
-      <w:r>
-        <w:rPr>
-          <w:i/>
-          <w:iCs/>
-        </w:rPr>
-        <w:t>Transfer</w:t>
-      </w:r>
-      <w:proofErr w:type="spellEnd"/>
+        <w:t>Eletronic Funds Transfer</w:t>
+      </w:r>
       <w:r>
         <w:t xml:space="preserve"> (EFT), </w:t>
       </w:r>
@@ -7615,7 +7352,7 @@
               </wp:inline>
             </w:drawing>
           </mc:Choice>
-          <mc:Fallback xmlns:cx2="http://schemas.microsoft.com/office/drawing/2015/10/21/chartex" xmlns:cx3="http://schemas.microsoft.com/office/drawing/2016/5/9/chartex" xmlns:cx4="http://schemas.microsoft.com/office/drawing/2016/5/10/chartex" xmlns:cx5="http://schemas.microsoft.com/office/drawing/2016/5/11/chartex" xmlns:cx6="http://schemas.microsoft.com/office/drawing/2016/5/12/chartex" xmlns:cx7="http://schemas.microsoft.com/office/drawing/2016/5/13/chartex" xmlns:cx8="http://schemas.microsoft.com/office/drawing/2016/5/14/chartex" xmlns:aink="http://schemas.microsoft.com/office/drawing/2016/ink" xmlns:am3d="http://schemas.microsoft.com/office/drawing/2017/model3d" xmlns:w16cid="http://schemas.microsoft.com/office/word/2016/wordml/cid">
+          <mc:Fallback>
             <w:pict>
               <v:shapetype w14:anchorId="117C665D" id="_x0000_t202" coordsize="21600,21600" o:spt="202" path="m,l,21600r21600,l21600,xe">
                 <v:stroke joinstyle="miter"/>
@@ -7633,7 +7370,7 @@
                           <w:szCs w:val="20"/>
                         </w:rPr>
                       </w:pPr>
-                      <w:bookmarkStart w:id="88" w:name="_Toc24363577"/>
+                      <w:bookmarkStart w:id="87" w:name="_Toc24363577"/>
                       <w:r>
                         <w:t xml:space="preserve">Figura </w:t>
                       </w:r>
@@ -7651,7 +7388,7 @@
                       <w:r>
                         <w:t>Gráfico com o faturamento mundial do e-commerce de 2014 até a previsão para 2021.</w:t>
                       </w:r>
-                      <w:bookmarkEnd w:id="88"/>
+                      <w:bookmarkEnd w:id="87"/>
                     </w:p>
                   </w:txbxContent>
                 </v:textbox>
@@ -7754,16 +7491,8 @@
         <w:rPr>
           <w:sz w:val="20"/>
         </w:rPr>
-        <w:t xml:space="preserve">Site </w:t>
-      </w:r>
-      <w:proofErr w:type="spellStart"/>
-      <w:r>
-        <w:rPr>
-          <w:sz w:val="20"/>
-        </w:rPr>
-        <w:t>Workana</w:t>
-      </w:r>
-      <w:proofErr w:type="spellEnd"/>
+        <w:t>Site Workana</w:t>
+      </w:r>
       <w:r>
         <w:rPr>
           <w:sz w:val="20"/>
@@ -7870,7 +7599,7 @@
         <w:pStyle w:val="Legenda"/>
         <w:keepNext/>
       </w:pPr>
-      <w:bookmarkStart w:id="87" w:name="_Toc24363578"/>
+      <w:bookmarkStart w:id="88" w:name="_Toc24363578"/>
       <w:r>
         <w:lastRenderedPageBreak/>
         <w:t xml:space="preserve">Figura </w:t>
@@ -7889,7 +7618,7 @@
       <w:r>
         <w:t>Gráfico com o faturamento do e-commerce no Brasil de 2011 até 2018.</w:t>
       </w:r>
-      <w:bookmarkEnd w:id="87"/>
+      <w:bookmarkEnd w:id="88"/>
     </w:p>
     <w:p>
       <w:pPr>
@@ -7956,7 +7685,6 @@
         </w:rPr>
         <w:t xml:space="preserve">Fonte: Site </w:t>
       </w:r>
-      <w:proofErr w:type="spellStart"/>
       <w:r>
         <w:rPr>
           <w:rFonts w:cs="Arial"/>
@@ -7964,7 +7692,6 @@
         </w:rPr>
         <w:t>Climba</w:t>
       </w:r>
-      <w:proofErr w:type="spellEnd"/>
       <w:r>
         <w:rPr>
           <w:sz w:val="20"/>
@@ -8047,7 +7774,7 @@
         <w:pStyle w:val="Legenda"/>
         <w:keepNext/>
       </w:pPr>
-      <w:bookmarkStart w:id="88" w:name="_Toc24363579"/>
+      <w:bookmarkStart w:id="89" w:name="_Toc24363579"/>
       <w:r>
         <w:t xml:space="preserve">Figura </w:t>
       </w:r>
@@ -8065,7 +7792,7 @@
       <w:r>
         <w:t>Gráfico com a divisão mundial do e-commerce em 2016.</w:t>
       </w:r>
-      <w:bookmarkEnd w:id="88"/>
+      <w:bookmarkEnd w:id="89"/>
     </w:p>
     <w:p>
       <w:pPr>
@@ -8206,21 +7933,7 @@
         <w:rPr>
           <w:sz w:val="20"/>
         </w:rPr>
-        <w:t xml:space="preserve">Site </w:t>
-      </w:r>
-      <w:proofErr w:type="spellStart"/>
-      <w:r>
-        <w:rPr>
-          <w:sz w:val="20"/>
-        </w:rPr>
-        <w:t>Virtuaria</w:t>
-      </w:r>
-      <w:proofErr w:type="spellEnd"/>
-      <w:r>
-        <w:rPr>
-          <w:sz w:val="20"/>
-        </w:rPr>
-        <w:t>.</w:t>
+        <w:t>Site Virtuaria.</w:t>
       </w:r>
     </w:p>
     <w:p>
@@ -8251,7 +7964,7 @@
         <w:pStyle w:val="Legenda"/>
         <w:keepNext/>
       </w:pPr>
-      <w:bookmarkStart w:id="89" w:name="_Toc24363580"/>
+      <w:bookmarkStart w:id="90" w:name="_Toc24363580"/>
       <w:r>
         <w:t xml:space="preserve">Figura </w:t>
       </w:r>
@@ -8269,7 +7982,7 @@
       <w:r>
         <w:t>Gráfico com a previsão de divisão mundial do e-commerce em 2020.</w:t>
       </w:r>
-      <w:bookmarkEnd w:id="89"/>
+      <w:bookmarkEnd w:id="90"/>
     </w:p>
     <w:p>
       <w:pPr>
@@ -8403,21 +8116,7 @@
         <w:rPr>
           <w:sz w:val="20"/>
         </w:rPr>
-        <w:t xml:space="preserve">Site </w:t>
-      </w:r>
-      <w:proofErr w:type="spellStart"/>
-      <w:r>
-        <w:rPr>
-          <w:sz w:val="20"/>
-        </w:rPr>
-        <w:t>Virtuaria</w:t>
-      </w:r>
-      <w:proofErr w:type="spellEnd"/>
-      <w:r>
-        <w:rPr>
-          <w:sz w:val="20"/>
-        </w:rPr>
-        <w:t>.</w:t>
+        <w:t>Site Virtuaria.</w:t>
       </w:r>
     </w:p>
     <w:p>
@@ -8447,13 +8146,13 @@
           <w:b/>
         </w:rPr>
       </w:pPr>
-      <w:bookmarkStart w:id="90" w:name="_Toc23946504"/>
-      <w:bookmarkStart w:id="91" w:name="_Toc23946991"/>
-      <w:bookmarkStart w:id="92" w:name="_Toc23947067"/>
-      <w:bookmarkStart w:id="93" w:name="_Toc23947089"/>
-      <w:bookmarkStart w:id="94" w:name="_Toc23950276"/>
-      <w:bookmarkStart w:id="95" w:name="_Toc23950343"/>
-      <w:bookmarkStart w:id="96" w:name="_Toc24028411"/>
+      <w:bookmarkStart w:id="91" w:name="_Toc23946504"/>
+      <w:bookmarkStart w:id="92" w:name="_Toc23946991"/>
+      <w:bookmarkStart w:id="93" w:name="_Toc23947067"/>
+      <w:bookmarkStart w:id="94" w:name="_Toc23947089"/>
+      <w:bookmarkStart w:id="95" w:name="_Toc23950276"/>
+      <w:bookmarkStart w:id="96" w:name="_Toc23950343"/>
+      <w:bookmarkStart w:id="97" w:name="_Toc24028411"/>
       <w:r>
         <w:rPr>
           <w:rStyle w:val="Ttulo2Char"/>
@@ -8461,13 +8160,13 @@
         </w:rPr>
         <w:t>Trabalhos Relacionados</w:t>
       </w:r>
-      <w:bookmarkEnd w:id="90"/>
       <w:bookmarkEnd w:id="91"/>
       <w:bookmarkEnd w:id="92"/>
       <w:bookmarkEnd w:id="93"/>
       <w:bookmarkEnd w:id="94"/>
       <w:bookmarkEnd w:id="95"/>
       <w:bookmarkEnd w:id="96"/>
+      <w:bookmarkEnd w:id="97"/>
     </w:p>
     <w:p/>
     <w:p>
@@ -8951,25 +8650,15 @@
       <w:pPr>
         <w:pStyle w:val="Legenda"/>
       </w:pPr>
-      <w:bookmarkStart w:id="97" w:name="_Toc24119101"/>
+      <w:bookmarkStart w:id="98" w:name="_Toc24119101"/>
       <w:r>
         <w:t xml:space="preserve">Tabela </w:t>
       </w:r>
-      <w:r>
-        <w:fldChar w:fldCharType="begin"/>
-      </w:r>
-      <w:r>
-        <w:instrText xml:space="preserve"> SEQ Tabela \* ARABIC </w:instrText>
-      </w:r>
-      <w:r>
-        <w:fldChar w:fldCharType="separate"/>
-      </w:r>
-      <w:r>
-        <w:t>1</w:t>
-      </w:r>
-      <w:r>
-        <w:fldChar w:fldCharType="end"/>
-      </w:r>
+      <w:fldSimple w:instr=" SEQ Tabela \* ARABIC ">
+        <w:r>
+          <w:t>1</w:t>
+        </w:r>
+      </w:fldSimple>
       <w:r>
         <w:t xml:space="preserve"> - Diferenças entre a logística do </w:t>
       </w:r>
@@ -8979,7 +8668,7 @@
         </w:rPr>
         <w:t>e-commerce.</w:t>
       </w:r>
-      <w:bookmarkEnd w:id="97"/>
+      <w:bookmarkEnd w:id="98"/>
     </w:p>
     <w:p>
       <w:pPr>
@@ -9053,23 +8742,7 @@
           <w:sz w:val="20"/>
           <w:shd w:val="clear" w:color="auto" w:fill="FFFFFF"/>
         </w:rPr>
-        <w:t xml:space="preserve">Fonte: </w:t>
-      </w:r>
-      <w:proofErr w:type="spellStart"/>
-      <w:r>
-        <w:rPr>
-          <w:sz w:val="20"/>
-          <w:shd w:val="clear" w:color="auto" w:fill="FFFFFF"/>
-        </w:rPr>
-        <w:t>Fleurv</w:t>
-      </w:r>
-      <w:proofErr w:type="spellEnd"/>
-      <w:r>
-        <w:rPr>
-          <w:sz w:val="20"/>
-          <w:shd w:val="clear" w:color="auto" w:fill="FFFFFF"/>
-        </w:rPr>
-        <w:t>, 2000.</w:t>
+        <w:t>Fonte: Fleurv, 2000.</w:t>
       </w:r>
     </w:p>
     <w:p>
@@ -9085,8 +8758,6 @@
         <w:ind w:firstLine="709"/>
         <w:jc w:val="both"/>
         <w:rPr>
-          <w:b/>
-          <w:bCs/>
           <w:shd w:val="clear" w:color="auto" w:fill="FFFFFF"/>
         </w:rPr>
       </w:pPr>
@@ -9138,32 +8809,216 @@
     </w:p>
     <w:p>
       <w:pPr>
-        <w:rPr>
+        <w:ind w:firstLine="709"/>
+        <w:jc w:val="both"/>
+      </w:pPr>
+      <w:r>
+        <w:t xml:space="preserve"> </w:t>
+      </w:r>
+      <w:r>
+        <w:rPr>
+          <w:b/>
+        </w:rPr>
+        <w:t>EXPANSÃO DE NEGÓCIO COM PROJETO E-COMMERCE</w:t>
+      </w:r>
+      <w:r>
+        <w:rPr>
+          <w:b/>
+        </w:rPr>
+        <w:t xml:space="preserve"> </w:t>
+      </w:r>
+      <w:r>
+        <w:rPr>
+          <w:b/>
+          <w:bCs/>
           <w:shd w:val="clear" w:color="auto" w:fill="FFFFFF"/>
         </w:rPr>
-      </w:pPr>
+        <w:t>–</w:t>
+      </w:r>
+      <w:r>
+        <w:t xml:space="preserve"> (NETO, 2019) A pesquisa desenvolvida nesse trabalho retrata exatamente a publicação de um </w:t>
+      </w:r>
+      <w:r>
+        <w:rPr>
+          <w:i/>
+        </w:rPr>
+        <w:t>e-commerce</w:t>
+      </w:r>
+      <w:r>
+        <w:rPr>
+          <w:i/>
+        </w:rPr>
+        <w:t xml:space="preserve"> </w:t>
+      </w:r>
+      <w:r>
+        <w:t>a partir de uma loja física e para o desenvolvimento desse trabalho o pesquisador usou o método baseado em pesquisa bibliográficas de trabalhos já realizados sobre esse tema, além de estudos econômicos</w:t>
+      </w:r>
+      <w:r>
+        <w:t>, político e socioculturais como most</w:t>
+      </w:r>
+      <w:bookmarkStart w:id="99" w:name="_GoBack"/>
+      <w:bookmarkEnd w:id="99"/>
+      <w:r>
+        <w:t>ra a imagem:</w:t>
+      </w:r>
+    </w:p>
+    <w:p>
+      <w:pPr>
+        <w:ind w:firstLine="709"/>
+        <w:jc w:val="both"/>
+      </w:pPr>
+    </w:p>
+    <w:p>
+      <w:pPr>
+        <w:pStyle w:val="Legenda"/>
+      </w:pPr>
+      <w:r>
+        <w:t xml:space="preserve">Figura </w:t>
+      </w:r>
+      <w:fldSimple w:instr=" SEQ Figura \* ARABIC ">
+        <w:r>
+          <w:rPr>
+            <w:noProof/>
+          </w:rPr>
+          <w:t>5</w:t>
+        </w:r>
+      </w:fldSimple>
+      <w:r>
+        <w:t xml:space="preserve"> - Fatores e aspectos analisados</w:t>
+      </w:r>
+    </w:p>
+    <w:p>
+      <w:pPr>
+        <w:ind w:firstLine="709"/>
+        <w:jc w:val="both"/>
+        <w:rPr>
+          <w:b/>
+          <w:bCs/>
+          <w:shd w:val="clear" w:color="auto" w:fill="FFFFFF"/>
+        </w:rPr>
+      </w:pPr>
+      <w:r>
+        <w:rPr>
+          <w:noProof/>
+          <w:lang w:eastAsia="pt-BR"/>
+        </w:rPr>
+        <w:drawing>
+          <wp:inline distT="0" distB="0" distL="0" distR="0" wp14:anchorId="2B0C05DE" wp14:editId="0749EAC5">
+            <wp:extent cx="4686300" cy="5457825"/>
+            <wp:effectExtent l="0" t="0" r="0" b="9525"/>
+            <wp:docPr id="7" name="Imagem 7"/>
+            <wp:cNvGraphicFramePr>
+              <a:graphicFrameLocks xmlns:a="http://schemas.openxmlformats.org/drawingml/2006/main" noChangeAspect="1"/>
+            </wp:cNvGraphicFramePr>
+            <a:graphic xmlns:a="http://schemas.openxmlformats.org/drawingml/2006/main">
+              <a:graphicData uri="http://schemas.openxmlformats.org/drawingml/2006/picture">
+                <pic:pic xmlns:pic="http://schemas.openxmlformats.org/drawingml/2006/picture">
+                  <pic:nvPicPr>
+                    <pic:cNvPr id="1" name=""/>
+                    <pic:cNvPicPr/>
+                  </pic:nvPicPr>
+                  <pic:blipFill>
+                    <a:blip r:embed="rId21"/>
+                    <a:stretch>
+                      <a:fillRect/>
+                    </a:stretch>
+                  </pic:blipFill>
+                  <pic:spPr>
+                    <a:xfrm>
+                      <a:off x="0" y="0"/>
+                      <a:ext cx="4686300" cy="5457825"/>
+                    </a:xfrm>
+                    <a:prstGeom prst="rect">
+                      <a:avLst/>
+                    </a:prstGeom>
+                  </pic:spPr>
+                </pic:pic>
+              </a:graphicData>
+            </a:graphic>
+          </wp:inline>
+        </w:drawing>
+      </w:r>
+    </w:p>
+    <w:p>
+      <w:pPr>
+        <w:jc w:val="center"/>
+        <w:rPr>
+          <w:sz w:val="20"/>
+          <w:shd w:val="clear" w:color="auto" w:fill="FFFFFF"/>
+        </w:rPr>
+      </w:pPr>
+      <w:r>
+        <w:rPr>
+          <w:sz w:val="20"/>
+          <w:shd w:val="clear" w:color="auto" w:fill="FFFFFF"/>
+        </w:rPr>
+        <w:t>Fonte: Neto, 2019.</w:t>
+      </w:r>
+    </w:p>
+    <w:p>
+      <w:pPr>
+        <w:jc w:val="center"/>
+        <w:rPr>
+          <w:sz w:val="20"/>
+          <w:shd w:val="clear" w:color="auto" w:fill="FFFFFF"/>
+        </w:rPr>
+      </w:pPr>
+    </w:p>
+    <w:p>
+      <w:pPr>
+        <w:spacing w:line="360" w:lineRule="auto"/>
+        <w:ind w:firstLine="709"/>
+        <w:jc w:val="both"/>
+        <w:rPr>
+          <w:szCs w:val="24"/>
+          <w:shd w:val="clear" w:color="auto" w:fill="FFFFFF"/>
+        </w:rPr>
+      </w:pPr>
+      <w:r>
+        <w:rPr>
+          <w:szCs w:val="24"/>
+          <w:shd w:val="clear" w:color="auto" w:fill="FFFFFF"/>
+        </w:rPr>
+        <w:lastRenderedPageBreak/>
+        <w:t xml:space="preserve">Além de outros fatores como o baixo custo de desenvolver um comércio eletrônico em relação a criar uma loja física, são esses fatores referente a figura 5 que fazem o </w:t>
+      </w:r>
+      <w:r>
+        <w:rPr>
+          <w:i/>
+          <w:szCs w:val="24"/>
+          <w:shd w:val="clear" w:color="auto" w:fill="FFFFFF"/>
+        </w:rPr>
+        <w:t>e-commerce</w:t>
+      </w:r>
+      <w:r>
+        <w:rPr>
+          <w:szCs w:val="24"/>
+          <w:shd w:val="clear" w:color="auto" w:fill="FFFFFF"/>
+        </w:rPr>
+        <w:t xml:space="preserve"> crescer cada vez mais até mesmo em momentos de crise do país.</w:t>
+      </w:r>
     </w:p>
     <w:p>
       <w:pPr>
         <w:pStyle w:val="Ttulo1"/>
       </w:pPr>
-      <w:bookmarkStart w:id="98" w:name="_Toc23946505"/>
-      <w:bookmarkStart w:id="99" w:name="_Toc23946992"/>
-      <w:bookmarkStart w:id="100" w:name="_Toc23947068"/>
-      <w:bookmarkStart w:id="101" w:name="_Toc23947090"/>
-      <w:bookmarkStart w:id="102" w:name="_Toc23950277"/>
-      <w:bookmarkStart w:id="103" w:name="_Toc23950344"/>
-      <w:bookmarkStart w:id="104" w:name="_Toc24028412"/>
+      <w:bookmarkStart w:id="100" w:name="_Toc23946505"/>
+      <w:bookmarkStart w:id="101" w:name="_Toc23946992"/>
+      <w:bookmarkStart w:id="102" w:name="_Toc23947068"/>
+      <w:bookmarkStart w:id="103" w:name="_Toc23947090"/>
+      <w:bookmarkStart w:id="104" w:name="_Toc23950277"/>
+      <w:bookmarkStart w:id="105" w:name="_Toc23950344"/>
+      <w:bookmarkStart w:id="106" w:name="_Toc24028412"/>
       <w:r>
         <w:t>METODOLOGIA</w:t>
       </w:r>
-      <w:bookmarkEnd w:id="98"/>
-      <w:bookmarkEnd w:id="99"/>
       <w:bookmarkEnd w:id="100"/>
       <w:bookmarkEnd w:id="101"/>
       <w:bookmarkEnd w:id="102"/>
       <w:bookmarkEnd w:id="103"/>
       <w:bookmarkEnd w:id="104"/>
+      <w:bookmarkEnd w:id="105"/>
+      <w:bookmarkEnd w:id="106"/>
     </w:p>
     <w:p/>
     <w:p>
@@ -9251,20 +9106,18 @@
       <w:pPr>
         <w:pStyle w:val="Ttulo1"/>
       </w:pPr>
-      <w:bookmarkStart w:id="105" w:name="_Toc174117268"/>
-      <w:bookmarkStart w:id="106" w:name="_Toc254273963"/>
-      <w:bookmarkStart w:id="107" w:name="_Toc23946506"/>
-      <w:bookmarkStart w:id="108" w:name="_Toc23946993"/>
-      <w:bookmarkStart w:id="109" w:name="_Toc23947069"/>
-      <w:bookmarkStart w:id="110" w:name="_Toc23947091"/>
-      <w:bookmarkStart w:id="111" w:name="_Toc23950278"/>
-      <w:bookmarkStart w:id="112" w:name="_Toc23950345"/>
-      <w:bookmarkStart w:id="113" w:name="_Toc24028413"/>
+      <w:bookmarkStart w:id="107" w:name="_Toc174117268"/>
+      <w:bookmarkStart w:id="108" w:name="_Toc254273963"/>
+      <w:bookmarkStart w:id="109" w:name="_Toc23946506"/>
+      <w:bookmarkStart w:id="110" w:name="_Toc23946993"/>
+      <w:bookmarkStart w:id="111" w:name="_Toc23947069"/>
+      <w:bookmarkStart w:id="112" w:name="_Toc23947091"/>
+      <w:bookmarkStart w:id="113" w:name="_Toc23950278"/>
+      <w:bookmarkStart w:id="114" w:name="_Toc23950345"/>
+      <w:bookmarkStart w:id="115" w:name="_Toc24028413"/>
       <w:r>
         <w:t>APRESENTAÇÃO E ANÁLISE DOS RESULTADOS</w:t>
       </w:r>
-      <w:bookmarkEnd w:id="105"/>
-      <w:bookmarkEnd w:id="106"/>
       <w:bookmarkEnd w:id="107"/>
       <w:bookmarkEnd w:id="108"/>
       <w:bookmarkEnd w:id="109"/>
@@ -9272,6 +9125,8 @@
       <w:bookmarkEnd w:id="111"/>
       <w:bookmarkEnd w:id="112"/>
       <w:bookmarkEnd w:id="113"/>
+      <w:bookmarkEnd w:id="114"/>
+      <w:bookmarkEnd w:id="115"/>
     </w:p>
     <w:p/>
     <w:p>
@@ -9307,30 +9162,30 @@
       <w:pPr>
         <w:pStyle w:val="Ttulo1"/>
       </w:pPr>
-      <w:bookmarkStart w:id="114" w:name="_Toc174117269"/>
-      <w:bookmarkStart w:id="115" w:name="_Toc254273964"/>
-      <w:bookmarkStart w:id="116" w:name="_Toc23946507"/>
-      <w:bookmarkStart w:id="117" w:name="_Toc23946994"/>
-      <w:bookmarkStart w:id="118" w:name="_Toc23947070"/>
-      <w:bookmarkStart w:id="119" w:name="_Toc23947092"/>
-      <w:bookmarkStart w:id="120" w:name="_Toc23950279"/>
-      <w:bookmarkStart w:id="121" w:name="_Toc23950346"/>
-      <w:bookmarkStart w:id="122" w:name="_Toc24028414"/>
+      <w:bookmarkStart w:id="116" w:name="_Toc174117269"/>
+      <w:bookmarkStart w:id="117" w:name="_Toc254273964"/>
+      <w:bookmarkStart w:id="118" w:name="_Toc23946507"/>
+      <w:bookmarkStart w:id="119" w:name="_Toc23946994"/>
+      <w:bookmarkStart w:id="120" w:name="_Toc23947070"/>
+      <w:bookmarkStart w:id="121" w:name="_Toc23947092"/>
+      <w:bookmarkStart w:id="122" w:name="_Toc23950279"/>
+      <w:bookmarkStart w:id="123" w:name="_Toc23950346"/>
+      <w:bookmarkStart w:id="124" w:name="_Toc24028414"/>
       <w:r>
         <w:t xml:space="preserve">CONCLUSÕES </w:t>
       </w:r>
-      <w:bookmarkEnd w:id="114"/>
+      <w:bookmarkEnd w:id="116"/>
       <w:r>
         <w:t>E TRABALHOS FUTUROS</w:t>
       </w:r>
-      <w:bookmarkEnd w:id="115"/>
-      <w:bookmarkEnd w:id="116"/>
       <w:bookmarkEnd w:id="117"/>
       <w:bookmarkEnd w:id="118"/>
       <w:bookmarkEnd w:id="119"/>
       <w:bookmarkEnd w:id="120"/>
       <w:bookmarkEnd w:id="121"/>
       <w:bookmarkEnd w:id="122"/>
+      <w:bookmarkEnd w:id="123"/>
+      <w:bookmarkEnd w:id="124"/>
     </w:p>
     <w:p/>
     <w:p>
@@ -9401,12 +9256,6 @@
       <w:r>
         <w:br w:type="page"/>
       </w:r>
-    </w:p>
-    <w:p>
-      <w:pPr>
-        <w:pStyle w:val="Corpo"/>
-        <w:ind w:firstLine="709"/>
-      </w:pPr>
     </w:p>
     <w:p>
       <w:pPr>
@@ -9417,27 +9266,29 @@
         </w:numPr>
         <w:jc w:val="center"/>
       </w:pPr>
-      <w:bookmarkStart w:id="123" w:name="_Toc23946508"/>
-      <w:bookmarkStart w:id="124" w:name="_Toc23946995"/>
-      <w:bookmarkStart w:id="125" w:name="_Toc23947071"/>
-      <w:bookmarkStart w:id="126" w:name="_Toc23947093"/>
-      <w:bookmarkStart w:id="127" w:name="_Toc23950280"/>
-      <w:bookmarkStart w:id="128" w:name="_Toc23950347"/>
-      <w:bookmarkStart w:id="129" w:name="_Toc24028415"/>
-      <w:r>
+      <w:bookmarkStart w:id="125" w:name="_Toc23946508"/>
+      <w:bookmarkStart w:id="126" w:name="_Toc23946995"/>
+      <w:bookmarkStart w:id="127" w:name="_Toc23947071"/>
+      <w:bookmarkStart w:id="128" w:name="_Toc23947093"/>
+      <w:bookmarkStart w:id="129" w:name="_Toc23950280"/>
+      <w:bookmarkStart w:id="130" w:name="_Toc23950347"/>
+      <w:bookmarkStart w:id="131" w:name="_Toc24028415"/>
+      <w:r>
+        <w:lastRenderedPageBreak/>
         <w:t>REFERÊNCIAS</w:t>
       </w:r>
-      <w:bookmarkEnd w:id="123"/>
-      <w:bookmarkEnd w:id="124"/>
       <w:bookmarkEnd w:id="125"/>
       <w:bookmarkEnd w:id="126"/>
       <w:bookmarkEnd w:id="127"/>
       <w:bookmarkEnd w:id="128"/>
       <w:bookmarkEnd w:id="129"/>
+      <w:bookmarkEnd w:id="130"/>
+      <w:bookmarkEnd w:id="131"/>
     </w:p>
     <w:p/>
     <w:p>
       <w:pPr>
+        <w:jc w:val="both"/>
         <w:rPr>
           <w:shd w:val="clear" w:color="auto" w:fill="FFFFFF"/>
         </w:rPr>
@@ -9446,59 +9297,142 @@
         <w:rPr>
           <w:shd w:val="clear" w:color="auto" w:fill="FFFFFF"/>
         </w:rPr>
-        <w:t xml:space="preserve">NETO, </w:t>
-      </w:r>
-      <w:proofErr w:type="spellStart"/>
-      <w:r>
+        <w:t xml:space="preserve">NETO, Bertolino Guilherme Althoff de. </w:t>
+      </w:r>
+      <w:r>
+        <w:rPr>
+          <w:b/>
+          <w:bCs/>
+        </w:rPr>
+        <w:t>EXPANSÃO DE NEGÓCIO COM PROJETO E-COMMERCE</w:t>
+      </w:r>
+      <w:r>
+        <w:t xml:space="preserve">. 2019. Disponivel em:&lt; </w:t>
+      </w:r>
+      <w:hyperlink r:id="rId22" w:history="1">
+        <w:r>
+          <w:rPr>
+            <w:rStyle w:val="Hyperlink"/>
+          </w:rPr>
+          <w:t>http://www.riuni.unisul.br/handle/12345/7227</w:t>
+        </w:r>
+      </w:hyperlink>
+      <w:r>
+        <w:t>&gt;. Aceso em:10/11/2019</w:t>
+      </w:r>
+      <w:r>
+        <w:t>.</w:t>
+      </w:r>
+    </w:p>
+    <w:p>
+      <w:pPr>
+        <w:jc w:val="both"/>
         <w:rPr>
           <w:shd w:val="clear" w:color="auto" w:fill="FFFFFF"/>
         </w:rPr>
-        <w:t>Bertolino</w:t>
-      </w:r>
-      <w:proofErr w:type="spellEnd"/>
+      </w:pPr>
       <w:r>
         <w:rPr>
           <w:shd w:val="clear" w:color="auto" w:fill="FFFFFF"/>
         </w:rPr>
-        <w:t xml:space="preserve"> Guilherme Althoff de. </w:t>
+        <w:t>GOUVEIA</w:t>
+      </w:r>
+      <w:r>
+        <w:t>, Daniel</w:t>
+      </w:r>
+      <w:r>
+        <w:t xml:space="preserve"> Alejandro Rendón de</w:t>
+      </w:r>
+      <w:r>
+        <w:t xml:space="preserve">. </w:t>
       </w:r>
       <w:r>
         <w:rPr>
           <w:b/>
           <w:bCs/>
         </w:rPr>
-        <w:t>EXPANSÃO DE NEGÓCIO CO</w:t>
-      </w:r>
-      <w:bookmarkStart w:id="130" w:name="_GoBack"/>
-      <w:bookmarkEnd w:id="130"/>
+        <w:t>8 erros de usabilidade que você pode estar cometendo no seu e-commerce sem perceber</w:t>
+      </w:r>
+      <w:r>
+        <w:t>. 2018. Disponível em:</w:t>
+      </w:r>
+      <w:r>
+        <w:t xml:space="preserve"> </w:t>
+      </w:r>
+      <w:r>
+        <w:t>&lt;</w:t>
+      </w:r>
+      <w:hyperlink r:id="rId23" w:history="1">
+        <w:r>
+          <w:rPr>
+            <w:rStyle w:val="Hyperlink"/>
+          </w:rPr>
+          <w:t>https://www.workana.com/blog/pt/emprendimientopt/8-erros-de-usabilidade-que-voce-pode-estar-cometendo-no-seu-e-commerce/</w:t>
+        </w:r>
+      </w:hyperlink>
+      <w:r>
+        <w:t xml:space="preserve"> </w:t>
+      </w:r>
+      <w:r>
+        <w:t>&gt;. Acesso em: 23</w:t>
+      </w:r>
+      <w:r>
+        <w:t>/10/2019</w:t>
+      </w:r>
+      <w:r>
+        <w:t>.</w:t>
+      </w:r>
+    </w:p>
+    <w:p>
+      <w:pPr>
+        <w:jc w:val="both"/>
+      </w:pPr>
       <w:r>
         <w:rPr>
           <w:b/>
           <w:bCs/>
         </w:rPr>
-        <w:t>M PROJETO E-COMMERCE</w:t>
-      </w:r>
-      <w:r>
-        <w:t xml:space="preserve">. 2019. </w:t>
-      </w:r>
-      <w:proofErr w:type="spellStart"/>
-      <w:r>
-        <w:t>Disponivel</w:t>
-      </w:r>
-      <w:proofErr w:type="spellEnd"/>
-      <w:r>
-        <w:t xml:space="preserve"> em:&lt; </w:t>
-      </w:r>
-      <w:hyperlink r:id="rId21" w:history="1">
+        <w:t>Faturamento do E-commerce no Brasil em 2019 deve atingir R$ 61,2 bilhões</w:t>
+      </w:r>
+      <w:r>
+        <w:rPr>
+          <w:b/>
+          <w:bCs/>
+        </w:rPr>
+        <w:t>.</w:t>
+      </w:r>
+      <w:r>
+        <w:rPr>
+          <w:b/>
+          <w:bCs/>
+        </w:rPr>
+        <w:t xml:space="preserve"> </w:t>
+      </w:r>
+      <w:r>
+        <w:t>EBIT | Nielsen</w:t>
+      </w:r>
+      <w:r>
+        <w:t xml:space="preserve">, </w:t>
+      </w:r>
+      <w:r>
+        <w:t>2018</w:t>
+      </w:r>
+      <w:r>
+        <w:t>. Disponível em:&lt;</w:t>
+      </w:r>
+      <w:hyperlink r:id="rId24" w:history="1">
         <w:r>
           <w:rPr>
             <w:rStyle w:val="Hyperlink"/>
           </w:rPr>
-          <w:t>http://www.riuni.unisul.br/handle/12345/7227</w:t>
+          <w:t>https://www.climba.com.br/blog/faturamento-do-e-commerce-no-brasil-em-2019-deve-atingir-61-bilhoes/</w:t>
         </w:r>
       </w:hyperlink>
       <w:r>
-        <w:t>&gt;. Aceso em:10/11/2019</w:t>
+        <w:t>&gt;. Acesso em:</w:t>
+      </w:r>
+      <w:r>
+        <w:t>23/10/2019</w:t>
       </w:r>
       <w:r>
         <w:t>.</w:t>
@@ -9506,29 +9440,16 @@
     </w:p>
     <w:p>
       <w:pPr>
-        <w:rPr>
-          <w:shd w:val="clear" w:color="auto" w:fill="FFFFFF"/>
-        </w:rPr>
-      </w:pPr>
-      <w:r>
-        <w:rPr>
-          <w:shd w:val="clear" w:color="auto" w:fill="FFFFFF"/>
-        </w:rPr>
-        <w:t>GOUVEIA</w:t>
-      </w:r>
-      <w:r>
-        <w:t>, Daniel</w:t>
-      </w:r>
-      <w:r>
-        <w:t xml:space="preserve"> Alejandro </w:t>
-      </w:r>
-      <w:proofErr w:type="spellStart"/>
-      <w:r>
-        <w:t>Rendón</w:t>
-      </w:r>
-      <w:proofErr w:type="spellEnd"/>
-      <w:r>
-        <w:t xml:space="preserve"> de</w:t>
+        <w:jc w:val="both"/>
+      </w:pPr>
+      <w:r>
+        <w:t>CASTRO</w:t>
+      </w:r>
+      <w:r>
+        <w:t>,</w:t>
+      </w:r>
+      <w:r>
+        <w:t xml:space="preserve"> Vinícius</w:t>
       </w:r>
       <w:r>
         <w:t xml:space="preserve">. </w:t>
@@ -9538,243 +9459,115 @@
           <w:b/>
           <w:bCs/>
         </w:rPr>
-        <w:t>8 erros de usabilidade que você pode estar cometendo no seu e-commerce sem perceber</w:t>
-      </w:r>
-      <w:r>
-        <w:t>. 2018. Disponível em:</w:t>
+        <w:t>A estrela mundial do ecommerce é o Brasil</w:t>
+      </w:r>
+      <w:r>
+        <w:rPr>
+          <w:b/>
+          <w:bCs/>
+        </w:rPr>
+        <w:t>.</w:t>
+      </w:r>
+      <w:r>
+        <w:t xml:space="preserve"> T-INDEX</w:t>
+      </w:r>
+      <w:r>
+        <w:t xml:space="preserve">, </w:t>
+      </w:r>
+      <w:r>
+        <w:t>2017</w:t>
+      </w:r>
+      <w:r>
+        <w:t>. Disponível em:&lt;</w:t>
       </w:r>
       <w:r>
         <w:t xml:space="preserve"> </w:t>
       </w:r>
-      <w:r>
-        <w:t>&lt;</w:t>
-      </w:r>
-      <w:hyperlink r:id="rId22" w:history="1">
+      <w:hyperlink r:id="rId25" w:history="1">
         <w:r>
           <w:rPr>
             <w:rStyle w:val="Hyperlink"/>
           </w:rPr>
-          <w:t>https://www.workana.com/blog/pt/emprendimientopt/8-erros-de-usabilidade-que-voce-pode-estar-cometendo-no-seu-e-commerce/</w:t>
+          <w:t>https://virtuaria.com.br/2017/02/a-estrela-mundial-do-ecommerce-e-o-brasil/</w:t>
         </w:r>
       </w:hyperlink>
       <w:r>
+        <w:t xml:space="preserve"> Acesso em: </w:t>
+      </w:r>
+      <w:r>
+        <w:t>24</w:t>
+      </w:r>
+      <w:r>
+        <w:t>/10/2019.</w:t>
+      </w:r>
+    </w:p>
+    <w:p>
+      <w:pPr>
+        <w:jc w:val="both"/>
+      </w:pPr>
+      <w:r>
+        <w:t xml:space="preserve">CASTRO, Vinícius. </w:t>
+      </w:r>
+      <w:r>
+        <w:rPr>
+          <w:b/>
+          <w:bCs/>
+        </w:rPr>
+        <w:t>A estrela mundial do ecommerce é o Brasil.</w:t>
+      </w:r>
+      <w:r>
+        <w:t xml:space="preserve"> T-INDEX, 2017. Disponível em:&lt; </w:t>
+      </w:r>
+      <w:hyperlink r:id="rId26" w:history="1">
+        <w:r>
+          <w:rPr>
+            <w:rStyle w:val="Hyperlink"/>
+          </w:rPr>
+          <w:t>https://virtuaria.com.br/2017/02/a-estrela-mundial-do-ecommerce-e-o-brasil/</w:t>
+        </w:r>
+      </w:hyperlink>
+      <w:r>
+        <w:t xml:space="preserve"> Acesso em: 24/10/2019.</w:t>
+      </w:r>
+    </w:p>
+    <w:p>
+      <w:pPr>
+        <w:jc w:val="both"/>
+      </w:pPr>
+      <w:r>
+        <w:t>N</w:t>
+      </w:r>
+      <w:r>
+        <w:t>ASCIMENTO</w:t>
+      </w:r>
+      <w:r>
+        <w:t>, Rafael</w:t>
+      </w:r>
+      <w:r>
+        <w:t xml:space="preserve"> Moraes do</w:t>
+      </w:r>
+      <w:r>
+        <w:t xml:space="preserve">. </w:t>
+      </w:r>
+      <w:r>
+        <w:rPr>
+          <w:b/>
+        </w:rPr>
+        <w:t>E-commerce no Brasil: perfil do mercado e do e-consumidor brasileiro</w:t>
+      </w:r>
+      <w:r>
+        <w:t>. Brasília:</w:t>
+      </w:r>
+      <w:r>
         <w:t xml:space="preserve"> </w:t>
       </w:r>
       <w:r>
-        <w:t>&gt;. Acesso em: 23</w:t>
-      </w:r>
-      <w:r>
-        <w:t>/10/2019</w:t>
-      </w:r>
-      <w:r>
-        <w:t>.</w:t>
-      </w:r>
-    </w:p>
-    <w:p>
-      <w:r>
-        <w:rPr>
-          <w:b/>
-          <w:bCs/>
-        </w:rPr>
-        <w:t>Faturamento do E-commerce no Brasil em 2019 deve atingir R$ 61,2 bilhões</w:t>
-      </w:r>
-      <w:r>
-        <w:rPr>
-          <w:b/>
-          <w:bCs/>
-        </w:rPr>
-        <w:t>.</w:t>
-      </w:r>
-      <w:r>
-        <w:rPr>
-          <w:b/>
-          <w:bCs/>
-        </w:rPr>
-        <w:t xml:space="preserve"> </w:t>
-      </w:r>
-      <w:r>
-        <w:t>EBIT | Nielsen</w:t>
-      </w:r>
-      <w:r>
-        <w:t xml:space="preserve">, </w:t>
-      </w:r>
-      <w:r>
-        <w:t>2018</w:t>
-      </w:r>
-      <w:r>
-        <w:t>. Disponível em:&lt;</w:t>
-      </w:r>
-      <w:hyperlink r:id="rId23" w:history="1">
-        <w:r>
-          <w:rPr>
-            <w:rStyle w:val="Hyperlink"/>
-          </w:rPr>
-          <w:t>https://www.climba.com.br/blog/faturamento-do-e-commerce-no-brasil-em-2019-deve-atingir-61-bilhoes/</w:t>
-        </w:r>
-      </w:hyperlink>
-      <w:r>
-        <w:t>&gt;. Acesso em:</w:t>
-      </w:r>
-      <w:r>
-        <w:t>23/10/2019</w:t>
-      </w:r>
-      <w:r>
-        <w:t>.</w:t>
-      </w:r>
-    </w:p>
-    <w:p>
-      <w:r>
-        <w:t>CASTRO</w:t>
-      </w:r>
-      <w:r>
-        <w:t>,</w:t>
-      </w:r>
-      <w:r>
-        <w:t xml:space="preserve"> Vinícius</w:t>
-      </w:r>
-      <w:r>
-        <w:t xml:space="preserve">. </w:t>
-      </w:r>
-      <w:r>
-        <w:rPr>
-          <w:b/>
-          <w:bCs/>
-        </w:rPr>
-        <w:t xml:space="preserve">A estrela mundial do </w:t>
-      </w:r>
-      <w:proofErr w:type="spellStart"/>
-      <w:r>
-        <w:rPr>
-          <w:b/>
-          <w:bCs/>
-        </w:rPr>
-        <w:t>ecommerce</w:t>
-      </w:r>
-      <w:proofErr w:type="spellEnd"/>
-      <w:r>
-        <w:rPr>
-          <w:b/>
-          <w:bCs/>
-        </w:rPr>
-        <w:t xml:space="preserve"> é o Brasil</w:t>
-      </w:r>
-      <w:r>
-        <w:rPr>
-          <w:b/>
-          <w:bCs/>
-        </w:rPr>
-        <w:t>.</w:t>
-      </w:r>
-      <w:r>
-        <w:t xml:space="preserve"> T-INDEX</w:t>
-      </w:r>
-      <w:r>
-        <w:t xml:space="preserve">, </w:t>
-      </w:r>
-      <w:r>
-        <w:t>2017</w:t>
-      </w:r>
-      <w:r>
-        <w:t>. Disponível em:&lt;</w:t>
-      </w:r>
-      <w:r>
-        <w:t xml:space="preserve"> </w:t>
-      </w:r>
-      <w:hyperlink r:id="rId24" w:history="1">
-        <w:r>
-          <w:rPr>
-            <w:rStyle w:val="Hyperlink"/>
-          </w:rPr>
-          <w:t>https://virtuaria.com.br/2017/02/a-estrela-mundial-do-ecommerce-e-o-brasil/</w:t>
-        </w:r>
-      </w:hyperlink>
-      <w:r>
-        <w:t xml:space="preserve"> Acesso em: </w:t>
-      </w:r>
-      <w:r>
-        <w:t>24</w:t>
-      </w:r>
-      <w:r>
-        <w:t>/10/2019.</w:t>
-      </w:r>
-    </w:p>
-    <w:p>
-      <w:r>
-        <w:t xml:space="preserve">CASTRO, Vinícius. </w:t>
-      </w:r>
-      <w:r>
-        <w:rPr>
-          <w:b/>
-          <w:bCs/>
-        </w:rPr>
-        <w:t xml:space="preserve">A estrela mundial do </w:t>
-      </w:r>
-      <w:proofErr w:type="spellStart"/>
-      <w:r>
-        <w:rPr>
-          <w:b/>
-          <w:bCs/>
-        </w:rPr>
-        <w:t>ecommerce</w:t>
-      </w:r>
-      <w:proofErr w:type="spellEnd"/>
-      <w:r>
-        <w:rPr>
-          <w:b/>
-          <w:bCs/>
-        </w:rPr>
-        <w:t xml:space="preserve"> é o Brasil.</w:t>
-      </w:r>
-      <w:r>
-        <w:t xml:space="preserve"> T-INDEX, 2017. Disponível em:&lt; </w:t>
-      </w:r>
-      <w:hyperlink r:id="rId25" w:history="1">
-        <w:r>
-          <w:rPr>
-            <w:rStyle w:val="Hyperlink"/>
-          </w:rPr>
-          <w:t>https://virtuaria.com.br/2017/02/a-estrela-mundial-do-ecommerce-e-o-brasil/</w:t>
-        </w:r>
-      </w:hyperlink>
-      <w:r>
-        <w:t xml:space="preserve"> Acesso em: 24/10/2019.</w:t>
-      </w:r>
-    </w:p>
-    <w:p>
-      <w:r>
-        <w:t>N</w:t>
-      </w:r>
-      <w:r>
-        <w:t>ASCIMENTO</w:t>
-      </w:r>
-      <w:r>
-        <w:t>, Rafael</w:t>
-      </w:r>
-      <w:r>
-        <w:t xml:space="preserve"> Moraes do</w:t>
-      </w:r>
-      <w:r>
-        <w:t xml:space="preserve">. </w:t>
-      </w:r>
-      <w:r>
-        <w:rPr>
-          <w:b/>
-        </w:rPr>
-        <w:t>E-commerce no Brasil: perfil do mercado e do e-consumidor brasileiro</w:t>
-      </w:r>
-      <w:r>
-        <w:t>. Brasília:</w:t>
-      </w:r>
-      <w:r>
-        <w:t xml:space="preserve"> </w:t>
-      </w:r>
-      <w:r>
         <w:t>FGV EBAPE - Dissertações, Mestrado em Gestão Empresarial, 2011.</w:t>
       </w:r>
       <w:r>
         <w:t>Disponível em: &lt;</w:t>
       </w:r>
-      <w:hyperlink r:id="rId26" w:history="1">
+      <w:hyperlink r:id="rId27" w:history="1">
         <w:r>
           <w:rPr>
             <w:rStyle w:val="Hyperlink"/>
@@ -9793,8 +9586,10 @@
         <w:t>. Acesso em:29/9/19.</w:t>
       </w:r>
     </w:p>
-    <w:p/>
-    <w:p>
+    <w:p>
+      <w:pPr>
+        <w:jc w:val="both"/>
+      </w:pPr>
       <w:r>
         <w:t xml:space="preserve">TURCO, </w:t>
       </w:r>
@@ -9805,48 +9600,40 @@
         <w:t xml:space="preserve"> RIVERO, Lilian</w:t>
       </w:r>
       <w:r>
+        <w:t xml:space="preserve"> Jeannette Meyer</w:t>
+      </w:r>
+      <w:r>
+        <w:t>.</w:t>
+      </w:r>
+      <w:r>
+        <w:t xml:space="preserve"> PERAZZOLLI, Paulo Roberto. </w:t>
+      </w:r>
+      <w:r>
+        <w:rPr>
+          <w:b/>
+          <w:bCs/>
+        </w:rPr>
+        <w:t>DIAGNOSTICO DA EVOLUÇÃO DO E-COMMERCE NO BRASIL</w:t>
+      </w:r>
+      <w:r>
+        <w:t>. Santa Catarina:</w:t>
+      </w:r>
+      <w:r>
         <w:t xml:space="preserve"> </w:t>
       </w:r>
-      <w:proofErr w:type="spellStart"/>
-      <w:r>
-        <w:t>Jeannette</w:t>
-      </w:r>
-      <w:proofErr w:type="spellEnd"/>
-      <w:r>
-        <w:t xml:space="preserve"> Meyer</w:t>
-      </w:r>
-      <w:r>
-        <w:t>.</w:t>
-      </w:r>
-      <w:r>
-        <w:t xml:space="preserve"> PERAZZOLLI, Paulo Roberto. </w:t>
-      </w:r>
-      <w:r>
-        <w:rPr>
-          <w:b/>
-          <w:bCs/>
-        </w:rPr>
-        <w:t>DIAGNOSTICO DA EVOLUÇÃO DO E-COMMERCE NO BRASIL</w:t>
-      </w:r>
-      <w:r>
-        <w:t>. Santa Catarina:</w:t>
+      <w:r>
+        <w:t xml:space="preserve">UNOESC </w:t>
+      </w:r>
+      <w:r>
+        <w:t>Videira.</w:t>
       </w:r>
       <w:r>
         <w:t xml:space="preserve"> </w:t>
       </w:r>
       <w:r>
-        <w:t xml:space="preserve">UNOESC </w:t>
-      </w:r>
-      <w:r>
-        <w:t>Videira.</w:t>
-      </w:r>
-      <w:r>
-        <w:t xml:space="preserve"> </w:t>
-      </w:r>
-      <w:r>
         <w:t>Disponível em: &lt;</w:t>
       </w:r>
-      <w:hyperlink r:id="rId27" w:history="1">
+      <w:hyperlink r:id="rId28" w:history="1">
         <w:r>
           <w:rPr>
             <w:rStyle w:val="Hyperlink"/>
@@ -9871,8 +9658,10 @@
         <w:t>. Acesso em:29/9/19.</w:t>
       </w:r>
     </w:p>
-    <w:p/>
-    <w:p>
+    <w:p>
+      <w:pPr>
+        <w:jc w:val="both"/>
+      </w:pPr>
       <w:r>
         <w:t>SILVA, Tamara</w:t>
       </w:r>
@@ -9892,7 +9681,7 @@
       <w:r>
         <w:t xml:space="preserve"> UNISUL. Disponível em:&lt;</w:t>
       </w:r>
-      <w:hyperlink r:id="rId28" w:history="1">
+      <w:hyperlink r:id="rId29" w:history="1">
         <w:r>
           <w:rPr>
             <w:rStyle w:val="Hyperlink"/>
@@ -9914,10 +9703,11 @@
         <w:t>. Acesso em:29/9/19.</w:t>
       </w:r>
     </w:p>
-    <w:p/>
-    <w:p>
-      <w:r>
-        <w:lastRenderedPageBreak/>
+    <w:p>
+      <w:pPr>
+        <w:jc w:val="both"/>
+      </w:pPr>
+      <w:r>
         <w:t>SILVA, Tamara</w:t>
       </w:r>
       <w:r>
@@ -9936,7 +9726,7 @@
       <w:r>
         <w:t xml:space="preserve"> UNISUL. Disponível em:&lt;</w:t>
       </w:r>
-      <w:hyperlink r:id="rId29" w:history="1">
+      <w:hyperlink r:id="rId30" w:history="1">
         <w:r>
           <w:rPr>
             <w:rStyle w:val="Hyperlink"/>
@@ -9958,18 +9748,12 @@
         <w:t>. Acesso em:29/9/19.</w:t>
       </w:r>
     </w:p>
-    <w:p/>
-    <w:p>
-      <w:r>
-        <w:t xml:space="preserve">MENDES, Laura Zimmermann </w:t>
-      </w:r>
-      <w:proofErr w:type="spellStart"/>
-      <w:r>
-        <w:t>Ramayana</w:t>
-      </w:r>
-      <w:proofErr w:type="spellEnd"/>
-      <w:r>
-        <w:t xml:space="preserve">. </w:t>
+    <w:p>
+      <w:pPr>
+        <w:jc w:val="both"/>
+      </w:pPr>
+      <w:r>
+        <w:t xml:space="preserve">MENDES, Laura Zimmermann Ramayana. </w:t>
       </w:r>
       <w:r>
         <w:rPr>
@@ -9991,7 +9775,7 @@
       <w:r>
         <w:t xml:space="preserve"> &lt; </w:t>
       </w:r>
-      <w:hyperlink r:id="rId30" w:history="1">
+      <w:hyperlink r:id="rId31" w:history="1">
         <w:r>
           <w:rPr>
             <w:rStyle w:val="Hyperlink"/>
@@ -10014,7 +9798,11 @@
       </w:r>
     </w:p>
     <w:p>
-      <w:r>
+      <w:pPr>
+        <w:jc w:val="both"/>
+      </w:pPr>
+      <w:r>
+        <w:lastRenderedPageBreak/>
         <w:t xml:space="preserve">NUERNBERG, Júlio César. </w:t>
       </w:r>
       <w:r>
@@ -10024,15 +9812,10 @@
         </w:rPr>
         <w:t xml:space="preserve">O FUTURO DO COMÉRCIO ELETRÔNICO </w:t>
       </w:r>
-      <w:proofErr w:type="spellStart"/>
-      <w:r>
-        <w:t>Rondonia</w:t>
-      </w:r>
-      <w:proofErr w:type="spellEnd"/>
-      <w:r>
-        <w:t>: Faculdades associadas de Ariquemes. Disponível em: &lt;</w:t>
-      </w:r>
-      <w:hyperlink r:id="rId31" w:history="1">
+      <w:r>
+        <w:t>Rondonia: Faculdades associadas de Ariquemes. Disponível em: &lt;</w:t>
+      </w:r>
+      <w:hyperlink r:id="rId32" w:history="1">
         <w:r>
           <w:rPr>
             <w:rStyle w:val="Hyperlink"/>
@@ -10051,8 +9834,10 @@
         <w:t>. Acesso em:29/9/19.</w:t>
       </w:r>
     </w:p>
-    <w:p/>
-    <w:p>
+    <w:p>
+      <w:pPr>
+        <w:jc w:val="both"/>
+      </w:pPr>
       <w:r>
         <w:t xml:space="preserve">NUERNBERG, Júlio César. </w:t>
       </w:r>
@@ -10063,15 +9848,10 @@
         </w:rPr>
         <w:t xml:space="preserve">O FUTURO DO COMÉRCIO ELETRÔNICO </w:t>
       </w:r>
-      <w:proofErr w:type="spellStart"/>
-      <w:r>
-        <w:t>Rondonia</w:t>
-      </w:r>
-      <w:proofErr w:type="spellEnd"/>
-      <w:r>
-        <w:t>: Faculdades associadas de Ariquemes. Disponível em: &lt;</w:t>
-      </w:r>
-      <w:hyperlink r:id="rId32" w:history="1">
+      <w:r>
+        <w:t>Rondonia: Faculdades associadas de Ariquemes. Disponível em: &lt;</w:t>
+      </w:r>
+      <w:hyperlink r:id="rId33" w:history="1">
         <w:r>
           <w:rPr>
             <w:rStyle w:val="Hyperlink"/>
@@ -10090,8 +9870,10 @@
         <w:t>. Acesso em:29/9/19.</w:t>
       </w:r>
     </w:p>
-    <w:p/>
-    <w:p>
+    <w:p>
+      <w:pPr>
+        <w:jc w:val="both"/>
+      </w:pPr>
       <w:r>
         <w:t xml:space="preserve">NUERNBERG, Júlio César. </w:t>
       </w:r>
@@ -10102,15 +9884,10 @@
         </w:rPr>
         <w:t xml:space="preserve">O FUTURO DO COMÉRCIO ELETRÔNICO </w:t>
       </w:r>
-      <w:proofErr w:type="spellStart"/>
-      <w:r>
-        <w:t>Rondonia</w:t>
-      </w:r>
-      <w:proofErr w:type="spellEnd"/>
-      <w:r>
-        <w:t>: Faculdades associadas de Ariquemes. Disponível em: &lt;</w:t>
-      </w:r>
-      <w:hyperlink r:id="rId33" w:history="1">
+      <w:r>
+        <w:t>Rondonia: Faculdades associadas de Ariquemes. Disponível em: &lt;</w:t>
+      </w:r>
+      <w:hyperlink r:id="rId34" w:history="1">
         <w:r>
           <w:rPr>
             <w:rStyle w:val="Hyperlink"/>
@@ -10129,18 +9906,12 @@
         <w:t>. Acesso em:29/9/19.</w:t>
       </w:r>
     </w:p>
-    <w:p/>
-    <w:p>
-      <w:r>
-        <w:t xml:space="preserve">MENDES, Laura Zimmermann </w:t>
-      </w:r>
-      <w:proofErr w:type="spellStart"/>
-      <w:r>
-        <w:t>Ramayana</w:t>
-      </w:r>
-      <w:proofErr w:type="spellEnd"/>
-      <w:r>
-        <w:t xml:space="preserve">. </w:t>
+    <w:p>
+      <w:pPr>
+        <w:jc w:val="both"/>
+      </w:pPr>
+      <w:r>
+        <w:t xml:space="preserve">MENDES, Laura Zimmermann Ramayana. </w:t>
       </w:r>
       <w:r>
         <w:rPr>
@@ -10152,7 +9923,7 @@
       <w:r>
         <w:t xml:space="preserve"> Monografia apresentada ao Departamento de Ciências Econômicas. Universidade Federal do Rio Grande do Sul. Porto Alegre – RS. 2013. Disponível em: &lt; </w:t>
       </w:r>
-      <w:hyperlink r:id="rId34" w:history="1">
+      <w:hyperlink r:id="rId35" w:history="1">
         <w:r>
           <w:rPr>
             <w:rStyle w:val="Hyperlink"/>
@@ -10169,6 +9940,9 @@
       </w:r>
     </w:p>
     <w:p>
+      <w:pPr>
+        <w:jc w:val="both"/>
+      </w:pPr>
       <w:r>
         <w:rPr>
           <w:shd w:val="clear" w:color="auto" w:fill="FFFFFF"/>
@@ -10188,7 +9962,7 @@
       <w:r>
         <w:t xml:space="preserve"> 2016. Disponível em:&lt; </w:t>
       </w:r>
-      <w:hyperlink r:id="rId35" w:history="1">
+      <w:hyperlink r:id="rId36" w:history="1">
         <w:r>
           <w:rPr>
             <w:rStyle w:val="Hyperlink"/>
@@ -10369,19 +10143,101 @@
         <w:pStyle w:val="Corpo"/>
         <w:ind w:firstLine="0"/>
       </w:pPr>
+    </w:p>
+    <w:p>
+      <w:pPr>
+        <w:pStyle w:val="Corpo"/>
+        <w:ind w:firstLine="0"/>
+      </w:pPr>
+    </w:p>
+    <w:p>
+      <w:pPr>
+        <w:pStyle w:val="Corpo"/>
+        <w:ind w:firstLine="0"/>
+      </w:pPr>
+    </w:p>
+    <w:p>
+      <w:pPr>
+        <w:pStyle w:val="Corpo"/>
+        <w:ind w:firstLine="0"/>
+      </w:pPr>
+    </w:p>
+    <w:p>
+      <w:pPr>
+        <w:pStyle w:val="Corpo"/>
+        <w:ind w:firstLine="0"/>
+      </w:pPr>
+    </w:p>
+    <w:p>
+      <w:pPr>
+        <w:pStyle w:val="Corpo"/>
+        <w:ind w:firstLine="0"/>
+      </w:pPr>
+    </w:p>
+    <w:p>
+      <w:pPr>
+        <w:pStyle w:val="Corpo"/>
+        <w:ind w:firstLine="0"/>
+      </w:pPr>
+    </w:p>
+    <w:p>
+      <w:pPr>
+        <w:pStyle w:val="Corpo"/>
+        <w:ind w:firstLine="0"/>
+      </w:pPr>
+    </w:p>
+    <w:p>
+      <w:pPr>
+        <w:pStyle w:val="Corpo"/>
+        <w:ind w:firstLine="0"/>
+      </w:pPr>
+    </w:p>
+    <w:p>
+      <w:pPr>
+        <w:pStyle w:val="Corpo"/>
+        <w:ind w:firstLine="0"/>
+      </w:pPr>
+    </w:p>
+    <w:p>
+      <w:pPr>
+        <w:pStyle w:val="Corpo"/>
+        <w:ind w:firstLine="0"/>
+      </w:pPr>
+    </w:p>
+    <w:p>
+      <w:pPr>
+        <w:pStyle w:val="Corpo"/>
+        <w:ind w:firstLine="0"/>
+      </w:pPr>
+    </w:p>
+    <w:p>
+      <w:pPr>
+        <w:pStyle w:val="Corpo"/>
+        <w:ind w:firstLine="0"/>
+      </w:pPr>
+    </w:p>
+    <w:p>
+      <w:pPr>
+        <w:pStyle w:val="Corpo"/>
+        <w:ind w:firstLine="0"/>
+      </w:pPr>
+    </w:p>
+    <w:p>
+      <w:pPr>
+        <w:pStyle w:val="Corpo"/>
+        <w:ind w:firstLine="0"/>
+      </w:pPr>
+    </w:p>
+    <w:p>
+      <w:pPr>
+        <w:pStyle w:val="Corpo"/>
+        <w:ind w:firstLine="0"/>
+      </w:pPr>
       <w:r>
         <w:t>I</w:t>
       </w:r>
       <w:r>
-        <w:t xml:space="preserve">ndicar aqui todas as referências utilizadas, que devem ter sido (necessariamente) citadas ao longo do trabalho. Utilizar o padrão da ABNT. Sugere-se o uso de alguma ferramenta de gerenciamento de </w:t>
-      </w:r>
-      <w:proofErr w:type="spellStart"/>
-      <w:r>
-        <w:t>referencias</w:t>
-      </w:r>
-      <w:proofErr w:type="spellEnd"/>
-      <w:r>
-        <w:t xml:space="preserve"> para que reduza o trabalho em modificações.</w:t>
+        <w:t>ndicar aqui todas as referências utilizadas, que devem ter sido (necessariamente) citadas ao longo do trabalho. Utilizar o padrão da ABNT. Sugere-se o uso de alguma ferramenta de gerenciamento de referencias para que reduza o trabalho em modificações.</w:t>
       </w:r>
     </w:p>
     <w:p>
@@ -10459,6 +10315,7 @@
         <w:rPr>
           <w:rFonts w:ascii="Times" w:hAnsi="Times"/>
         </w:rPr>
+        <w:lastRenderedPageBreak/>
         <w:t xml:space="preserve">SOBRENOME, Nome. Título do artigo. </w:t>
       </w:r>
       <w:r>
@@ -10491,7 +10348,6 @@
           <w:b/>
           <w:lang w:val="pt-BR"/>
         </w:rPr>
-        <w:lastRenderedPageBreak/>
         <w:t>para anais de evento em meio eletrônico:</w:t>
       </w:r>
     </w:p>
@@ -11090,8 +10946,8 @@
         </w:rPr>
         <w:t xml:space="preserve">– </w:t>
       </w:r>
-      <w:bookmarkStart w:id="131" w:name="_Toc297219009"/>
-      <w:bookmarkStart w:id="132" w:name="_Toc309307188"/>
+      <w:bookmarkStart w:id="132" w:name="_Toc297219009"/>
+      <w:bookmarkStart w:id="133" w:name="_Toc309307188"/>
       <w:r>
         <w:rPr>
           <w:rFonts w:cs="Arial"/>
@@ -11099,8 +10955,8 @@
         </w:rPr>
         <w:t>Questionário de Pesquisa</w:t>
       </w:r>
-      <w:bookmarkEnd w:id="131"/>
       <w:bookmarkEnd w:id="132"/>
+      <w:bookmarkEnd w:id="133"/>
     </w:p>
     <w:p>
       <w:pPr>
@@ -11712,7 +11568,6 @@
                 <w:lang w:val="en-US"/>
               </w:rPr>
             </w:pPr>
-            <w:proofErr w:type="spellStart"/>
             <w:r>
               <w:rPr>
                 <w:rFonts w:ascii="Arial" w:eastAsia="Times New Roman" w:hAnsi="Arial" w:cs="Times New Roman"/>
@@ -11722,7 +11577,6 @@
               </w:rPr>
               <w:t>Não</w:t>
             </w:r>
-            <w:proofErr w:type="spellEnd"/>
           </w:p>
         </w:tc>
         <w:tc>
@@ -12228,7 +12082,6 @@
                 <w:lang w:val="en-US"/>
               </w:rPr>
             </w:pPr>
-            <w:proofErr w:type="spellStart"/>
             <w:r>
               <w:rPr>
                 <w:rFonts w:ascii="Arial" w:eastAsia="Times New Roman" w:hAnsi="Arial" w:cs="Times New Roman"/>
@@ -12236,49 +12089,8 @@
                 <w:sz w:val="20"/>
                 <w:lang w:val="en-US"/>
               </w:rPr>
-              <w:t>Pelo</w:t>
+              <w:t>Pelo jornal da instituição</w:t>
             </w:r>
-            <w:proofErr w:type="spellEnd"/>
-            <w:r>
-              <w:rPr>
-                <w:rFonts w:ascii="Arial" w:eastAsia="Times New Roman" w:hAnsi="Arial" w:cs="Times New Roman"/>
-                <w:color w:val="000000"/>
-                <w:sz w:val="20"/>
-                <w:lang w:val="en-US"/>
-              </w:rPr>
-              <w:t xml:space="preserve"> </w:t>
-            </w:r>
-            <w:proofErr w:type="spellStart"/>
-            <w:r>
-              <w:rPr>
-                <w:rFonts w:ascii="Arial" w:eastAsia="Times New Roman" w:hAnsi="Arial" w:cs="Times New Roman"/>
-                <w:color w:val="000000"/>
-                <w:sz w:val="20"/>
-                <w:lang w:val="en-US"/>
-              </w:rPr>
-              <w:t>jornal</w:t>
-            </w:r>
-            <w:proofErr w:type="spellEnd"/>
-            <w:r>
-              <w:rPr>
-                <w:rFonts w:ascii="Arial" w:eastAsia="Times New Roman" w:hAnsi="Arial" w:cs="Times New Roman"/>
-                <w:color w:val="000000"/>
-                <w:sz w:val="20"/>
-                <w:lang w:val="en-US"/>
-              </w:rPr>
-              <w:t xml:space="preserve"> da </w:t>
-            </w:r>
-            <w:proofErr w:type="spellStart"/>
-            <w:r>
-              <w:rPr>
-                <w:rFonts w:ascii="Arial" w:eastAsia="Times New Roman" w:hAnsi="Arial" w:cs="Times New Roman"/>
-                <w:color w:val="000000"/>
-                <w:sz w:val="20"/>
-                <w:lang w:val="en-US"/>
-              </w:rPr>
-              <w:t>instituição</w:t>
-            </w:r>
-            <w:proofErr w:type="spellEnd"/>
           </w:p>
         </w:tc>
         <w:tc>
@@ -12403,7 +12215,6 @@
                 <w:lang w:val="en-US"/>
               </w:rPr>
             </w:pPr>
-            <w:proofErr w:type="spellStart"/>
             <w:r>
               <w:rPr>
                 <w:rFonts w:ascii="Arial" w:eastAsia="Times New Roman" w:hAnsi="Arial" w:cs="Times New Roman"/>
@@ -12411,49 +12222,8 @@
                 <w:sz w:val="20"/>
                 <w:lang w:val="en-US"/>
               </w:rPr>
-              <w:t>Por</w:t>
+              <w:t>Por outra maneira</w:t>
             </w:r>
-            <w:proofErr w:type="spellEnd"/>
-            <w:r>
-              <w:rPr>
-                <w:rFonts w:ascii="Arial" w:eastAsia="Times New Roman" w:hAnsi="Arial" w:cs="Times New Roman"/>
-                <w:color w:val="000000"/>
-                <w:sz w:val="20"/>
-                <w:lang w:val="en-US"/>
-              </w:rPr>
-              <w:t xml:space="preserve"> </w:t>
-            </w:r>
-            <w:proofErr w:type="spellStart"/>
-            <w:r>
-              <w:rPr>
-                <w:rFonts w:ascii="Arial" w:eastAsia="Times New Roman" w:hAnsi="Arial" w:cs="Times New Roman"/>
-                <w:color w:val="000000"/>
-                <w:sz w:val="20"/>
-                <w:lang w:val="en-US"/>
-              </w:rPr>
-              <w:t>outra</w:t>
-            </w:r>
-            <w:proofErr w:type="spellEnd"/>
-            <w:r>
-              <w:rPr>
-                <w:rFonts w:ascii="Arial" w:eastAsia="Times New Roman" w:hAnsi="Arial" w:cs="Times New Roman"/>
-                <w:color w:val="000000"/>
-                <w:sz w:val="20"/>
-                <w:lang w:val="en-US"/>
-              </w:rPr>
-              <w:t xml:space="preserve"> </w:t>
-            </w:r>
-            <w:proofErr w:type="spellStart"/>
-            <w:r>
-              <w:rPr>
-                <w:rFonts w:ascii="Arial" w:eastAsia="Times New Roman" w:hAnsi="Arial" w:cs="Times New Roman"/>
-                <w:color w:val="000000"/>
-                <w:sz w:val="20"/>
-                <w:lang w:val="en-US"/>
-              </w:rPr>
-              <w:t>maneira</w:t>
-            </w:r>
-            <w:proofErr w:type="spellEnd"/>
           </w:p>
         </w:tc>
         <w:tc>
@@ -12859,7 +12629,6 @@
                 <w:lang w:val="en-US"/>
               </w:rPr>
             </w:pPr>
-            <w:proofErr w:type="spellStart"/>
             <w:r>
               <w:rPr>
                 <w:rFonts w:ascii="Arial" w:eastAsia="Times New Roman" w:hAnsi="Arial" w:cs="Times New Roman"/>
@@ -12869,7 +12638,6 @@
               </w:rPr>
               <w:t>Sempre</w:t>
             </w:r>
-            <w:proofErr w:type="spellEnd"/>
           </w:p>
         </w:tc>
         <w:tc>
@@ -13001,7 +12769,6 @@
                 <w:lang w:val="en-US"/>
               </w:rPr>
             </w:pPr>
-            <w:proofErr w:type="spellStart"/>
             <w:r>
               <w:rPr>
                 <w:rFonts w:ascii="Arial" w:eastAsia="Times New Roman" w:hAnsi="Arial" w:cs="Times New Roman"/>
@@ -13011,7 +12778,6 @@
               </w:rPr>
               <w:t>Nunca</w:t>
             </w:r>
-            <w:proofErr w:type="spellEnd"/>
           </w:p>
         </w:tc>
         <w:tc>
@@ -13142,7 +12908,6 @@
                 <w:lang w:val="en-US"/>
               </w:rPr>
             </w:pPr>
-            <w:proofErr w:type="spellStart"/>
             <w:r>
               <w:rPr>
                 <w:rFonts w:ascii="Arial" w:eastAsia="Times New Roman" w:hAnsi="Arial" w:cs="Times New Roman"/>
@@ -13150,29 +12915,8 @@
                 <w:sz w:val="20"/>
                 <w:lang w:val="en-US"/>
               </w:rPr>
-              <w:t>Às</w:t>
+              <w:t>Às vezes</w:t>
             </w:r>
-            <w:proofErr w:type="spellEnd"/>
-            <w:r>
-              <w:rPr>
-                <w:rFonts w:ascii="Arial" w:eastAsia="Times New Roman" w:hAnsi="Arial" w:cs="Times New Roman"/>
-                <w:color w:val="000000"/>
-                <w:sz w:val="20"/>
-                <w:lang w:val="en-US"/>
-              </w:rPr>
-              <w:t xml:space="preserve"> </w:t>
-            </w:r>
-            <w:proofErr w:type="spellStart"/>
-            <w:r>
-              <w:rPr>
-                <w:rFonts w:ascii="Arial" w:eastAsia="Times New Roman" w:hAnsi="Arial" w:cs="Times New Roman"/>
-                <w:color w:val="000000"/>
-                <w:sz w:val="20"/>
-                <w:lang w:val="en-US"/>
-              </w:rPr>
-              <w:t>vezes</w:t>
-            </w:r>
-            <w:proofErr w:type="spellEnd"/>
           </w:p>
         </w:tc>
         <w:tc>
@@ -13354,25 +13098,7 @@
                 <w:color w:val="000000"/>
                 <w:sz w:val="20"/>
               </w:rPr>
-              <w:t xml:space="preserve">4. Se utiliza normas para elaboração de trabalhos acadêmicos, </w:t>
-            </w:r>
-            <w:proofErr w:type="spellStart"/>
-            <w:r>
-              <w:rPr>
-                <w:rFonts w:ascii="Arial" w:eastAsia="Times New Roman" w:hAnsi="Arial" w:cs="Times New Roman"/>
-                <w:color w:val="000000"/>
-                <w:sz w:val="20"/>
-              </w:rPr>
-              <w:t>quais</w:t>
-            </w:r>
-            <w:proofErr w:type="spellEnd"/>
-            <w:r>
-              <w:rPr>
-                <w:rFonts w:ascii="Arial" w:eastAsia="Times New Roman" w:hAnsi="Arial" w:cs="Times New Roman"/>
-                <w:color w:val="000000"/>
-                <w:sz w:val="20"/>
-              </w:rPr>
-              <w:t xml:space="preserve"> costuma consultar?</w:t>
+              <w:t>4. Se utiliza normas para elaboração de trabalhos acadêmicos, quais costuma consultar?</w:t>
             </w:r>
           </w:p>
         </w:tc>
@@ -14141,39 +13867,8 @@
                 <w:sz w:val="20"/>
                 <w:lang w:val="en-US"/>
               </w:rPr>
-              <w:t xml:space="preserve">De </w:t>
+              <w:t>De outra instituição</w:t>
             </w:r>
-            <w:proofErr w:type="spellStart"/>
-            <w:r>
-              <w:rPr>
-                <w:rFonts w:ascii="Arial" w:eastAsia="Times New Roman" w:hAnsi="Arial" w:cs="Times New Roman"/>
-                <w:color w:val="000000"/>
-                <w:sz w:val="20"/>
-                <w:lang w:val="en-US"/>
-              </w:rPr>
-              <w:t>outra</w:t>
-            </w:r>
-            <w:proofErr w:type="spellEnd"/>
-            <w:r>
-              <w:rPr>
-                <w:rFonts w:ascii="Arial" w:eastAsia="Times New Roman" w:hAnsi="Arial" w:cs="Times New Roman"/>
-                <w:color w:val="000000"/>
-                <w:sz w:val="20"/>
-                <w:lang w:val="en-US"/>
-              </w:rPr>
-              <w:t xml:space="preserve"> </w:t>
-            </w:r>
-            <w:proofErr w:type="spellStart"/>
-            <w:r>
-              <w:rPr>
-                <w:rFonts w:ascii="Arial" w:eastAsia="Times New Roman" w:hAnsi="Arial" w:cs="Times New Roman"/>
-                <w:color w:val="000000"/>
-                <w:sz w:val="20"/>
-                <w:lang w:val="en-US"/>
-              </w:rPr>
-              <w:t>instituição</w:t>
-            </w:r>
-            <w:proofErr w:type="spellEnd"/>
           </w:p>
         </w:tc>
         <w:tc>
@@ -14733,7 +14428,7 @@
                           </pic:cNvPicPr>
                         </pic:nvPicPr>
                         <pic:blipFill>
-                          <a:blip r:embed="rId36" cstate="print">
+                          <a:blip r:embed="rId37" cstate="print">
                             <a:extLst>
                               <a:ext uri="{28A0092B-C50C-407E-A947-70E740481C1C}">
                                 <a14:useLocalDpi xmlns:a14="http://schemas.microsoft.com/office/drawing/2010/main" val="0"/>
@@ -14897,7 +14592,6 @@
                 <w:lang w:val="en-US"/>
               </w:rPr>
             </w:pPr>
-            <w:proofErr w:type="spellStart"/>
             <w:r>
               <w:rPr>
                 <w:rFonts w:ascii="Arial" w:eastAsia="Times New Roman" w:hAnsi="Arial" w:cs="Times New Roman"/>
@@ -14905,17 +14599,7 @@
                 <w:sz w:val="20"/>
                 <w:lang w:val="en-US"/>
               </w:rPr>
-              <w:t>Mensagem</w:t>
-            </w:r>
-            <w:proofErr w:type="spellEnd"/>
-            <w:r>
-              <w:rPr>
-                <w:rFonts w:ascii="Arial" w:eastAsia="Times New Roman" w:hAnsi="Arial" w:cs="Times New Roman"/>
-                <w:color w:val="000000"/>
-                <w:sz w:val="20"/>
-                <w:lang w:val="en-US"/>
-              </w:rPr>
-              <w:t xml:space="preserve"> de veto</w:t>
+              <w:t>Mensagem de veto</w:t>
             </w:r>
           </w:p>
         </w:tc>
@@ -15136,25 +14820,43 @@
           <w:sz w:val="20"/>
           <w:lang w:eastAsia="pt-BR"/>
         </w:rPr>
-        <w:t xml:space="preserve">        I - </w:t>
-      </w:r>
-      <w:proofErr w:type="gramStart"/>
+        <w:t>        I - publicação - o oferecimento de obra literária, artística ou científica ao conhecimento do público, com o consentimento do autor, ou de qualquer outro titular de direito de autor, por qualquer forma ou processo;</w:t>
+      </w:r>
+    </w:p>
+    <w:p>
+      <w:pPr>
+        <w:spacing w:line="240" w:lineRule="auto"/>
+        <w:rPr>
+          <w:rFonts w:ascii="Arial" w:eastAsia="Times New Roman" w:hAnsi="Arial" w:cs="Times New Roman"/>
+          <w:szCs w:val="24"/>
+          <w:lang w:eastAsia="pt-BR"/>
+        </w:rPr>
+      </w:pPr>
       <w:r>
         <w:rPr>
           <w:rFonts w:ascii="Arial" w:eastAsia="Times New Roman" w:hAnsi="Arial" w:cs="Arial"/>
           <w:sz w:val="20"/>
           <w:lang w:eastAsia="pt-BR"/>
         </w:rPr>
-        <w:t>publicação</w:t>
-      </w:r>
-      <w:proofErr w:type="gramEnd"/>
+        <w:t xml:space="preserve">        II - transmissão ou emissão - a difusão de sons ou de sons e imagens, por meio de ondas radioelétricas; sinais de satélite; fio, cabo ou outro condutor; meios óticos ou qualquer outro processo eletromagnético; </w:t>
+      </w:r>
+    </w:p>
+    <w:p>
+      <w:pPr>
+        <w:spacing w:line="240" w:lineRule="auto"/>
+        <w:rPr>
+          <w:rFonts w:ascii="Arial" w:eastAsia="Times New Roman" w:hAnsi="Arial" w:cs="Times New Roman"/>
+          <w:szCs w:val="24"/>
+          <w:lang w:eastAsia="pt-BR"/>
+        </w:rPr>
+      </w:pPr>
       <w:r>
         <w:rPr>
           <w:rFonts w:ascii="Arial" w:eastAsia="Times New Roman" w:hAnsi="Arial" w:cs="Arial"/>
           <w:sz w:val="20"/>
           <w:lang w:eastAsia="pt-BR"/>
         </w:rPr>
-        <w:t xml:space="preserve"> - o oferecimento de obra literária, artística ou científica ao conhecimento do público, com o consentimento do autor, ou de qualquer outro titular de direito de autor, por qualquer forma ou processo;</w:t>
+        <w:t>        III - retransmissão - a emissão simultânea da transmissão de uma empresa por outra;</w:t>
       </w:r>
     </w:p>
     <w:p>
@@ -15172,25 +14874,43 @@
           <w:sz w:val="20"/>
           <w:lang w:eastAsia="pt-BR"/>
         </w:rPr>
-        <w:t xml:space="preserve">        II - </w:t>
-      </w:r>
-      <w:proofErr w:type="gramStart"/>
+        <w:t>        IV - distribuição - a colocação à disposição do público do original ou cópia de obras literárias, artísticas ou científicas, interpretações ou execuções fixadas e fonogramas, mediante a venda, locação ou qualquer outra forma de transferência de propriedade ou posse;</w:t>
+      </w:r>
+    </w:p>
+    <w:p>
+      <w:pPr>
+        <w:spacing w:line="240" w:lineRule="auto"/>
+        <w:rPr>
+          <w:rFonts w:ascii="Arial" w:eastAsia="Times New Roman" w:hAnsi="Arial" w:cs="Times New Roman"/>
+          <w:szCs w:val="24"/>
+          <w:lang w:eastAsia="pt-BR"/>
+        </w:rPr>
+      </w:pPr>
       <w:r>
         <w:rPr>
           <w:rFonts w:ascii="Arial" w:eastAsia="Times New Roman" w:hAnsi="Arial" w:cs="Arial"/>
           <w:sz w:val="20"/>
           <w:lang w:eastAsia="pt-BR"/>
         </w:rPr>
-        <w:t>transmissão</w:t>
-      </w:r>
-      <w:proofErr w:type="gramEnd"/>
+        <w:t>        V - comunicação ao público - ato mediante o qual a obra é colocada ao alcance do público, por qualquer meio ou procedimento e que não consista na distribuição de exemplares;</w:t>
+      </w:r>
+    </w:p>
+    <w:p>
+      <w:pPr>
+        <w:spacing w:line="240" w:lineRule="auto"/>
+        <w:rPr>
+          <w:rFonts w:ascii="Arial" w:eastAsia="Times New Roman" w:hAnsi="Arial" w:cs="Times New Roman"/>
+          <w:szCs w:val="24"/>
+          <w:lang w:eastAsia="pt-BR"/>
+        </w:rPr>
+      </w:pPr>
       <w:r>
         <w:rPr>
           <w:rFonts w:ascii="Arial" w:eastAsia="Times New Roman" w:hAnsi="Arial" w:cs="Arial"/>
           <w:sz w:val="20"/>
           <w:lang w:eastAsia="pt-BR"/>
         </w:rPr>
-        <w:t xml:space="preserve"> ou emissão - a difusão de sons ou de sons e imagens, por meio de ondas radioelétricas; sinais de satélite; fio, cabo ou outro condutor; meios óticos ou qualquer outro processo eletromagnético; </w:t>
+        <w:t>        VI - reprodução - a cópia de um ou vários exemplares de uma obra literária, artística ou científica ou de um fonograma, de qualquer forma tangível, incluindo qualquer armazenamento permanente ou temporário por meios eletrônicos ou qualquer outro meio de fixação que venha a ser desenvolvido;</w:t>
       </w:r>
     </w:p>
     <w:p>
@@ -15208,7 +14928,7 @@
           <w:sz w:val="20"/>
           <w:lang w:eastAsia="pt-BR"/>
         </w:rPr>
-        <w:t>        III - retransmissão - a emissão simultânea da transmissão de uma empresa por outra;</w:t>
+        <w:t>        VII - contrafação - a reprodução não autorizada;</w:t>
       </w:r>
     </w:p>
     <w:p>
@@ -15226,25 +14946,43 @@
           <w:sz w:val="20"/>
           <w:lang w:eastAsia="pt-BR"/>
         </w:rPr>
-        <w:t xml:space="preserve">        IV - </w:t>
-      </w:r>
-      <w:proofErr w:type="gramStart"/>
+        <w:t xml:space="preserve">        VIII - obra: </w:t>
+      </w:r>
+    </w:p>
+    <w:p>
+      <w:pPr>
+        <w:spacing w:line="240" w:lineRule="auto"/>
+        <w:rPr>
+          <w:rFonts w:ascii="Arial" w:eastAsia="Times New Roman" w:hAnsi="Arial" w:cs="Times New Roman"/>
+          <w:szCs w:val="24"/>
+          <w:lang w:eastAsia="pt-BR"/>
+        </w:rPr>
+      </w:pPr>
       <w:r>
         <w:rPr>
           <w:rFonts w:ascii="Arial" w:eastAsia="Times New Roman" w:hAnsi="Arial" w:cs="Arial"/>
           <w:sz w:val="20"/>
           <w:lang w:eastAsia="pt-BR"/>
         </w:rPr>
-        <w:t>distribuição</w:t>
-      </w:r>
-      <w:proofErr w:type="gramEnd"/>
+        <w:t>        a) em co-autoria - quando é criada em comum, por dois ou mais autores;</w:t>
+      </w:r>
+    </w:p>
+    <w:p>
+      <w:pPr>
+        <w:spacing w:line="240" w:lineRule="auto"/>
+        <w:rPr>
+          <w:rFonts w:ascii="Arial" w:eastAsia="Times New Roman" w:hAnsi="Arial" w:cs="Times New Roman"/>
+          <w:szCs w:val="24"/>
+          <w:lang w:eastAsia="pt-BR"/>
+        </w:rPr>
+      </w:pPr>
       <w:r>
         <w:rPr>
           <w:rFonts w:ascii="Arial" w:eastAsia="Times New Roman" w:hAnsi="Arial" w:cs="Arial"/>
           <w:sz w:val="20"/>
           <w:lang w:eastAsia="pt-BR"/>
         </w:rPr>
-        <w:t xml:space="preserve"> - a colocação à disposição do público do original ou cópia de obras literárias, artísticas ou científicas, interpretações ou execuções fixadas e fonogramas, mediante a venda, locação ou qualquer outra forma de transferência de propriedade ou posse;</w:t>
+        <w:t>        b) anônima - quando não se indica o nome do autor, por sua vontade ou por ser desconhecido;</w:t>
       </w:r>
     </w:p>
     <w:p>
@@ -15262,25 +15000,44 @@
           <w:sz w:val="20"/>
           <w:lang w:eastAsia="pt-BR"/>
         </w:rPr>
-        <w:t xml:space="preserve">        V - </w:t>
-      </w:r>
-      <w:proofErr w:type="gramStart"/>
+        <w:lastRenderedPageBreak/>
+        <w:t>        c) pseudônima - quando o autor se oculta sob nome suposto;</w:t>
+      </w:r>
+    </w:p>
+    <w:p>
+      <w:pPr>
+        <w:spacing w:line="240" w:lineRule="auto"/>
+        <w:rPr>
+          <w:rFonts w:ascii="Arial" w:eastAsia="Times New Roman" w:hAnsi="Arial" w:cs="Times New Roman"/>
+          <w:szCs w:val="24"/>
+          <w:lang w:eastAsia="pt-BR"/>
+        </w:rPr>
+      </w:pPr>
       <w:r>
         <w:rPr>
           <w:rFonts w:ascii="Arial" w:eastAsia="Times New Roman" w:hAnsi="Arial" w:cs="Arial"/>
           <w:sz w:val="20"/>
           <w:lang w:eastAsia="pt-BR"/>
         </w:rPr>
-        <w:t>comunicação</w:t>
-      </w:r>
-      <w:proofErr w:type="gramEnd"/>
+        <w:t>        d) inédita - a que não haja sido objeto de publicação;</w:t>
+      </w:r>
+    </w:p>
+    <w:p>
+      <w:pPr>
+        <w:spacing w:line="240" w:lineRule="auto"/>
+        <w:rPr>
+          <w:rFonts w:ascii="Arial" w:eastAsia="Times New Roman" w:hAnsi="Arial" w:cs="Times New Roman"/>
+          <w:szCs w:val="24"/>
+          <w:lang w:eastAsia="pt-BR"/>
+        </w:rPr>
+      </w:pPr>
       <w:r>
         <w:rPr>
           <w:rFonts w:ascii="Arial" w:eastAsia="Times New Roman" w:hAnsi="Arial" w:cs="Arial"/>
           <w:sz w:val="20"/>
           <w:lang w:eastAsia="pt-BR"/>
         </w:rPr>
-        <w:t xml:space="preserve"> ao público - ato mediante o qual a obra é colocada ao alcance do público, por qualquer meio ou procedimento e que não consista na distribuição de exemplares;</w:t>
+        <w:t>        e) póstuma - a que se publique após a morte do autor;</w:t>
       </w:r>
     </w:p>
     <w:p>
@@ -15298,25 +15055,43 @@
           <w:sz w:val="20"/>
           <w:lang w:eastAsia="pt-BR"/>
         </w:rPr>
-        <w:t xml:space="preserve">        VI - </w:t>
-      </w:r>
-      <w:proofErr w:type="gramStart"/>
+        <w:t>        f) originária - a criação primígena;</w:t>
+      </w:r>
+    </w:p>
+    <w:p>
+      <w:pPr>
+        <w:spacing w:line="240" w:lineRule="auto"/>
+        <w:rPr>
+          <w:rFonts w:ascii="Arial" w:eastAsia="Times New Roman" w:hAnsi="Arial" w:cs="Times New Roman"/>
+          <w:szCs w:val="24"/>
+          <w:lang w:eastAsia="pt-BR"/>
+        </w:rPr>
+      </w:pPr>
       <w:r>
         <w:rPr>
           <w:rFonts w:ascii="Arial" w:eastAsia="Times New Roman" w:hAnsi="Arial" w:cs="Arial"/>
           <w:sz w:val="20"/>
           <w:lang w:eastAsia="pt-BR"/>
         </w:rPr>
-        <w:t>reprodução</w:t>
-      </w:r>
-      <w:proofErr w:type="gramEnd"/>
+        <w:t>        g) derivada - a que, constituindo criação intelectual nova, resulta da transformação de obra originária;</w:t>
+      </w:r>
+    </w:p>
+    <w:p>
+      <w:pPr>
+        <w:spacing w:line="240" w:lineRule="auto"/>
+        <w:rPr>
+          <w:rFonts w:ascii="Arial" w:eastAsia="Times New Roman" w:hAnsi="Arial" w:cs="Times New Roman"/>
+          <w:szCs w:val="24"/>
+          <w:lang w:eastAsia="pt-BR"/>
+        </w:rPr>
+      </w:pPr>
       <w:r>
         <w:rPr>
           <w:rFonts w:ascii="Arial" w:eastAsia="Times New Roman" w:hAnsi="Arial" w:cs="Arial"/>
           <w:sz w:val="20"/>
           <w:lang w:eastAsia="pt-BR"/>
         </w:rPr>
-        <w:t xml:space="preserve"> - a cópia de um ou vários exemplares de uma obra literária, artística ou científica ou de um fonograma, de qualquer forma tangível, incluindo qualquer armazenamento permanente ou temporário por meios eletrônicos ou qualquer outro meio de fixação que venha a ser desenvolvido;</w:t>
+        <w:t>        h) coletiva - a criada por iniciativa, organização e responsabilidade de uma pessoa física ou jurídica, que a publica sob seu nome ou marca e que é constituída pela participação de diferentes autores, cujas contribuições se fundem numa criação autônoma;</w:t>
       </w:r>
     </w:p>
     <w:p>
@@ -15334,7 +15109,7 @@
           <w:sz w:val="20"/>
           <w:lang w:eastAsia="pt-BR"/>
         </w:rPr>
-        <w:t>        VII - contrafação - a reprodução não autorizada;</w:t>
+        <w:t>        i) audiovisual - a que resulta da fixação de imagens com ou sem som, que tenha a finalidade de criar, por meio de sua reprodução, a impressão de movimento, independentemente dos processos de sua captação, do suporte usado inicial ou posteriormente para fixá-lo, bem como dos meios utilizados para sua veiculação;</w:t>
       </w:r>
     </w:p>
     <w:p>
@@ -15352,7 +15127,7 @@
           <w:sz w:val="20"/>
           <w:lang w:eastAsia="pt-BR"/>
         </w:rPr>
-        <w:t xml:space="preserve">        VIII - obra: </w:t>
+        <w:t>        IX - fonograma - toda fixação de sons de uma execução ou interpretação ou de outros sons, ou de uma representação de sons que não seja uma fixação incluída em uma obra audiovisual;</w:t>
       </w:r>
     </w:p>
     <w:p>
@@ -15370,260 +15145,7 @@
           <w:sz w:val="20"/>
           <w:lang w:eastAsia="pt-BR"/>
         </w:rPr>
-        <w:t xml:space="preserve">        a) em </w:t>
-      </w:r>
-      <w:proofErr w:type="spellStart"/>
-      <w:r>
-        <w:rPr>
-          <w:rFonts w:ascii="Arial" w:eastAsia="Times New Roman" w:hAnsi="Arial" w:cs="Arial"/>
-          <w:sz w:val="20"/>
-          <w:lang w:eastAsia="pt-BR"/>
-        </w:rPr>
-        <w:t>co-autoria</w:t>
-      </w:r>
-      <w:proofErr w:type="spellEnd"/>
-      <w:r>
-        <w:rPr>
-          <w:rFonts w:ascii="Arial" w:eastAsia="Times New Roman" w:hAnsi="Arial" w:cs="Arial"/>
-          <w:sz w:val="20"/>
-          <w:lang w:eastAsia="pt-BR"/>
-        </w:rPr>
-        <w:t xml:space="preserve"> - quando é criada em comum, por dois ou mais autores;</w:t>
-      </w:r>
-    </w:p>
-    <w:p>
-      <w:pPr>
-        <w:spacing w:line="240" w:lineRule="auto"/>
-        <w:rPr>
-          <w:rFonts w:ascii="Arial" w:eastAsia="Times New Roman" w:hAnsi="Arial" w:cs="Times New Roman"/>
-          <w:szCs w:val="24"/>
-          <w:lang w:eastAsia="pt-BR"/>
-        </w:rPr>
-      </w:pPr>
-      <w:r>
-        <w:rPr>
-          <w:rFonts w:ascii="Arial" w:eastAsia="Times New Roman" w:hAnsi="Arial" w:cs="Arial"/>
-          <w:sz w:val="20"/>
-          <w:lang w:eastAsia="pt-BR"/>
-        </w:rPr>
-        <w:t>        b) anônima - quando não se indica o nome do autor, por sua vontade ou por ser desconhecido;</w:t>
-      </w:r>
-    </w:p>
-    <w:p>
-      <w:pPr>
-        <w:spacing w:line="240" w:lineRule="auto"/>
-        <w:rPr>
-          <w:rFonts w:ascii="Arial" w:eastAsia="Times New Roman" w:hAnsi="Arial" w:cs="Times New Roman"/>
-          <w:szCs w:val="24"/>
-          <w:lang w:eastAsia="pt-BR"/>
-        </w:rPr>
-      </w:pPr>
-      <w:r>
-        <w:rPr>
-          <w:rFonts w:ascii="Arial" w:eastAsia="Times New Roman" w:hAnsi="Arial" w:cs="Arial"/>
-          <w:sz w:val="20"/>
-          <w:lang w:eastAsia="pt-BR"/>
-        </w:rPr>
-        <w:lastRenderedPageBreak/>
-        <w:t>        c) pseudônima - quando o autor se oculta sob nome suposto;</w:t>
-      </w:r>
-    </w:p>
-    <w:p>
-      <w:pPr>
-        <w:spacing w:line="240" w:lineRule="auto"/>
-        <w:rPr>
-          <w:rFonts w:ascii="Arial" w:eastAsia="Times New Roman" w:hAnsi="Arial" w:cs="Times New Roman"/>
-          <w:szCs w:val="24"/>
-          <w:lang w:eastAsia="pt-BR"/>
-        </w:rPr>
-      </w:pPr>
-      <w:r>
-        <w:rPr>
-          <w:rFonts w:ascii="Arial" w:eastAsia="Times New Roman" w:hAnsi="Arial" w:cs="Arial"/>
-          <w:sz w:val="20"/>
-          <w:lang w:eastAsia="pt-BR"/>
-        </w:rPr>
-        <w:t>        d) inédita - a que não haja sido objeto de publicação;</w:t>
-      </w:r>
-    </w:p>
-    <w:p>
-      <w:pPr>
-        <w:spacing w:line="240" w:lineRule="auto"/>
-        <w:rPr>
-          <w:rFonts w:ascii="Arial" w:eastAsia="Times New Roman" w:hAnsi="Arial" w:cs="Times New Roman"/>
-          <w:szCs w:val="24"/>
-          <w:lang w:eastAsia="pt-BR"/>
-        </w:rPr>
-      </w:pPr>
-      <w:r>
-        <w:rPr>
-          <w:rFonts w:ascii="Arial" w:eastAsia="Times New Roman" w:hAnsi="Arial" w:cs="Arial"/>
-          <w:sz w:val="20"/>
-          <w:lang w:eastAsia="pt-BR"/>
-        </w:rPr>
-        <w:t>        e) póstuma - a que se publique após a morte do autor;</w:t>
-      </w:r>
-    </w:p>
-    <w:p>
-      <w:pPr>
-        <w:spacing w:line="240" w:lineRule="auto"/>
-        <w:rPr>
-          <w:rFonts w:ascii="Arial" w:eastAsia="Times New Roman" w:hAnsi="Arial" w:cs="Times New Roman"/>
-          <w:szCs w:val="24"/>
-          <w:lang w:eastAsia="pt-BR"/>
-        </w:rPr>
-      </w:pPr>
-      <w:r>
-        <w:rPr>
-          <w:rFonts w:ascii="Arial" w:eastAsia="Times New Roman" w:hAnsi="Arial" w:cs="Arial"/>
-          <w:sz w:val="20"/>
-          <w:lang w:eastAsia="pt-BR"/>
-        </w:rPr>
-        <w:t xml:space="preserve">        f) originária - a criação </w:t>
-      </w:r>
-      <w:proofErr w:type="spellStart"/>
-      <w:r>
-        <w:rPr>
-          <w:rFonts w:ascii="Arial" w:eastAsia="Times New Roman" w:hAnsi="Arial" w:cs="Arial"/>
-          <w:sz w:val="20"/>
-          <w:lang w:eastAsia="pt-BR"/>
-        </w:rPr>
-        <w:t>primígena</w:t>
-      </w:r>
-      <w:proofErr w:type="spellEnd"/>
-      <w:r>
-        <w:rPr>
-          <w:rFonts w:ascii="Arial" w:eastAsia="Times New Roman" w:hAnsi="Arial" w:cs="Arial"/>
-          <w:sz w:val="20"/>
-          <w:lang w:eastAsia="pt-BR"/>
-        </w:rPr>
-        <w:t>;</w:t>
-      </w:r>
-    </w:p>
-    <w:p>
-      <w:pPr>
-        <w:spacing w:line="240" w:lineRule="auto"/>
-        <w:rPr>
-          <w:rFonts w:ascii="Arial" w:eastAsia="Times New Roman" w:hAnsi="Arial" w:cs="Times New Roman"/>
-          <w:szCs w:val="24"/>
-          <w:lang w:eastAsia="pt-BR"/>
-        </w:rPr>
-      </w:pPr>
-      <w:r>
-        <w:rPr>
-          <w:rFonts w:ascii="Arial" w:eastAsia="Times New Roman" w:hAnsi="Arial" w:cs="Arial"/>
-          <w:sz w:val="20"/>
-          <w:lang w:eastAsia="pt-BR"/>
-        </w:rPr>
-        <w:t>        g) derivada - a que, constituindo criação intelectual nova, resulta da transformação de obra originária;</w:t>
-      </w:r>
-    </w:p>
-    <w:p>
-      <w:pPr>
-        <w:spacing w:line="240" w:lineRule="auto"/>
-        <w:rPr>
-          <w:rFonts w:ascii="Arial" w:eastAsia="Times New Roman" w:hAnsi="Arial" w:cs="Times New Roman"/>
-          <w:szCs w:val="24"/>
-          <w:lang w:eastAsia="pt-BR"/>
-        </w:rPr>
-      </w:pPr>
-      <w:r>
-        <w:rPr>
-          <w:rFonts w:ascii="Arial" w:eastAsia="Times New Roman" w:hAnsi="Arial" w:cs="Arial"/>
-          <w:sz w:val="20"/>
-          <w:lang w:eastAsia="pt-BR"/>
-        </w:rPr>
-        <w:t>        h) coletiva - a criada por iniciativa, organização e responsabilidade de uma pessoa física ou jurídica, que a publica sob seu nome ou marca e que é constituída pela participação de diferentes autores, cujas contribuições se fundem numa criação autônoma;</w:t>
-      </w:r>
-    </w:p>
-    <w:p>
-      <w:pPr>
-        <w:spacing w:line="240" w:lineRule="auto"/>
-        <w:rPr>
-          <w:rFonts w:ascii="Arial" w:eastAsia="Times New Roman" w:hAnsi="Arial" w:cs="Times New Roman"/>
-          <w:szCs w:val="24"/>
-          <w:lang w:eastAsia="pt-BR"/>
-        </w:rPr>
-      </w:pPr>
-      <w:r>
-        <w:rPr>
-          <w:rFonts w:ascii="Arial" w:eastAsia="Times New Roman" w:hAnsi="Arial" w:cs="Arial"/>
-          <w:sz w:val="20"/>
-          <w:lang w:eastAsia="pt-BR"/>
-        </w:rPr>
-        <w:t>        i) audiovisual - a que resulta da fixação de imagens com ou sem som, que tenha a finalidade de criar, por meio de sua reprodução, a impressão de movimento, independentemente dos processos de sua captação, do suporte usado inicial ou posteriormente para fixá-lo, bem como dos meios utilizados para sua veiculação;</w:t>
-      </w:r>
-    </w:p>
-    <w:p>
-      <w:pPr>
-        <w:spacing w:line="240" w:lineRule="auto"/>
-        <w:rPr>
-          <w:rFonts w:ascii="Arial" w:eastAsia="Times New Roman" w:hAnsi="Arial" w:cs="Times New Roman"/>
-          <w:szCs w:val="24"/>
-          <w:lang w:eastAsia="pt-BR"/>
-        </w:rPr>
-      </w:pPr>
-      <w:r>
-        <w:rPr>
-          <w:rFonts w:ascii="Arial" w:eastAsia="Times New Roman" w:hAnsi="Arial" w:cs="Arial"/>
-          <w:sz w:val="20"/>
-          <w:lang w:eastAsia="pt-BR"/>
-        </w:rPr>
-        <w:t xml:space="preserve">        IX - </w:t>
-      </w:r>
-      <w:proofErr w:type="gramStart"/>
-      <w:r>
-        <w:rPr>
-          <w:rFonts w:ascii="Arial" w:eastAsia="Times New Roman" w:hAnsi="Arial" w:cs="Arial"/>
-          <w:sz w:val="20"/>
-          <w:lang w:eastAsia="pt-BR"/>
-        </w:rPr>
-        <w:t>fonograma</w:t>
-      </w:r>
-      <w:proofErr w:type="gramEnd"/>
-      <w:r>
-        <w:rPr>
-          <w:rFonts w:ascii="Arial" w:eastAsia="Times New Roman" w:hAnsi="Arial" w:cs="Arial"/>
-          <w:sz w:val="20"/>
-          <w:lang w:eastAsia="pt-BR"/>
-        </w:rPr>
-        <w:t xml:space="preserve"> - toda fixação de sons de uma execução ou interpretação ou de outros sons, ou de uma representação de sons que não seja uma fixação incluída em uma obra audiovisual;</w:t>
-      </w:r>
-    </w:p>
-    <w:p>
-      <w:pPr>
-        <w:spacing w:line="240" w:lineRule="auto"/>
-        <w:rPr>
-          <w:rFonts w:ascii="Arial" w:eastAsia="Times New Roman" w:hAnsi="Arial" w:cs="Times New Roman"/>
-          <w:szCs w:val="24"/>
-          <w:lang w:eastAsia="pt-BR"/>
-        </w:rPr>
-      </w:pPr>
-      <w:r>
-        <w:rPr>
-          <w:rFonts w:ascii="Arial" w:eastAsia="Times New Roman" w:hAnsi="Arial" w:cs="Arial"/>
-          <w:sz w:val="20"/>
-          <w:lang w:eastAsia="pt-BR"/>
-        </w:rPr>
-        <w:t xml:space="preserve">        X - </w:t>
-      </w:r>
-      <w:proofErr w:type="gramStart"/>
-      <w:r>
-        <w:rPr>
-          <w:rFonts w:ascii="Arial" w:eastAsia="Times New Roman" w:hAnsi="Arial" w:cs="Arial"/>
-          <w:sz w:val="20"/>
-          <w:lang w:eastAsia="pt-BR"/>
-        </w:rPr>
-        <w:t>editor</w:t>
-      </w:r>
-      <w:proofErr w:type="gramEnd"/>
-      <w:r>
-        <w:rPr>
-          <w:rFonts w:ascii="Arial" w:eastAsia="Times New Roman" w:hAnsi="Arial" w:cs="Arial"/>
-          <w:sz w:val="20"/>
-          <w:lang w:eastAsia="pt-BR"/>
-        </w:rPr>
-        <w:t xml:space="preserve"> - a pessoa física ou jurídica à qual se atribui o direito exclusivo de reprodução da obra e o dever de divulgá-la, nos limites previstos no contrato de edição; </w:t>
+        <w:t xml:space="preserve">        X - editor - a pessoa física ou jurídica à qual se atribui o direito exclusivo de reprodução da obra e o dever de divulgá-la, nos limites previstos no contrato de edição; </w:t>
       </w:r>
     </w:p>
     <w:p>
@@ -15729,7 +15251,7 @@
       </w:pPr>
     </w:p>
     <w:sectPr>
-      <w:headerReference w:type="default" r:id="rId37"/>
+      <w:headerReference w:type="default" r:id="rId38"/>
       <w:pgSz w:w="11906" w:h="16838" w:code="9"/>
       <w:pgMar w:top="1701" w:right="1134" w:bottom="1134" w:left="1701" w:header="709" w:footer="709" w:gutter="0"/>
       <w:cols w:space="708"/>
@@ -15816,7 +15338,6 @@
         <w:docPartUnique/>
       </w:docPartObj>
     </w:sdtPr>
-    <w:sdtEndPr/>
     <w:sdtContent>
       <w:p>
         <w:pPr>
@@ -15881,7 +15402,6 @@
         <w:docPartUnique/>
       </w:docPartObj>
     </w:sdtPr>
-    <w:sdtEndPr/>
     <w:sdtContent>
       <w:p>
         <w:pPr>
@@ -15967,7 +15487,7 @@
             <w:rFonts w:cs="Times New Roman"/>
             <w:noProof/>
           </w:rPr>
-          <w:t>28</w:t>
+          <w:t>16</w:t>
         </w:r>
         <w:r>
           <w:rPr>
@@ -19787,7 +19307,7 @@
 </file>
 
 <file path=customXml/itemProps1.xml><?xml version="1.0" encoding="utf-8"?>
-<ds:datastoreItem xmlns:ds="http://schemas.openxmlformats.org/officeDocument/2006/customXml" ds:itemID="{8272CB66-6FA1-4C07-8DBE-09051BDFB505}">
+<ds:datastoreItem xmlns:ds="http://schemas.openxmlformats.org/officeDocument/2006/customXml" ds:itemID="{7C63A28B-265D-4B93-A7B9-894873314D35}">
   <ds:schemaRefs>
     <ds:schemaRef ds:uri="http://schemas.openxmlformats.org/officeDocument/2006/bibliography"/>
   </ds:schemaRefs>

</xml_diff>

<commit_message>
Correçoes para a impressão
</commit_message>
<xml_diff>
--- a/PTCC.docx
+++ b/PTCC.docx
@@ -968,7 +968,14 @@
           <w:rFonts w:cs="Times New Roman"/>
           <w:szCs w:val="24"/>
         </w:rPr>
-        <w:t>pela Coordenação de Bibliotec</w:t>
+        <w:t xml:space="preserve">pela Coordenação de </w:t>
+      </w:r>
+      <w:r>
+        <w:rPr>
+          <w:rFonts w:cs="Times New Roman"/>
+          <w:szCs w:val="24"/>
+        </w:rPr>
+        <w:t>Biblioteca</w:t>
       </w:r>
     </w:p>
     <w:p>
@@ -1131,30 +1138,27 @@
           <w:rFonts w:cs="Times New Roman"/>
           <w:szCs w:val="24"/>
         </w:rPr>
-        <w:t>Aprovado em: ____ de _______ de _____.</w:t>
-      </w:r>
-    </w:p>
-    <w:p>
-      <w:pPr>
-        <w:jc w:val="center"/>
-        <w:rPr>
-          <w:rFonts w:cs="Times New Roman"/>
-          <w:szCs w:val="24"/>
-        </w:rPr>
-      </w:pPr>
-    </w:p>
-    <w:p>
-      <w:pPr>
-        <w:jc w:val="center"/>
-        <w:rPr>
-          <w:rFonts w:cs="Times New Roman"/>
-          <w:szCs w:val="24"/>
-        </w:rPr>
-      </w:pPr>
-    </w:p>
-    <w:p>
-      <w:pPr>
-        <w:jc w:val="center"/>
+        <w:t xml:space="preserve">Aprovado em: ____ de _______ </w:t>
+      </w:r>
+      <w:proofErr w:type="spellStart"/>
+      <w:r>
+        <w:rPr>
+          <w:rFonts w:cs="Times New Roman"/>
+          <w:szCs w:val="24"/>
+        </w:rPr>
+        <w:t>de</w:t>
+      </w:r>
+      <w:proofErr w:type="spellEnd"/>
+      <w:r>
+        <w:rPr>
+          <w:rFonts w:cs="Times New Roman"/>
+          <w:szCs w:val="24"/>
+        </w:rPr>
+        <w:t xml:space="preserve"> _____.</w:t>
+      </w:r>
+    </w:p>
+    <w:p>
+      <w:pPr>
         <w:rPr>
           <w:rFonts w:cs="Times New Roman"/>
           <w:szCs w:val="24"/>
@@ -1187,6 +1191,13 @@
           <w:szCs w:val="24"/>
         </w:rPr>
       </w:pPr>
+      <w:r>
+        <w:rPr>
+          <w:rFonts w:cs="Times New Roman"/>
+          <w:szCs w:val="24"/>
+        </w:rPr>
+        <w:t>__________________________________________</w:t>
+      </w:r>
     </w:p>
     <w:p>
       <w:pPr>
@@ -1196,6 +1207,64 @@
           <w:szCs w:val="24"/>
         </w:rPr>
       </w:pPr>
+      <w:proofErr w:type="gramStart"/>
+      <w:r>
+        <w:rPr>
+          <w:rFonts w:cs="Times New Roman"/>
+          <w:szCs w:val="24"/>
+        </w:rPr>
+        <w:t xml:space="preserve">Prof. </w:t>
+      </w:r>
+      <w:r>
+        <w:rPr>
+          <w:rFonts w:cs="Times New Roman"/>
+          <w:szCs w:val="24"/>
+        </w:rPr>
+        <w:t>Jefferson Pereira</w:t>
+      </w:r>
+      <w:proofErr w:type="gramEnd"/>
+      <w:r>
+        <w:rPr>
+          <w:rFonts w:cs="Times New Roman"/>
+          <w:szCs w:val="24"/>
+        </w:rPr>
+        <w:t xml:space="preserve"> </w:t>
+      </w:r>
+      <w:r>
+        <w:rPr>
+          <w:rFonts w:cs="Times New Roman"/>
+          <w:szCs w:val="24"/>
+        </w:rPr>
+        <w:t>da S</w:t>
+      </w:r>
+      <w:r>
+        <w:rPr>
+          <w:rFonts w:cs="Times New Roman"/>
+          <w:szCs w:val="24"/>
+        </w:rPr>
+        <w:t xml:space="preserve">ilva </w:t>
+      </w:r>
+      <w:r>
+        <w:rPr>
+          <w:rFonts w:cs="Times New Roman"/>
+          <w:szCs w:val="24"/>
+        </w:rPr>
+        <w:t xml:space="preserve">- </w:t>
+      </w:r>
+      <w:r>
+        <w:rPr>
+          <w:rFonts w:cs="Times New Roman"/>
+          <w:szCs w:val="24"/>
+        </w:rPr>
+        <w:t>IFB</w:t>
+      </w:r>
+      <w:r>
+        <w:rPr>
+          <w:rFonts w:cs="Times New Roman"/>
+          <w:szCs w:val="24"/>
+        </w:rPr>
+        <w:t xml:space="preserve"> </w:t>
+      </w:r>
     </w:p>
     <w:p>
       <w:pPr>
@@ -1205,6 +1274,34 @@
           <w:szCs w:val="24"/>
         </w:rPr>
       </w:pPr>
+      <w:r>
+        <w:rPr>
+          <w:rFonts w:cs="Times New Roman"/>
+          <w:szCs w:val="24"/>
+        </w:rPr>
+        <w:t xml:space="preserve">Professor </w:t>
+      </w:r>
+      <w:r>
+        <w:rPr>
+          <w:rFonts w:cs="Times New Roman"/>
+          <w:szCs w:val="24"/>
+        </w:rPr>
+        <w:t>–</w:t>
+      </w:r>
+      <w:r>
+        <w:rPr>
+          <w:rFonts w:cs="Times New Roman"/>
+          <w:szCs w:val="24"/>
+        </w:rPr>
+        <w:t xml:space="preserve"> O</w:t>
+      </w:r>
+      <w:r>
+        <w:rPr>
+          <w:rFonts w:cs="Times New Roman"/>
+          <w:szCs w:val="24"/>
+        </w:rPr>
+        <w:t>rientador</w:t>
+      </w:r>
     </w:p>
     <w:p>
       <w:pPr>
@@ -1214,6 +1311,15 @@
           <w:szCs w:val="24"/>
         </w:rPr>
       </w:pPr>
+    </w:p>
+    <w:p>
+      <w:pPr>
+        <w:jc w:val="center"/>
+        <w:rPr>
+          <w:rFonts w:cs="Times New Roman"/>
+          <w:szCs w:val="24"/>
+        </w:rPr>
+      </w:pPr>
       <w:r>
         <w:rPr>
           <w:rFonts w:cs="Times New Roman"/>
@@ -1235,146 +1341,11 @@
           <w:rFonts w:cs="Times New Roman"/>
           <w:szCs w:val="24"/>
         </w:rPr>
-        <w:t xml:space="preserve">Prof. </w:t>
-      </w:r>
-      <w:r>
-        <w:rPr>
-          <w:rFonts w:cs="Times New Roman"/>
-          <w:szCs w:val="24"/>
-        </w:rPr>
-        <w:t xml:space="preserve">Jefferson Pereira </w:t>
-      </w:r>
-      <w:r>
-        <w:rPr>
-          <w:rFonts w:cs="Times New Roman"/>
-          <w:szCs w:val="24"/>
-        </w:rPr>
-        <w:t>da S</w:t>
-      </w:r>
-      <w:r>
-        <w:rPr>
-          <w:rFonts w:cs="Times New Roman"/>
-          <w:szCs w:val="24"/>
-        </w:rPr>
-        <w:t xml:space="preserve">ilva </w:t>
-      </w:r>
-      <w:r>
-        <w:rPr>
-          <w:rFonts w:cs="Times New Roman"/>
-          <w:szCs w:val="24"/>
-        </w:rPr>
-        <w:t xml:space="preserve">- </w:t>
-      </w:r>
-      <w:r>
-        <w:rPr>
-          <w:rFonts w:cs="Times New Roman"/>
-          <w:szCs w:val="24"/>
-        </w:rPr>
-        <w:t>IFB</w:t>
-      </w:r>
-      <w:r>
-        <w:rPr>
-          <w:rFonts w:cs="Times New Roman"/>
-          <w:szCs w:val="24"/>
-        </w:rPr>
-        <w:t xml:space="preserve"> </w:t>
-      </w:r>
-    </w:p>
-    <w:p>
-      <w:pPr>
-        <w:jc w:val="center"/>
-        <w:rPr>
-          <w:rFonts w:cs="Times New Roman"/>
-          <w:szCs w:val="24"/>
-        </w:rPr>
-      </w:pPr>
-      <w:r>
-        <w:rPr>
-          <w:rFonts w:cs="Times New Roman"/>
-          <w:szCs w:val="24"/>
-        </w:rPr>
-        <w:t>Professor - O</w:t>
-      </w:r>
-      <w:r>
-        <w:rPr>
-          <w:rFonts w:cs="Times New Roman"/>
-          <w:szCs w:val="24"/>
-        </w:rPr>
-        <w:t>rientador</w:t>
-      </w:r>
-    </w:p>
-    <w:p>
-      <w:pPr>
-        <w:jc w:val="center"/>
-        <w:rPr>
-          <w:rFonts w:cs="Times New Roman"/>
-          <w:szCs w:val="24"/>
-        </w:rPr>
-      </w:pPr>
-    </w:p>
-    <w:p>
-      <w:pPr>
-        <w:jc w:val="center"/>
-        <w:rPr>
-          <w:rFonts w:cs="Times New Roman"/>
-          <w:szCs w:val="24"/>
-        </w:rPr>
-      </w:pPr>
-    </w:p>
-    <w:p>
-      <w:pPr>
-        <w:jc w:val="center"/>
-        <w:rPr>
-          <w:rFonts w:cs="Times New Roman"/>
-          <w:szCs w:val="24"/>
-        </w:rPr>
-      </w:pPr>
-    </w:p>
-    <w:p>
-      <w:pPr>
-        <w:jc w:val="center"/>
-        <w:rPr>
-          <w:rFonts w:cs="Times New Roman"/>
-          <w:szCs w:val="24"/>
-        </w:rPr>
-      </w:pPr>
-      <w:r>
-        <w:rPr>
-          <w:rFonts w:cs="Times New Roman"/>
-          <w:szCs w:val="24"/>
-        </w:rPr>
-        <w:lastRenderedPageBreak/>
-        <w:t>__________________________________________</w:t>
-      </w:r>
-    </w:p>
-    <w:p>
-      <w:pPr>
-        <w:jc w:val="center"/>
-        <w:rPr>
-          <w:rFonts w:cs="Times New Roman"/>
-          <w:szCs w:val="24"/>
-        </w:rPr>
-      </w:pPr>
-      <w:r>
-        <w:rPr>
-          <w:rFonts w:cs="Times New Roman"/>
-          <w:szCs w:val="24"/>
-        </w:rPr>
         <w:t xml:space="preserve">Nome do professor - instituição </w:t>
       </w:r>
     </w:p>
     <w:p>
       <w:pPr>
-        <w:jc w:val="center"/>
-        <w:rPr>
-          <w:rFonts w:cs="Times New Roman"/>
-          <w:szCs w:val="24"/>
-        </w:rPr>
-      </w:pPr>
-    </w:p>
-    <w:p>
-      <w:pPr>
-        <w:jc w:val="center"/>
         <w:rPr>
           <w:rFonts w:cs="Times New Roman"/>
           <w:szCs w:val="24"/>
@@ -1416,16 +1387,15 @@
           <w:rFonts w:cs="Times New Roman"/>
           <w:szCs w:val="24"/>
         </w:rPr>
-        <w:t>Nome do professor - instituição</w:t>
-      </w:r>
-    </w:p>
-    <w:p>
-      <w:pPr>
-        <w:rPr>
-          <w:rFonts w:cs="Times New Roman"/>
-          <w:szCs w:val="24"/>
-        </w:rPr>
-      </w:pPr>
+        <w:t>Nome do professor - instituiçã</w:t>
+      </w:r>
+      <w:r>
+        <w:rPr>
+          <w:rFonts w:cs="Times New Roman"/>
+          <w:szCs w:val="24"/>
+        </w:rPr>
+        <w:t>o</w:t>
+      </w:r>
     </w:p>
     <w:p>
       <w:pPr>
@@ -1441,7 +1411,8 @@
           <w:rFonts w:cs="Times New Roman"/>
           <w:szCs w:val="24"/>
         </w:rPr>
-        <w:t xml:space="preserve">Dedicatória </w:t>
+        <w:lastRenderedPageBreak/>
+        <w:t>Dedicatória</w:t>
       </w:r>
     </w:p>
     <w:p>
@@ -1787,6 +1758,17 @@
         <w:spacing w:line="240" w:lineRule="auto"/>
         <w:jc w:val="center"/>
         <w:rPr>
+          <w:rFonts w:ascii="Arial" w:hAnsi="Arial" w:cs="Arial"/>
+          <w:b/>
+          <w:szCs w:val="24"/>
+        </w:rPr>
+      </w:pPr>
+    </w:p>
+    <w:p>
+      <w:pPr>
+        <w:spacing w:line="240" w:lineRule="auto"/>
+        <w:jc w:val="center"/>
+        <w:rPr>
           <w:rFonts w:cs="Arial"/>
           <w:b/>
           <w:szCs w:val="24"/>
@@ -2221,13 +2203,61 @@
         <w:jc w:val="both"/>
       </w:pPr>
       <w:r>
-        <w:t>A principal abordagem dessa pesquisa é na aplicabilidade do e-commerce em um negócio já existente ou a criação de um negócio já dentro desse meio, e compreender a importância desse setor dentro do mercado atual, onde a maior parte das coisas já são feitas por meio de aparelhos eletrônicos ligados a internet, e com todas essas informações, mostrar para empreendedores e empresários se é viável ou não entrarem nessa área considerando o seu setor e seu público alvo, e os motivos para que seja dada essa conclusão. </w:t>
-      </w:r>
-      <w:r>
-        <w:t>Dentro desse trabalho vão ser usados pesquisas realizadas por outros autores e também pesquisas de campo em diversas partes do Distrito Federal, mostrando os hábitos de consumo de possíveis clientes do e-commerce em geral, e também pesquisa com empresas já usuárias do e-commerce para mostrar a forma como é desenvolvido e planejado</w:t>
-      </w:r>
-      <w:r>
-        <w:t>.</w:t>
+        <w:t xml:space="preserve">A principal abordagem dessa pesquisa é na aplicabilidade do </w:t>
+      </w:r>
+      <w:r>
+        <w:rPr>
+          <w:i/>
+        </w:rPr>
+        <w:t>e-commerce</w:t>
+      </w:r>
+      <w:r>
+        <w:t xml:space="preserve"> em um negócio já existente ou a criação de</w:t>
+      </w:r>
+      <w:r>
+        <w:t xml:space="preserve"> um negócio com o seu desenvolvimento voltado para a internet além de poder</w:t>
+      </w:r>
+      <w:r>
+        <w:t xml:space="preserve"> compreender a importância desse setor</w:t>
+      </w:r>
+      <w:r>
+        <w:t>, comércio eletrônico,</w:t>
+      </w:r>
+      <w:r>
+        <w:t xml:space="preserve"> dentro do mercado atual, </w:t>
+      </w:r>
+      <w:r>
+        <w:t xml:space="preserve">onde apesar da crise financeira, no período de 2014 a 2017, o </w:t>
+      </w:r>
+      <w:r>
+        <w:rPr>
+          <w:i/>
+        </w:rPr>
+        <w:t>e-commerce</w:t>
+      </w:r>
+      <w:r>
+        <w:t xml:space="preserve"> se mostrou com um crescimento constante</w:t>
+      </w:r>
+      <w:r>
+        <w:t>,</w:t>
+      </w:r>
+      <w:r>
+        <w:t xml:space="preserve"> e esse crescimento vem por diversos fatores, mas alguns merecem destaque como o aumento ao acesso à internet no Brasil, o aumento nas formas de realizar o pagamento de compras online entre outros. E como os e</w:t>
+      </w:r>
+      <w:r>
+        <w:t xml:space="preserve">mpreendedores </w:t>
+      </w:r>
+      <w:r>
+        <w:t>e em</w:t>
+      </w:r>
+      <w:r>
+        <w:t>presários reagem a esse tipo de evolução comercial, são pontos abordados no decorrer do trabalho</w:t>
+      </w:r>
+      <w:r>
+        <w:t>. </w:t>
+      </w:r>
+      <w:r>
+        <w:t>Para que possa chegar a uma conclusão de quais comércios devem ou não investir nesse nicho de mercado, comércio digital, ou como devem investir.</w:t>
       </w:r>
     </w:p>
     <w:p>
@@ -2418,7 +2448,21 @@
         <w:rPr>
           <w:lang w:val="en-US"/>
         </w:rPr>
-        <w:t xml:space="preserve"> Instituto Federal de Brasília – </w:t>
+        <w:t xml:space="preserve"> </w:t>
+      </w:r>
+      <w:proofErr w:type="spellStart"/>
+      <w:r>
+        <w:rPr>
+          <w:lang w:val="en-US"/>
+        </w:rPr>
+        <w:t>Instituto</w:t>
+      </w:r>
+      <w:proofErr w:type="spellEnd"/>
+      <w:r>
+        <w:rPr>
+          <w:lang w:val="en-US"/>
+        </w:rPr>
+        <w:t xml:space="preserve"> Federal de Brasília – </w:t>
       </w:r>
       <w:r>
         <w:rPr>
@@ -2455,50 +2499,6 @@
           <w:lang w:val="en-US"/>
         </w:rPr>
       </w:pPr>
-    </w:p>
-    <w:p>
-      <w:pPr>
-        <w:jc w:val="both"/>
-        <w:rPr>
-          <w:i/>
-          <w:lang w:val="en-US"/>
-        </w:rPr>
-      </w:pPr>
-      <w:r>
-        <w:rPr>
-          <w:i/>
-          <w:lang w:val="en-US"/>
-        </w:rPr>
-        <w:t xml:space="preserve">The main approach of this research is about existing e-commerce in an existing business or setting up a business already in this environment, and understanding the importance of this sector within the current market, where most things are already done through electronic devices connected to the internet, and with all this information that shows entrepreneurs and entrepreneurs that are viable or not enter this area, considering the industry and its target audience, and the reasons for which this conclusion was </w:t>
-      </w:r>
-      <w:r>
-        <w:rPr>
-          <w:i/>
-          <w:lang w:val="en-US"/>
-        </w:rPr>
-        <w:t>given. In</w:t>
-      </w:r>
-      <w:r>
-        <w:rPr>
-          <w:i/>
-          <w:lang w:val="en-US"/>
-        </w:rPr>
-        <w:t xml:space="preserve"> this work, we will use research already done by other authors and also field research done in various parts of the Distrito Federal, showing the consumption habits of potential e-commerce customers in general, as well as surveys with companies that already use e-commerce. </w:t>
-      </w:r>
-      <w:r>
-        <w:rPr>
-          <w:i/>
-          <w:lang w:val="en-US"/>
-        </w:rPr>
-        <w:t>And</w:t>
-      </w:r>
-      <w:r>
-        <w:rPr>
-          <w:i/>
-          <w:lang w:val="en-US"/>
-        </w:rPr>
-        <w:t xml:space="preserve"> let's show their remains.</w:t>
-      </w:r>
     </w:p>
     <w:p>
       <w:pPr>
@@ -2511,6 +2511,82 @@
           <w:lang w:val="en-US"/>
         </w:rPr>
       </w:pPr>
+      <w:r>
+        <w:rPr>
+          <w:rFonts w:ascii="Times New Roman" w:eastAsiaTheme="minorHAnsi" w:hAnsi="Times New Roman" w:cstheme="minorBidi"/>
+          <w:i/>
+          <w:color w:val="auto"/>
+          <w:szCs w:val="20"/>
+          <w:lang w:val="en-US"/>
+        </w:rPr>
+        <w:t xml:space="preserve">The main approach of this research is the application of e-commerce in an existing business or the creation of a business with its development focused on the Internet and can understand the importance of this sector, e-commerce, in the current market, where the crisis. In the period from 2014 to 2017, e-commerce shows a steady growth, and this growth is due to several factors, but some deserve to </w:t>
+      </w:r>
+      <w:proofErr w:type="gramStart"/>
+      <w:r>
+        <w:rPr>
+          <w:rFonts w:ascii="Times New Roman" w:eastAsiaTheme="minorHAnsi" w:hAnsi="Times New Roman" w:cstheme="minorBidi"/>
+          <w:i/>
+          <w:color w:val="auto"/>
+          <w:szCs w:val="20"/>
+          <w:lang w:val="en-US"/>
+        </w:rPr>
+        <w:t>be highlighted</w:t>
+      </w:r>
+      <w:proofErr w:type="gramEnd"/>
+      <w:r>
+        <w:rPr>
+          <w:rFonts w:ascii="Times New Roman" w:eastAsiaTheme="minorHAnsi" w:hAnsi="Times New Roman" w:cstheme="minorBidi"/>
+          <w:i/>
+          <w:color w:val="auto"/>
+          <w:szCs w:val="20"/>
+          <w:lang w:val="en-US"/>
+        </w:rPr>
+        <w:t xml:space="preserve"> as an increase in Internet access in Brazil, or an increase in the way online payment is made between others. </w:t>
+      </w:r>
+      <w:proofErr w:type="gramStart"/>
+      <w:r>
+        <w:rPr>
+          <w:rFonts w:ascii="Times New Roman" w:eastAsiaTheme="minorHAnsi" w:hAnsi="Times New Roman" w:cstheme="minorBidi"/>
+          <w:i/>
+          <w:color w:val="auto"/>
+          <w:szCs w:val="20"/>
+          <w:lang w:val="en-US"/>
+        </w:rPr>
+        <w:t>And</w:t>
+      </w:r>
+      <w:proofErr w:type="gramEnd"/>
+      <w:r>
+        <w:rPr>
+          <w:rFonts w:ascii="Times New Roman" w:eastAsiaTheme="minorHAnsi" w:hAnsi="Times New Roman" w:cstheme="minorBidi"/>
+          <w:i/>
+          <w:color w:val="auto"/>
+          <w:szCs w:val="20"/>
+          <w:lang w:val="en-US"/>
+        </w:rPr>
+        <w:t xml:space="preserve"> as entrepreneurs and entrepreneurs react to this type of business evolution, these are points that are addressed throughout the work. So you can </w:t>
+      </w:r>
+      <w:proofErr w:type="gramStart"/>
+      <w:r>
+        <w:rPr>
+          <w:rFonts w:ascii="Times New Roman" w:eastAsiaTheme="minorHAnsi" w:hAnsi="Times New Roman" w:cstheme="minorBidi"/>
+          <w:i/>
+          <w:color w:val="auto"/>
+          <w:szCs w:val="20"/>
+          <w:lang w:val="en-US"/>
+        </w:rPr>
+        <w:t>come to a conclusion of</w:t>
+      </w:r>
+      <w:proofErr w:type="gramEnd"/>
+      <w:r>
+        <w:rPr>
+          <w:rFonts w:ascii="Times New Roman" w:eastAsiaTheme="minorHAnsi" w:hAnsi="Times New Roman" w:cstheme="minorBidi"/>
+          <w:i/>
+          <w:color w:val="auto"/>
+          <w:szCs w:val="20"/>
+          <w:lang w:val="en-US"/>
+        </w:rPr>
+        <w:t xml:space="preserve"> what business factors or not investing in that niche market, digital commerce or how to invest.</w:t>
+      </w:r>
     </w:p>
     <w:p>
       <w:pPr>
@@ -2566,12 +2642,14 @@
         </w:rPr>
         <w:t xml:space="preserve">. </w:t>
       </w:r>
+      <w:proofErr w:type="spellStart"/>
       <w:r>
         <w:rPr>
           <w:i/>
         </w:rPr>
         <w:t>Sale</w:t>
       </w:r>
+      <w:proofErr w:type="spellEnd"/>
       <w:r>
         <w:rPr>
           <w:i/>
@@ -3198,7 +3276,21 @@
               <w:rPr>
                 <w:rFonts w:ascii="Times New Roman" w:hAnsi="Times New Roman"/>
               </w:rPr>
-              <w:t>Relação comercial entre duas empresas (Business to Business)</w:t>
+              <w:t xml:space="preserve">Relação comercial entre duas empresas (Business </w:t>
+            </w:r>
+            <w:proofErr w:type="spellStart"/>
+            <w:r>
+              <w:rPr>
+                <w:rFonts w:ascii="Times New Roman" w:hAnsi="Times New Roman"/>
+              </w:rPr>
+              <w:t>to</w:t>
+            </w:r>
+            <w:proofErr w:type="spellEnd"/>
+            <w:r>
+              <w:rPr>
+                <w:rFonts w:ascii="Times New Roman" w:hAnsi="Times New Roman"/>
+              </w:rPr>
+              <w:t xml:space="preserve"> Business)</w:t>
             </w:r>
           </w:p>
         </w:tc>
@@ -3243,7 +3335,35 @@
               <w:rPr>
                 <w:rFonts w:ascii="Times New Roman" w:hAnsi="Times New Roman"/>
               </w:rPr>
-              <w:t>Relação comercial entre empresa e cliente (Business to Consumer)</w:t>
+              <w:t xml:space="preserve">Relação comercial entre empresa e cliente (Business </w:t>
+            </w:r>
+            <w:proofErr w:type="spellStart"/>
+            <w:r>
+              <w:rPr>
+                <w:rFonts w:ascii="Times New Roman" w:hAnsi="Times New Roman"/>
+              </w:rPr>
+              <w:t>to</w:t>
+            </w:r>
+            <w:proofErr w:type="spellEnd"/>
+            <w:r>
+              <w:rPr>
+                <w:rFonts w:ascii="Times New Roman" w:hAnsi="Times New Roman"/>
+              </w:rPr>
+              <w:t xml:space="preserve"> </w:t>
+            </w:r>
+            <w:proofErr w:type="spellStart"/>
+            <w:r>
+              <w:rPr>
+                <w:rFonts w:ascii="Times New Roman" w:hAnsi="Times New Roman"/>
+              </w:rPr>
+              <w:t>Consumer</w:t>
+            </w:r>
+            <w:proofErr w:type="spellEnd"/>
+            <w:r>
+              <w:rPr>
+                <w:rFonts w:ascii="Times New Roman" w:hAnsi="Times New Roman"/>
+              </w:rPr>
+              <w:t>)</w:t>
             </w:r>
           </w:p>
         </w:tc>
@@ -3288,7 +3408,49 @@
               <w:rPr>
                 <w:rFonts w:ascii="Times New Roman" w:hAnsi="Times New Roman"/>
               </w:rPr>
-              <w:t>Relação comercial entre consumidores (Consumer to Consumer)</w:t>
+              <w:t>Relação comercial entre consumidores (</w:t>
+            </w:r>
+            <w:proofErr w:type="spellStart"/>
+            <w:r>
+              <w:rPr>
+                <w:rFonts w:ascii="Times New Roman" w:hAnsi="Times New Roman"/>
+              </w:rPr>
+              <w:t>Consumer</w:t>
+            </w:r>
+            <w:proofErr w:type="spellEnd"/>
+            <w:r>
+              <w:rPr>
+                <w:rFonts w:ascii="Times New Roman" w:hAnsi="Times New Roman"/>
+              </w:rPr>
+              <w:t xml:space="preserve"> </w:t>
+            </w:r>
+            <w:proofErr w:type="spellStart"/>
+            <w:r>
+              <w:rPr>
+                <w:rFonts w:ascii="Times New Roman" w:hAnsi="Times New Roman"/>
+              </w:rPr>
+              <w:t>to</w:t>
+            </w:r>
+            <w:proofErr w:type="spellEnd"/>
+            <w:r>
+              <w:rPr>
+                <w:rFonts w:ascii="Times New Roman" w:hAnsi="Times New Roman"/>
+              </w:rPr>
+              <w:t xml:space="preserve"> </w:t>
+            </w:r>
+            <w:proofErr w:type="spellStart"/>
+            <w:r>
+              <w:rPr>
+                <w:rFonts w:ascii="Times New Roman" w:hAnsi="Times New Roman"/>
+              </w:rPr>
+              <w:t>Consumer</w:t>
+            </w:r>
+            <w:proofErr w:type="spellEnd"/>
+            <w:r>
+              <w:rPr>
+                <w:rFonts w:ascii="Times New Roman" w:hAnsi="Times New Roman"/>
+              </w:rPr>
+              <w:t>)</w:t>
             </w:r>
           </w:p>
         </w:tc>
@@ -3333,8 +3495,16 @@
               <w:rPr>
                 <w:rFonts w:ascii="Times New Roman" w:hAnsi="Times New Roman"/>
               </w:rPr>
-              <w:t>Eletronic Data Interchange</w:t>
+              <w:t xml:space="preserve">Eletronic Data </w:t>
             </w:r>
+            <w:proofErr w:type="spellStart"/>
+            <w:r>
+              <w:rPr>
+                <w:rFonts w:ascii="Times New Roman" w:hAnsi="Times New Roman"/>
+              </w:rPr>
+              <w:t>Interchange</w:t>
+            </w:r>
+            <w:proofErr w:type="spellEnd"/>
             <w:r>
               <w:rPr>
                 <w:rFonts w:ascii="Times New Roman" w:hAnsi="Times New Roman"/>
@@ -3384,7 +3554,49 @@
               <w:rPr>
                 <w:rFonts w:ascii="Times New Roman" w:hAnsi="Times New Roman"/>
               </w:rPr>
-              <w:t>Eletronic Funds Transfer (Tranferência eletrônica de fundos)</w:t>
+              <w:t xml:space="preserve">Eletronic </w:t>
+            </w:r>
+            <w:proofErr w:type="spellStart"/>
+            <w:r>
+              <w:rPr>
+                <w:rFonts w:ascii="Times New Roman" w:hAnsi="Times New Roman"/>
+              </w:rPr>
+              <w:t>Funds</w:t>
+            </w:r>
+            <w:proofErr w:type="spellEnd"/>
+            <w:r>
+              <w:rPr>
+                <w:rFonts w:ascii="Times New Roman" w:hAnsi="Times New Roman"/>
+              </w:rPr>
+              <w:t xml:space="preserve"> </w:t>
+            </w:r>
+            <w:proofErr w:type="spellStart"/>
+            <w:r>
+              <w:rPr>
+                <w:rFonts w:ascii="Times New Roman" w:hAnsi="Times New Roman"/>
+              </w:rPr>
+              <w:t>Transfer</w:t>
+            </w:r>
+            <w:proofErr w:type="spellEnd"/>
+            <w:r>
+              <w:rPr>
+                <w:rFonts w:ascii="Times New Roman" w:hAnsi="Times New Roman"/>
+              </w:rPr>
+              <w:t xml:space="preserve"> (</w:t>
+            </w:r>
+            <w:proofErr w:type="spellStart"/>
+            <w:r>
+              <w:rPr>
+                <w:rFonts w:ascii="Times New Roman" w:hAnsi="Times New Roman"/>
+              </w:rPr>
+              <w:t>Tranferência</w:t>
+            </w:r>
+            <w:proofErr w:type="spellEnd"/>
+            <w:r>
+              <w:rPr>
+                <w:rFonts w:ascii="Times New Roman" w:hAnsi="Times New Roman"/>
+              </w:rPr>
+              <w:t xml:space="preserve"> eletrônica de fundos)</w:t>
             </w:r>
           </w:p>
         </w:tc>
@@ -4178,7 +4390,7 @@
         </w:rPr>
         <w:fldChar w:fldCharType="separate"/>
       </w:r>
-      <w:hyperlink w:anchor="_Toc24028400" w:history="1">
+      <w:hyperlink w:anchor="_Toc24459909" w:history="1">
         <w:r>
           <w:rPr>
             <w:rStyle w:val="Hyperlink"/>
@@ -4225,7 +4437,7 @@
             <w:noProof/>
             <w:webHidden/>
           </w:rPr>
-          <w:instrText xml:space="preserve"> PAGEREF _Toc24028400 \h </w:instrText>
+          <w:instrText xml:space="preserve"> PAGEREF _Toc24459909 \h </w:instrText>
         </w:r>
         <w:r>
           <w:rPr>
@@ -4245,7 +4457,7 @@
             <w:noProof/>
             <w:webHidden/>
           </w:rPr>
-          <w:t>14</w:t>
+          <w:t>12</w:t>
         </w:r>
         <w:r>
           <w:rPr>
@@ -4272,7 +4484,7 @@
           <w:lang w:eastAsia="pt-BR"/>
         </w:rPr>
       </w:pPr>
-      <w:hyperlink w:anchor="_Toc24028401" w:history="1">
+      <w:hyperlink w:anchor="_Toc24459910" w:history="1">
         <w:r>
           <w:rPr>
             <w:rStyle w:val="Hyperlink"/>
@@ -4317,7 +4529,7 @@
             <w:noProof/>
             <w:webHidden/>
           </w:rPr>
-          <w:instrText xml:space="preserve"> PAGEREF _Toc24028401 \h </w:instrText>
+          <w:instrText xml:space="preserve"> PAGEREF _Toc24459910 \h </w:instrText>
         </w:r>
         <w:r>
           <w:rPr>
@@ -4337,7 +4549,7 @@
             <w:noProof/>
             <w:webHidden/>
           </w:rPr>
-          <w:t>15</w:t>
+          <w:t>13</w:t>
         </w:r>
         <w:r>
           <w:rPr>
@@ -4364,7 +4576,7 @@
           <w:lang w:eastAsia="pt-BR"/>
         </w:rPr>
       </w:pPr>
-      <w:hyperlink w:anchor="_Toc24028402" w:history="1">
+      <w:hyperlink w:anchor="_Toc24459911" w:history="1">
         <w:r>
           <w:rPr>
             <w:rStyle w:val="Hyperlink"/>
@@ -4409,7 +4621,7 @@
             <w:noProof/>
             <w:webHidden/>
           </w:rPr>
-          <w:instrText xml:space="preserve"> PAGEREF _Toc24028402 \h </w:instrText>
+          <w:instrText xml:space="preserve"> PAGEREF _Toc24459911 \h </w:instrText>
         </w:r>
         <w:r>
           <w:rPr>
@@ -4429,7 +4641,7 @@
             <w:noProof/>
             <w:webHidden/>
           </w:rPr>
-          <w:t>15</w:t>
+          <w:t>13</w:t>
         </w:r>
         <w:r>
           <w:rPr>
@@ -4457,7 +4669,7 @@
           <w:lang w:eastAsia="pt-BR"/>
         </w:rPr>
       </w:pPr>
-      <w:hyperlink w:anchor="_Toc24028403" w:history="1">
+      <w:hyperlink w:anchor="_Toc24459912" w:history="1">
         <w:r>
           <w:rPr>
             <w:rStyle w:val="Hyperlink"/>
@@ -4503,7 +4715,7 @@
             <w:noProof/>
             <w:webHidden/>
           </w:rPr>
-          <w:instrText xml:space="preserve"> PAGEREF _Toc24028403 \h </w:instrText>
+          <w:instrText xml:space="preserve"> PAGEREF _Toc24459912 \h </w:instrText>
         </w:r>
         <w:r>
           <w:rPr>
@@ -4523,7 +4735,7 @@
             <w:noProof/>
             <w:webHidden/>
           </w:rPr>
-          <w:t>15</w:t>
+          <w:t>14</w:t>
         </w:r>
         <w:r>
           <w:rPr>
@@ -4551,7 +4763,7 @@
           <w:lang w:eastAsia="pt-BR"/>
         </w:rPr>
       </w:pPr>
-      <w:hyperlink w:anchor="_Toc24028404" w:history="1">
+      <w:hyperlink w:anchor="_Toc24459913" w:history="1">
         <w:r>
           <w:rPr>
             <w:rStyle w:val="Hyperlink"/>
@@ -4597,7 +4809,7 @@
             <w:noProof/>
             <w:webHidden/>
           </w:rPr>
-          <w:instrText xml:space="preserve"> PAGEREF _Toc24028404 \h </w:instrText>
+          <w:instrText xml:space="preserve"> PAGEREF _Toc24459913 \h </w:instrText>
         </w:r>
         <w:r>
           <w:rPr>
@@ -4617,7 +4829,7 @@
             <w:noProof/>
             <w:webHidden/>
           </w:rPr>
-          <w:t>16</w:t>
+          <w:t>14</w:t>
         </w:r>
         <w:r>
           <w:rPr>
@@ -4644,7 +4856,7 @@
           <w:lang w:eastAsia="pt-BR"/>
         </w:rPr>
       </w:pPr>
-      <w:hyperlink w:anchor="_Toc24028405" w:history="1">
+      <w:hyperlink w:anchor="_Toc24459914" w:history="1">
         <w:r>
           <w:rPr>
             <w:rStyle w:val="Hyperlink"/>
@@ -4689,7 +4901,7 @@
             <w:noProof/>
             <w:webHidden/>
           </w:rPr>
-          <w:instrText xml:space="preserve"> PAGEREF _Toc24028405 \h </w:instrText>
+          <w:instrText xml:space="preserve"> PAGEREF _Toc24459914 \h </w:instrText>
         </w:r>
         <w:r>
           <w:rPr>
@@ -4709,7 +4921,7 @@
             <w:noProof/>
             <w:webHidden/>
           </w:rPr>
-          <w:t>16</w:t>
+          <w:t>14</w:t>
         </w:r>
         <w:r>
           <w:rPr>
@@ -4737,7 +4949,7 @@
           <w:lang w:eastAsia="pt-BR"/>
         </w:rPr>
       </w:pPr>
-      <w:hyperlink w:anchor="_Toc24028406" w:history="1">
+      <w:hyperlink w:anchor="_Toc24459915" w:history="1">
         <w:r>
           <w:rPr>
             <w:rStyle w:val="Hyperlink"/>
@@ -4783,7 +4995,7 @@
             <w:noProof/>
             <w:webHidden/>
           </w:rPr>
-          <w:instrText xml:space="preserve"> PAGEREF _Toc24028406 \h </w:instrText>
+          <w:instrText xml:space="preserve"> PAGEREF _Toc24459915 \h </w:instrText>
         </w:r>
         <w:r>
           <w:rPr>
@@ -4803,7 +5015,7 @@
             <w:noProof/>
             <w:webHidden/>
           </w:rPr>
-          <w:t>16</w:t>
+          <w:t>15</w:t>
         </w:r>
         <w:r>
           <w:rPr>
@@ -4832,7 +5044,7 @@
           <w:lang w:eastAsia="pt-BR"/>
         </w:rPr>
       </w:pPr>
-      <w:hyperlink w:anchor="_Toc24028407" w:history="1">
+      <w:hyperlink w:anchor="_Toc24459916" w:history="1">
         <w:r>
           <w:rPr>
             <w:rStyle w:val="Hyperlink"/>
@@ -4879,7 +5091,7 @@
             <w:noProof/>
             <w:webHidden/>
           </w:rPr>
-          <w:instrText xml:space="preserve"> PAGEREF _Toc24028407 \h </w:instrText>
+          <w:instrText xml:space="preserve"> PAGEREF _Toc24459916 \h </w:instrText>
         </w:r>
         <w:r>
           <w:rPr>
@@ -4899,7 +5111,7 @@
             <w:noProof/>
             <w:webHidden/>
           </w:rPr>
-          <w:t>17</w:t>
+          <w:t>15</w:t>
         </w:r>
         <w:r>
           <w:rPr>
@@ -4926,7 +5138,7 @@
           <w:lang w:eastAsia="pt-BR"/>
         </w:rPr>
       </w:pPr>
-      <w:hyperlink w:anchor="_Toc24028408" w:history="1">
+      <w:hyperlink w:anchor="_Toc24459917" w:history="1">
         <w:r>
           <w:rPr>
             <w:rStyle w:val="Hyperlink"/>
@@ -4948,6 +5160,7 @@
         <w:r>
           <w:rPr>
             <w:rStyle w:val="Hyperlink"/>
+            <w:i/>
             <w:noProof/>
           </w:rPr>
           <w:t>E-Commerce</w:t>
@@ -4971,7 +5184,7 @@
             <w:noProof/>
             <w:webHidden/>
           </w:rPr>
-          <w:instrText xml:space="preserve"> PAGEREF _Toc24028408 \h </w:instrText>
+          <w:instrText xml:space="preserve"> PAGEREF _Toc24459917 \h </w:instrText>
         </w:r>
         <w:r>
           <w:rPr>
@@ -4991,7 +5204,7 @@
             <w:noProof/>
             <w:webHidden/>
           </w:rPr>
-          <w:t>17</w:t>
+          <w:t>15</w:t>
         </w:r>
         <w:r>
           <w:rPr>
@@ -5018,7 +5231,7 @@
           <w:lang w:eastAsia="pt-BR"/>
         </w:rPr>
       </w:pPr>
-      <w:hyperlink w:anchor="_Toc24028409" w:history="1">
+      <w:hyperlink w:anchor="_Toc24459918" w:history="1">
         <w:r>
           <w:rPr>
             <w:rStyle w:val="Hyperlink"/>
@@ -5042,7 +5255,15 @@
             <w:rStyle w:val="Hyperlink"/>
             <w:noProof/>
           </w:rPr>
-          <w:t>Surgimento do E-Commerce</w:t>
+          <w:t xml:space="preserve">Surgimento do </w:t>
+        </w:r>
+        <w:r>
+          <w:rPr>
+            <w:rStyle w:val="Hyperlink"/>
+            <w:i/>
+            <w:noProof/>
+          </w:rPr>
+          <w:t>E-Commerce</w:t>
         </w:r>
         <w:r>
           <w:rPr>
@@ -5063,7 +5284,7 @@
             <w:noProof/>
             <w:webHidden/>
           </w:rPr>
-          <w:instrText xml:space="preserve"> PAGEREF _Toc24028409 \h </w:instrText>
+          <w:instrText xml:space="preserve"> PAGEREF _Toc24459918 \h </w:instrText>
         </w:r>
         <w:r>
           <w:rPr>
@@ -5083,7 +5304,7 @@
             <w:noProof/>
             <w:webHidden/>
           </w:rPr>
-          <w:t>17</w:t>
+          <w:t>16</w:t>
         </w:r>
         <w:r>
           <w:rPr>
@@ -5110,7 +5331,7 @@
           <w:lang w:eastAsia="pt-BR"/>
         </w:rPr>
       </w:pPr>
-      <w:hyperlink w:anchor="_Toc24028410" w:history="1">
+      <w:hyperlink w:anchor="_Toc24459919" w:history="1">
         <w:r>
           <w:rPr>
             <w:rStyle w:val="Hyperlink"/>
@@ -5135,7 +5356,15 @@
             <w:rStyle w:val="Hyperlink"/>
             <w:noProof/>
           </w:rPr>
-          <w:t>A Importância do E-Commerce</w:t>
+          <w:t xml:space="preserve">A Importância do </w:t>
+        </w:r>
+        <w:r>
+          <w:rPr>
+            <w:rStyle w:val="Hyperlink"/>
+            <w:i/>
+            <w:noProof/>
+          </w:rPr>
+          <w:t>E-Commerce</w:t>
         </w:r>
         <w:r>
           <w:rPr>
@@ -5156,7 +5385,7 @@
             <w:noProof/>
             <w:webHidden/>
           </w:rPr>
-          <w:instrText xml:space="preserve"> PAGEREF _Toc24028410 \h </w:instrText>
+          <w:instrText xml:space="preserve"> PAGEREF _Toc24459919 \h </w:instrText>
         </w:r>
         <w:r>
           <w:rPr>
@@ -5176,7 +5405,7 @@
             <w:noProof/>
             <w:webHidden/>
           </w:rPr>
-          <w:t>18</w:t>
+          <w:t>17</w:t>
         </w:r>
         <w:r>
           <w:rPr>
@@ -5203,7 +5432,7 @@
           <w:lang w:eastAsia="pt-BR"/>
         </w:rPr>
       </w:pPr>
-      <w:hyperlink w:anchor="_Toc24028411" w:history="1">
+      <w:hyperlink w:anchor="_Toc24459920" w:history="1">
         <w:r>
           <w:rPr>
             <w:rStyle w:val="Hyperlink"/>
@@ -5248,7 +5477,7 @@
             <w:noProof/>
             <w:webHidden/>
           </w:rPr>
-          <w:instrText xml:space="preserve"> PAGEREF _Toc24028411 \h </w:instrText>
+          <w:instrText xml:space="preserve"> PAGEREF _Toc24459920 \h </w:instrText>
         </w:r>
         <w:r>
           <w:rPr>
@@ -5268,7 +5497,7 @@
             <w:noProof/>
             <w:webHidden/>
           </w:rPr>
-          <w:t>21</w:t>
+          <w:t>20</w:t>
         </w:r>
         <w:r>
           <w:rPr>
@@ -5297,7 +5526,7 @@
           <w:lang w:eastAsia="pt-BR"/>
         </w:rPr>
       </w:pPr>
-      <w:hyperlink w:anchor="_Toc24028412" w:history="1">
+      <w:hyperlink w:anchor="_Toc24459921" w:history="1">
         <w:r>
           <w:rPr>
             <w:rStyle w:val="Hyperlink"/>
@@ -5344,7 +5573,7 @@
             <w:noProof/>
             <w:webHidden/>
           </w:rPr>
-          <w:instrText xml:space="preserve"> PAGEREF _Toc24028412 \h </w:instrText>
+          <w:instrText xml:space="preserve"> PAGEREF _Toc24459921 \h </w:instrText>
         </w:r>
         <w:r>
           <w:rPr>
@@ -5393,7 +5622,7 @@
           <w:lang w:eastAsia="pt-BR"/>
         </w:rPr>
       </w:pPr>
-      <w:hyperlink w:anchor="_Toc24028413" w:history="1">
+      <w:hyperlink w:anchor="_Toc24459922" w:history="1">
         <w:r>
           <w:rPr>
             <w:rStyle w:val="Hyperlink"/>
@@ -5440,7 +5669,7 @@
             <w:noProof/>
             <w:webHidden/>
           </w:rPr>
-          <w:instrText xml:space="preserve"> PAGEREF _Toc24028413 \h </w:instrText>
+          <w:instrText xml:space="preserve"> PAGEREF _Toc24459922 \h </w:instrText>
         </w:r>
         <w:r>
           <w:rPr>
@@ -5489,7 +5718,7 @@
           <w:lang w:eastAsia="pt-BR"/>
         </w:rPr>
       </w:pPr>
-      <w:hyperlink w:anchor="_Toc24028414" w:history="1">
+      <w:hyperlink w:anchor="_Toc24459923" w:history="1">
         <w:r>
           <w:rPr>
             <w:rStyle w:val="Hyperlink"/>
@@ -5536,7 +5765,7 @@
             <w:noProof/>
             <w:webHidden/>
           </w:rPr>
-          <w:instrText xml:space="preserve"> PAGEREF _Toc24028414 \h </w:instrText>
+          <w:instrText xml:space="preserve"> PAGEREF _Toc24459923 \h </w:instrText>
         </w:r>
         <w:r>
           <w:rPr>
@@ -5556,7 +5785,7 @@
             <w:noProof/>
             <w:webHidden/>
           </w:rPr>
-          <w:t>23</w:t>
+          <w:t>24</w:t>
         </w:r>
         <w:r>
           <w:rPr>
@@ -5584,7 +5813,7 @@
           <w:lang w:eastAsia="pt-BR"/>
         </w:rPr>
       </w:pPr>
-      <w:hyperlink w:anchor="_Toc24028415" w:history="1">
+      <w:hyperlink w:anchor="_Toc24459924" w:history="1">
         <w:r>
           <w:rPr>
             <w:rStyle w:val="Hyperlink"/>
@@ -5611,7 +5840,7 @@
             <w:noProof/>
             <w:webHidden/>
           </w:rPr>
-          <w:instrText xml:space="preserve"> PAGEREF _Toc24028415 \h </w:instrText>
+          <w:instrText xml:space="preserve"> PAGEREF _Toc24459924 \h </w:instrText>
         </w:r>
         <w:r>
           <w:rPr>
@@ -5631,7 +5860,7 @@
             <w:noProof/>
             <w:webHidden/>
           </w:rPr>
-          <w:t>24</w:t>
+          <w:t>25</w:t>
         </w:r>
         <w:r>
           <w:rPr>
@@ -5738,7 +5967,7 @@
       <w:bookmarkStart w:id="3" w:name="_Toc23947078"/>
       <w:bookmarkStart w:id="4" w:name="_Toc23950265"/>
       <w:bookmarkStart w:id="5" w:name="_Toc23950332"/>
-      <w:bookmarkStart w:id="6" w:name="_Toc24028400"/>
+      <w:bookmarkStart w:id="6" w:name="_Toc24459909"/>
       <w:r>
         <w:lastRenderedPageBreak/>
         <w:t>INTRODUÇÃO</w:t>
@@ -5808,12 +6037,18 @@
         <w:rPr>
           <w:shd w:val="clear" w:color="auto" w:fill="FFFFFF"/>
         </w:rPr>
-        <w:t>) onde “</w:t>
+        <w:t xml:space="preserve">) </w:t>
       </w:r>
       <w:r>
         <w:rPr>
           <w:shd w:val="clear" w:color="auto" w:fill="FFFFFF"/>
         </w:rPr>
+        <w:t>“</w:t>
+      </w:r>
+      <w:r>
+        <w:rPr>
+          <w:shd w:val="clear" w:color="auto" w:fill="FFFFFF"/>
+        </w:rPr>
         <w:t>Com a internet e as novas tecnologias da informação, surgiu um novo tipo de empresa: a empresa virtual</w:t>
       </w:r>
       <w:r>
@@ -5826,12 +6061,33 @@
         <w:t>O</w:t>
       </w:r>
       <w:r>
-        <w:t xml:space="preserve"> que é de suma importância para se sobressair dentro do mercado atual, por ter se tornado um item de necessidade fundamental. Com respaldo dos argumentos abordados</w:t>
+        <w:t xml:space="preserve"> que é de suma importância para se sobressair dentro do mercado atual, por ter se tornado um item de necessidade fundamental</w:t>
+      </w:r>
+      <w:r>
+        <w:t xml:space="preserve"> e além</w:t>
+      </w:r>
+      <w:r>
+        <w:t xml:space="preserve"> dessa necessidade o </w:t>
+      </w:r>
+      <w:r>
+        <w:t>crescimento do varejo</w:t>
+      </w:r>
+      <w:r>
+        <w:t xml:space="preserve"> foi o que impulsionou o a economia do Brasil que fez com que o seu PIB obtivesse um crescimento anual ainda maior (SBVC, 2018)</w:t>
+      </w:r>
+      <w:r>
+        <w:t>.</w:t>
       </w:r>
       <w:r>
         <w:t xml:space="preserve"> </w:t>
       </w:r>
       <w:r>
+        <w:t>Com respaldo dos argumentos abordados</w:t>
+      </w:r>
+      <w:r>
+        <w:t xml:space="preserve"> </w:t>
+      </w:r>
+      <w:r>
         <w:t>a pesquisa tem o enfoque em mostrar em qual mercado o e-commerce</w:t>
       </w:r>
       <w:r>
@@ -5844,7 +6100,13 @@
         <w:t xml:space="preserve"> suas</w:t>
       </w:r>
       <w:r>
-        <w:t xml:space="preserve"> vantagens e desvantagens. </w:t>
+        <w:t xml:space="preserve"> vantagens e desvantagens</w:t>
+      </w:r>
+      <w:r>
+        <w:t>, e nos dias de hoje as pessoas evitam perder tempo, e fazer uma compra online livra do prejuízo do engarrafamento, ter um atendimento de qualidade ou não, ter o produto desejado na loja ou até saber se a loja vai estar aberta, são alguns dos fatores que fazem o e-commerce crescer cada vez mais, seu atendimento a qualquer horário, o produto desejado, sem estresse no atendimento e o melhor pode ser realizado no conforto da sua casa</w:t>
+      </w:r>
+      <w:r>
+        <w:t xml:space="preserve">. </w:t>
       </w:r>
     </w:p>
     <w:p>
@@ -5908,13 +6170,13 @@
         <w:t>Com o estudo realizado é possível visualizar os passos para se montar um e-commerce e quando é viável, mostrando os custos, a necessidade de local, pessoal e de outros materiais para que se possa iniciar um e-commerce e alcan</w:t>
       </w:r>
       <w:r>
-        <w:t>çar o resultado esperado,</w:t>
-      </w:r>
-      <w:r>
-        <w:t xml:space="preserve"> </w:t>
-      </w:r>
-      <w:r>
-        <w:t xml:space="preserve"> essa é</w:t>
+        <w:t xml:space="preserve">çar o resultado </w:t>
+      </w:r>
+      <w:r>
+        <w:t>esperado, essa</w:t>
+      </w:r>
+      <w:r>
+        <w:t xml:space="preserve"> é</w:t>
       </w:r>
       <w:r>
         <w:t xml:space="preserve"> uma das formas de desmistificado esse mercado</w:t>
@@ -5956,6 +6218,7 @@
         <w:jc w:val="both"/>
       </w:pPr>
       <w:r>
+        <w:lastRenderedPageBreak/>
         <w:t>Entre os tantos meios onde o e-commerce é encontrado, estão as lojas online, algumas que nasceram físicas e se tornaram online e outras que já nasceram</w:t>
       </w:r>
       <w:r>
@@ -5974,7 +6237,6 @@
         <w:jc w:val="both"/>
       </w:pPr>
       <w:r>
-        <w:lastRenderedPageBreak/>
         <w:t xml:space="preserve">Sabendo se é viável para todo tipo de negócio e em que fase da empresa é que será aplicado o modelo de mercado online, no decorrer deste trabalho vai ser visível esse resultado com auxílio de uma análise. </w:t>
       </w:r>
     </w:p>
@@ -6005,7 +6267,7 @@
       <w:bookmarkStart w:id="12" w:name="_Toc23947079"/>
       <w:bookmarkStart w:id="13" w:name="_Toc23950266"/>
       <w:bookmarkStart w:id="14" w:name="_Toc23950333"/>
-      <w:bookmarkStart w:id="15" w:name="_Toc24028401"/>
+      <w:bookmarkStart w:id="15" w:name="_Toc24459910"/>
       <w:r>
         <w:t>Tema</w:t>
       </w:r>
@@ -6111,7 +6373,7 @@
       <w:bookmarkStart w:id="21" w:name="_Toc23947080"/>
       <w:bookmarkStart w:id="22" w:name="_Toc23950267"/>
       <w:bookmarkStart w:id="23" w:name="_Toc23950334"/>
-      <w:bookmarkStart w:id="24" w:name="_Toc24028402"/>
+      <w:bookmarkStart w:id="24" w:name="_Toc24459911"/>
       <w:r>
         <w:t>Problema</w:t>
       </w:r>
@@ -6205,6 +6467,7 @@
         <w:jc w:val="both"/>
       </w:pPr>
       <w:r>
+        <w:lastRenderedPageBreak/>
         <w:t xml:space="preserve">Dentre </w:t>
       </w:r>
       <w:r>
@@ -6258,7 +6521,6 @@
           <w:rFonts w:cs="Times New Roman"/>
           <w:szCs w:val="24"/>
         </w:rPr>
-        <w:lastRenderedPageBreak/>
         <w:t>O que já é uma forma de filtrar as práticas de comércio online não sendo possível aplicar em alguns casos</w:t>
       </w:r>
       <w:r>
@@ -6331,7 +6593,7 @@
       <w:bookmarkStart w:id="30" w:name="_Toc23947081"/>
       <w:bookmarkStart w:id="31" w:name="_Toc23950268"/>
       <w:bookmarkStart w:id="32" w:name="_Toc23950335"/>
-      <w:bookmarkStart w:id="33" w:name="_Toc24028403"/>
+      <w:bookmarkStart w:id="33" w:name="_Toc24459912"/>
       <w:r>
         <w:t>Objetivo Geral</w:t>
       </w:r>
@@ -6386,7 +6648,7 @@
       <w:bookmarkStart w:id="39" w:name="_Toc23947082"/>
       <w:bookmarkStart w:id="40" w:name="_Toc23950269"/>
       <w:bookmarkStart w:id="41" w:name="_Toc23950336"/>
-      <w:bookmarkStart w:id="42" w:name="_Toc24028404"/>
+      <w:bookmarkStart w:id="42" w:name="_Toc24459913"/>
       <w:r>
         <w:t>Objetivos Específicos</w:t>
       </w:r>
@@ -6506,7 +6768,7 @@
       <w:bookmarkStart w:id="47" w:name="_Toc23947083"/>
       <w:bookmarkStart w:id="48" w:name="_Toc23950270"/>
       <w:bookmarkStart w:id="49" w:name="_Toc23950337"/>
-      <w:bookmarkStart w:id="50" w:name="_Toc24028405"/>
+      <w:bookmarkStart w:id="50" w:name="_Toc24459914"/>
       <w:r>
         <w:t xml:space="preserve">Estrutura </w:t>
       </w:r>
@@ -6529,6 +6791,7 @@
         <w:jc w:val="both"/>
       </w:pPr>
       <w:r>
+        <w:lastRenderedPageBreak/>
         <w:t xml:space="preserve">No capítulo 1 foi </w:t>
       </w:r>
       <w:r>
@@ -6596,7 +6859,6 @@
         <w:jc w:val="both"/>
       </w:pPr>
       <w:r>
-        <w:lastRenderedPageBreak/>
         <w:t>O</w:t>
       </w:r>
       <w:r>
@@ -6730,7 +6992,7 @@
       <w:bookmarkStart w:id="54" w:name="_Toc23947084"/>
       <w:bookmarkStart w:id="55" w:name="_Toc23950271"/>
       <w:bookmarkStart w:id="56" w:name="_Toc23950338"/>
-      <w:bookmarkStart w:id="57" w:name="_Toc24028406"/>
+      <w:bookmarkStart w:id="57" w:name="_Toc24459915"/>
       <w:r>
         <w:t>Classificação da Pesquisa</w:t>
       </w:r>
@@ -6795,7 +7057,7 @@
       <w:bookmarkStart w:id="61" w:name="_Toc23947085"/>
       <w:bookmarkStart w:id="62" w:name="_Toc23950272"/>
       <w:bookmarkStart w:id="63" w:name="_Toc23950339"/>
-      <w:bookmarkStart w:id="64" w:name="_Toc24028407"/>
+      <w:bookmarkStart w:id="64" w:name="_Toc24459916"/>
       <w:r>
         <w:t>CONCEITOS GERAIS E REVISÃO DA LITERATURA</w:t>
       </w:r>
@@ -6849,7 +7111,7 @@
       <w:bookmarkStart w:id="68" w:name="_Toc23947086"/>
       <w:bookmarkStart w:id="69" w:name="_Toc23950273"/>
       <w:bookmarkStart w:id="70" w:name="_Toc23950340"/>
-      <w:bookmarkStart w:id="71" w:name="_Toc24028408"/>
+      <w:bookmarkStart w:id="71" w:name="_Toc24459917"/>
       <w:r>
         <w:rPr>
           <w:i/>
@@ -6949,6 +7211,7 @@
         </w:rPr>
       </w:pPr>
       <w:r>
+        <w:lastRenderedPageBreak/>
         <w:t xml:space="preserve">E </w:t>
       </w:r>
       <w:r>
@@ -6962,40 +7225,29 @@
           <w:i/>
           <w:iCs/>
         </w:rPr>
-        <w:t>Business to Business</w:t>
-      </w:r>
-      <w:r>
-        <w:t>)</w:t>
-      </w:r>
-      <w:r>
-        <w:t>, que é a venda de empresas para empresas, um exemplo disso são fábricas quem vendem seus produtos para revendedores ao redor do mundo, outro exemplo é B2C</w:t>
-      </w:r>
-      <w:r>
-        <w:t xml:space="preserve"> (</w:t>
-      </w:r>
+        <w:t xml:space="preserve">Business </w:t>
+      </w:r>
+      <w:proofErr w:type="spellStart"/>
       <w:r>
         <w:rPr>
           <w:i/>
           <w:iCs/>
         </w:rPr>
-        <w:t>Business to</w:t>
-      </w:r>
+        <w:t>to</w:t>
+      </w:r>
+      <w:proofErr w:type="spellEnd"/>
       <w:r>
         <w:rPr>
           <w:i/>
           <w:iCs/>
         </w:rPr>
-        <w:t xml:space="preserve"> Consumer</w:t>
+        <w:t xml:space="preserve"> Business</w:t>
       </w:r>
       <w:r>
         <w:t>)</w:t>
       </w:r>
       <w:r>
-        <w:t xml:space="preserve">, que é a venda de empresas diretamente para o cliente, como se </w:t>
-      </w:r>
-      <w:r>
-        <w:lastRenderedPageBreak/>
-        <w:t>você aquele revendedor da exemplo anterior vendendo para seu cliente, e por fim o C2C</w:t>
+        <w:t>, que é a venda de empresas para empresas, um exemplo disso são fábricas quem vendem seus produtos para revendedores ao redor do mundo, outro exemplo é B2C</w:t>
       </w:r>
       <w:r>
         <w:t xml:space="preserve"> (</w:t>
@@ -7005,8 +7257,83 @@
           <w:i/>
           <w:iCs/>
         </w:rPr>
-        <w:t>Consumer to Consumer</w:t>
-      </w:r>
+        <w:t xml:space="preserve">Business </w:t>
+      </w:r>
+      <w:proofErr w:type="spellStart"/>
+      <w:r>
+        <w:rPr>
+          <w:i/>
+          <w:iCs/>
+        </w:rPr>
+        <w:t>to</w:t>
+      </w:r>
+      <w:proofErr w:type="spellEnd"/>
+      <w:r>
+        <w:rPr>
+          <w:i/>
+          <w:iCs/>
+        </w:rPr>
+        <w:t xml:space="preserve"> </w:t>
+      </w:r>
+      <w:proofErr w:type="spellStart"/>
+      <w:r>
+        <w:rPr>
+          <w:i/>
+          <w:iCs/>
+        </w:rPr>
+        <w:t>Consumer</w:t>
+      </w:r>
+      <w:proofErr w:type="spellEnd"/>
+      <w:r>
+        <w:t>)</w:t>
+      </w:r>
+      <w:r>
+        <w:t>, que é a venda de empresas diretamente para o cliente, como se você aquele revendedor da exemplo anterior vendendo para seu cliente, e por fim o C2C</w:t>
+      </w:r>
+      <w:r>
+        <w:t xml:space="preserve"> (</w:t>
+      </w:r>
+      <w:proofErr w:type="spellStart"/>
+      <w:r>
+        <w:rPr>
+          <w:i/>
+          <w:iCs/>
+        </w:rPr>
+        <w:t>Consumer</w:t>
+      </w:r>
+      <w:proofErr w:type="spellEnd"/>
+      <w:r>
+        <w:rPr>
+          <w:i/>
+          <w:iCs/>
+        </w:rPr>
+        <w:t xml:space="preserve"> </w:t>
+      </w:r>
+      <w:proofErr w:type="spellStart"/>
+      <w:r>
+        <w:rPr>
+          <w:i/>
+          <w:iCs/>
+        </w:rPr>
+        <w:t>to</w:t>
+      </w:r>
+      <w:proofErr w:type="spellEnd"/>
+      <w:r>
+        <w:rPr>
+          <w:i/>
+          <w:iCs/>
+        </w:rPr>
+        <w:t xml:space="preserve"> </w:t>
+      </w:r>
+      <w:proofErr w:type="spellStart"/>
+      <w:r>
+        <w:rPr>
+          <w:i/>
+          <w:iCs/>
+        </w:rPr>
+        <w:t>Consumer</w:t>
+      </w:r>
+      <w:proofErr w:type="spellEnd"/>
       <w:r>
         <w:t>)</w:t>
       </w:r>
@@ -7057,7 +7384,7 @@
       <w:bookmarkStart w:id="75" w:name="_Toc23947087"/>
       <w:bookmarkStart w:id="76" w:name="_Toc23950274"/>
       <w:bookmarkStart w:id="77" w:name="_Toc23950341"/>
-      <w:bookmarkStart w:id="78" w:name="_Toc24028409"/>
+      <w:bookmarkStart w:id="78" w:name="_Toc24459918"/>
       <w:r>
         <w:rPr>
           <w:rStyle w:val="Ttulo2Char"/>
@@ -7100,24 +7427,58 @@
           <w:i/>
           <w:iCs/>
         </w:rPr>
-        <w:t>Eletronic Data Interchange</w:t>
-      </w:r>
-      <w:r>
-        <w:t xml:space="preserve"> (EDI)</w:t>
-      </w:r>
-      <w:r>
-        <w:t>, ou em português, troca eletrônica de dados, a EDI tem como objetivo permitir a troca de documentos entre organizações via sistemas de teleinformática</w:t>
-      </w:r>
-      <w:r>
-        <w:t xml:space="preserve">, outro exemplo é </w:t>
-      </w:r>
+        <w:t xml:space="preserve">Eletronic Data </w:t>
+      </w:r>
+      <w:proofErr w:type="spellStart"/>
       <w:r>
         <w:rPr>
           <w:i/>
           <w:iCs/>
         </w:rPr>
-        <w:t>Eletronic Funds Transfer</w:t>
-      </w:r>
+        <w:t>Interchange</w:t>
+      </w:r>
+      <w:proofErr w:type="spellEnd"/>
+      <w:r>
+        <w:t xml:space="preserve"> (EDI)</w:t>
+      </w:r>
+      <w:r>
+        <w:t>, ou em português, troca eletrônica de dados, a EDI tem como objetivo permitir a troca de documentos entre organizações via sistemas de teleinformática</w:t>
+      </w:r>
+      <w:r>
+        <w:t xml:space="preserve">, outro exemplo é </w:t>
+      </w:r>
+      <w:r>
+        <w:rPr>
+          <w:i/>
+          <w:iCs/>
+        </w:rPr>
+        <w:t xml:space="preserve">Eletronic </w:t>
+      </w:r>
+      <w:proofErr w:type="spellStart"/>
+      <w:r>
+        <w:rPr>
+          <w:i/>
+          <w:iCs/>
+        </w:rPr>
+        <w:t>Funds</w:t>
+      </w:r>
+      <w:proofErr w:type="spellEnd"/>
+      <w:r>
+        <w:rPr>
+          <w:i/>
+          <w:iCs/>
+        </w:rPr>
+        <w:t xml:space="preserve"> </w:t>
+      </w:r>
+      <w:proofErr w:type="spellStart"/>
+      <w:r>
+        <w:rPr>
+          <w:i/>
+          <w:iCs/>
+        </w:rPr>
+        <w:t>Transfer</w:t>
+      </w:r>
+      <w:proofErr w:type="spellEnd"/>
       <w:r>
         <w:t xml:space="preserve"> (EFT), </w:t>
       </w:r>
@@ -7233,7 +7594,7 @@
       <w:bookmarkStart w:id="82" w:name="_Toc23947088"/>
       <w:bookmarkStart w:id="83" w:name="_Toc23950275"/>
       <w:bookmarkStart w:id="84" w:name="_Toc23950342"/>
-      <w:bookmarkStart w:id="85" w:name="_Toc24028410"/>
+      <w:bookmarkStart w:id="85" w:name="_Toc24459919"/>
       <w:r>
         <w:rPr>
           <w:rStyle w:val="Ttulo2Char"/>
@@ -7338,9 +7699,6 @@
                               <w:t>1</w:t>
                             </w:r>
                             <w:r>
-                              <w:rPr>
-                                <w:noProof/>
-                              </w:rPr>
                               <w:fldChar w:fldCharType="end"/>
                             </w:r>
                             <w:r>
@@ -7387,14 +7745,24 @@
                       <w:r>
                         <w:t xml:space="preserve">Figura </w:t>
                       </w:r>
-                      <w:fldSimple w:instr=" SEQ Figura \* ARABIC ">
-                        <w:r>
-                          <w:rPr>
-                            <w:noProof/>
-                          </w:rPr>
-                          <w:t>1</w:t>
-                        </w:r>
-                      </w:fldSimple>
+                      <w:r>
+                        <w:fldChar w:fldCharType="begin"/>
+                      </w:r>
+                      <w:r>
+                        <w:instrText xml:space="preserve"> SEQ Figura \* ARABIC </w:instrText>
+                      </w:r>
+                      <w:r>
+                        <w:fldChar w:fldCharType="separate"/>
+                      </w:r>
+                      <w:r>
+                        <w:rPr>
+                          <w:noProof/>
+                        </w:rPr>
+                        <w:t>1</w:t>
+                      </w:r>
+                      <w:r>
+                        <w:fldChar w:fldCharType="end"/>
+                      </w:r>
                       <w:r>
                         <w:t xml:space="preserve">  - </w:t>
                       </w:r>
@@ -7504,8 +7872,16 @@
         <w:rPr>
           <w:sz w:val="20"/>
         </w:rPr>
-        <w:t>Site Workana</w:t>
-      </w:r>
+        <w:t xml:space="preserve">Site </w:t>
+      </w:r>
+      <w:proofErr w:type="spellStart"/>
+      <w:r>
+        <w:rPr>
+          <w:sz w:val="20"/>
+        </w:rPr>
+        <w:t>Workana</w:t>
+      </w:r>
+      <w:proofErr w:type="spellEnd"/>
       <w:r>
         <w:rPr>
           <w:sz w:val="20"/>
@@ -7612,7 +7988,7 @@
         <w:pStyle w:val="Legenda"/>
         <w:keepNext/>
       </w:pPr>
-      <w:bookmarkStart w:id="87" w:name="_Toc24363578"/>
+      <w:bookmarkStart w:id="88" w:name="_Toc24363578"/>
       <w:r>
         <w:lastRenderedPageBreak/>
         <w:t xml:space="preserve">Figura </w:t>
@@ -7633,9 +8009,6 @@
         <w:t>2</w:t>
       </w:r>
       <w:r>
-        <w:rPr>
-          <w:noProof/>
-        </w:rPr>
         <w:fldChar w:fldCharType="end"/>
       </w:r>
       <w:r>
@@ -7644,7 +8017,7 @@
       <w:r>
         <w:t>Gráfico com o faturamento do e-commerce no Brasil de 2011 até 2018.</w:t>
       </w:r>
-      <w:bookmarkEnd w:id="87"/>
+      <w:bookmarkEnd w:id="88"/>
     </w:p>
     <w:p>
       <w:pPr>
@@ -7711,6 +8084,7 @@
         </w:rPr>
         <w:t xml:space="preserve">Fonte: Site </w:t>
       </w:r>
+      <w:proofErr w:type="spellStart"/>
       <w:r>
         <w:rPr>
           <w:rFonts w:cs="Arial"/>
@@ -7718,6 +8092,7 @@
         </w:rPr>
         <w:t>Climba</w:t>
       </w:r>
+      <w:proofErr w:type="spellEnd"/>
       <w:r>
         <w:rPr>
           <w:sz w:val="20"/>
@@ -7800,7 +8175,7 @@
         <w:pStyle w:val="Legenda"/>
         <w:keepNext/>
       </w:pPr>
-      <w:bookmarkStart w:id="88" w:name="_Toc24363579"/>
+      <w:bookmarkStart w:id="89" w:name="_Toc24363579"/>
       <w:r>
         <w:t xml:space="preserve">Figura </w:t>
       </w:r>
@@ -7820,9 +8195,6 @@
         <w:t>3</w:t>
       </w:r>
       <w:r>
-        <w:rPr>
-          <w:noProof/>
-        </w:rPr>
         <w:fldChar w:fldCharType="end"/>
       </w:r>
       <w:r>
@@ -7831,7 +8203,7 @@
       <w:r>
         <w:t>Gráfico com a divisão mundial do e-commerce em 2016.</w:t>
       </w:r>
-      <w:bookmarkEnd w:id="88"/>
+      <w:bookmarkEnd w:id="89"/>
     </w:p>
     <w:p>
       <w:pPr>
@@ -7972,7 +8344,21 @@
         <w:rPr>
           <w:sz w:val="20"/>
         </w:rPr>
-        <w:t>Site Virtuaria.</w:t>
+        <w:t xml:space="preserve">Site </w:t>
+      </w:r>
+      <w:proofErr w:type="spellStart"/>
+      <w:r>
+        <w:rPr>
+          <w:sz w:val="20"/>
+        </w:rPr>
+        <w:t>Virtuaria</w:t>
+      </w:r>
+      <w:proofErr w:type="spellEnd"/>
+      <w:r>
+        <w:rPr>
+          <w:sz w:val="20"/>
+        </w:rPr>
+        <w:t>.</w:t>
       </w:r>
     </w:p>
     <w:p>
@@ -8003,7 +8389,7 @@
         <w:pStyle w:val="Legenda"/>
         <w:keepNext/>
       </w:pPr>
-      <w:bookmarkStart w:id="89" w:name="_Toc24363580"/>
+      <w:bookmarkStart w:id="90" w:name="_Toc24363580"/>
       <w:r>
         <w:t xml:space="preserve">Figura </w:t>
       </w:r>
@@ -8023,9 +8409,6 @@
         <w:t>4</w:t>
       </w:r>
       <w:r>
-        <w:rPr>
-          <w:noProof/>
-        </w:rPr>
         <w:fldChar w:fldCharType="end"/>
       </w:r>
       <w:r>
@@ -8034,7 +8417,7 @@
       <w:r>
         <w:t>Gráfico com a previsão de divisão mundial do e-commerce em 2020.</w:t>
       </w:r>
-      <w:bookmarkEnd w:id="89"/>
+      <w:bookmarkEnd w:id="90"/>
     </w:p>
     <w:p>
       <w:pPr>
@@ -8168,7 +8551,21 @@
         <w:rPr>
           <w:sz w:val="20"/>
         </w:rPr>
-        <w:t>Site Virtuaria.</w:t>
+        <w:t xml:space="preserve">Site </w:t>
+      </w:r>
+      <w:proofErr w:type="spellStart"/>
+      <w:r>
+        <w:rPr>
+          <w:sz w:val="20"/>
+        </w:rPr>
+        <w:t>Virtuaria</w:t>
+      </w:r>
+      <w:proofErr w:type="spellEnd"/>
+      <w:r>
+        <w:rPr>
+          <w:sz w:val="20"/>
+        </w:rPr>
+        <w:t>.</w:t>
       </w:r>
     </w:p>
     <w:p>
@@ -8198,13 +8595,13 @@
           <w:b/>
         </w:rPr>
       </w:pPr>
-      <w:bookmarkStart w:id="90" w:name="_Toc23946504"/>
-      <w:bookmarkStart w:id="91" w:name="_Toc23946991"/>
-      <w:bookmarkStart w:id="92" w:name="_Toc23947067"/>
-      <w:bookmarkStart w:id="93" w:name="_Toc23947089"/>
-      <w:bookmarkStart w:id="94" w:name="_Toc23950276"/>
-      <w:bookmarkStart w:id="95" w:name="_Toc23950343"/>
-      <w:bookmarkStart w:id="96" w:name="_Toc24028411"/>
+      <w:bookmarkStart w:id="91" w:name="_Toc23946504"/>
+      <w:bookmarkStart w:id="92" w:name="_Toc23946991"/>
+      <w:bookmarkStart w:id="93" w:name="_Toc23947067"/>
+      <w:bookmarkStart w:id="94" w:name="_Toc23947089"/>
+      <w:bookmarkStart w:id="95" w:name="_Toc23950276"/>
+      <w:bookmarkStart w:id="96" w:name="_Toc23950343"/>
+      <w:bookmarkStart w:id="97" w:name="_Toc24459920"/>
       <w:r>
         <w:rPr>
           <w:rStyle w:val="Ttulo2Char"/>
@@ -8212,13 +8609,13 @@
         </w:rPr>
         <w:t>Trabalhos Relacionados</w:t>
       </w:r>
-      <w:bookmarkEnd w:id="90"/>
       <w:bookmarkEnd w:id="91"/>
       <w:bookmarkEnd w:id="92"/>
       <w:bookmarkEnd w:id="93"/>
       <w:bookmarkEnd w:id="94"/>
       <w:bookmarkEnd w:id="95"/>
       <w:bookmarkEnd w:id="96"/>
+      <w:bookmarkEnd w:id="97"/>
     </w:p>
     <w:p/>
     <w:p>
@@ -8272,7 +8669,13 @@
         <w:t>ASCIMENTO, 2011</w:t>
       </w:r>
       <w:r>
-        <w:t>) S</w:t>
+        <w:t>)</w:t>
+      </w:r>
+      <w:r>
+        <w:t>.</w:t>
+      </w:r>
+      <w:r>
+        <w:t xml:space="preserve"> S</w:t>
       </w:r>
       <w:r>
         <w:t xml:space="preserve">e trata do estudo do </w:t>
@@ -8382,7 +8785,19 @@
         <w:rPr>
           <w:shd w:val="clear" w:color="auto" w:fill="FFFFFF"/>
         </w:rPr>
-        <w:t xml:space="preserve">) </w:t>
+        <w:t>)</w:t>
+      </w:r>
+      <w:r>
+        <w:rPr>
+          <w:shd w:val="clear" w:color="auto" w:fill="FFFFFF"/>
+        </w:rPr>
+        <w:t>.</w:t>
+      </w:r>
+      <w:r>
+        <w:rPr>
+          <w:shd w:val="clear" w:color="auto" w:fill="FFFFFF"/>
+        </w:rPr>
+        <w:t xml:space="preserve"> </w:t>
       </w:r>
       <w:r>
         <w:rPr>
@@ -8637,19 +9052,13 @@
           <w:iCs/>
           <w:shd w:val="clear" w:color="auto" w:fill="FFFFFF"/>
         </w:rPr>
-        <w:t xml:space="preserve"> </w:t>
+        <w:t>. Com</w:t>
       </w:r>
       <w:r>
         <w:rPr>
           <w:shd w:val="clear" w:color="auto" w:fill="FFFFFF"/>
         </w:rPr>
-        <w:t>C</w:t>
-      </w:r>
-      <w:r>
-        <w:rPr>
-          <w:shd w:val="clear" w:color="auto" w:fill="FFFFFF"/>
-        </w:rPr>
-        <w:t xml:space="preserve">om uma abordagem ligada diretamente a forma de mercado e logística do </w:t>
+        <w:t xml:space="preserve"> uma abordagem ligada diretamente a forma de mercado e logística do </w:t>
       </w:r>
       <w:r>
         <w:rPr>
@@ -8702,7 +9111,7 @@
       <w:pPr>
         <w:pStyle w:val="Legenda"/>
       </w:pPr>
-      <w:bookmarkStart w:id="97" w:name="_Toc24119101"/>
+      <w:bookmarkStart w:id="98" w:name="_Toc24119101"/>
       <w:r>
         <w:t xml:space="preserve">Tabela </w:t>
       </w:r>
@@ -8730,7 +9139,7 @@
         </w:rPr>
         <w:t>e-commerce.</w:t>
       </w:r>
-      <w:bookmarkEnd w:id="97"/>
+      <w:bookmarkEnd w:id="98"/>
     </w:p>
     <w:p>
       <w:pPr>
@@ -8804,7 +9213,23 @@
           <w:sz w:val="20"/>
           <w:shd w:val="clear" w:color="auto" w:fill="FFFFFF"/>
         </w:rPr>
-        <w:t>Fonte: Fleurv, 2000.</w:t>
+        <w:t xml:space="preserve">Fonte: </w:t>
+      </w:r>
+      <w:proofErr w:type="spellStart"/>
+      <w:r>
+        <w:rPr>
+          <w:sz w:val="20"/>
+          <w:shd w:val="clear" w:color="auto" w:fill="FFFFFF"/>
+        </w:rPr>
+        <w:t>Fleurv</w:t>
+      </w:r>
+      <w:proofErr w:type="spellEnd"/>
+      <w:r>
+        <w:rPr>
+          <w:sz w:val="20"/>
+          <w:shd w:val="clear" w:color="auto" w:fill="FFFFFF"/>
+        </w:rPr>
+        <w:t>, 2000.</w:t>
       </w:r>
     </w:p>
     <w:p>
@@ -8898,7 +9323,13 @@
         <w:t>–</w:t>
       </w:r>
       <w:r>
-        <w:t xml:space="preserve"> (NETO, 2019) A pesquisa desenvolvida nesse trabalho retrata exatamente a publicação de um </w:t>
+        <w:t xml:space="preserve"> (NETO, 2019)</w:t>
+      </w:r>
+      <w:r>
+        <w:t>.</w:t>
+      </w:r>
+      <w:r>
+        <w:t xml:space="preserve"> A pesquisa desenvolvida nesse trabalho retrata exatamente a publicação de um </w:t>
       </w:r>
       <w:r>
         <w:rPr>
@@ -8948,9 +9379,6 @@
         <w:t>5</w:t>
       </w:r>
       <w:r>
-        <w:rPr>
-          <w:noProof/>
-        </w:rPr>
         <w:fldChar w:fldCharType="end"/>
       </w:r>
       <w:r>
@@ -9072,23 +9500,23 @@
       <w:pPr>
         <w:pStyle w:val="Ttulo1"/>
       </w:pPr>
-      <w:bookmarkStart w:id="98" w:name="_Toc23946505"/>
-      <w:bookmarkStart w:id="99" w:name="_Toc23946992"/>
-      <w:bookmarkStart w:id="100" w:name="_Toc23947068"/>
-      <w:bookmarkStart w:id="101" w:name="_Toc23947090"/>
-      <w:bookmarkStart w:id="102" w:name="_Toc23950277"/>
-      <w:bookmarkStart w:id="103" w:name="_Toc23950344"/>
-      <w:bookmarkStart w:id="104" w:name="_Toc24028412"/>
+      <w:bookmarkStart w:id="99" w:name="_Toc23946505"/>
+      <w:bookmarkStart w:id="100" w:name="_Toc23946992"/>
+      <w:bookmarkStart w:id="101" w:name="_Toc23947068"/>
+      <w:bookmarkStart w:id="102" w:name="_Toc23947090"/>
+      <w:bookmarkStart w:id="103" w:name="_Toc23950277"/>
+      <w:bookmarkStart w:id="104" w:name="_Toc23950344"/>
+      <w:bookmarkStart w:id="105" w:name="_Toc24459921"/>
       <w:r>
         <w:t>METODOLOGIA</w:t>
       </w:r>
-      <w:bookmarkEnd w:id="98"/>
       <w:bookmarkEnd w:id="99"/>
       <w:bookmarkEnd w:id="100"/>
       <w:bookmarkEnd w:id="101"/>
       <w:bookmarkEnd w:id="102"/>
       <w:bookmarkEnd w:id="103"/>
       <w:bookmarkEnd w:id="104"/>
+      <w:bookmarkEnd w:id="105"/>
     </w:p>
     <w:p/>
     <w:p>
@@ -9176,19 +9604,18 @@
       <w:pPr>
         <w:pStyle w:val="Ttulo1"/>
       </w:pPr>
-      <w:bookmarkStart w:id="105" w:name="_Toc174117268"/>
-      <w:bookmarkStart w:id="106" w:name="_Toc254273963"/>
-      <w:bookmarkStart w:id="107" w:name="_Toc23946506"/>
-      <w:bookmarkStart w:id="108" w:name="_Toc23946993"/>
-      <w:bookmarkStart w:id="109" w:name="_Toc23947069"/>
-      <w:bookmarkStart w:id="110" w:name="_Toc23947091"/>
-      <w:bookmarkStart w:id="111" w:name="_Toc23950278"/>
-      <w:bookmarkStart w:id="112" w:name="_Toc23950345"/>
-      <w:bookmarkStart w:id="113" w:name="_Toc24028413"/>
+      <w:bookmarkStart w:id="106" w:name="_Toc174117268"/>
+      <w:bookmarkStart w:id="107" w:name="_Toc254273963"/>
+      <w:bookmarkStart w:id="108" w:name="_Toc23946506"/>
+      <w:bookmarkStart w:id="109" w:name="_Toc23946993"/>
+      <w:bookmarkStart w:id="110" w:name="_Toc23947069"/>
+      <w:bookmarkStart w:id="111" w:name="_Toc23947091"/>
+      <w:bookmarkStart w:id="112" w:name="_Toc23950278"/>
+      <w:bookmarkStart w:id="113" w:name="_Toc23950345"/>
+      <w:bookmarkStart w:id="114" w:name="_Toc24459922"/>
       <w:r>
         <w:t>APRESENTAÇÃO E ANÁLISE DOS RESULTADOS</w:t>
       </w:r>
-      <w:bookmarkEnd w:id="105"/>
       <w:bookmarkEnd w:id="106"/>
       <w:bookmarkEnd w:id="107"/>
       <w:bookmarkEnd w:id="108"/>
@@ -9197,58 +9624,156 @@
       <w:bookmarkEnd w:id="111"/>
       <w:bookmarkEnd w:id="112"/>
       <w:bookmarkEnd w:id="113"/>
+      <w:bookmarkEnd w:id="114"/>
     </w:p>
     <w:p/>
     <w:p>
       <w:pPr>
         <w:pStyle w:val="Corpo"/>
         <w:ind w:firstLine="709"/>
-        <w:jc w:val="both"/>
-      </w:pPr>
-      <w:r>
-        <w:t>Toda pesquisa</w:t>
-      </w:r>
-      <w:r>
-        <w:t xml:space="preserve"> deve apresentar uma análise sobre a investigação que foi realizada através da metodologia que foi aplicada. Nesta sessão é interessante inserir tabelas, gráficos, imagens que mostrem os resultados, análise de dados coletados, etc.</w:t>
-      </w:r>
+      </w:pPr>
+      <w:r>
+        <w:t>O desenvolvimento da pesquisa realizada nesse trabalho teve como base o cronograma abaixo</w:t>
+      </w:r>
+      <w:r>
+        <w:t>, para que não tivesse o desvio de tema e o controle do tempo dedicado para realizar uma pesquisa de qualidade e com base em dados seguros e com referências.</w:t>
+      </w:r>
+    </w:p>
+    <w:p>
+      <w:pPr>
+        <w:pStyle w:val="Corpo"/>
+        <w:ind w:firstLine="0"/>
+      </w:pPr>
+    </w:p>
+    <w:p>
+      <w:pPr>
+        <w:pStyle w:val="Legenda"/>
+        <w:keepNext/>
+      </w:pPr>
+      <w:r>
+        <w:t xml:space="preserve">Figura </w:t>
+      </w:r>
+      <w:r>
+        <w:fldChar w:fldCharType="begin"/>
+      </w:r>
+      <w:r>
+        <w:instrText xml:space="preserve"> SEQ Figura \* ARABIC </w:instrText>
+      </w:r>
+      <w:r>
+        <w:fldChar w:fldCharType="separate"/>
+      </w:r>
+      <w:r>
+        <w:rPr>
+          <w:noProof/>
+        </w:rPr>
+        <w:t>6</w:t>
+      </w:r>
+      <w:r>
+        <w:fldChar w:fldCharType="end"/>
+      </w:r>
+      <w:r>
+        <w:t xml:space="preserve"> -</w:t>
+      </w:r>
+      <w:r>
+        <w:t xml:space="preserve"> Cronograma das atividades</w:t>
+      </w:r>
+    </w:p>
+    <w:p>
+      <w:pPr>
+        <w:pStyle w:val="Corpo"/>
+        <w:ind w:firstLine="0"/>
+      </w:pPr>
+      <w:r>
+        <w:rPr>
+          <w:noProof/>
+          <w:lang w:eastAsia="pt-BR"/>
+        </w:rPr>
+        <w:drawing>
+          <wp:inline distT="0" distB="0" distL="0" distR="0" wp14:anchorId="43488330" wp14:editId="4E854295">
+            <wp:extent cx="5760085" cy="1992630"/>
+            <wp:effectExtent l="0" t="0" r="0" b="7620"/>
+            <wp:docPr id="10" name="Imagem 10"/>
+            <wp:cNvGraphicFramePr>
+              <a:graphicFrameLocks xmlns:a="http://schemas.openxmlformats.org/drawingml/2006/main" noChangeAspect="1"/>
+            </wp:cNvGraphicFramePr>
+            <a:graphic xmlns:a="http://schemas.openxmlformats.org/drawingml/2006/main">
+              <a:graphicData uri="http://schemas.openxmlformats.org/drawingml/2006/picture">
+                <pic:pic xmlns:pic="http://schemas.openxmlformats.org/drawingml/2006/picture">
+                  <pic:nvPicPr>
+                    <pic:cNvPr id="1" name=""/>
+                    <pic:cNvPicPr/>
+                  </pic:nvPicPr>
+                  <pic:blipFill>
+                    <a:blip r:embed="rId22"/>
+                    <a:stretch>
+                      <a:fillRect/>
+                    </a:stretch>
+                  </pic:blipFill>
+                  <pic:spPr>
+                    <a:xfrm>
+                      <a:off x="0" y="0"/>
+                      <a:ext cx="5760085" cy="1992630"/>
+                    </a:xfrm>
+                    <a:prstGeom prst="rect">
+                      <a:avLst/>
+                    </a:prstGeom>
+                  </pic:spPr>
+                </pic:pic>
+              </a:graphicData>
+            </a:graphic>
+          </wp:inline>
+        </w:drawing>
+      </w:r>
+    </w:p>
+    <w:p>
+      <w:pPr>
+        <w:jc w:val="center"/>
+        <w:rPr>
+          <w:sz w:val="20"/>
+          <w:shd w:val="clear" w:color="auto" w:fill="FFFFFF"/>
+        </w:rPr>
+      </w:pPr>
+      <w:r>
+        <w:rPr>
+          <w:sz w:val="20"/>
+          <w:shd w:val="clear" w:color="auto" w:fill="FFFFFF"/>
+        </w:rPr>
+        <w:t>Fonte: Própria, 2019.</w:t>
+      </w:r>
+    </w:p>
+    <w:p>
+      <w:pPr>
+        <w:pStyle w:val="Corpo"/>
+        <w:ind w:firstLine="0"/>
+      </w:pPr>
     </w:p>
     <w:p>
       <w:pPr>
         <w:pStyle w:val="Corpo"/>
         <w:ind w:firstLine="709"/>
-        <w:jc w:val="both"/>
-      </w:pPr>
-      <w:r>
-        <w:t xml:space="preserve">É interessante que nessa sessão o autor compare os seus resultados com os resultados de outros trabalhos existentes. Essa comparação aumenta a qualidade do trabalho e demonstra a relevância do mesmo. </w:t>
-      </w:r>
-    </w:p>
-    <w:p>
-      <w:pPr>
-        <w:pStyle w:val="Corpo"/>
-        <w:ind w:firstLine="709"/>
       </w:pPr>
     </w:p>
     <w:p>
       <w:pPr>
         <w:pStyle w:val="Ttulo1"/>
       </w:pPr>
-      <w:bookmarkStart w:id="114" w:name="_Toc174117269"/>
-      <w:bookmarkStart w:id="115" w:name="_Toc254273964"/>
-      <w:bookmarkStart w:id="116" w:name="_Toc23946507"/>
-      <w:bookmarkStart w:id="117" w:name="_Toc23946994"/>
-      <w:bookmarkStart w:id="118" w:name="_Toc23947070"/>
-      <w:bookmarkStart w:id="119" w:name="_Toc23947092"/>
-      <w:bookmarkStart w:id="120" w:name="_Toc23950279"/>
-      <w:bookmarkStart w:id="121" w:name="_Toc23950346"/>
-      <w:bookmarkStart w:id="122" w:name="_Toc24028414"/>
-      <w:r>
+      <w:bookmarkStart w:id="115" w:name="_Toc174117269"/>
+      <w:bookmarkStart w:id="116" w:name="_Toc254273964"/>
+      <w:bookmarkStart w:id="117" w:name="_Toc23946507"/>
+      <w:bookmarkStart w:id="118" w:name="_Toc23946994"/>
+      <w:bookmarkStart w:id="119" w:name="_Toc23947070"/>
+      <w:bookmarkStart w:id="120" w:name="_Toc23947092"/>
+      <w:bookmarkStart w:id="121" w:name="_Toc23950279"/>
+      <w:bookmarkStart w:id="122" w:name="_Toc23950346"/>
+      <w:bookmarkStart w:id="123" w:name="_Toc24459923"/>
+      <w:r>
+        <w:lastRenderedPageBreak/>
         <w:t xml:space="preserve">CONCLUSÕES </w:t>
       </w:r>
-      <w:bookmarkEnd w:id="114"/>
+      <w:bookmarkEnd w:id="115"/>
       <w:r>
         <w:t>E TRABALHOS FUTUROS</w:t>
       </w:r>
-      <w:bookmarkEnd w:id="115"/>
       <w:bookmarkEnd w:id="116"/>
       <w:bookmarkEnd w:id="117"/>
       <w:bookmarkEnd w:id="118"/>
@@ -9256,6 +9781,7 @@
       <w:bookmarkEnd w:id="120"/>
       <w:bookmarkEnd w:id="121"/>
       <w:bookmarkEnd w:id="122"/>
+      <w:bookmarkEnd w:id="123"/>
     </w:p>
     <w:p/>
     <w:p>
@@ -9308,7 +9834,6 @@
         <w:jc w:val="both"/>
       </w:pPr>
       <w:r>
-        <w:lastRenderedPageBreak/>
         <w:t>Os trabalhos futuros devem conter oportunidades de expansão do trabalho apresentado, bem como, novos projetos que puderam ser vislumbrados a partir</w:t>
       </w:r>
       <w:r>
@@ -9336,24 +9861,24 @@
         </w:numPr>
         <w:jc w:val="center"/>
       </w:pPr>
-      <w:bookmarkStart w:id="123" w:name="_Toc23946508"/>
-      <w:bookmarkStart w:id="124" w:name="_Toc23946995"/>
-      <w:bookmarkStart w:id="125" w:name="_Toc23947071"/>
-      <w:bookmarkStart w:id="126" w:name="_Toc23947093"/>
-      <w:bookmarkStart w:id="127" w:name="_Toc23950280"/>
-      <w:bookmarkStart w:id="128" w:name="_Toc23950347"/>
-      <w:bookmarkStart w:id="129" w:name="_Toc24028415"/>
+      <w:bookmarkStart w:id="124" w:name="_Toc23946508"/>
+      <w:bookmarkStart w:id="125" w:name="_Toc23946995"/>
+      <w:bookmarkStart w:id="126" w:name="_Toc23947071"/>
+      <w:bookmarkStart w:id="127" w:name="_Toc23947093"/>
+      <w:bookmarkStart w:id="128" w:name="_Toc23950280"/>
+      <w:bookmarkStart w:id="129" w:name="_Toc23950347"/>
+      <w:bookmarkStart w:id="130" w:name="_Toc24459924"/>
       <w:r>
         <w:lastRenderedPageBreak/>
         <w:t>REFERÊNCIAS</w:t>
       </w:r>
-      <w:bookmarkEnd w:id="123"/>
       <w:bookmarkEnd w:id="124"/>
       <w:bookmarkEnd w:id="125"/>
       <w:bookmarkEnd w:id="126"/>
       <w:bookmarkEnd w:id="127"/>
       <w:bookmarkEnd w:id="128"/>
       <w:bookmarkEnd w:id="129"/>
+      <w:bookmarkEnd w:id="130"/>
     </w:p>
     <w:p/>
     <w:p>
@@ -9367,7 +9892,21 @@
         <w:rPr>
           <w:shd w:val="clear" w:color="auto" w:fill="FFFFFF"/>
         </w:rPr>
-        <w:t xml:space="preserve">NETO, Bertolino Guilherme Althoff de. </w:t>
+        <w:t xml:space="preserve">NETO, </w:t>
+      </w:r>
+      <w:proofErr w:type="spellStart"/>
+      <w:r>
+        <w:rPr>
+          <w:shd w:val="clear" w:color="auto" w:fill="FFFFFF"/>
+        </w:rPr>
+        <w:t>Bertolino</w:t>
+      </w:r>
+      <w:proofErr w:type="spellEnd"/>
+      <w:r>
+        <w:rPr>
+          <w:shd w:val="clear" w:color="auto" w:fill="FFFFFF"/>
+        </w:rPr>
+        <w:t xml:space="preserve"> Guilherme Althoff de. </w:t>
       </w:r>
       <w:r>
         <w:rPr>
@@ -9377,9 +9916,15 @@
         <w:t>EXPANSÃO DE NEGÓCIO COM PROJETO E-COMMERCE</w:t>
       </w:r>
       <w:r>
-        <w:t xml:space="preserve">. 2019. Disponivel em:&lt; </w:t>
-      </w:r>
-      <w:hyperlink r:id="rId22" w:history="1">
+        <w:t xml:space="preserve">. 2019. </w:t>
+      </w:r>
+      <w:r>
+        <w:t>Disponível</w:t>
+      </w:r>
+      <w:r>
+        <w:t xml:space="preserve"> em:&lt; </w:t>
+      </w:r>
+      <w:hyperlink r:id="rId23" w:history="1">
         <w:r>
           <w:rPr>
             <w:rStyle w:val="Hyperlink"/>
@@ -9411,7 +9956,15 @@
         <w:t>, Daniel</w:t>
       </w:r>
       <w:r>
-        <w:t xml:space="preserve"> Alejandro Rendón de</w:t>
+        <w:t xml:space="preserve"> Alejandro </w:t>
+      </w:r>
+      <w:proofErr w:type="spellStart"/>
+      <w:r>
+        <w:t>Rendón</w:t>
+      </w:r>
+      <w:proofErr w:type="spellEnd"/>
+      <w:r>
+        <w:t xml:space="preserve"> de</w:t>
       </w:r>
       <w:r>
         <w:t xml:space="preserve">. </w:t>
@@ -9432,7 +9985,7 @@
       <w:r>
         <w:t>&lt;</w:t>
       </w:r>
-      <w:hyperlink r:id="rId23" w:history="1">
+      <w:hyperlink r:id="rId24" w:history="1">
         <w:r>
           <w:rPr>
             <w:rStyle w:val="Hyperlink"/>
@@ -9490,7 +10043,7 @@
       <w:r>
         <w:t>. Disponível em:&lt;</w:t>
       </w:r>
-      <w:hyperlink r:id="rId24" w:history="1">
+      <w:hyperlink r:id="rId25" w:history="1">
         <w:r>
           <w:rPr>
             <w:rStyle w:val="Hyperlink"/>
@@ -9529,66 +10082,98 @@
           <w:b/>
           <w:bCs/>
         </w:rPr>
-        <w:t>A estrela mundial do ecommerce é o Brasil</w:t>
-      </w:r>
+        <w:t xml:space="preserve">A estrela mundial do </w:t>
+      </w:r>
+      <w:proofErr w:type="spellStart"/>
       <w:r>
         <w:rPr>
           <w:b/>
           <w:bCs/>
         </w:rPr>
-        <w:t>.</w:t>
-      </w:r>
-      <w:r>
-        <w:t xml:space="preserve"> T-INDEX</w:t>
-      </w:r>
-      <w:r>
-        <w:t xml:space="preserve">, </w:t>
-      </w:r>
-      <w:r>
-        <w:t>2017</w:t>
-      </w:r>
-      <w:r>
-        <w:t>. Disponível em:&lt;</w:t>
-      </w:r>
-      <w:r>
-        <w:t xml:space="preserve"> </w:t>
-      </w:r>
-      <w:hyperlink r:id="rId25" w:history="1">
-        <w:r>
-          <w:rPr>
-            <w:rStyle w:val="Hyperlink"/>
-          </w:rPr>
-          <w:t>https://virtuaria.com.br/2017/02/a-estrela-mundial-do-ecommerce-e-o-brasil/</w:t>
-        </w:r>
-      </w:hyperlink>
-      <w:r>
-        <w:t xml:space="preserve"> Acesso em: </w:t>
-      </w:r>
-      <w:r>
-        <w:t>24</w:t>
-      </w:r>
-      <w:r>
-        <w:t>/10/2019.</w:t>
-      </w:r>
-    </w:p>
-    <w:p>
-      <w:pPr>
-        <w:jc w:val="both"/>
-      </w:pPr>
-      <w:r>
-        <w:t xml:space="preserve">CASTRO, Vinícius. </w:t>
-      </w:r>
+        <w:t>ecommerce</w:t>
+      </w:r>
+      <w:proofErr w:type="spellEnd"/>
       <w:r>
         <w:rPr>
           <w:b/>
           <w:bCs/>
         </w:rPr>
-        <w:t>A estrela mundial do ecommerce é o Brasil.</w:t>
+        <w:t xml:space="preserve"> é o Brasil</w:t>
+      </w:r>
+      <w:r>
+        <w:rPr>
+          <w:b/>
+          <w:bCs/>
+        </w:rPr>
+        <w:t>.</w:t>
+      </w:r>
+      <w:r>
+        <w:t xml:space="preserve"> T-INDEX</w:t>
+      </w:r>
+      <w:r>
+        <w:t xml:space="preserve">, </w:t>
+      </w:r>
+      <w:r>
+        <w:t>2017</w:t>
+      </w:r>
+      <w:r>
+        <w:t>. Disponível em:&lt;</w:t>
+      </w:r>
+      <w:r>
+        <w:t xml:space="preserve"> </w:t>
+      </w:r>
+      <w:hyperlink r:id="rId26" w:history="1">
+        <w:r>
+          <w:rPr>
+            <w:rStyle w:val="Hyperlink"/>
+          </w:rPr>
+          <w:t>https://virtuaria.com.br/2017/02/a-estrela-mundial-do-ecommerce-e-o-brasil/</w:t>
+        </w:r>
+      </w:hyperlink>
+      <w:r>
+        <w:t xml:space="preserve"> Acesso em: </w:t>
+      </w:r>
+      <w:r>
+        <w:t>24</w:t>
+      </w:r>
+      <w:r>
+        <w:t>/10/2019.</w:t>
+      </w:r>
+    </w:p>
+    <w:p>
+      <w:pPr>
+        <w:jc w:val="both"/>
+      </w:pPr>
+      <w:r>
+        <w:t xml:space="preserve">CASTRO, Vinícius. </w:t>
+      </w:r>
+      <w:r>
+        <w:rPr>
+          <w:b/>
+          <w:bCs/>
+        </w:rPr>
+        <w:t xml:space="preserve">A estrela mundial do </w:t>
+      </w:r>
+      <w:proofErr w:type="spellStart"/>
+      <w:r>
+        <w:rPr>
+          <w:b/>
+          <w:bCs/>
+        </w:rPr>
+        <w:t>ecommerce</w:t>
+      </w:r>
+      <w:proofErr w:type="spellEnd"/>
+      <w:r>
+        <w:rPr>
+          <w:b/>
+          <w:bCs/>
+        </w:rPr>
+        <w:t xml:space="preserve"> é o Brasil.</w:t>
       </w:r>
       <w:r>
         <w:t xml:space="preserve"> T-INDEX, 2017. Disponível em:&lt; </w:t>
       </w:r>
-      <w:hyperlink r:id="rId26" w:history="1">
+      <w:hyperlink r:id="rId27" w:history="1">
         <w:r>
           <w:rPr>
             <w:rStyle w:val="Hyperlink"/>
@@ -9637,7 +10222,7 @@
       <w:r>
         <w:t>Disponível em: &lt;</w:t>
       </w:r>
-      <w:hyperlink r:id="rId27" w:history="1">
+      <w:hyperlink r:id="rId28" w:history="1">
         <w:r>
           <w:rPr>
             <w:rStyle w:val="Hyperlink"/>
@@ -9670,7 +10255,15 @@
         <w:t xml:space="preserve"> RIVERO, Lilian</w:t>
       </w:r>
       <w:r>
-        <w:t xml:space="preserve"> Jeannette Meyer</w:t>
+        <w:t xml:space="preserve"> </w:t>
+      </w:r>
+      <w:proofErr w:type="spellStart"/>
+      <w:r>
+        <w:t>Jeannette</w:t>
+      </w:r>
+      <w:proofErr w:type="spellEnd"/>
+      <w:r>
+        <w:t xml:space="preserve"> Meyer</w:t>
       </w:r>
       <w:r>
         <w:t>.</w:t>
@@ -9703,7 +10296,7 @@
       <w:r>
         <w:t>Disponível em: &lt;</w:t>
       </w:r>
-      <w:hyperlink r:id="rId28" w:history="1">
+      <w:hyperlink r:id="rId29" w:history="1">
         <w:r>
           <w:rPr>
             <w:rStyle w:val="Hyperlink"/>
@@ -9751,7 +10344,7 @@
       <w:r>
         <w:t xml:space="preserve"> UNISUL. Disponível em:&lt;</w:t>
       </w:r>
-      <w:hyperlink r:id="rId29" w:history="1">
+      <w:hyperlink r:id="rId30" w:history="1">
         <w:r>
           <w:rPr>
             <w:rStyle w:val="Hyperlink"/>
@@ -9796,7 +10389,7 @@
       <w:r>
         <w:t xml:space="preserve"> UNISUL. Disponível em:&lt;</w:t>
       </w:r>
-      <w:hyperlink r:id="rId30" w:history="1">
+      <w:hyperlink r:id="rId31" w:history="1">
         <w:r>
           <w:rPr>
             <w:rStyle w:val="Hyperlink"/>
@@ -9823,7 +10416,15 @@
         <w:jc w:val="both"/>
       </w:pPr>
       <w:r>
-        <w:t xml:space="preserve">MENDES, Laura Zimmermann Ramayana. </w:t>
+        <w:t xml:space="preserve">MENDES, Laura Zimmermann </w:t>
+      </w:r>
+      <w:proofErr w:type="spellStart"/>
+      <w:r>
+        <w:t>Ramayana</w:t>
+      </w:r>
+      <w:proofErr w:type="spellEnd"/>
+      <w:r>
+        <w:t xml:space="preserve">. </w:t>
       </w:r>
       <w:r>
         <w:rPr>
@@ -9845,7 +10446,7 @@
       <w:r>
         <w:t xml:space="preserve"> &lt; </w:t>
       </w:r>
-      <w:hyperlink r:id="rId31" w:history="1">
+      <w:hyperlink r:id="rId32" w:history="1">
         <w:r>
           <w:rPr>
             <w:rStyle w:val="Hyperlink"/>
@@ -9882,10 +10483,15 @@
         </w:rPr>
         <w:t xml:space="preserve">O FUTURO DO COMÉRCIO ELETRÔNICO </w:t>
       </w:r>
-      <w:r>
-        <w:t>Rondonia: Faculdades associadas de Ariquemes. Disponível em: &lt;</w:t>
-      </w:r>
-      <w:hyperlink r:id="rId32" w:history="1">
+      <w:proofErr w:type="spellStart"/>
+      <w:r>
+        <w:t>Rondonia</w:t>
+      </w:r>
+      <w:proofErr w:type="spellEnd"/>
+      <w:r>
+        <w:t>: Faculdades associadas de Ariquemes. Disponível em: &lt;</w:t>
+      </w:r>
+      <w:hyperlink r:id="rId33" w:history="1">
         <w:r>
           <w:rPr>
             <w:rStyle w:val="Hyperlink"/>
@@ -9918,10 +10524,15 @@
         </w:rPr>
         <w:t xml:space="preserve">O FUTURO DO COMÉRCIO ELETRÔNICO </w:t>
       </w:r>
-      <w:r>
-        <w:t>Rondonia: Faculdades associadas de Ariquemes. Disponível em: &lt;</w:t>
-      </w:r>
-      <w:hyperlink r:id="rId33" w:history="1">
+      <w:proofErr w:type="spellStart"/>
+      <w:r>
+        <w:t>Rondonia</w:t>
+      </w:r>
+      <w:proofErr w:type="spellEnd"/>
+      <w:r>
+        <w:t>: Faculdades associadas de Ariquemes. Disponível em: &lt;</w:t>
+      </w:r>
+      <w:hyperlink r:id="rId34" w:history="1">
         <w:r>
           <w:rPr>
             <w:rStyle w:val="Hyperlink"/>
@@ -9954,10 +10565,15 @@
         </w:rPr>
         <w:t xml:space="preserve">O FUTURO DO COMÉRCIO ELETRÔNICO </w:t>
       </w:r>
-      <w:r>
-        <w:t>Rondonia: Faculdades associadas de Ariquemes. Disponível em: &lt;</w:t>
-      </w:r>
-      <w:hyperlink r:id="rId34" w:history="1">
+      <w:proofErr w:type="spellStart"/>
+      <w:r>
+        <w:t>Rondonia</w:t>
+      </w:r>
+      <w:proofErr w:type="spellEnd"/>
+      <w:r>
+        <w:t>: Faculdades associadas de Ariquemes. Disponível em: &lt;</w:t>
+      </w:r>
+      <w:hyperlink r:id="rId35" w:history="1">
         <w:r>
           <w:rPr>
             <w:rStyle w:val="Hyperlink"/>
@@ -9981,7 +10597,15 @@
         <w:jc w:val="both"/>
       </w:pPr>
       <w:r>
-        <w:t xml:space="preserve">MENDES, Laura Zimmermann Ramayana. </w:t>
+        <w:t xml:space="preserve">MENDES, Laura Zimmermann </w:t>
+      </w:r>
+      <w:proofErr w:type="spellStart"/>
+      <w:r>
+        <w:t>Ramayana</w:t>
+      </w:r>
+      <w:proofErr w:type="spellEnd"/>
+      <w:r>
+        <w:t xml:space="preserve">. </w:t>
       </w:r>
       <w:r>
         <w:rPr>
@@ -9993,7 +10617,7 @@
       <w:r>
         <w:t xml:space="preserve"> Monografia apresentada ao Departamento de Ciências Econômicas. Universidade Federal do Rio Grande do Sul. Porto Alegre – RS. 2013. Disponível em: &lt; </w:t>
       </w:r>
-      <w:hyperlink r:id="rId35" w:history="1">
+      <w:hyperlink r:id="rId36" w:history="1">
         <w:r>
           <w:rPr>
             <w:rStyle w:val="Hyperlink"/>
@@ -10032,7 +10656,7 @@
       <w:r>
         <w:t xml:space="preserve"> 2016. Disponível em:&lt; </w:t>
       </w:r>
-      <w:hyperlink r:id="rId36" w:history="1">
+      <w:hyperlink r:id="rId37" w:history="1">
         <w:r>
           <w:rPr>
             <w:rStyle w:val="Hyperlink"/>
@@ -10041,7 +10665,56 @@
         </w:r>
       </w:hyperlink>
       <w:r>
-        <w:t xml:space="preserve"> &gt;. Acesso em: 03/11/2019.</w:t>
+        <w:t xml:space="preserve"> &gt;. Acesso em: 03/11/</w:t>
+      </w:r>
+      <w:r>
+        <w:t>19.</w:t>
+      </w:r>
+    </w:p>
+    <w:p>
+      <w:pPr>
+        <w:jc w:val="both"/>
+      </w:pPr>
+      <w:r>
+        <w:t xml:space="preserve">SBVC. Sociedade Brasileira de Varejo e Consumo: </w:t>
+      </w:r>
+      <w:r>
+        <w:rPr>
+          <w:b/>
+        </w:rPr>
+        <w:t>O Papel do Varejo na Economia</w:t>
+      </w:r>
+      <w:r>
+        <w:rPr>
+          <w:b/>
+        </w:rPr>
+        <w:t xml:space="preserve"> </w:t>
+      </w:r>
+      <w:r>
+        <w:rPr>
+          <w:b/>
+        </w:rPr>
+        <w:t>Brasileira</w:t>
+      </w:r>
+      <w:r>
+        <w:t>, 2019</w:t>
+      </w:r>
+      <w:r>
+        <w:t xml:space="preserve">. Disponível em: </w:t>
+      </w:r>
+      <w:hyperlink r:id="rId38" w:history="1">
+        <w:r>
+          <w:rPr>
+            <w:rStyle w:val="Hyperlink"/>
+          </w:rPr>
+          <w:t>http://sbvc.com.br/o-papel-do-varejo-na-economia-brasileira-2019/</w:t>
+        </w:r>
+      </w:hyperlink>
+      <w:r>
+        <w:t>. Acesso em: 10/11/19</w:t>
+      </w:r>
+      <w:r>
+        <w:t>.</w:t>
       </w:r>
     </w:p>
     <w:p>
@@ -10126,39 +10799,16 @@
     </w:p>
     <w:p>
       <w:pPr>
-        <w:pStyle w:val="Corpo"/>
-        <w:ind w:firstLine="0"/>
-      </w:pPr>
-    </w:p>
-    <w:p>
-      <w:pPr>
-        <w:pStyle w:val="Corpo"/>
-        <w:ind w:firstLine="0"/>
-      </w:pPr>
-    </w:p>
-    <w:p>
-      <w:pPr>
-        <w:pStyle w:val="Palavras-chave"/>
-        <w:spacing w:after="0"/>
-        <w:rPr>
-          <w:rFonts w:cs="Arial"/>
-          <w:b/>
-        </w:rPr>
-      </w:pPr>
-      <w:bookmarkStart w:id="130" w:name="_GoBack"/>
-      <w:bookmarkEnd w:id="130"/>
-    </w:p>
-    <w:p>
-      <w:pPr>
-        <w:ind w:firstLine="709"/>
-        <w:rPr>
-          <w:rFonts w:cs="Times New Roman"/>
-          <w:szCs w:val="24"/>
-        </w:rPr>
-      </w:pPr>
+        <w:rPr>
+          <w:rFonts w:cs="Times New Roman"/>
+          <w:szCs w:val="24"/>
+        </w:rPr>
+      </w:pPr>
+      <w:bookmarkStart w:id="131" w:name="_GoBack"/>
+      <w:bookmarkEnd w:id="131"/>
     </w:p>
     <w:sectPr>
-      <w:headerReference w:type="default" r:id="rId37"/>
+      <w:headerReference w:type="default" r:id="rId39"/>
       <w:pgSz w:w="11906" w:h="16838" w:code="9"/>
       <w:pgMar w:top="1701" w:right="1134" w:bottom="1134" w:left="1701" w:header="709" w:footer="709" w:gutter="0"/>
       <w:cols w:space="708"/>
@@ -10245,7 +10895,6 @@
         <w:docPartUnique/>
       </w:docPartObj>
     </w:sdtPr>
-    <w:sdtEndPr/>
     <w:sdtContent>
       <w:p>
         <w:pPr>
@@ -10310,7 +10959,6 @@
         <w:docPartUnique/>
       </w:docPartObj>
     </w:sdtPr>
-    <w:sdtEndPr/>
     <w:sdtContent>
       <w:p>
         <w:pPr>
@@ -10330,7 +10978,7 @@
           <w:rPr>
             <w:noProof/>
           </w:rPr>
-          <w:t>4</w:t>
+          <w:t>3</w:t>
         </w:r>
         <w:r>
           <w:rPr>
@@ -10396,7 +11044,7 @@
             <w:rFonts w:cs="Times New Roman"/>
             <w:noProof/>
           </w:rPr>
-          <w:t>21</w:t>
+          <w:t>23</w:t>
         </w:r>
         <w:r>
           <w:rPr>
@@ -14216,7 +14864,7 @@
 </file>
 
 <file path=customXml/itemProps1.xml><?xml version="1.0" encoding="utf-8"?>
-<ds:datastoreItem xmlns:ds="http://schemas.openxmlformats.org/officeDocument/2006/customXml" ds:itemID="{C56515A1-DFF0-4F50-B9B1-2B065F082B83}">
+<ds:datastoreItem xmlns:ds="http://schemas.openxmlformats.org/officeDocument/2006/customXml" ds:itemID="{4F148071-DCA5-4DC9-9022-DD0AFDDD776A}">
   <ds:schemaRefs>
     <ds:schemaRef ds:uri="http://schemas.openxmlformats.org/officeDocument/2006/bibliography"/>
   </ds:schemaRefs>

</xml_diff>

<commit_message>
edição de titulo e de introdução
</commit_message>
<xml_diff>
--- a/PTCC.docx
+++ b/PTCC.docx
@@ -1,6 +1,6 @@
 
 <file path=word/document.xml><?xml version="1.0" encoding="utf-8"?>
-<w:document xmlns:wpc="http://schemas.microsoft.com/office/word/2010/wordprocessingCanvas" xmlns:cx="http://schemas.microsoft.com/office/drawing/2014/chartex" xmlns:cx1="http://schemas.microsoft.com/office/drawing/2015/9/8/chartex" xmlns:mc="http://schemas.openxmlformats.org/markup-compatibility/2006" xmlns:o="urn:schemas-microsoft-com:office:office" xmlns:r="http://schemas.openxmlformats.org/officeDocument/2006/relationships" xmlns:m="http://schemas.openxmlformats.org/officeDocument/2006/math" xmlns:v="urn:schemas-microsoft-com:vml" xmlns:wp14="http://schemas.microsoft.com/office/word/2010/wordprocessingDrawing" xmlns:wp="http://schemas.openxmlformats.org/drawingml/2006/wordprocessingDrawing" xmlns:w10="urn:schemas-microsoft-com:office:word" xmlns:w="http://schemas.openxmlformats.org/wordprocessingml/2006/main" xmlns:w14="http://schemas.microsoft.com/office/word/2010/wordml" xmlns:w15="http://schemas.microsoft.com/office/word/2012/wordml" xmlns:w16se="http://schemas.microsoft.com/office/word/2015/wordml/symex" xmlns:wpg="http://schemas.microsoft.com/office/word/2010/wordprocessingGroup" xmlns:wpi="http://schemas.microsoft.com/office/word/2010/wordprocessingInk" xmlns:wne="http://schemas.microsoft.com/office/word/2006/wordml" xmlns:wps="http://schemas.microsoft.com/office/word/2010/wordprocessingShape" mc:Ignorable="w14 w15 w16se wp14">
+<w:document xmlns:wpc="http://schemas.microsoft.com/office/word/2010/wordprocessingCanvas" xmlns:cx="http://schemas.microsoft.com/office/drawing/2014/chartex" xmlns:cx1="http://schemas.microsoft.com/office/drawing/2015/9/8/chartex" xmlns:cx2="http://schemas.microsoft.com/office/drawing/2015/10/21/chartex" xmlns:cx3="http://schemas.microsoft.com/office/drawing/2016/5/9/chartex" xmlns:cx4="http://schemas.microsoft.com/office/drawing/2016/5/10/chartex" xmlns:cx5="http://schemas.microsoft.com/office/drawing/2016/5/11/chartex" xmlns:cx6="http://schemas.microsoft.com/office/drawing/2016/5/12/chartex" xmlns:cx7="http://schemas.microsoft.com/office/drawing/2016/5/13/chartex" xmlns:cx8="http://schemas.microsoft.com/office/drawing/2016/5/14/chartex" xmlns:mc="http://schemas.openxmlformats.org/markup-compatibility/2006" xmlns:aink="http://schemas.microsoft.com/office/drawing/2016/ink" xmlns:am3d="http://schemas.microsoft.com/office/drawing/2017/model3d" xmlns:o="urn:schemas-microsoft-com:office:office" xmlns:r="http://schemas.openxmlformats.org/officeDocument/2006/relationships" xmlns:m="http://schemas.openxmlformats.org/officeDocument/2006/math" xmlns:v="urn:schemas-microsoft-com:vml" xmlns:wp14="http://schemas.microsoft.com/office/word/2010/wordprocessingDrawing" xmlns:wp="http://schemas.openxmlformats.org/drawingml/2006/wordprocessingDrawing" xmlns:w10="urn:schemas-microsoft-com:office:word" xmlns:w="http://schemas.openxmlformats.org/wordprocessingml/2006/main" xmlns:w14="http://schemas.microsoft.com/office/word/2010/wordml" xmlns:w15="http://schemas.microsoft.com/office/word/2012/wordml" xmlns:w16cid="http://schemas.microsoft.com/office/word/2016/wordml/cid" xmlns:w16se="http://schemas.microsoft.com/office/word/2015/wordml/symex" xmlns:wpg="http://schemas.microsoft.com/office/word/2010/wordprocessingGroup" xmlns:wpi="http://schemas.microsoft.com/office/word/2010/wordprocessingInk" xmlns:wne="http://schemas.microsoft.com/office/word/2006/wordml" xmlns:wps="http://schemas.microsoft.com/office/word/2010/wordprocessingShape" mc:Ignorable="w14 w15 w16se w16cid wp14">
   <w:body>
     <w:p>
       <w:pPr>
@@ -230,13 +230,14 @@
           <w:szCs w:val="24"/>
         </w:rPr>
       </w:pPr>
+      <w:bookmarkStart w:id="0" w:name="_Hlk35971310"/>
       <w:r>
         <w:rPr>
           <w:rFonts w:cs="Times New Roman"/>
           <w:b/>
           <w:szCs w:val="24"/>
         </w:rPr>
-        <w:t>O IMPACTO DO E-COMMERCE N</w:t>
+        <w:t xml:space="preserve">O IMPACTO DO E-COMMERCE </w:t>
       </w:r>
       <w:r>
         <w:rPr>
@@ -244,25 +245,10 @@
           <w:b/>
           <w:szCs w:val="24"/>
         </w:rPr>
-        <w:t xml:space="preserve">O </w:t>
-      </w:r>
-      <w:r>
-        <w:rPr>
-          <w:rFonts w:cs="Times New Roman"/>
-          <w:b/>
-          <w:szCs w:val="24"/>
-        </w:rPr>
-        <w:t>MERCADO</w:t>
-      </w:r>
-      <w:r>
-        <w:rPr>
-          <w:rFonts w:cs="Times New Roman"/>
-          <w:b/>
-          <w:szCs w:val="24"/>
-        </w:rPr>
-        <w:t xml:space="preserve"> ATUAL</w:t>
-      </w:r>
-    </w:p>
+        <w:t>EM RELAÇÃO AO VAREJO NOS TEMPOS ATUIAS</w:t>
+      </w:r>
+    </w:p>
+    <w:bookmarkEnd w:id="0"/>
     <w:p>
       <w:pPr>
         <w:jc w:val="center"/>
@@ -300,16 +286,6 @@
     </w:p>
     <w:p>
       <w:pPr>
-        <w:jc w:val="center"/>
-        <w:rPr>
-          <w:rFonts w:cs="Times New Roman"/>
-          <w:szCs w:val="24"/>
-        </w:rPr>
-      </w:pPr>
-    </w:p>
-    <w:p>
-      <w:pPr>
-        <w:jc w:val="center"/>
         <w:rPr>
           <w:rFonts w:cs="Times New Roman"/>
           <w:szCs w:val="24"/>
@@ -491,15 +467,7 @@
           <w:b/>
           <w:szCs w:val="24"/>
         </w:rPr>
-        <w:t>O IMPACTO DO E-COMMERCE N</w:t>
-      </w:r>
-      <w:r>
-        <w:rPr>
-          <w:rFonts w:cs="Times New Roman"/>
-          <w:b/>
-          <w:szCs w:val="24"/>
-        </w:rPr>
-        <w:t>O MERCADO ATUAL</w:t>
+        <w:t>O IMPACTO DO E-COMMERCE EM RELAÇÃO AO VAREJO NOS TEMPOS ATUIAS</w:t>
       </w:r>
     </w:p>
     <w:p>
@@ -766,16 +734,6 @@
     </w:p>
     <w:p>
       <w:pPr>
-        <w:jc w:val="center"/>
-        <w:rPr>
-          <w:rFonts w:cs="Times New Roman"/>
-          <w:szCs w:val="24"/>
-        </w:rPr>
-      </w:pPr>
-    </w:p>
-    <w:p>
-      <w:pPr>
-        <w:jc w:val="center"/>
         <w:rPr>
           <w:rFonts w:cs="Times New Roman"/>
           <w:szCs w:val="24"/>
@@ -1123,25 +1081,8 @@
           <w:b/>
           <w:szCs w:val="24"/>
         </w:rPr>
-        <w:t>O IMPACTO DO E-COMMERCE NO</w:t>
-      </w:r>
-      <w:r>
-        <w:rPr>
-          <w:rFonts w:cs="Times New Roman"/>
-          <w:b/>
-          <w:szCs w:val="24"/>
-        </w:rPr>
-        <w:t xml:space="preserve"> MERCADO ATUAL</w:t>
-      </w:r>
-    </w:p>
-    <w:p>
-      <w:pPr>
-        <w:jc w:val="center"/>
-        <w:rPr>
-          <w:rFonts w:cs="Times New Roman"/>
-          <w:szCs w:val="24"/>
-        </w:rPr>
-      </w:pPr>
+        <w:t>O IMPACTO DO E-COMMERCE EM RELAÇÃO AO VAREJO NOS TEMPOS ATUIAS</w:t>
+      </w:r>
     </w:p>
     <w:p>
       <w:pPr>
@@ -1225,7 +1166,23 @@
           <w:rFonts w:cs="Times New Roman"/>
           <w:szCs w:val="24"/>
         </w:rPr>
-        <w:t>Aprovado em: ____ de _______ de _____.</w:t>
+        <w:t xml:space="preserve">Aprovado em: ____ de _______ </w:t>
+      </w:r>
+      <w:proofErr w:type="spellStart"/>
+      <w:r>
+        <w:rPr>
+          <w:rFonts w:cs="Times New Roman"/>
+          <w:szCs w:val="24"/>
+        </w:rPr>
+        <w:t>de</w:t>
+      </w:r>
+      <w:proofErr w:type="spellEnd"/>
+      <w:r>
+        <w:rPr>
+          <w:rFonts w:cs="Times New Roman"/>
+          <w:szCs w:val="24"/>
+        </w:rPr>
+        <w:t xml:space="preserve"> _____.</w:t>
       </w:r>
     </w:p>
     <w:p>
@@ -1823,13 +1780,13 @@
         <w:rPr>
           <w:b/>
         </w:rPr>
-        <w:t>O impacto do e-commerce no</w:t>
+        <w:t xml:space="preserve">O impacto do e-commerce </w:t>
       </w:r>
       <w:r>
         <w:rPr>
           <w:b/>
         </w:rPr>
-        <w:t xml:space="preserve"> mercado atual</w:t>
+        <w:t>em relação ao varejo nos tempos atuais</w:t>
       </w:r>
       <w:r>
         <w:t xml:space="preserve">.  </w:t>
@@ -1909,7 +1866,31 @@
         <w:jc w:val="both"/>
       </w:pPr>
       <w:r>
-        <w:t xml:space="preserve">A principal abordagem dessa pesquisa é na aplicabilidade do </w:t>
+        <w:t xml:space="preserve">A principal abordagem dessa pesquisa é </w:t>
+      </w:r>
+      <w:r>
+        <w:t>sobre a</w:t>
+      </w:r>
+      <w:r>
+        <w:t xml:space="preserve"> comparação </w:t>
+      </w:r>
+      <w:r>
+        <w:t>de</w:t>
+      </w:r>
+      <w:r>
+        <w:t xml:space="preserve"> um negócio com o seu desenvolvimento voltado para a internet além de poder</w:t>
+      </w:r>
+      <w:r>
+        <w:t xml:space="preserve"> compreender a importância desse setor</w:t>
+      </w:r>
+      <w:r>
+        <w:t>, comércio eletrônico,</w:t>
+      </w:r>
+      <w:r>
+        <w:t xml:space="preserve"> dentro do mercado atual, </w:t>
+      </w:r>
+      <w:r>
+        <w:t xml:space="preserve">onde apesar da crise financeira, no período de 2014 a 2017, o </w:t>
       </w:r>
       <w:r>
         <w:rPr>
@@ -1918,37 +1899,19 @@
         <w:t>e-commerce</w:t>
       </w:r>
       <w:r>
-        <w:t xml:space="preserve"> em um negócio já existente ou a criação de</w:t>
-      </w:r>
-      <w:r>
-        <w:t xml:space="preserve"> um negócio com o seu desenvolvimento voltado para a internet além de poder</w:t>
-      </w:r>
-      <w:r>
-        <w:t xml:space="preserve"> compreender a importância desse setor</w:t>
-      </w:r>
-      <w:r>
-        <w:t>, comércio eletrônico,</w:t>
-      </w:r>
-      <w:r>
-        <w:t xml:space="preserve"> dentro do mercado atual, </w:t>
-      </w:r>
-      <w:r>
-        <w:t xml:space="preserve">onde apesar da crise financeira, no período de 2014 a 2017, o </w:t>
-      </w:r>
-      <w:r>
-        <w:rPr>
-          <w:i/>
-        </w:rPr>
-        <w:t>e-commerce</w:t>
-      </w:r>
-      <w:r>
         <w:t xml:space="preserve"> se mostrou com um crescimento constante</w:t>
       </w:r>
       <w:r>
         <w:t>,</w:t>
       </w:r>
       <w:r>
-        <w:t xml:space="preserve"> e esse crescimento vem por diversos fatores, mas alguns merecem destaque como o aumento ao acesso à internet no Brasil, o aumento nas formas de realizar o pagamento de compras online entre outros. E como os e</w:t>
+        <w:t xml:space="preserve"> e esse crescimento vem por diversos fatores, mas alguns merecem destaque como o aumento ao acesso à internet no Brasil, o aumento nas formas de realizar o pagamento de compras online entre outros. E</w:t>
+      </w:r>
+      <w:r>
+        <w:t xml:space="preserve"> comparar com o varejo, o mercado tradicional o tipo de comércio que é feito desde o início da sociedade, seja com uma loja física, vendas externas ou mesmo como os vendedores ambulantes e a pesquisa traz o ponto de vista dos dois lados, suas vantagens e desvantagens além do crescimento de ambos. E</w:t>
+      </w:r>
+      <w:r>
+        <w:t xml:space="preserve"> como os e</w:t>
       </w:r>
       <w:r>
         <w:t xml:space="preserve">mpreendedores </w:t>
@@ -1957,13 +1920,16 @@
         <w:t>e em</w:t>
       </w:r>
       <w:r>
-        <w:t>presários reagem a esse tipo de evolução comercial, são pontos abordados no decorrer do trabalho</w:t>
-      </w:r>
-      <w:r>
-        <w:t>. </w:t>
-      </w:r>
-      <w:r>
-        <w:t>Para que possa chegar a uma conclusão de quais comércios devem ou não investir nesse nicho de mercado, comércio digital, ou como devem investir.</w:t>
+        <w:t>presários reagem a esse tipo de evolução comercial,</w:t>
+      </w:r>
+      <w:r>
+        <w:t xml:space="preserve"> e aos tipos de comércio que vão surgindo e se adaptando com o tempo</w:t>
+      </w:r>
+      <w:r>
+        <w:t xml:space="preserve"> são pontos abordados no decorrer do trabalho</w:t>
+      </w:r>
+      <w:r>
+        <w:t>.</w:t>
       </w:r>
     </w:p>
     <w:p>
@@ -2077,210 +2043,288 @@
         </w:rPr>
       </w:pPr>
       <w:r>
-        <w:t>CHAVES IZABEL, José Augusto</w:t>
-      </w:r>
-      <w:r>
-        <w:t>;</w:t>
-      </w:r>
-      <w:r>
-        <w:t xml:space="preserve"> SILVA, Lucas Mateus</w:t>
-      </w:r>
+        <w:br/>
+        <w:t xml:space="preserve">CHAVES IZABEL, José Augusto; SILVA, Lucas Mateus. </w:t>
+      </w:r>
+      <w:r>
+        <w:rPr>
+          <w:b/>
+          <w:bCs/>
+        </w:rPr>
+        <w:t xml:space="preserve">The </w:t>
+      </w:r>
+      <w:proofErr w:type="spellStart"/>
+      <w:r>
+        <w:rPr>
+          <w:b/>
+          <w:bCs/>
+        </w:rPr>
+        <w:t>impact</w:t>
+      </w:r>
+      <w:proofErr w:type="spellEnd"/>
+      <w:r>
+        <w:rPr>
+          <w:b/>
+          <w:bCs/>
+        </w:rPr>
+        <w:t xml:space="preserve"> </w:t>
+      </w:r>
+      <w:proofErr w:type="spellStart"/>
+      <w:r>
+        <w:rPr>
+          <w:b/>
+          <w:bCs/>
+        </w:rPr>
+        <w:t>of</w:t>
+      </w:r>
+      <w:proofErr w:type="spellEnd"/>
+      <w:r>
+        <w:rPr>
+          <w:b/>
+          <w:bCs/>
+        </w:rPr>
+        <w:t xml:space="preserve"> e-commerce in </w:t>
+      </w:r>
+      <w:proofErr w:type="spellStart"/>
+      <w:r>
+        <w:rPr>
+          <w:b/>
+          <w:bCs/>
+        </w:rPr>
+        <w:t>relation</w:t>
+      </w:r>
+      <w:proofErr w:type="spellEnd"/>
+      <w:r>
+        <w:rPr>
+          <w:b/>
+          <w:bCs/>
+        </w:rPr>
+        <w:t xml:space="preserve"> </w:t>
+      </w:r>
+      <w:proofErr w:type="spellStart"/>
+      <w:r>
+        <w:rPr>
+          <w:b/>
+          <w:bCs/>
+        </w:rPr>
+        <w:t>to</w:t>
+      </w:r>
+      <w:proofErr w:type="spellEnd"/>
+      <w:r>
+        <w:rPr>
+          <w:b/>
+          <w:bCs/>
+        </w:rPr>
+        <w:t xml:space="preserve"> </w:t>
+      </w:r>
+      <w:proofErr w:type="spellStart"/>
+      <w:r>
+        <w:rPr>
+          <w:b/>
+          <w:bCs/>
+        </w:rPr>
+        <w:t>retail</w:t>
+      </w:r>
+      <w:proofErr w:type="spellEnd"/>
+      <w:r>
+        <w:rPr>
+          <w:b/>
+          <w:bCs/>
+        </w:rPr>
+        <w:t xml:space="preserve"> </w:t>
+      </w:r>
+      <w:proofErr w:type="spellStart"/>
+      <w:r>
+        <w:rPr>
+          <w:b/>
+          <w:bCs/>
+        </w:rPr>
+        <w:t>today</w:t>
+      </w:r>
+      <w:proofErr w:type="spellEnd"/>
       <w:r>
         <w:t>.</w:t>
       </w:r>
       <w:r>
+        <w:rPr>
+          <w:lang w:val="en-US"/>
+        </w:rPr>
         <w:t xml:space="preserve"> </w:t>
       </w:r>
+      <w:r>
+        <w:rPr>
+          <w:lang w:val="en-US"/>
+        </w:rPr>
+        <w:t>2019</w:t>
+      </w:r>
+      <w:r>
+        <w:rPr>
+          <w:lang w:val="en-US"/>
+        </w:rPr>
+        <w:t xml:space="preserve">. 65 f. </w:t>
+      </w:r>
+      <w:r>
+        <w:rPr>
+          <w:i/>
+          <w:lang w:val="en-US"/>
+        </w:rPr>
+        <w:t>Completion of course work</w:t>
+      </w:r>
+      <w:r>
+        <w:rPr>
+          <w:lang w:val="en-US"/>
+        </w:rPr>
+        <w:t xml:space="preserve"> (</w:t>
+      </w:r>
+      <w:r>
+        <w:rPr>
+          <w:i/>
+          <w:lang w:val="en-US"/>
+        </w:rPr>
+        <w:t>University graduate</w:t>
+      </w:r>
+      <w:r>
+        <w:rPr>
+          <w:lang w:val="en-US"/>
+        </w:rPr>
+        <w:t xml:space="preserve">) – </w:t>
+      </w:r>
+      <w:r>
+        <w:rPr>
+          <w:i/>
+          <w:lang w:val="en-US"/>
+        </w:rPr>
+        <w:t>Internet Systems Technologist</w:t>
+      </w:r>
+      <w:r>
+        <w:rPr>
+          <w:i/>
+          <w:lang w:val="en-US"/>
+        </w:rPr>
+        <w:t>.</w:t>
+      </w:r>
+      <w:r>
+        <w:rPr>
+          <w:lang w:val="en-US"/>
+        </w:rPr>
+        <w:t xml:space="preserve"> Instituto Federal de Brasília – </w:t>
+      </w:r>
+      <w:r>
+        <w:rPr>
+          <w:i/>
+          <w:lang w:val="en-US"/>
+        </w:rPr>
+        <w:t>Campus</w:t>
+      </w:r>
+      <w:r>
+        <w:rPr>
+          <w:lang w:val="en-US"/>
+        </w:rPr>
+        <w:t xml:space="preserve"> Brasília. Brasília/DF, </w:t>
+      </w:r>
+      <w:r>
+        <w:rPr>
+          <w:lang w:val="en-US"/>
+        </w:rPr>
+        <w:t>2019</w:t>
+      </w:r>
+      <w:r>
+        <w:rPr>
+          <w:lang w:val="en-US"/>
+        </w:rPr>
+        <w:t xml:space="preserve">. </w:t>
+      </w:r>
+    </w:p>
+    <w:p>
+      <w:pPr>
+        <w:pStyle w:val="Formataodoresumo"/>
+        <w:spacing w:after="0"/>
+        <w:rPr>
+          <w:rFonts w:cs="Arial"/>
+          <w:lang w:val="en-US"/>
+        </w:rPr>
+      </w:pPr>
+    </w:p>
+    <w:p>
+      <w:pPr>
+        <w:pStyle w:val="Palavras-chave"/>
+        <w:jc w:val="both"/>
+        <w:rPr>
+          <w:rFonts w:ascii="Times New Roman" w:hAnsi="Times New Roman"/>
+          <w:i/>
+        </w:rPr>
+      </w:pPr>
+      <w:r>
+        <w:rPr>
+          <w:rFonts w:ascii="Times New Roman" w:hAnsi="Times New Roman"/>
+          <w:i/>
+          <w:lang w:val="en"/>
+        </w:rPr>
+        <w:t>The main approach of this research is about comparing a business with its development focused on the internet, in addition to being able to understand the importance of this sector, electronic commerce, within the current market, where despite the financial crisis, in the period from 2014 to 2017, e-commerce has shown steady growth, and this growth is due to several factors, but some deserve to be highlighted, such as the increase in internet access in Brazil, the increase in ways of paying for online purchases, among others. And compare with retail, the traditional market the type of trade that has been done since the beginning of society, whether with a physical store, outside sales or even as street vendors and the research brings the point of view from both sides, its advantages and disadvantages beyond the growth of both. And how entrepreneurs and entrepreneurs react to this type of commercial evolution, and the types of trade that are emerging and adapting over time are points addressed during the work.</w:t>
+      </w:r>
+    </w:p>
+    <w:p>
+      <w:pPr>
+        <w:pStyle w:val="Palavras-chave"/>
+        <w:spacing w:after="0"/>
+        <w:jc w:val="both"/>
+        <w:rPr>
+          <w:rFonts w:cs="Arial"/>
+          <w:b/>
+          <w:lang w:val="en-US"/>
+        </w:rPr>
+      </w:pPr>
+    </w:p>
+    <w:p>
+      <w:pPr>
+        <w:rPr>
+          <w:i/>
+        </w:rPr>
+      </w:pPr>
       <w:r>
         <w:rPr>
           <w:b/>
           <w:i/>
           <w:lang w:val="en-US"/>
         </w:rPr>
-        <w:t>The impact of e-commerce on today's market</w:t>
-      </w:r>
-      <w:r>
-        <w:rPr>
-          <w:lang w:val="en-US"/>
-        </w:rPr>
-        <w:t xml:space="preserve">. </w:t>
-      </w:r>
-      <w:r>
-        <w:rPr>
-          <w:lang w:val="en-US"/>
-        </w:rPr>
-        <w:t>2019</w:t>
-      </w:r>
-      <w:r>
-        <w:rPr>
-          <w:lang w:val="en-US"/>
-        </w:rPr>
-        <w:t xml:space="preserve">. 65 f. </w:t>
+        <w:t>Keywords</w:t>
       </w:r>
       <w:r>
         <w:rPr>
           <w:i/>
           <w:lang w:val="en-US"/>
         </w:rPr>
-        <w:t>Completion of course work</w:t>
-      </w:r>
-      <w:r>
-        <w:rPr>
-          <w:lang w:val="en-US"/>
-        </w:rPr>
-        <w:t xml:space="preserve"> (</w:t>
+        <w:t>: E-commerce. Virtual. Online</w:t>
       </w:r>
       <w:r>
         <w:rPr>
           <w:i/>
           <w:lang w:val="en-US"/>
         </w:rPr>
-        <w:t>University graduate</w:t>
-      </w:r>
-      <w:r>
-        <w:rPr>
-          <w:lang w:val="en-US"/>
-        </w:rPr>
-        <w:t xml:space="preserve">) – </w:t>
+        <w:t xml:space="preserve">. </w:t>
       </w:r>
       <w:r>
         <w:rPr>
           <w:i/>
           <w:lang w:val="en-US"/>
         </w:rPr>
-        <w:t>Internet Systems Technologist</w:t>
+        <w:t>Commerce</w:t>
       </w:r>
       <w:r>
         <w:rPr>
           <w:i/>
           <w:lang w:val="en-US"/>
         </w:rPr>
-        <w:t>.</w:t>
-      </w:r>
-      <w:r>
-        <w:rPr>
-          <w:lang w:val="en-US"/>
-        </w:rPr>
-        <w:t xml:space="preserve"> Instituto Federal de Brasília – </w:t>
-      </w:r>
+        <w:t xml:space="preserve">. </w:t>
+      </w:r>
+      <w:proofErr w:type="spellStart"/>
       <w:r>
         <w:rPr>
           <w:i/>
-          <w:lang w:val="en-US"/>
-        </w:rPr>
-        <w:t>Campus</w:t>
-      </w:r>
-      <w:r>
-        <w:rPr>
-          <w:lang w:val="en-US"/>
-        </w:rPr>
-        <w:t xml:space="preserve"> Brasília. Brasília/DF, </w:t>
-      </w:r>
-      <w:r>
-        <w:rPr>
-          <w:lang w:val="en-US"/>
-        </w:rPr>
-        <w:t>2019</w:t>
-      </w:r>
-      <w:r>
-        <w:rPr>
-          <w:lang w:val="en-US"/>
-        </w:rPr>
-        <w:t xml:space="preserve">. </w:t>
-      </w:r>
-    </w:p>
-    <w:p>
-      <w:pPr>
-        <w:pStyle w:val="Formataodoresumo"/>
-        <w:spacing w:after="0"/>
-        <w:rPr>
-          <w:rFonts w:cs="Arial"/>
-          <w:lang w:val="en-US"/>
-        </w:rPr>
-      </w:pPr>
-    </w:p>
-    <w:p>
-      <w:pPr>
-        <w:pStyle w:val="Palavras-chave"/>
-        <w:spacing w:after="0"/>
-        <w:jc w:val="both"/>
-        <w:rPr>
-          <w:rFonts w:cs="Arial"/>
-          <w:b/>
-          <w:lang w:val="en-US"/>
-        </w:rPr>
-      </w:pPr>
-      <w:r>
-        <w:rPr>
-          <w:rFonts w:ascii="Times New Roman" w:eastAsiaTheme="minorHAnsi" w:hAnsi="Times New Roman" w:cstheme="minorBidi"/>
-          <w:i/>
-          <w:color w:val="auto"/>
-          <w:szCs w:val="20"/>
-          <w:lang w:val="en-US"/>
-        </w:rPr>
-        <w:t>The main approach of this research is the application of e-commerce in an existing business or the creation of a business with its development focused on the Internet and can understand the importance of this sector, e-commerce, in the current market, where the crisis. In the period from 2014 to 2017, e-commerce shows a steady growth, and this growth is due to several factors, but some deserve to be highlighted as an increase in Internet access in Brazil, or an increase in the way online payment is made between others. And as entrepreneurs and entrepreneurs react to this type of business evolution, these are points that are addressed throughout the work. So you can come to a conclusion of what business factors or not investing in that niche market, digital commerce or how to invest.</w:t>
-      </w:r>
-    </w:p>
-    <w:p>
-      <w:pPr>
-        <w:pStyle w:val="Palavras-chave"/>
-        <w:spacing w:after="0"/>
-        <w:jc w:val="both"/>
-        <w:rPr>
-          <w:rFonts w:cs="Arial"/>
-          <w:b/>
-          <w:lang w:val="en-US"/>
-        </w:rPr>
-      </w:pPr>
-    </w:p>
-    <w:p>
-      <w:pPr>
-        <w:rPr>
-          <w:i/>
-        </w:rPr>
-      </w:pPr>
-      <w:r>
-        <w:rPr>
-          <w:b/>
-          <w:i/>
-          <w:lang w:val="en-US"/>
-        </w:rPr>
-        <w:t>Keywords</w:t>
-      </w:r>
-      <w:r>
-        <w:rPr>
-          <w:i/>
-          <w:lang w:val="en-US"/>
-        </w:rPr>
-        <w:t>: E-commerce. Virtual. Online</w:t>
-      </w:r>
-      <w:r>
-        <w:rPr>
-          <w:i/>
-          <w:lang w:val="en-US"/>
-        </w:rPr>
-        <w:t xml:space="preserve">. </w:t>
-      </w:r>
-      <w:r>
-        <w:rPr>
-          <w:i/>
-          <w:lang w:val="en-US"/>
-        </w:rPr>
-        <w:t>Commerce</w:t>
-      </w:r>
-      <w:r>
-        <w:rPr>
-          <w:i/>
-          <w:lang w:val="en-US"/>
-        </w:rPr>
-        <w:t xml:space="preserve">. </w:t>
-      </w:r>
-      <w:r>
-        <w:rPr>
-          <w:i/>
         </w:rPr>
         <w:t>Sale</w:t>
       </w:r>
+      <w:proofErr w:type="spellEnd"/>
       <w:r>
         <w:rPr>
           <w:i/>
@@ -3140,7 +3184,21 @@
               <w:rPr>
                 <w:rFonts w:ascii="Times New Roman" w:hAnsi="Times New Roman"/>
               </w:rPr>
-              <w:t>Relação comercial entre duas empresas (Business to Business)</w:t>
+              <w:t xml:space="preserve">Relação comercial entre duas empresas (Business </w:t>
+            </w:r>
+            <w:proofErr w:type="spellStart"/>
+            <w:r>
+              <w:rPr>
+                <w:rFonts w:ascii="Times New Roman" w:hAnsi="Times New Roman"/>
+              </w:rPr>
+              <w:t>to</w:t>
+            </w:r>
+            <w:proofErr w:type="spellEnd"/>
+            <w:r>
+              <w:rPr>
+                <w:rFonts w:ascii="Times New Roman" w:hAnsi="Times New Roman"/>
+              </w:rPr>
+              <w:t xml:space="preserve"> Business)</w:t>
             </w:r>
           </w:p>
         </w:tc>
@@ -3185,7 +3243,35 @@
               <w:rPr>
                 <w:rFonts w:ascii="Times New Roman" w:hAnsi="Times New Roman"/>
               </w:rPr>
-              <w:t>Relação comercial entre empresa e cliente (Business to Consumer)</w:t>
+              <w:t xml:space="preserve">Relação comercial entre empresa e cliente (Business </w:t>
+            </w:r>
+            <w:proofErr w:type="spellStart"/>
+            <w:r>
+              <w:rPr>
+                <w:rFonts w:ascii="Times New Roman" w:hAnsi="Times New Roman"/>
+              </w:rPr>
+              <w:t>to</w:t>
+            </w:r>
+            <w:proofErr w:type="spellEnd"/>
+            <w:r>
+              <w:rPr>
+                <w:rFonts w:ascii="Times New Roman" w:hAnsi="Times New Roman"/>
+              </w:rPr>
+              <w:t xml:space="preserve"> </w:t>
+            </w:r>
+            <w:proofErr w:type="spellStart"/>
+            <w:r>
+              <w:rPr>
+                <w:rFonts w:ascii="Times New Roman" w:hAnsi="Times New Roman"/>
+              </w:rPr>
+              <w:t>Consumer</w:t>
+            </w:r>
+            <w:proofErr w:type="spellEnd"/>
+            <w:r>
+              <w:rPr>
+                <w:rFonts w:ascii="Times New Roman" w:hAnsi="Times New Roman"/>
+              </w:rPr>
+              <w:t>)</w:t>
             </w:r>
           </w:p>
         </w:tc>
@@ -3230,7 +3316,49 @@
               <w:rPr>
                 <w:rFonts w:ascii="Times New Roman" w:hAnsi="Times New Roman"/>
               </w:rPr>
-              <w:t>Relação comercial entre consumidores (Consumer to Consumer)</w:t>
+              <w:t>Relação comercial entre consumidores (</w:t>
+            </w:r>
+            <w:proofErr w:type="spellStart"/>
+            <w:r>
+              <w:rPr>
+                <w:rFonts w:ascii="Times New Roman" w:hAnsi="Times New Roman"/>
+              </w:rPr>
+              <w:t>Consumer</w:t>
+            </w:r>
+            <w:proofErr w:type="spellEnd"/>
+            <w:r>
+              <w:rPr>
+                <w:rFonts w:ascii="Times New Roman" w:hAnsi="Times New Roman"/>
+              </w:rPr>
+              <w:t xml:space="preserve"> </w:t>
+            </w:r>
+            <w:proofErr w:type="spellStart"/>
+            <w:r>
+              <w:rPr>
+                <w:rFonts w:ascii="Times New Roman" w:hAnsi="Times New Roman"/>
+              </w:rPr>
+              <w:t>to</w:t>
+            </w:r>
+            <w:proofErr w:type="spellEnd"/>
+            <w:r>
+              <w:rPr>
+                <w:rFonts w:ascii="Times New Roman" w:hAnsi="Times New Roman"/>
+              </w:rPr>
+              <w:t xml:space="preserve"> </w:t>
+            </w:r>
+            <w:proofErr w:type="spellStart"/>
+            <w:r>
+              <w:rPr>
+                <w:rFonts w:ascii="Times New Roman" w:hAnsi="Times New Roman"/>
+              </w:rPr>
+              <w:t>Consumer</w:t>
+            </w:r>
+            <w:proofErr w:type="spellEnd"/>
+            <w:r>
+              <w:rPr>
+                <w:rFonts w:ascii="Times New Roman" w:hAnsi="Times New Roman"/>
+              </w:rPr>
+              <w:t>)</w:t>
             </w:r>
           </w:p>
         </w:tc>
@@ -3275,7 +3403,21 @@
               <w:rPr>
                 <w:rFonts w:ascii="Times New Roman" w:hAnsi="Times New Roman"/>
               </w:rPr>
-              <w:t>Eletronic Data Interchange (Troca Eletrônica de Dados)</w:t>
+              <w:t xml:space="preserve">Eletronic Data </w:t>
+            </w:r>
+            <w:proofErr w:type="spellStart"/>
+            <w:r>
+              <w:rPr>
+                <w:rFonts w:ascii="Times New Roman" w:hAnsi="Times New Roman"/>
+              </w:rPr>
+              <w:t>Interchange</w:t>
+            </w:r>
+            <w:proofErr w:type="spellEnd"/>
+            <w:r>
+              <w:rPr>
+                <w:rFonts w:ascii="Times New Roman" w:hAnsi="Times New Roman"/>
+              </w:rPr>
+              <w:t xml:space="preserve"> (Troca Eletrônica de Dados)</w:t>
             </w:r>
           </w:p>
         </w:tc>
@@ -3335,7 +3477,49 @@
               <w:rPr>
                 <w:rFonts w:ascii="Times New Roman" w:hAnsi="Times New Roman"/>
               </w:rPr>
-              <w:t>Eletronic Funds Transfer (Tranferência eletrônica de fundos)</w:t>
+              <w:t xml:space="preserve">Eletronic </w:t>
+            </w:r>
+            <w:proofErr w:type="spellStart"/>
+            <w:r>
+              <w:rPr>
+                <w:rFonts w:ascii="Times New Roman" w:hAnsi="Times New Roman"/>
+              </w:rPr>
+              <w:t>Funds</w:t>
+            </w:r>
+            <w:proofErr w:type="spellEnd"/>
+            <w:r>
+              <w:rPr>
+                <w:rFonts w:ascii="Times New Roman" w:hAnsi="Times New Roman"/>
+              </w:rPr>
+              <w:t xml:space="preserve"> </w:t>
+            </w:r>
+            <w:proofErr w:type="spellStart"/>
+            <w:r>
+              <w:rPr>
+                <w:rFonts w:ascii="Times New Roman" w:hAnsi="Times New Roman"/>
+              </w:rPr>
+              <w:t>Transfer</w:t>
+            </w:r>
+            <w:proofErr w:type="spellEnd"/>
+            <w:r>
+              <w:rPr>
+                <w:rFonts w:ascii="Times New Roman" w:hAnsi="Times New Roman"/>
+              </w:rPr>
+              <w:t xml:space="preserve"> (</w:t>
+            </w:r>
+            <w:proofErr w:type="spellStart"/>
+            <w:r>
+              <w:rPr>
+                <w:rFonts w:ascii="Times New Roman" w:hAnsi="Times New Roman"/>
+              </w:rPr>
+              <w:t>Tranferência</w:t>
+            </w:r>
+            <w:proofErr w:type="spellEnd"/>
+            <w:r>
+              <w:rPr>
+                <w:rFonts w:ascii="Times New Roman" w:hAnsi="Times New Roman"/>
+              </w:rPr>
+              <w:t xml:space="preserve"> eletrônica de fundos)</w:t>
             </w:r>
           </w:p>
           <w:p>
@@ -5881,218 +6065,232 @@
       <w:pPr>
         <w:pStyle w:val="Ttulo1"/>
       </w:pPr>
-      <w:bookmarkStart w:id="0" w:name="_Toc23946493"/>
-      <w:bookmarkStart w:id="1" w:name="_Toc23946980"/>
-      <w:bookmarkStart w:id="2" w:name="_Toc23947056"/>
-      <w:bookmarkStart w:id="3" w:name="_Toc23947078"/>
-      <w:bookmarkStart w:id="4" w:name="_Toc23950265"/>
-      <w:bookmarkStart w:id="5" w:name="_Toc23950332"/>
-      <w:bookmarkStart w:id="6" w:name="_Toc27223325"/>
+      <w:bookmarkStart w:id="1" w:name="_Toc23946493"/>
+      <w:bookmarkStart w:id="2" w:name="_Toc23946980"/>
+      <w:bookmarkStart w:id="3" w:name="_Toc23947056"/>
+      <w:bookmarkStart w:id="4" w:name="_Toc23947078"/>
+      <w:bookmarkStart w:id="5" w:name="_Toc23950265"/>
+      <w:bookmarkStart w:id="6" w:name="_Toc23950332"/>
+      <w:bookmarkStart w:id="7" w:name="_Toc27223325"/>
       <w:r>
         <w:lastRenderedPageBreak/>
         <w:t>INTRODUÇÃO</w:t>
       </w:r>
-      <w:bookmarkEnd w:id="0"/>
       <w:bookmarkEnd w:id="1"/>
       <w:bookmarkEnd w:id="2"/>
       <w:bookmarkEnd w:id="3"/>
       <w:bookmarkEnd w:id="4"/>
       <w:bookmarkEnd w:id="5"/>
       <w:bookmarkEnd w:id="6"/>
-    </w:p>
-    <w:p/>
+      <w:bookmarkEnd w:id="7"/>
+    </w:p>
+    <w:p>
+      <w:pPr>
+        <w:rPr>
+          <w:u w:val="single"/>
+        </w:rPr>
+      </w:pPr>
+      <w:bookmarkStart w:id="8" w:name="_GoBack"/>
+      <w:bookmarkEnd w:id="8"/>
+    </w:p>
     <w:p>
       <w:pPr>
         <w:ind w:firstLine="709"/>
         <w:jc w:val="both"/>
       </w:pPr>
-      <w:bookmarkStart w:id="7" w:name="_Toc174117261"/>
-      <w:bookmarkStart w:id="8" w:name="_Toc254273956"/>
-      <w:r>
-        <w:t>Sobre o trabalho desenvolvido, ele se aprofunda na aplicabilidade do e-commerce nas empresas</w:t>
+      <w:bookmarkStart w:id="9" w:name="_Toc174117261"/>
+      <w:bookmarkStart w:id="10" w:name="_Toc254273956"/>
+      <w:r>
+        <w:t xml:space="preserve">Sobre o trabalho desenvolvido, ele se aprofunda </w:t>
+      </w:r>
+      <w:r>
+        <w:t xml:space="preserve">nos estudos sobre o </w:t>
+      </w:r>
+      <w:r>
+        <w:t>e-commerce</w:t>
+      </w:r>
+      <w:r>
+        <w:t xml:space="preserve"> e sobre o varejo, das empresas que fazem o uso de cada ferramenta ou das duas, além de analisar em tópicos como</w:t>
+      </w:r>
+      <w:r>
+        <w:t xml:space="preserve"> lucratividade que</w:t>
       </w:r>
       <w:r>
         <w:t xml:space="preserve"> </w:t>
       </w:r>
       <w:r>
-        <w:t>e na lucratividade que</w:t>
-      </w:r>
-      <w:r>
+        <w:t>é capaz de gerar,</w:t>
+      </w:r>
+      <w:r>
+        <w:t xml:space="preserve"> como</w:t>
+      </w:r>
+      <w:r>
+        <w:t xml:space="preserve"> é possível ver no artigo </w:t>
+      </w:r>
+      <w:r>
+        <w:rPr>
+          <w:shd w:val="clear" w:color="auto" w:fill="FFFFFF"/>
+        </w:rPr>
+        <w:t>(</w:t>
+      </w:r>
+      <w:r>
+        <w:rPr>
+          <w:rFonts w:cs="Arial"/>
+        </w:rPr>
+        <w:t>TURCO,</w:t>
+      </w:r>
+      <w:r>
+        <w:rPr>
+          <w:rFonts w:cs="Arial"/>
+        </w:rPr>
+        <w:t xml:space="preserve"> Lucas;</w:t>
+      </w:r>
+      <w:r>
+        <w:rPr>
+          <w:rFonts w:cs="Arial"/>
+        </w:rPr>
         <w:t xml:space="preserve"> </w:t>
       </w:r>
       <w:r>
-        <w:t>é capaz de gerar,</w:t>
-      </w:r>
-      <w:r>
-        <w:t xml:space="preserve"> como</w:t>
-      </w:r>
-      <w:r>
-        <w:t xml:space="preserve"> é possível ver no artigo </w:t>
+        <w:rPr>
+          <w:rFonts w:cs="Arial"/>
+        </w:rPr>
+        <w:t>R</w:t>
+      </w:r>
+      <w:r>
+        <w:rPr>
+          <w:rFonts w:cs="Arial"/>
+        </w:rPr>
+        <w:t>IVERO,</w:t>
+      </w:r>
+      <w:r>
+        <w:rPr>
+          <w:rFonts w:cs="Arial"/>
+        </w:rPr>
+        <w:t xml:space="preserve"> Lilian;</w:t>
+      </w:r>
+      <w:r>
+        <w:rPr>
+          <w:rFonts w:cs="Arial"/>
+        </w:rPr>
+        <w:t xml:space="preserve"> </w:t>
+      </w:r>
+      <w:r>
+        <w:rPr>
+          <w:rFonts w:cs="Arial"/>
+        </w:rPr>
+        <w:t>P</w:t>
+      </w:r>
+      <w:r>
+        <w:rPr>
+          <w:rFonts w:cs="Arial"/>
+        </w:rPr>
+        <w:t>ERAZZOLLI,</w:t>
+      </w:r>
+      <w:r>
+        <w:rPr>
+          <w:rFonts w:cs="Arial"/>
+        </w:rPr>
+        <w:t xml:space="preserve"> Paulo. </w:t>
+      </w:r>
+      <w:r>
+        <w:rPr>
+          <w:rFonts w:cs="Arial"/>
+        </w:rPr>
+        <w:t>2017</w:t>
+      </w:r>
+      <w:r>
+        <w:rPr>
+          <w:rFonts w:cs="Arial"/>
+        </w:rPr>
+        <w:t>,</w:t>
+      </w:r>
+      <w:r>
+        <w:rPr>
+          <w:rFonts w:cs="Arial"/>
+        </w:rPr>
+        <w:t xml:space="preserve"> p.</w:t>
+      </w:r>
+      <w:r>
+        <w:rPr>
+          <w:rFonts w:cs="Arial"/>
+        </w:rPr>
+        <w:t>01</w:t>
       </w:r>
       <w:r>
         <w:rPr>
           <w:shd w:val="clear" w:color="auto" w:fill="FFFFFF"/>
         </w:rPr>
-        <w:t>(</w:t>
-      </w:r>
-      <w:r>
-        <w:rPr>
-          <w:rFonts w:cs="Arial"/>
-        </w:rPr>
-        <w:t>TURCO,</w:t>
-      </w:r>
-      <w:r>
-        <w:rPr>
-          <w:rFonts w:cs="Arial"/>
-        </w:rPr>
-        <w:t xml:space="preserve"> Lucas;</w:t>
-      </w:r>
-      <w:r>
-        <w:rPr>
-          <w:rFonts w:cs="Arial"/>
-        </w:rPr>
+        <w:t xml:space="preserve">) </w:t>
+      </w:r>
+      <w:r>
+        <w:rPr>
+          <w:shd w:val="clear" w:color="auto" w:fill="FFFFFF"/>
+        </w:rPr>
+        <w:t>“</w:t>
+      </w:r>
+      <w:r>
+        <w:rPr>
+          <w:shd w:val="clear" w:color="auto" w:fill="FFFFFF"/>
+        </w:rPr>
+        <w:t>Com a internet e as novas tecnologias da informação, surgiu um novo tipo de empresa: a empresa virtual</w:t>
+      </w:r>
+      <w:r>
+        <w:rPr>
+          <w:shd w:val="clear" w:color="auto" w:fill="FFFFFF"/>
+        </w:rPr>
+        <w:t xml:space="preserve">”. </w:t>
+      </w:r>
+      <w:r>
+        <w:t>O</w:t>
+      </w:r>
+      <w:r>
+        <w:t xml:space="preserve"> que é de suma importância para se sobressair dentro do mercado atual, por ter se tornado um item de necessidade fundamental</w:t>
+      </w:r>
+      <w:r>
+        <w:t xml:space="preserve">, </w:t>
+      </w:r>
+      <w:r>
+        <w:t xml:space="preserve">o </w:t>
+      </w:r>
+      <w:r>
+        <w:t>crescimento do varejo</w:t>
+      </w:r>
+      <w:r>
+        <w:t xml:space="preserve"> foi o que impulsionou</w:t>
+      </w:r>
+      <w:r>
         <w:t xml:space="preserve"> </w:t>
       </w:r>
       <w:r>
-        <w:rPr>
-          <w:rFonts w:cs="Arial"/>
-        </w:rPr>
-        <w:t>R</w:t>
-      </w:r>
-      <w:r>
-        <w:rPr>
-          <w:rFonts w:cs="Arial"/>
-        </w:rPr>
-        <w:t>IVERO,</w:t>
-      </w:r>
-      <w:r>
-        <w:rPr>
-          <w:rFonts w:cs="Arial"/>
-        </w:rPr>
-        <w:t xml:space="preserve"> Lilian;</w:t>
-      </w:r>
-      <w:r>
-        <w:rPr>
-          <w:rFonts w:cs="Arial"/>
-        </w:rPr>
+        <w:t>a economia do Brasil que fez com que o seu PIB</w:t>
+      </w:r>
+      <w:r>
+        <w:t xml:space="preserve"> (Produto Interno Bruto) </w:t>
+      </w:r>
+      <w:r>
+        <w:t>obtivesse um crescimento anual ainda maior (SBVC, 2018)</w:t>
+      </w:r>
+      <w:r>
+        <w:t>.</w:t>
+      </w:r>
+      <w:r>
         <w:t xml:space="preserve"> </w:t>
       </w:r>
       <w:r>
-        <w:rPr>
-          <w:rFonts w:cs="Arial"/>
-        </w:rPr>
-        <w:t>P</w:t>
-      </w:r>
-      <w:r>
-        <w:rPr>
-          <w:rFonts w:cs="Arial"/>
-        </w:rPr>
-        <w:t>ERAZZOLLI,</w:t>
-      </w:r>
-      <w:r>
-        <w:rPr>
-          <w:rFonts w:cs="Arial"/>
-        </w:rPr>
-        <w:t xml:space="preserve"> Paulo. </w:t>
-      </w:r>
-      <w:r>
-        <w:rPr>
-          <w:rFonts w:cs="Arial"/>
-        </w:rPr>
-        <w:t>2017</w:t>
-      </w:r>
-      <w:r>
-        <w:rPr>
-          <w:rFonts w:cs="Arial"/>
-        </w:rPr>
-        <w:t>,</w:t>
-      </w:r>
-      <w:r>
-        <w:rPr>
-          <w:rFonts w:cs="Arial"/>
-        </w:rPr>
-        <w:t xml:space="preserve"> p.</w:t>
-      </w:r>
-      <w:r>
-        <w:rPr>
-          <w:rFonts w:cs="Arial"/>
-        </w:rPr>
-        <w:t>01</w:t>
-      </w:r>
-      <w:r>
-        <w:rPr>
-          <w:shd w:val="clear" w:color="auto" w:fill="FFFFFF"/>
-        </w:rPr>
-        <w:t xml:space="preserve">) </w:t>
-      </w:r>
-      <w:r>
-        <w:rPr>
-          <w:shd w:val="clear" w:color="auto" w:fill="FFFFFF"/>
-        </w:rPr>
-        <w:t>“</w:t>
-      </w:r>
-      <w:r>
-        <w:rPr>
-          <w:shd w:val="clear" w:color="auto" w:fill="FFFFFF"/>
-        </w:rPr>
-        <w:t>Com a internet e as novas tecnologias da informação, surgiu um novo tipo de empresa: a empresa virtual</w:t>
-      </w:r>
-      <w:r>
-        <w:rPr>
-          <w:shd w:val="clear" w:color="auto" w:fill="FFFFFF"/>
-        </w:rPr>
-        <w:t xml:space="preserve">”. </w:t>
-      </w:r>
-      <w:r>
-        <w:t>O</w:t>
-      </w:r>
-      <w:r>
-        <w:t xml:space="preserve"> que é de suma importância para se sobressair dentro do mercado atual, por ter se tornado um item de necessidade fundamental</w:t>
-      </w:r>
-      <w:r>
-        <w:t xml:space="preserve">, </w:t>
-      </w:r>
-      <w:r>
-        <w:t xml:space="preserve">o </w:t>
-      </w:r>
-      <w:r>
-        <w:t>crescimento do varejo</w:t>
-      </w:r>
-      <w:r>
-        <w:t xml:space="preserve"> foi o que impulsionou</w:t>
+        <w:t>Com respaldo dos argumentos abordados</w:t>
       </w:r>
       <w:r>
         <w:t xml:space="preserve"> </w:t>
       </w:r>
       <w:r>
-        <w:t>a economia do Brasil que fez com que o seu PIB</w:t>
-      </w:r>
-      <w:r>
-        <w:t xml:space="preserve"> (Produto Interno Bruto) </w:t>
-      </w:r>
-      <w:r>
-        <w:t>obtivesse um crescimento anual ainda maior (SBVC, 2018)</w:t>
-      </w:r>
-      <w:r>
-        <w:t>.</w:t>
-      </w:r>
-      <w:r>
-        <w:t xml:space="preserve"> </w:t>
-      </w:r>
-      <w:r>
-        <w:t>Com respaldo dos argumentos abordados</w:t>
-      </w:r>
-      <w:r>
-        <w:t xml:space="preserve"> </w:t>
-      </w:r>
-      <w:r>
-        <w:t>a pesquisa tem o enfoque em mostrar em qual mercado o e-commerce</w:t>
-      </w:r>
-      <w:r>
-        <w:t>, um dos produtos das empresas virtuais,</w:t>
-      </w:r>
-      <w:r>
-        <w:t xml:space="preserve"> melhor se aplica e se é viável a implementação, mostrando as</w:t>
+        <w:t>a pesquisa tem o enfoque em mostrar</w:t>
+      </w:r>
+      <w:r>
+        <w:t xml:space="preserve"> a principal diferença entre o comércio eletrônico e o varejo tradicional, o impacto que um tem sobre o outro</w:t>
+      </w:r>
+      <w:r>
+        <w:t>, mostrando as</w:t>
       </w:r>
       <w:r>
         <w:t xml:space="preserve"> suas</w:t>
@@ -6195,6 +6393,9 @@
         <w:t>um planejamento de como vai ser investido o dinheiro e o tempo</w:t>
       </w:r>
       <w:r>
+        <w:t>, da mesma forma é preciso fazer uma análise e levantar os requisitos quando quer desenvolver um varejo, com loja física, e todo o trabalho de pesquisa e análise se torna ainda maior se a empresa ou o empreendedor decidir fazer o uso dos dois tipos de mercado, loja física e digital</w:t>
+      </w:r>
+      <w:r>
         <w:t>.</w:t>
       </w:r>
       <w:r>
@@ -6276,54 +6477,51 @@
         <w:jc w:val="both"/>
       </w:pPr>
       <w:r>
-        <w:t xml:space="preserve">Essa pesquisa </w:t>
-      </w:r>
-      <w:r>
-        <w:t>tem por</w:t>
-      </w:r>
-      <w:r>
-        <w:t xml:space="preserve"> objetivo apresentar o conceito do </w:t>
-      </w:r>
-      <w:r>
-        <w:t xml:space="preserve">comércio na internet, e a necessidade do </w:t>
+        <w:t>Já com uma loja física esse crescimento se torna limitado, é um dos pontos</w:t>
+      </w:r>
+      <w:r>
+        <w:t xml:space="preserve"> que</w:t>
+      </w:r>
+      <w:r>
+        <w:t xml:space="preserve"> o </w:t>
       </w:r>
       <w:r>
         <w:rPr>
           <w:i/>
+          <w:iCs/>
         </w:rPr>
         <w:t>e-commerce</w:t>
       </w:r>
       <w:r>
-        <w:t xml:space="preserve">, se </w:t>
-      </w:r>
-      <w:r>
-        <w:t>considerarmos</w:t>
-      </w:r>
-      <w:r>
-        <w:t xml:space="preserve"> os hábitos de compras da sociedade moderna, onde a internet tem papel fundamental auxiliando desde o contato com amigos e familiares até em compras de bens de alto valor, como carros, casas e mesmo itens de baixo valor como brinquedos, jogos entre outros.</w:t>
+        <w:t xml:space="preserve"> já obtém vantagem em relação ao varejo, enquanto </w:t>
+      </w:r>
+      <w:r>
+        <w:t>na loja digital o comerciante só precisa de um sistema de entregas personalizado para realizar entregas nacionais ou internacionais, o comerciante que possui somente o varejo de loja física não consegue atender essa demanda nacional ou internacional se não fizer o uso de uma loja digital, porque os clientes que vão ter acesso as mercadorias e que podem visualizar são somente da regia onde a loja existe, esse problema pode ser solucionado se o comerciante tiver franquias da sua loja física sendo assim ele consegue atender as demandas nacionais, e dificilmente atendera as demandas internacionais somente com a loja física.</w:t>
       </w:r>
     </w:p>
     <w:p>
       <w:pPr>
         <w:ind w:firstLine="709"/>
+        <w:rPr>
+          <w:u w:val="single"/>
+        </w:rPr>
       </w:pPr>
     </w:p>
     <w:p>
       <w:pPr>
         <w:pStyle w:val="Ttulo2"/>
       </w:pPr>
-      <w:bookmarkStart w:id="9" w:name="_Toc23946494"/>
-      <w:bookmarkStart w:id="10" w:name="_Toc23946981"/>
-      <w:bookmarkStart w:id="11" w:name="_Toc23947057"/>
-      <w:bookmarkStart w:id="12" w:name="_Toc23947079"/>
-      <w:bookmarkStart w:id="13" w:name="_Toc23950266"/>
-      <w:bookmarkStart w:id="14" w:name="_Toc23950333"/>
-      <w:bookmarkStart w:id="15" w:name="_Toc27223326"/>
-      <w:r>
+      <w:bookmarkStart w:id="11" w:name="_Toc23946494"/>
+      <w:bookmarkStart w:id="12" w:name="_Toc23946981"/>
+      <w:bookmarkStart w:id="13" w:name="_Toc23947057"/>
+      <w:bookmarkStart w:id="14" w:name="_Toc23947079"/>
+      <w:bookmarkStart w:id="15" w:name="_Toc23950266"/>
+      <w:bookmarkStart w:id="16" w:name="_Toc23950333"/>
+      <w:bookmarkStart w:id="17" w:name="_Toc27223326"/>
+      <w:r>
+        <w:lastRenderedPageBreak/>
         <w:t>Tema</w:t>
       </w:r>
-      <w:bookmarkEnd w:id="7"/>
-      <w:bookmarkEnd w:id="8"/>
       <w:bookmarkEnd w:id="9"/>
       <w:bookmarkEnd w:id="10"/>
       <w:bookmarkEnd w:id="11"/>
@@ -6331,6 +6529,8 @@
       <w:bookmarkEnd w:id="13"/>
       <w:bookmarkEnd w:id="14"/>
       <w:bookmarkEnd w:id="15"/>
+      <w:bookmarkEnd w:id="16"/>
+      <w:bookmarkEnd w:id="17"/>
     </w:p>
     <w:p/>
     <w:p>
@@ -6367,7 +6567,6 @@
         <w:jc w:val="both"/>
       </w:pPr>
       <w:r>
-        <w:lastRenderedPageBreak/>
         <w:t>Porém o grupo de varejistas em que a análise de viabilidade será aplicada são os de vestuário, como por exemplo as grandes redes de varejo brasileiras são: as lojas Renner</w:t>
       </w:r>
       <w:r>
@@ -6385,20 +6584,18 @@
       <w:pPr>
         <w:pStyle w:val="Ttulo2"/>
       </w:pPr>
-      <w:bookmarkStart w:id="16" w:name="_Toc174117262"/>
-      <w:bookmarkStart w:id="17" w:name="_Toc254273957"/>
-      <w:bookmarkStart w:id="18" w:name="_Toc23946495"/>
-      <w:bookmarkStart w:id="19" w:name="_Toc23946982"/>
-      <w:bookmarkStart w:id="20" w:name="_Toc23947058"/>
-      <w:bookmarkStart w:id="21" w:name="_Toc23947080"/>
-      <w:bookmarkStart w:id="22" w:name="_Toc23950267"/>
-      <w:bookmarkStart w:id="23" w:name="_Toc23950334"/>
-      <w:bookmarkStart w:id="24" w:name="_Toc27223327"/>
+      <w:bookmarkStart w:id="18" w:name="_Toc174117262"/>
+      <w:bookmarkStart w:id="19" w:name="_Toc254273957"/>
+      <w:bookmarkStart w:id="20" w:name="_Toc23946495"/>
+      <w:bookmarkStart w:id="21" w:name="_Toc23946982"/>
+      <w:bookmarkStart w:id="22" w:name="_Toc23947058"/>
+      <w:bookmarkStart w:id="23" w:name="_Toc23947080"/>
+      <w:bookmarkStart w:id="24" w:name="_Toc23950267"/>
+      <w:bookmarkStart w:id="25" w:name="_Toc23950334"/>
+      <w:bookmarkStart w:id="26" w:name="_Toc27223327"/>
       <w:r>
         <w:t>Problema</w:t>
       </w:r>
-      <w:bookmarkEnd w:id="16"/>
-      <w:bookmarkEnd w:id="17"/>
       <w:bookmarkEnd w:id="18"/>
       <w:bookmarkEnd w:id="19"/>
       <w:bookmarkEnd w:id="20"/>
@@ -6406,6 +6603,8 @@
       <w:bookmarkEnd w:id="22"/>
       <w:bookmarkEnd w:id="23"/>
       <w:bookmarkEnd w:id="24"/>
+      <w:bookmarkEnd w:id="25"/>
+      <w:bookmarkEnd w:id="26"/>
     </w:p>
     <w:p>
       <w:pPr>
@@ -6585,20 +6784,18 @@
       <w:pPr>
         <w:pStyle w:val="Ttulo3"/>
       </w:pPr>
-      <w:bookmarkStart w:id="25" w:name="_Toc174117263"/>
-      <w:bookmarkStart w:id="26" w:name="_Toc254273958"/>
-      <w:bookmarkStart w:id="27" w:name="_Toc23946496"/>
-      <w:bookmarkStart w:id="28" w:name="_Toc23946983"/>
-      <w:bookmarkStart w:id="29" w:name="_Toc23947059"/>
-      <w:bookmarkStart w:id="30" w:name="_Toc23947081"/>
-      <w:bookmarkStart w:id="31" w:name="_Toc23950268"/>
-      <w:bookmarkStart w:id="32" w:name="_Toc23950335"/>
-      <w:bookmarkStart w:id="33" w:name="_Toc27223328"/>
+      <w:bookmarkStart w:id="27" w:name="_Toc174117263"/>
+      <w:bookmarkStart w:id="28" w:name="_Toc254273958"/>
+      <w:bookmarkStart w:id="29" w:name="_Toc23946496"/>
+      <w:bookmarkStart w:id="30" w:name="_Toc23946983"/>
+      <w:bookmarkStart w:id="31" w:name="_Toc23947059"/>
+      <w:bookmarkStart w:id="32" w:name="_Toc23947081"/>
+      <w:bookmarkStart w:id="33" w:name="_Toc23950268"/>
+      <w:bookmarkStart w:id="34" w:name="_Toc23950335"/>
+      <w:bookmarkStart w:id="35" w:name="_Toc27223328"/>
       <w:r>
         <w:t>Objetivo Geral</w:t>
       </w:r>
-      <w:bookmarkEnd w:id="25"/>
-      <w:bookmarkEnd w:id="26"/>
       <w:bookmarkEnd w:id="27"/>
       <w:bookmarkEnd w:id="28"/>
       <w:bookmarkEnd w:id="29"/>
@@ -6606,6 +6803,8 @@
       <w:bookmarkEnd w:id="31"/>
       <w:bookmarkEnd w:id="32"/>
       <w:bookmarkEnd w:id="33"/>
+      <w:bookmarkEnd w:id="34"/>
+      <w:bookmarkEnd w:id="35"/>
     </w:p>
     <w:p>
       <w:pPr>
@@ -6639,20 +6838,18 @@
       <w:pPr>
         <w:pStyle w:val="Ttulo3"/>
       </w:pPr>
-      <w:bookmarkStart w:id="34" w:name="_Toc174117264"/>
-      <w:bookmarkStart w:id="35" w:name="_Toc254273959"/>
-      <w:bookmarkStart w:id="36" w:name="_Toc23946497"/>
-      <w:bookmarkStart w:id="37" w:name="_Toc23946984"/>
-      <w:bookmarkStart w:id="38" w:name="_Toc23947060"/>
-      <w:bookmarkStart w:id="39" w:name="_Toc23947082"/>
-      <w:bookmarkStart w:id="40" w:name="_Toc23950269"/>
-      <w:bookmarkStart w:id="41" w:name="_Toc23950336"/>
-      <w:bookmarkStart w:id="42" w:name="_Toc27223329"/>
+      <w:bookmarkStart w:id="36" w:name="_Toc174117264"/>
+      <w:bookmarkStart w:id="37" w:name="_Toc254273959"/>
+      <w:bookmarkStart w:id="38" w:name="_Toc23946497"/>
+      <w:bookmarkStart w:id="39" w:name="_Toc23946984"/>
+      <w:bookmarkStart w:id="40" w:name="_Toc23947060"/>
+      <w:bookmarkStart w:id="41" w:name="_Toc23947082"/>
+      <w:bookmarkStart w:id="42" w:name="_Toc23950269"/>
+      <w:bookmarkStart w:id="43" w:name="_Toc23950336"/>
+      <w:bookmarkStart w:id="44" w:name="_Toc27223329"/>
       <w:r>
         <w:t>Objetivos Específicos</w:t>
       </w:r>
-      <w:bookmarkEnd w:id="34"/>
-      <w:bookmarkEnd w:id="35"/>
       <w:bookmarkEnd w:id="36"/>
       <w:bookmarkEnd w:id="37"/>
       <w:bookmarkEnd w:id="38"/>
@@ -6660,6 +6857,8 @@
       <w:bookmarkEnd w:id="40"/>
       <w:bookmarkEnd w:id="41"/>
       <w:bookmarkEnd w:id="42"/>
+      <w:bookmarkEnd w:id="43"/>
+      <w:bookmarkEnd w:id="44"/>
     </w:p>
     <w:p/>
     <w:p>
@@ -6671,7 +6870,7 @@
         </w:numPr>
         <w:jc w:val="both"/>
       </w:pPr>
-      <w:bookmarkStart w:id="43" w:name="_Toc254273960"/>
+      <w:bookmarkStart w:id="45" w:name="_Toc254273960"/>
       <w:r>
         <w:t xml:space="preserve">Verificar a aplicabilidade do </w:t>
       </w:r>
@@ -6773,28 +6972,27 @@
       <w:pPr>
         <w:pStyle w:val="Ttulo2"/>
       </w:pPr>
-      <w:bookmarkStart w:id="44" w:name="_Toc23946498"/>
-      <w:bookmarkStart w:id="45" w:name="_Toc23946985"/>
-      <w:bookmarkStart w:id="46" w:name="_Toc23947061"/>
-      <w:bookmarkStart w:id="47" w:name="_Toc23947083"/>
-      <w:bookmarkStart w:id="48" w:name="_Toc23950270"/>
-      <w:bookmarkStart w:id="49" w:name="_Toc23950337"/>
-      <w:bookmarkStart w:id="50" w:name="_Toc27223330"/>
-      <w:r>
-        <w:lastRenderedPageBreak/>
+      <w:bookmarkStart w:id="46" w:name="_Toc23946498"/>
+      <w:bookmarkStart w:id="47" w:name="_Toc23946985"/>
+      <w:bookmarkStart w:id="48" w:name="_Toc23947061"/>
+      <w:bookmarkStart w:id="49" w:name="_Toc23947083"/>
+      <w:bookmarkStart w:id="50" w:name="_Toc23950270"/>
+      <w:bookmarkStart w:id="51" w:name="_Toc23950337"/>
+      <w:bookmarkStart w:id="52" w:name="_Toc27223330"/>
+      <w:r>
         <w:t xml:space="preserve">Estrutura </w:t>
       </w:r>
-      <w:bookmarkEnd w:id="43"/>
+      <w:bookmarkEnd w:id="45"/>
       <w:r>
         <w:t>do TCC</w:t>
       </w:r>
-      <w:bookmarkEnd w:id="44"/>
-      <w:bookmarkEnd w:id="45"/>
       <w:bookmarkEnd w:id="46"/>
       <w:bookmarkEnd w:id="47"/>
       <w:bookmarkEnd w:id="48"/>
       <w:bookmarkEnd w:id="49"/>
       <w:bookmarkEnd w:id="50"/>
+      <w:bookmarkEnd w:id="51"/>
+      <w:bookmarkEnd w:id="52"/>
     </w:p>
     <w:p/>
     <w:p>
@@ -6978,23 +7176,23 @@
       <w:pPr>
         <w:pStyle w:val="Ttulo3"/>
       </w:pPr>
-      <w:bookmarkStart w:id="51" w:name="_Toc23946499"/>
-      <w:bookmarkStart w:id="52" w:name="_Toc23946986"/>
-      <w:bookmarkStart w:id="53" w:name="_Toc23947062"/>
-      <w:bookmarkStart w:id="54" w:name="_Toc23947084"/>
-      <w:bookmarkStart w:id="55" w:name="_Toc23950271"/>
-      <w:bookmarkStart w:id="56" w:name="_Toc23950338"/>
-      <w:bookmarkStart w:id="57" w:name="_Toc27223331"/>
+      <w:bookmarkStart w:id="53" w:name="_Toc23946499"/>
+      <w:bookmarkStart w:id="54" w:name="_Toc23946986"/>
+      <w:bookmarkStart w:id="55" w:name="_Toc23947062"/>
+      <w:bookmarkStart w:id="56" w:name="_Toc23947084"/>
+      <w:bookmarkStart w:id="57" w:name="_Toc23950271"/>
+      <w:bookmarkStart w:id="58" w:name="_Toc23950338"/>
+      <w:bookmarkStart w:id="59" w:name="_Toc27223331"/>
       <w:r>
         <w:t>Classificação da Pesquisa</w:t>
       </w:r>
-      <w:bookmarkEnd w:id="51"/>
-      <w:bookmarkEnd w:id="52"/>
       <w:bookmarkEnd w:id="53"/>
       <w:bookmarkEnd w:id="54"/>
       <w:bookmarkEnd w:id="55"/>
       <w:bookmarkEnd w:id="56"/>
       <w:bookmarkEnd w:id="57"/>
+      <w:bookmarkEnd w:id="58"/>
+      <w:bookmarkEnd w:id="59"/>
     </w:p>
     <w:p>
       <w:pPr>
@@ -7103,23 +7301,23 @@
       <w:pPr>
         <w:pStyle w:val="Ttulo1"/>
       </w:pPr>
-      <w:bookmarkStart w:id="58" w:name="_Toc23946500"/>
-      <w:bookmarkStart w:id="59" w:name="_Toc23946987"/>
-      <w:bookmarkStart w:id="60" w:name="_Toc23947063"/>
-      <w:bookmarkStart w:id="61" w:name="_Toc23947085"/>
-      <w:bookmarkStart w:id="62" w:name="_Toc23950272"/>
-      <w:bookmarkStart w:id="63" w:name="_Toc23950339"/>
-      <w:bookmarkStart w:id="64" w:name="_Toc27223332"/>
+      <w:bookmarkStart w:id="60" w:name="_Toc23946500"/>
+      <w:bookmarkStart w:id="61" w:name="_Toc23946987"/>
+      <w:bookmarkStart w:id="62" w:name="_Toc23947063"/>
+      <w:bookmarkStart w:id="63" w:name="_Toc23947085"/>
+      <w:bookmarkStart w:id="64" w:name="_Toc23950272"/>
+      <w:bookmarkStart w:id="65" w:name="_Toc23950339"/>
+      <w:bookmarkStart w:id="66" w:name="_Toc27223332"/>
       <w:r>
         <w:t>CONCEITOS GERAIS E REVISÃO DA LITERATURA</w:t>
       </w:r>
-      <w:bookmarkEnd w:id="58"/>
-      <w:bookmarkEnd w:id="59"/>
       <w:bookmarkEnd w:id="60"/>
       <w:bookmarkEnd w:id="61"/>
       <w:bookmarkEnd w:id="62"/>
       <w:bookmarkEnd w:id="63"/>
       <w:bookmarkEnd w:id="64"/>
+      <w:bookmarkEnd w:id="65"/>
+      <w:bookmarkEnd w:id="66"/>
     </w:p>
     <w:p/>
     <w:p>
@@ -7157,13 +7355,13 @@
       <w:pPr>
         <w:pStyle w:val="Ttulo2"/>
       </w:pPr>
-      <w:bookmarkStart w:id="65" w:name="_Toc23946501"/>
-      <w:bookmarkStart w:id="66" w:name="_Toc23946988"/>
-      <w:bookmarkStart w:id="67" w:name="_Toc23947064"/>
-      <w:bookmarkStart w:id="68" w:name="_Toc23947086"/>
-      <w:bookmarkStart w:id="69" w:name="_Toc23950273"/>
-      <w:bookmarkStart w:id="70" w:name="_Toc23950340"/>
-      <w:bookmarkStart w:id="71" w:name="_Toc27223333"/>
+      <w:bookmarkStart w:id="67" w:name="_Toc23946501"/>
+      <w:bookmarkStart w:id="68" w:name="_Toc23946988"/>
+      <w:bookmarkStart w:id="69" w:name="_Toc23947064"/>
+      <w:bookmarkStart w:id="70" w:name="_Toc23947086"/>
+      <w:bookmarkStart w:id="71" w:name="_Toc23950273"/>
+      <w:bookmarkStart w:id="72" w:name="_Toc23950340"/>
+      <w:bookmarkStart w:id="73" w:name="_Toc27223333"/>
       <w:r>
         <w:rPr>
           <w:i/>
@@ -7176,13 +7374,13 @@
         </w:rPr>
         <w:t>E-Commerce</w:t>
       </w:r>
-      <w:bookmarkEnd w:id="65"/>
-      <w:bookmarkEnd w:id="66"/>
       <w:bookmarkEnd w:id="67"/>
       <w:bookmarkEnd w:id="68"/>
       <w:bookmarkEnd w:id="69"/>
       <w:bookmarkEnd w:id="70"/>
       <w:bookmarkEnd w:id="71"/>
+      <w:bookmarkEnd w:id="72"/>
+      <w:bookmarkEnd w:id="73"/>
     </w:p>
     <w:p/>
     <w:p>
@@ -7240,11 +7438,7 @@
         <w:t>e-commerce</w:t>
       </w:r>
       <w:r>
-        <w:t xml:space="preserve"> é todo tipo de transação feita por vias eletrônicas que para se </w:t>
-      </w:r>
-      <w:r>
-        <w:lastRenderedPageBreak/>
-        <w:t xml:space="preserve">comunicar façam uso da internet, independentemente de esse aparelho eletrônico ser um computador, um </w:t>
+        <w:t xml:space="preserve"> é todo tipo de transação feita por vias eletrônicas que para se comunicar façam uso da internet, independentemente de esse aparelho eletrônico ser um computador, um </w:t>
       </w:r>
       <w:r>
         <w:rPr>
@@ -7286,36 +7480,29 @@
           <w:i/>
           <w:iCs/>
         </w:rPr>
-        <w:t>Business to Business</w:t>
-      </w:r>
-      <w:r>
-        <w:t>)</w:t>
-      </w:r>
-      <w:r>
-        <w:t>, que é a venda de empresas para empresas, um exemplo disso são fábricas quem vendem seus produtos para revendedores ao redor do mundo, outro exemplo é B2C</w:t>
-      </w:r>
-      <w:r>
-        <w:t xml:space="preserve"> (</w:t>
-      </w:r>
+        <w:t xml:space="preserve">Business </w:t>
+      </w:r>
+      <w:proofErr w:type="spellStart"/>
       <w:r>
         <w:rPr>
           <w:i/>
           <w:iCs/>
         </w:rPr>
-        <w:t>Business to</w:t>
-      </w:r>
+        <w:t>to</w:t>
+      </w:r>
+      <w:proofErr w:type="spellEnd"/>
       <w:r>
         <w:rPr>
           <w:i/>
           <w:iCs/>
         </w:rPr>
-        <w:t xml:space="preserve"> Consumer</w:t>
+        <w:t xml:space="preserve"> Business</w:t>
       </w:r>
       <w:r>
         <w:t>)</w:t>
       </w:r>
       <w:r>
-        <w:t>, que é a venda de empresas diretamente para o cliente, como se você aquele revendedor da exemplo anterior vendendo para seu cliente, e por fim o C2C</w:t>
+        <w:t>, que é a venda de empresas para empresas, um exemplo disso são fábricas quem vendem seus produtos para revendedores ao redor do mundo, outro exemplo é B2C</w:t>
       </w:r>
       <w:r>
         <w:t xml:space="preserve"> (</w:t>
@@ -7325,8 +7512,83 @@
           <w:i/>
           <w:iCs/>
         </w:rPr>
-        <w:t>Consumer to Consumer</w:t>
-      </w:r>
+        <w:t xml:space="preserve">Business </w:t>
+      </w:r>
+      <w:proofErr w:type="spellStart"/>
+      <w:r>
+        <w:rPr>
+          <w:i/>
+          <w:iCs/>
+        </w:rPr>
+        <w:t>to</w:t>
+      </w:r>
+      <w:proofErr w:type="spellEnd"/>
+      <w:r>
+        <w:rPr>
+          <w:i/>
+          <w:iCs/>
+        </w:rPr>
+        <w:t xml:space="preserve"> </w:t>
+      </w:r>
+      <w:proofErr w:type="spellStart"/>
+      <w:r>
+        <w:rPr>
+          <w:i/>
+          <w:iCs/>
+        </w:rPr>
+        <w:t>Consumer</w:t>
+      </w:r>
+      <w:proofErr w:type="spellEnd"/>
+      <w:r>
+        <w:t>)</w:t>
+      </w:r>
+      <w:r>
+        <w:t>, que é a venda de empresas diretamente para o cliente, como se você aquele revendedor da exemplo anterior vendendo para seu cliente, e por fim o C2C</w:t>
+      </w:r>
+      <w:r>
+        <w:t xml:space="preserve"> (</w:t>
+      </w:r>
+      <w:proofErr w:type="spellStart"/>
+      <w:r>
+        <w:rPr>
+          <w:i/>
+          <w:iCs/>
+        </w:rPr>
+        <w:t>Consumer</w:t>
+      </w:r>
+      <w:proofErr w:type="spellEnd"/>
+      <w:r>
+        <w:rPr>
+          <w:i/>
+          <w:iCs/>
+        </w:rPr>
+        <w:t xml:space="preserve"> </w:t>
+      </w:r>
+      <w:proofErr w:type="spellStart"/>
+      <w:r>
+        <w:rPr>
+          <w:i/>
+          <w:iCs/>
+        </w:rPr>
+        <w:t>to</w:t>
+      </w:r>
+      <w:proofErr w:type="spellEnd"/>
+      <w:r>
+        <w:rPr>
+          <w:i/>
+          <w:iCs/>
+        </w:rPr>
+        <w:t xml:space="preserve"> </w:t>
+      </w:r>
+      <w:proofErr w:type="spellStart"/>
+      <w:r>
+        <w:rPr>
+          <w:i/>
+          <w:iCs/>
+        </w:rPr>
+        <w:t>Consumer</w:t>
+      </w:r>
+      <w:proofErr w:type="spellEnd"/>
       <w:r>
         <w:t>)</w:t>
       </w:r>
@@ -7371,13 +7633,13 @@
       <w:pPr>
         <w:pStyle w:val="Ttulo2"/>
       </w:pPr>
-      <w:bookmarkStart w:id="72" w:name="_Toc23946502"/>
-      <w:bookmarkStart w:id="73" w:name="_Toc23946989"/>
-      <w:bookmarkStart w:id="74" w:name="_Toc23947065"/>
-      <w:bookmarkStart w:id="75" w:name="_Toc23947087"/>
-      <w:bookmarkStart w:id="76" w:name="_Toc23950274"/>
-      <w:bookmarkStart w:id="77" w:name="_Toc23950341"/>
-      <w:bookmarkStart w:id="78" w:name="_Toc27223334"/>
+      <w:bookmarkStart w:id="74" w:name="_Toc23946502"/>
+      <w:bookmarkStart w:id="75" w:name="_Toc23946989"/>
+      <w:bookmarkStart w:id="76" w:name="_Toc23947065"/>
+      <w:bookmarkStart w:id="77" w:name="_Toc23947087"/>
+      <w:bookmarkStart w:id="78" w:name="_Toc23950274"/>
+      <w:bookmarkStart w:id="79" w:name="_Toc23950341"/>
+      <w:bookmarkStart w:id="80" w:name="_Toc27223334"/>
       <w:r>
         <w:rPr>
           <w:rStyle w:val="Ttulo2Char"/>
@@ -7395,13 +7657,13 @@
         </w:rPr>
         <w:t>E-Commerce</w:t>
       </w:r>
-      <w:bookmarkEnd w:id="72"/>
-      <w:bookmarkEnd w:id="73"/>
       <w:bookmarkEnd w:id="74"/>
       <w:bookmarkEnd w:id="75"/>
       <w:bookmarkEnd w:id="76"/>
       <w:bookmarkEnd w:id="77"/>
       <w:bookmarkEnd w:id="78"/>
+      <w:bookmarkEnd w:id="79"/>
+      <w:bookmarkEnd w:id="80"/>
       <w:r>
         <w:t xml:space="preserve"> </w:t>
       </w:r>
@@ -7420,24 +7682,58 @@
           <w:i/>
           <w:iCs/>
         </w:rPr>
-        <w:t>Eletronic Data Interchange</w:t>
-      </w:r>
-      <w:r>
-        <w:t xml:space="preserve"> (EDI)</w:t>
-      </w:r>
-      <w:r>
-        <w:t>, ou em português, troca eletrônica de dados, a EDI tem como objetivo permitir a troca de documentos entre organizações via sistemas de teleinformática</w:t>
-      </w:r>
-      <w:r>
-        <w:t xml:space="preserve">, outro exemplo é </w:t>
-      </w:r>
+        <w:t xml:space="preserve">Eletronic Data </w:t>
+      </w:r>
+      <w:proofErr w:type="spellStart"/>
       <w:r>
         <w:rPr>
           <w:i/>
           <w:iCs/>
         </w:rPr>
-        <w:t>Eletronic Funds Transfer</w:t>
-      </w:r>
+        <w:t>Interchange</w:t>
+      </w:r>
+      <w:proofErr w:type="spellEnd"/>
+      <w:r>
+        <w:t xml:space="preserve"> (EDI)</w:t>
+      </w:r>
+      <w:r>
+        <w:t>, ou em português, troca eletrônica de dados, a EDI tem como objetivo permitir a troca de documentos entre organizações via sistemas de teleinformática</w:t>
+      </w:r>
+      <w:r>
+        <w:t xml:space="preserve">, outro exemplo é </w:t>
+      </w:r>
+      <w:r>
+        <w:rPr>
+          <w:i/>
+          <w:iCs/>
+        </w:rPr>
+        <w:t xml:space="preserve">Eletronic </w:t>
+      </w:r>
+      <w:proofErr w:type="spellStart"/>
+      <w:r>
+        <w:rPr>
+          <w:i/>
+          <w:iCs/>
+        </w:rPr>
+        <w:t>Funds</w:t>
+      </w:r>
+      <w:proofErr w:type="spellEnd"/>
+      <w:r>
+        <w:rPr>
+          <w:i/>
+          <w:iCs/>
+        </w:rPr>
+        <w:t xml:space="preserve"> </w:t>
+      </w:r>
+      <w:proofErr w:type="spellStart"/>
+      <w:r>
+        <w:rPr>
+          <w:i/>
+          <w:iCs/>
+        </w:rPr>
+        <w:t>Transfer</w:t>
+      </w:r>
+      <w:proofErr w:type="spellEnd"/>
       <w:r>
         <w:t xml:space="preserve"> (EFT), </w:t>
       </w:r>
@@ -7547,13 +7843,13 @@
           <w:rFonts w:cs="Times New Roman"/>
         </w:rPr>
       </w:pPr>
-      <w:bookmarkStart w:id="79" w:name="_Toc23946503"/>
-      <w:bookmarkStart w:id="80" w:name="_Toc23946990"/>
-      <w:bookmarkStart w:id="81" w:name="_Toc23947066"/>
-      <w:bookmarkStart w:id="82" w:name="_Toc23947088"/>
-      <w:bookmarkStart w:id="83" w:name="_Toc23950275"/>
-      <w:bookmarkStart w:id="84" w:name="_Toc23950342"/>
-      <w:bookmarkStart w:id="85" w:name="_Toc27223335"/>
+      <w:bookmarkStart w:id="81" w:name="_Toc23946503"/>
+      <w:bookmarkStart w:id="82" w:name="_Toc23946990"/>
+      <w:bookmarkStart w:id="83" w:name="_Toc23947066"/>
+      <w:bookmarkStart w:id="84" w:name="_Toc23947088"/>
+      <w:bookmarkStart w:id="85" w:name="_Toc23950275"/>
+      <w:bookmarkStart w:id="86" w:name="_Toc23950342"/>
+      <w:bookmarkStart w:id="87" w:name="_Toc27223335"/>
       <w:r>
         <w:rPr>
           <w:rStyle w:val="Ttulo2Char"/>
@@ -7576,13 +7872,13 @@
         </w:rPr>
         <w:t>E-Commerce</w:t>
       </w:r>
-      <w:bookmarkEnd w:id="79"/>
-      <w:bookmarkEnd w:id="80"/>
       <w:bookmarkEnd w:id="81"/>
       <w:bookmarkEnd w:id="82"/>
       <w:bookmarkEnd w:id="83"/>
       <w:bookmarkEnd w:id="84"/>
       <w:bookmarkEnd w:id="85"/>
+      <w:bookmarkEnd w:id="86"/>
+      <w:bookmarkEnd w:id="87"/>
       <w:r>
         <w:rPr>
           <w:rFonts w:cs="Times New Roman"/>
@@ -7662,38 +7958,25 @@
                                 <w:szCs w:val="20"/>
                               </w:rPr>
                             </w:pPr>
-                            <w:bookmarkStart w:id="86" w:name="_Toc27222492"/>
+                            <w:bookmarkStart w:id="88" w:name="_Toc27222492"/>
                             <w:r>
                               <w:t xml:space="preserve">Figura </w:t>
                             </w:r>
-                            <w:r>
-                              <w:fldChar w:fldCharType="begin"/>
-                            </w:r>
-                            <w:r>
-                              <w:instrText xml:space="preserve"> SEQ Figura \* ARABIC </w:instrText>
-                            </w:r>
-                            <w:r>
-                              <w:fldChar w:fldCharType="separate"/>
-                            </w:r>
-                            <w:r>
-                              <w:rPr>
-                                <w:noProof/>
-                              </w:rPr>
-                              <w:t>1</w:t>
-                            </w:r>
-                            <w:r>
-                              <w:rPr>
-                                <w:noProof/>
-                              </w:rPr>
-                              <w:fldChar w:fldCharType="end"/>
-                            </w:r>
+                            <w:fldSimple w:instr=" SEQ Figura \* ARABIC ">
+                              <w:r>
+                                <w:rPr>
+                                  <w:noProof/>
+                                </w:rPr>
+                                <w:t>1</w:t>
+                              </w:r>
+                            </w:fldSimple>
                             <w:r>
                               <w:t xml:space="preserve">  - </w:t>
                             </w:r>
                             <w:r>
                               <w:t>Gráfico com o faturamento mundial do e-commerce de 2014 até a previsão para 2021.</w:t>
                             </w:r>
-                            <w:bookmarkEnd w:id="86"/>
+                            <w:bookmarkEnd w:id="88"/>
                           </w:p>
                         </w:txbxContent>
                       </wps:txbx>
@@ -7709,7 +7992,7 @@
               </wp:inline>
             </w:drawing>
           </mc:Choice>
-          <mc:Fallback xmlns:w16cid="http://schemas.microsoft.com/office/word/2016/wordml/cid" xmlns:am3d="http://schemas.microsoft.com/office/drawing/2017/model3d" xmlns:aink="http://schemas.microsoft.com/office/drawing/2016/ink" xmlns:cx8="http://schemas.microsoft.com/office/drawing/2016/5/14/chartex" xmlns:cx7="http://schemas.microsoft.com/office/drawing/2016/5/13/chartex" xmlns:cx6="http://schemas.microsoft.com/office/drawing/2016/5/12/chartex" xmlns:cx5="http://schemas.microsoft.com/office/drawing/2016/5/11/chartex" xmlns:cx4="http://schemas.microsoft.com/office/drawing/2016/5/10/chartex" xmlns:cx3="http://schemas.microsoft.com/office/drawing/2016/5/9/chartex" xmlns:cx2="http://schemas.microsoft.com/office/drawing/2015/10/21/chartex">
+          <mc:Fallback>
             <w:pict>
               <v:shapetype w14:anchorId="117C665D" id="_x0000_t202" coordsize="21600,21600" o:spt="202" path="m,l,21600r21600,l21600,xe">
                 <v:stroke joinstyle="miter"/>
@@ -7727,7 +8010,7 @@
                           <w:szCs w:val="20"/>
                         </w:rPr>
                       </w:pPr>
-                      <w:bookmarkStart w:id="88" w:name="_Toc27222492"/>
+                      <w:bookmarkStart w:id="89" w:name="_Toc27222492"/>
                       <w:r>
                         <w:t xml:space="preserve">Figura </w:t>
                       </w:r>
@@ -7745,7 +8028,7 @@
                       <w:r>
                         <w:t>Gráfico com o faturamento mundial do e-commerce de 2014 até a previsão para 2021.</w:t>
                       </w:r>
-                      <w:bookmarkEnd w:id="88"/>
+                      <w:bookmarkEnd w:id="89"/>
                     </w:p>
                   </w:txbxContent>
                 </v:textbox>
@@ -7844,12 +8127,14 @@
         </w:rPr>
         <w:t xml:space="preserve"> </w:t>
       </w:r>
+      <w:proofErr w:type="spellStart"/>
       <w:r>
         <w:rPr>
           <w:sz w:val="20"/>
         </w:rPr>
         <w:t>Statista</w:t>
       </w:r>
+      <w:proofErr w:type="spellEnd"/>
       <w:r>
         <w:rPr>
           <w:sz w:val="20"/>
@@ -7956,39 +8241,26 @@
         <w:pStyle w:val="Legenda"/>
         <w:keepNext/>
       </w:pPr>
-      <w:bookmarkStart w:id="87" w:name="_Toc27222493"/>
+      <w:bookmarkStart w:id="90" w:name="_Toc27222493"/>
       <w:r>
         <w:lastRenderedPageBreak/>
         <w:t xml:space="preserve">Figura </w:t>
       </w:r>
-      <w:r>
-        <w:fldChar w:fldCharType="begin"/>
-      </w:r>
-      <w:r>
-        <w:instrText xml:space="preserve"> SEQ Figura \* ARABIC </w:instrText>
-      </w:r>
-      <w:r>
-        <w:fldChar w:fldCharType="separate"/>
-      </w:r>
-      <w:r>
-        <w:rPr>
-          <w:noProof/>
-        </w:rPr>
-        <w:t>2</w:t>
-      </w:r>
-      <w:r>
-        <w:rPr>
-          <w:noProof/>
-        </w:rPr>
-        <w:fldChar w:fldCharType="end"/>
-      </w:r>
+      <w:fldSimple w:instr=" SEQ Figura \* ARABIC ">
+        <w:r>
+          <w:rPr>
+            <w:noProof/>
+          </w:rPr>
+          <w:t>2</w:t>
+        </w:r>
+      </w:fldSimple>
       <w:r>
         <w:t xml:space="preserve"> - </w:t>
       </w:r>
       <w:r>
         <w:t>Gráfico com o faturamento do e-commerce no Brasil de 2011 até 2018.</w:t>
       </w:r>
-      <w:bookmarkEnd w:id="87"/>
+      <w:bookmarkEnd w:id="90"/>
     </w:p>
     <w:p>
       <w:pPr>
@@ -8061,6 +8333,7 @@
         </w:rPr>
         <w:t xml:space="preserve"> </w:t>
       </w:r>
+      <w:proofErr w:type="spellStart"/>
       <w:r>
         <w:rPr>
           <w:rFonts w:cs="Times New Roman"/>
@@ -8068,8 +8341,9 @@
           <w:sz w:val="20"/>
           <w:shd w:val="clear" w:color="auto" w:fill="FFFFFF"/>
         </w:rPr>
-        <w:t>Ebit | Nielsen</w:t>
-      </w:r>
+        <w:t>Ebit</w:t>
+      </w:r>
+      <w:proofErr w:type="spellEnd"/>
       <w:r>
         <w:rPr>
           <w:rFonts w:cs="Times New Roman"/>
@@ -8077,6 +8351,15 @@
           <w:sz w:val="20"/>
           <w:shd w:val="clear" w:color="auto" w:fill="FFFFFF"/>
         </w:rPr>
+        <w:t xml:space="preserve"> | Nielsen</w:t>
+      </w:r>
+      <w:r>
+        <w:rPr>
+          <w:rFonts w:cs="Times New Roman"/>
+          <w:color w:val="000000" w:themeColor="text1"/>
+          <w:sz w:val="20"/>
+          <w:shd w:val="clear" w:color="auto" w:fill="FFFFFF"/>
+        </w:rPr>
         <w:t>, 2018.</w:t>
       </w:r>
     </w:p>
@@ -8173,38 +8456,25 @@
         <w:pStyle w:val="Legenda"/>
         <w:keepNext/>
       </w:pPr>
-      <w:bookmarkStart w:id="88" w:name="_Toc27222494"/>
+      <w:bookmarkStart w:id="91" w:name="_Toc27222494"/>
       <w:r>
         <w:t xml:space="preserve">Figura </w:t>
       </w:r>
-      <w:r>
-        <w:fldChar w:fldCharType="begin"/>
-      </w:r>
-      <w:r>
-        <w:instrText xml:space="preserve"> SEQ Figura \* ARABIC </w:instrText>
-      </w:r>
-      <w:r>
-        <w:fldChar w:fldCharType="separate"/>
-      </w:r>
-      <w:r>
-        <w:rPr>
-          <w:noProof/>
-        </w:rPr>
-        <w:t>3</w:t>
-      </w:r>
-      <w:r>
-        <w:rPr>
-          <w:noProof/>
-        </w:rPr>
-        <w:fldChar w:fldCharType="end"/>
-      </w:r>
+      <w:fldSimple w:instr=" SEQ Figura \* ARABIC ">
+        <w:r>
+          <w:rPr>
+            <w:noProof/>
+          </w:rPr>
+          <w:t>3</w:t>
+        </w:r>
+      </w:fldSimple>
       <w:r>
         <w:t xml:space="preserve"> - </w:t>
       </w:r>
       <w:r>
         <w:t>Gráfico com a divisão mundial do e-commerce em 2016.</w:t>
       </w:r>
-      <w:bookmarkEnd w:id="88"/>
+      <w:bookmarkEnd w:id="91"/>
     </w:p>
     <w:p>
       <w:pPr>
@@ -8382,38 +8652,25 @@
         <w:pStyle w:val="Legenda"/>
         <w:keepNext/>
       </w:pPr>
-      <w:bookmarkStart w:id="89" w:name="_Toc27222495"/>
+      <w:bookmarkStart w:id="92" w:name="_Toc27222495"/>
       <w:r>
         <w:t xml:space="preserve">Figura </w:t>
       </w:r>
-      <w:r>
-        <w:fldChar w:fldCharType="begin"/>
-      </w:r>
-      <w:r>
-        <w:instrText xml:space="preserve"> SEQ Figura \* ARABIC </w:instrText>
-      </w:r>
-      <w:r>
-        <w:fldChar w:fldCharType="separate"/>
-      </w:r>
-      <w:r>
-        <w:rPr>
-          <w:noProof/>
-        </w:rPr>
-        <w:t>4</w:t>
-      </w:r>
-      <w:r>
-        <w:rPr>
-          <w:noProof/>
-        </w:rPr>
-        <w:fldChar w:fldCharType="end"/>
-      </w:r>
+      <w:fldSimple w:instr=" SEQ Figura \* ARABIC ">
+        <w:r>
+          <w:rPr>
+            <w:noProof/>
+          </w:rPr>
+          <w:t>4</w:t>
+        </w:r>
+      </w:fldSimple>
       <w:r>
         <w:t xml:space="preserve"> - </w:t>
       </w:r>
       <w:r>
         <w:t>Gráfico com a previsão de divisão mundial do e-commerce em 2020.</w:t>
       </w:r>
-      <w:bookmarkEnd w:id="89"/>
+      <w:bookmarkEnd w:id="92"/>
     </w:p>
     <w:p>
       <w:pPr>
@@ -8622,13 +8879,13 @@
           <w:b/>
         </w:rPr>
       </w:pPr>
-      <w:bookmarkStart w:id="90" w:name="_Toc23946504"/>
-      <w:bookmarkStart w:id="91" w:name="_Toc23946991"/>
-      <w:bookmarkStart w:id="92" w:name="_Toc23947067"/>
-      <w:bookmarkStart w:id="93" w:name="_Toc23947089"/>
-      <w:bookmarkStart w:id="94" w:name="_Toc23950276"/>
-      <w:bookmarkStart w:id="95" w:name="_Toc23950343"/>
-      <w:bookmarkStart w:id="96" w:name="_Toc27223336"/>
+      <w:bookmarkStart w:id="93" w:name="_Toc23946504"/>
+      <w:bookmarkStart w:id="94" w:name="_Toc23946991"/>
+      <w:bookmarkStart w:id="95" w:name="_Toc23947067"/>
+      <w:bookmarkStart w:id="96" w:name="_Toc23947089"/>
+      <w:bookmarkStart w:id="97" w:name="_Toc23950276"/>
+      <w:bookmarkStart w:id="98" w:name="_Toc23950343"/>
+      <w:bookmarkStart w:id="99" w:name="_Toc27223336"/>
       <w:r>
         <w:rPr>
           <w:rStyle w:val="Ttulo2Char"/>
@@ -8636,13 +8893,13 @@
         </w:rPr>
         <w:t>Trabalhos Relacionados</w:t>
       </w:r>
-      <w:bookmarkEnd w:id="90"/>
-      <w:bookmarkEnd w:id="91"/>
-      <w:bookmarkEnd w:id="92"/>
       <w:bookmarkEnd w:id="93"/>
       <w:bookmarkEnd w:id="94"/>
       <w:bookmarkEnd w:id="95"/>
       <w:bookmarkEnd w:id="96"/>
+      <w:bookmarkEnd w:id="97"/>
+      <w:bookmarkEnd w:id="98"/>
+      <w:bookmarkEnd w:id="99"/>
     </w:p>
     <w:p/>
     <w:p>
@@ -9138,25 +9395,15 @@
       <w:pPr>
         <w:pStyle w:val="Legenda"/>
       </w:pPr>
-      <w:bookmarkStart w:id="97" w:name="_Toc24119101"/>
+      <w:bookmarkStart w:id="100" w:name="_Toc24119101"/>
       <w:r>
         <w:t xml:space="preserve">Tabela </w:t>
       </w:r>
-      <w:r>
-        <w:fldChar w:fldCharType="begin"/>
-      </w:r>
-      <w:r>
-        <w:instrText xml:space="preserve"> SEQ Tabela \* ARABIC </w:instrText>
-      </w:r>
-      <w:r>
-        <w:fldChar w:fldCharType="separate"/>
-      </w:r>
-      <w:r>
-        <w:t>1</w:t>
-      </w:r>
-      <w:r>
-        <w:fldChar w:fldCharType="end"/>
-      </w:r>
+      <w:fldSimple w:instr=" SEQ Tabela \* ARABIC ">
+        <w:r>
+          <w:t>1</w:t>
+        </w:r>
+      </w:fldSimple>
       <w:r>
         <w:t xml:space="preserve"> - Diferenças entre a logística do </w:t>
       </w:r>
@@ -9166,7 +9413,7 @@
         </w:rPr>
         <w:t>e-commerce.</w:t>
       </w:r>
-      <w:bookmarkEnd w:id="97"/>
+      <w:bookmarkEnd w:id="100"/>
     </w:p>
     <w:p>
       <w:pPr>
@@ -9240,7 +9487,23 @@
           <w:sz w:val="20"/>
           <w:shd w:val="clear" w:color="auto" w:fill="FFFFFF"/>
         </w:rPr>
-        <w:t>Fonte: Fleurv, 2000.</w:t>
+        <w:t xml:space="preserve">Fonte: </w:t>
+      </w:r>
+      <w:proofErr w:type="spellStart"/>
+      <w:r>
+        <w:rPr>
+          <w:sz w:val="20"/>
+          <w:shd w:val="clear" w:color="auto" w:fill="FFFFFF"/>
+        </w:rPr>
+        <w:t>Fleurv</w:t>
+      </w:r>
+      <w:proofErr w:type="spellEnd"/>
+      <w:r>
+        <w:rPr>
+          <w:sz w:val="20"/>
+          <w:shd w:val="clear" w:color="auto" w:fill="FFFFFF"/>
+        </w:rPr>
+        <w:t>, 2000.</w:t>
       </w:r>
     </w:p>
     <w:p>
@@ -9371,35 +9634,22 @@
       <w:pPr>
         <w:pStyle w:val="Legenda"/>
       </w:pPr>
-      <w:bookmarkStart w:id="98" w:name="_Toc27222496"/>
+      <w:bookmarkStart w:id="101" w:name="_Toc27222496"/>
       <w:r>
         <w:t xml:space="preserve">Figura </w:t>
       </w:r>
-      <w:r>
-        <w:fldChar w:fldCharType="begin"/>
-      </w:r>
-      <w:r>
-        <w:instrText xml:space="preserve"> SEQ Figura \* ARABIC </w:instrText>
-      </w:r>
-      <w:r>
-        <w:fldChar w:fldCharType="separate"/>
-      </w:r>
-      <w:r>
-        <w:rPr>
-          <w:noProof/>
-        </w:rPr>
-        <w:t>5</w:t>
-      </w:r>
-      <w:r>
-        <w:rPr>
-          <w:noProof/>
-        </w:rPr>
-        <w:fldChar w:fldCharType="end"/>
-      </w:r>
+      <w:fldSimple w:instr=" SEQ Figura \* ARABIC ">
+        <w:r>
+          <w:rPr>
+            <w:noProof/>
+          </w:rPr>
+          <w:t>5</w:t>
+        </w:r>
+      </w:fldSimple>
       <w:r>
         <w:t xml:space="preserve"> - Fatores e aspectos analisados</w:t>
       </w:r>
-      <w:bookmarkEnd w:id="98"/>
+      <w:bookmarkEnd w:id="101"/>
     </w:p>
     <w:p>
       <w:pPr>
@@ -9601,29 +9851,19 @@
       <w:pPr>
         <w:pStyle w:val="Legenda"/>
       </w:pPr>
-      <w:bookmarkStart w:id="99" w:name="_Toc27222497"/>
+      <w:bookmarkStart w:id="102" w:name="_Toc27222497"/>
       <w:r>
         <w:t xml:space="preserve">Figura </w:t>
       </w:r>
-      <w:r>
-        <w:fldChar w:fldCharType="begin"/>
-      </w:r>
-      <w:r>
-        <w:instrText xml:space="preserve"> SEQ Figura \* ARABIC </w:instrText>
-      </w:r>
-      <w:r>
-        <w:fldChar w:fldCharType="separate"/>
-      </w:r>
-      <w:r>
-        <w:t>6</w:t>
-      </w:r>
-      <w:r>
-        <w:fldChar w:fldCharType="end"/>
-      </w:r>
+      <w:fldSimple w:instr=" SEQ Figura \* ARABIC ">
+        <w:r>
+          <w:t>6</w:t>
+        </w:r>
+      </w:fldSimple>
       <w:r>
         <w:t xml:space="preserve"> - Tabela com a comparação de crescimento do e-commerce e de lojas físicas.</w:t>
       </w:r>
-      <w:bookmarkEnd w:id="99"/>
+      <w:bookmarkEnd w:id="102"/>
     </w:p>
     <w:p>
       <w:pPr>
@@ -9702,23 +9942,23 @@
       <w:pPr>
         <w:pStyle w:val="Ttulo1"/>
       </w:pPr>
-      <w:bookmarkStart w:id="100" w:name="_Toc23946505"/>
-      <w:bookmarkStart w:id="101" w:name="_Toc23946992"/>
-      <w:bookmarkStart w:id="102" w:name="_Toc23947068"/>
-      <w:bookmarkStart w:id="103" w:name="_Toc23947090"/>
-      <w:bookmarkStart w:id="104" w:name="_Toc23950277"/>
-      <w:bookmarkStart w:id="105" w:name="_Toc23950344"/>
-      <w:bookmarkStart w:id="106" w:name="_Toc27223337"/>
+      <w:bookmarkStart w:id="103" w:name="_Toc23946505"/>
+      <w:bookmarkStart w:id="104" w:name="_Toc23946992"/>
+      <w:bookmarkStart w:id="105" w:name="_Toc23947068"/>
+      <w:bookmarkStart w:id="106" w:name="_Toc23947090"/>
+      <w:bookmarkStart w:id="107" w:name="_Toc23950277"/>
+      <w:bookmarkStart w:id="108" w:name="_Toc23950344"/>
+      <w:bookmarkStart w:id="109" w:name="_Toc27223337"/>
       <w:r>
         <w:t>METODOLOGIA</w:t>
       </w:r>
-      <w:bookmarkEnd w:id="100"/>
-      <w:bookmarkEnd w:id="101"/>
-      <w:bookmarkEnd w:id="102"/>
       <w:bookmarkEnd w:id="103"/>
       <w:bookmarkEnd w:id="104"/>
       <w:bookmarkEnd w:id="105"/>
       <w:bookmarkEnd w:id="106"/>
+      <w:bookmarkEnd w:id="107"/>
+      <w:bookmarkEnd w:id="108"/>
+      <w:bookmarkEnd w:id="109"/>
     </w:p>
     <w:p/>
     <w:p>
@@ -9814,27 +10054,27 @@
       <w:pPr>
         <w:pStyle w:val="Ttulo1"/>
       </w:pPr>
-      <w:bookmarkStart w:id="107" w:name="_Toc174117268"/>
-      <w:bookmarkStart w:id="108" w:name="_Toc254273963"/>
-      <w:bookmarkStart w:id="109" w:name="_Toc23946506"/>
-      <w:bookmarkStart w:id="110" w:name="_Toc23946993"/>
-      <w:bookmarkStart w:id="111" w:name="_Toc23947069"/>
-      <w:bookmarkStart w:id="112" w:name="_Toc23947091"/>
-      <w:bookmarkStart w:id="113" w:name="_Toc23950278"/>
-      <w:bookmarkStart w:id="114" w:name="_Toc23950345"/>
-      <w:bookmarkStart w:id="115" w:name="_Toc27223338"/>
+      <w:bookmarkStart w:id="110" w:name="_Toc174117268"/>
+      <w:bookmarkStart w:id="111" w:name="_Toc254273963"/>
+      <w:bookmarkStart w:id="112" w:name="_Toc23946506"/>
+      <w:bookmarkStart w:id="113" w:name="_Toc23946993"/>
+      <w:bookmarkStart w:id="114" w:name="_Toc23947069"/>
+      <w:bookmarkStart w:id="115" w:name="_Toc23947091"/>
+      <w:bookmarkStart w:id="116" w:name="_Toc23950278"/>
+      <w:bookmarkStart w:id="117" w:name="_Toc23950345"/>
+      <w:bookmarkStart w:id="118" w:name="_Toc27223338"/>
       <w:r>
         <w:t>APRESENTAÇÃO E ANÁLISE DOS RESULTADOS</w:t>
       </w:r>
-      <w:bookmarkEnd w:id="107"/>
-      <w:bookmarkEnd w:id="108"/>
-      <w:bookmarkEnd w:id="109"/>
       <w:bookmarkEnd w:id="110"/>
       <w:bookmarkEnd w:id="111"/>
       <w:bookmarkEnd w:id="112"/>
       <w:bookmarkEnd w:id="113"/>
       <w:bookmarkEnd w:id="114"/>
       <w:bookmarkEnd w:id="115"/>
+      <w:bookmarkEnd w:id="116"/>
+      <w:bookmarkEnd w:id="117"/>
+      <w:bookmarkEnd w:id="118"/>
     </w:p>
     <w:p/>
     <w:p>
@@ -9860,38 +10100,25 @@
         <w:pStyle w:val="Legenda"/>
         <w:keepNext/>
       </w:pPr>
-      <w:bookmarkStart w:id="116" w:name="_Toc27222498"/>
+      <w:bookmarkStart w:id="119" w:name="_Toc27222498"/>
       <w:r>
         <w:t xml:space="preserve">Figura </w:t>
       </w:r>
-      <w:r>
-        <w:fldChar w:fldCharType="begin"/>
-      </w:r>
-      <w:r>
-        <w:instrText xml:space="preserve"> SEQ Figura \* ARABIC </w:instrText>
-      </w:r>
-      <w:r>
-        <w:fldChar w:fldCharType="separate"/>
-      </w:r>
-      <w:r>
-        <w:rPr>
-          <w:noProof/>
-        </w:rPr>
-        <w:t>7</w:t>
-      </w:r>
-      <w:r>
-        <w:rPr>
-          <w:noProof/>
-        </w:rPr>
-        <w:fldChar w:fldCharType="end"/>
-      </w:r>
+      <w:fldSimple w:instr=" SEQ Figura \* ARABIC ">
+        <w:r>
+          <w:rPr>
+            <w:noProof/>
+          </w:rPr>
+          <w:t>7</w:t>
+        </w:r>
+      </w:fldSimple>
       <w:r>
         <w:t xml:space="preserve"> -</w:t>
       </w:r>
       <w:r>
         <w:t xml:space="preserve"> Cronograma das atividades</w:t>
       </w:r>
-      <w:bookmarkEnd w:id="116"/>
+      <w:bookmarkEnd w:id="119"/>
     </w:p>
     <w:p>
       <w:pPr>
@@ -9972,30 +10199,30 @@
       <w:pPr>
         <w:pStyle w:val="Ttulo1"/>
       </w:pPr>
-      <w:bookmarkStart w:id="117" w:name="_Toc174117269"/>
-      <w:bookmarkStart w:id="118" w:name="_Toc254273964"/>
-      <w:bookmarkStart w:id="119" w:name="_Toc23946507"/>
-      <w:bookmarkStart w:id="120" w:name="_Toc23946994"/>
-      <w:bookmarkStart w:id="121" w:name="_Toc23947070"/>
-      <w:bookmarkStart w:id="122" w:name="_Toc23947092"/>
-      <w:bookmarkStart w:id="123" w:name="_Toc23950279"/>
-      <w:bookmarkStart w:id="124" w:name="_Toc23950346"/>
-      <w:bookmarkStart w:id="125" w:name="_Toc27223339"/>
+      <w:bookmarkStart w:id="120" w:name="_Toc174117269"/>
+      <w:bookmarkStart w:id="121" w:name="_Toc254273964"/>
+      <w:bookmarkStart w:id="122" w:name="_Toc23946507"/>
+      <w:bookmarkStart w:id="123" w:name="_Toc23946994"/>
+      <w:bookmarkStart w:id="124" w:name="_Toc23947070"/>
+      <w:bookmarkStart w:id="125" w:name="_Toc23947092"/>
+      <w:bookmarkStart w:id="126" w:name="_Toc23950279"/>
+      <w:bookmarkStart w:id="127" w:name="_Toc23950346"/>
+      <w:bookmarkStart w:id="128" w:name="_Toc27223339"/>
       <w:r>
         <w:t xml:space="preserve">CONCLUSÕES </w:t>
       </w:r>
-      <w:bookmarkEnd w:id="117"/>
+      <w:bookmarkEnd w:id="120"/>
       <w:r>
         <w:t>E TRABALHOS FUTUROS</w:t>
       </w:r>
-      <w:bookmarkEnd w:id="118"/>
-      <w:bookmarkEnd w:id="119"/>
-      <w:bookmarkEnd w:id="120"/>
       <w:bookmarkEnd w:id="121"/>
       <w:bookmarkEnd w:id="122"/>
       <w:bookmarkEnd w:id="123"/>
       <w:bookmarkEnd w:id="124"/>
       <w:bookmarkEnd w:id="125"/>
+      <w:bookmarkEnd w:id="126"/>
+      <w:bookmarkEnd w:id="127"/>
+      <w:bookmarkEnd w:id="128"/>
     </w:p>
     <w:p/>
     <w:p>
@@ -10075,24 +10302,24 @@
         </w:numPr>
         <w:jc w:val="center"/>
       </w:pPr>
-      <w:bookmarkStart w:id="126" w:name="_Toc23946508"/>
-      <w:bookmarkStart w:id="127" w:name="_Toc23946995"/>
-      <w:bookmarkStart w:id="128" w:name="_Toc23947071"/>
-      <w:bookmarkStart w:id="129" w:name="_Toc23947093"/>
-      <w:bookmarkStart w:id="130" w:name="_Toc23950280"/>
-      <w:bookmarkStart w:id="131" w:name="_Toc23950347"/>
-      <w:bookmarkStart w:id="132" w:name="_Toc27223340"/>
+      <w:bookmarkStart w:id="129" w:name="_Toc23946508"/>
+      <w:bookmarkStart w:id="130" w:name="_Toc23946995"/>
+      <w:bookmarkStart w:id="131" w:name="_Toc23947071"/>
+      <w:bookmarkStart w:id="132" w:name="_Toc23947093"/>
+      <w:bookmarkStart w:id="133" w:name="_Toc23950280"/>
+      <w:bookmarkStart w:id="134" w:name="_Toc23950347"/>
+      <w:bookmarkStart w:id="135" w:name="_Toc27223340"/>
       <w:r>
         <w:lastRenderedPageBreak/>
         <w:t>REFERÊNCIAS</w:t>
       </w:r>
-      <w:bookmarkEnd w:id="126"/>
-      <w:bookmarkEnd w:id="127"/>
-      <w:bookmarkEnd w:id="128"/>
       <w:bookmarkEnd w:id="129"/>
       <w:bookmarkEnd w:id="130"/>
       <w:bookmarkEnd w:id="131"/>
       <w:bookmarkEnd w:id="132"/>
+      <w:bookmarkEnd w:id="133"/>
+      <w:bookmarkEnd w:id="134"/>
+      <w:bookmarkEnd w:id="135"/>
     </w:p>
     <w:p/>
     <w:p>
@@ -10147,6 +10374,7 @@
         </w:rPr>
         <w:t xml:space="preserve">A estrela mundial do </w:t>
       </w:r>
+      <w:proofErr w:type="spellStart"/>
       <w:r>
         <w:rPr>
           <w:b/>
@@ -10155,6 +10383,7 @@
         </w:rPr>
         <w:t>ecommerce</w:t>
       </w:r>
+      <w:proofErr w:type="spellEnd"/>
       <w:r>
         <w:rPr>
           <w:b/>
@@ -10217,7 +10446,15 @@
         <w:t>GOUVEIA</w:t>
       </w:r>
       <w:r>
-        <w:t xml:space="preserve">, Daniel Alejandro Rendón de. </w:t>
+        <w:t xml:space="preserve">, Daniel Alejandro </w:t>
+      </w:r>
+      <w:proofErr w:type="spellStart"/>
+      <w:r>
+        <w:t>Rendón</w:t>
+      </w:r>
+      <w:proofErr w:type="spellEnd"/>
+      <w:r>
+        <w:t xml:space="preserve"> de. </w:t>
       </w:r>
       <w:r>
         <w:rPr>
@@ -10252,7 +10489,15 @@
         <w:jc w:val="both"/>
       </w:pPr>
       <w:r>
-        <w:t xml:space="preserve">MENDES, Laura Zimmermann Ramayana. </w:t>
+        <w:t xml:space="preserve">MENDES, Laura Zimmermann </w:t>
+      </w:r>
+      <w:proofErr w:type="spellStart"/>
+      <w:r>
+        <w:t>Ramayana</w:t>
+      </w:r>
+      <w:proofErr w:type="spellEnd"/>
+      <w:r>
+        <w:t xml:space="preserve">. </w:t>
       </w:r>
       <w:r>
         <w:rPr>
@@ -10331,7 +10576,21 @@
         <w:rPr>
           <w:shd w:val="clear" w:color="auto" w:fill="FFFFFF"/>
         </w:rPr>
-        <w:t xml:space="preserve">NETO, Bertolino Guilherme Althoff de. </w:t>
+        <w:t xml:space="preserve">NETO, </w:t>
+      </w:r>
+      <w:proofErr w:type="spellStart"/>
+      <w:r>
+        <w:rPr>
+          <w:shd w:val="clear" w:color="auto" w:fill="FFFFFF"/>
+        </w:rPr>
+        <w:t>Bertolino</w:t>
+      </w:r>
+      <w:proofErr w:type="spellEnd"/>
+      <w:r>
+        <w:rPr>
+          <w:shd w:val="clear" w:color="auto" w:fill="FFFFFF"/>
+        </w:rPr>
+        <w:t xml:space="preserve"> Guilherme Althoff de. </w:t>
       </w:r>
       <w:r>
         <w:rPr>
@@ -10369,8 +10628,13 @@
         </w:rPr>
         <w:t xml:space="preserve">O FUTURO DO COMÉRCIO ELETRÔNICO </w:t>
       </w:r>
-      <w:r>
-        <w:t>Rondonia: Faculdades associadas de Ariquemes. Disponível em: &lt;</w:t>
+      <w:proofErr w:type="spellStart"/>
+      <w:r>
+        <w:t>Rondonia</w:t>
+      </w:r>
+      <w:proofErr w:type="spellEnd"/>
+      <w:r>
+        <w:t>: Faculdades associadas de Ariquemes. Disponível em: &lt;</w:t>
       </w:r>
       <w:hyperlink r:id="rId31" w:history="1">
         <w:r>
@@ -10532,7 +10796,15 @@
     </w:p>
     <w:p>
       <w:r>
-        <w:t xml:space="preserve">TURCO, Lucas. RIVERO, Lilian Jeannette Meyer. PERAZZOLLI, Paulo Roberto. </w:t>
+        <w:t xml:space="preserve">TURCO, Lucas. RIVERO, Lilian </w:t>
+      </w:r>
+      <w:proofErr w:type="spellStart"/>
+      <w:r>
+        <w:t>Jeannette</w:t>
+      </w:r>
+      <w:proofErr w:type="spellEnd"/>
+      <w:r>
+        <w:t xml:space="preserve"> Meyer. PERAZZOLLI, Paulo Roberto. </w:t>
       </w:r>
       <w:r>
         <w:rPr>
@@ -10574,8 +10846,6 @@
       <w:r>
         <w:t>. Acesso em:29/9/19.</w:t>
       </w:r>
-      <w:bookmarkStart w:id="133" w:name="_GoBack"/>
-      <w:bookmarkEnd w:id="133"/>
     </w:p>
     <w:sectPr>
       <w:headerReference w:type="default" r:id="rId36"/>
@@ -10590,7 +10860,7 @@
 </file>
 
 <file path=word/endnotes.xml><?xml version="1.0" encoding="utf-8"?>
-<w:endnotes xmlns:wpc="http://schemas.microsoft.com/office/word/2010/wordprocessingCanvas" xmlns:cx="http://schemas.microsoft.com/office/drawing/2014/chartex" xmlns:cx1="http://schemas.microsoft.com/office/drawing/2015/9/8/chartex" xmlns:mc="http://schemas.openxmlformats.org/markup-compatibility/2006" xmlns:o="urn:schemas-microsoft-com:office:office" xmlns:r="http://schemas.openxmlformats.org/officeDocument/2006/relationships" xmlns:m="http://schemas.openxmlformats.org/officeDocument/2006/math" xmlns:v="urn:schemas-microsoft-com:vml" xmlns:wp14="http://schemas.microsoft.com/office/word/2010/wordprocessingDrawing" xmlns:wp="http://schemas.openxmlformats.org/drawingml/2006/wordprocessingDrawing" xmlns:w10="urn:schemas-microsoft-com:office:word" xmlns:w="http://schemas.openxmlformats.org/wordprocessingml/2006/main" xmlns:w14="http://schemas.microsoft.com/office/word/2010/wordml" xmlns:w15="http://schemas.microsoft.com/office/word/2012/wordml" xmlns:w16se="http://schemas.microsoft.com/office/word/2015/wordml/symex" xmlns:wpg="http://schemas.microsoft.com/office/word/2010/wordprocessingGroup" xmlns:wpi="http://schemas.microsoft.com/office/word/2010/wordprocessingInk" xmlns:wne="http://schemas.microsoft.com/office/word/2006/wordml" xmlns:wps="http://schemas.microsoft.com/office/word/2010/wordprocessingShape" mc:Ignorable="w14 w15 w16se wp14">
+<w:endnotes xmlns:wpc="http://schemas.microsoft.com/office/word/2010/wordprocessingCanvas" xmlns:cx="http://schemas.microsoft.com/office/drawing/2014/chartex" xmlns:cx1="http://schemas.microsoft.com/office/drawing/2015/9/8/chartex" xmlns:cx2="http://schemas.microsoft.com/office/drawing/2015/10/21/chartex" xmlns:cx3="http://schemas.microsoft.com/office/drawing/2016/5/9/chartex" xmlns:cx4="http://schemas.microsoft.com/office/drawing/2016/5/10/chartex" xmlns:cx5="http://schemas.microsoft.com/office/drawing/2016/5/11/chartex" xmlns:cx6="http://schemas.microsoft.com/office/drawing/2016/5/12/chartex" xmlns:cx7="http://schemas.microsoft.com/office/drawing/2016/5/13/chartex" xmlns:cx8="http://schemas.microsoft.com/office/drawing/2016/5/14/chartex" xmlns:mc="http://schemas.openxmlformats.org/markup-compatibility/2006" xmlns:aink="http://schemas.microsoft.com/office/drawing/2016/ink" xmlns:am3d="http://schemas.microsoft.com/office/drawing/2017/model3d" xmlns:o="urn:schemas-microsoft-com:office:office" xmlns:r="http://schemas.openxmlformats.org/officeDocument/2006/relationships" xmlns:m="http://schemas.openxmlformats.org/officeDocument/2006/math" xmlns:v="urn:schemas-microsoft-com:vml" xmlns:wp14="http://schemas.microsoft.com/office/word/2010/wordprocessingDrawing" xmlns:wp="http://schemas.openxmlformats.org/drawingml/2006/wordprocessingDrawing" xmlns:w10="urn:schemas-microsoft-com:office:word" xmlns:w="http://schemas.openxmlformats.org/wordprocessingml/2006/main" xmlns:w14="http://schemas.microsoft.com/office/word/2010/wordml" xmlns:w15="http://schemas.microsoft.com/office/word/2012/wordml" xmlns:w16cid="http://schemas.microsoft.com/office/word/2016/wordml/cid" xmlns:w16se="http://schemas.microsoft.com/office/word/2015/wordml/symex" xmlns:wpg="http://schemas.microsoft.com/office/word/2010/wordprocessingGroup" xmlns:wpi="http://schemas.microsoft.com/office/word/2010/wordprocessingInk" xmlns:wne="http://schemas.microsoft.com/office/word/2006/wordml" xmlns:wps="http://schemas.microsoft.com/office/word/2010/wordprocessingShape" mc:Ignorable="w14 w15 w16se w16cid wp14">
   <w:endnote w:type="separator" w:id="-1">
     <w:p>
       <w:pPr>
@@ -10615,7 +10885,7 @@
 </file>
 
 <file path=word/footnotes.xml><?xml version="1.0" encoding="utf-8"?>
-<w:footnotes xmlns:wpc="http://schemas.microsoft.com/office/word/2010/wordprocessingCanvas" xmlns:cx="http://schemas.microsoft.com/office/drawing/2014/chartex" xmlns:cx1="http://schemas.microsoft.com/office/drawing/2015/9/8/chartex" xmlns:mc="http://schemas.openxmlformats.org/markup-compatibility/2006" xmlns:o="urn:schemas-microsoft-com:office:office" xmlns:r="http://schemas.openxmlformats.org/officeDocument/2006/relationships" xmlns:m="http://schemas.openxmlformats.org/officeDocument/2006/math" xmlns:v="urn:schemas-microsoft-com:vml" xmlns:wp14="http://schemas.microsoft.com/office/word/2010/wordprocessingDrawing" xmlns:wp="http://schemas.openxmlformats.org/drawingml/2006/wordprocessingDrawing" xmlns:w10="urn:schemas-microsoft-com:office:word" xmlns:w="http://schemas.openxmlformats.org/wordprocessingml/2006/main" xmlns:w14="http://schemas.microsoft.com/office/word/2010/wordml" xmlns:w15="http://schemas.microsoft.com/office/word/2012/wordml" xmlns:w16se="http://schemas.microsoft.com/office/word/2015/wordml/symex" xmlns:wpg="http://schemas.microsoft.com/office/word/2010/wordprocessingGroup" xmlns:wpi="http://schemas.microsoft.com/office/word/2010/wordprocessingInk" xmlns:wne="http://schemas.microsoft.com/office/word/2006/wordml" xmlns:wps="http://schemas.microsoft.com/office/word/2010/wordprocessingShape" mc:Ignorable="w14 w15 w16se wp14">
+<w:footnotes xmlns:wpc="http://schemas.microsoft.com/office/word/2010/wordprocessingCanvas" xmlns:cx="http://schemas.microsoft.com/office/drawing/2014/chartex" xmlns:cx1="http://schemas.microsoft.com/office/drawing/2015/9/8/chartex" xmlns:cx2="http://schemas.microsoft.com/office/drawing/2015/10/21/chartex" xmlns:cx3="http://schemas.microsoft.com/office/drawing/2016/5/9/chartex" xmlns:cx4="http://schemas.microsoft.com/office/drawing/2016/5/10/chartex" xmlns:cx5="http://schemas.microsoft.com/office/drawing/2016/5/11/chartex" xmlns:cx6="http://schemas.microsoft.com/office/drawing/2016/5/12/chartex" xmlns:cx7="http://schemas.microsoft.com/office/drawing/2016/5/13/chartex" xmlns:cx8="http://schemas.microsoft.com/office/drawing/2016/5/14/chartex" xmlns:mc="http://schemas.openxmlformats.org/markup-compatibility/2006" xmlns:aink="http://schemas.microsoft.com/office/drawing/2016/ink" xmlns:am3d="http://schemas.microsoft.com/office/drawing/2017/model3d" xmlns:o="urn:schemas-microsoft-com:office:office" xmlns:r="http://schemas.openxmlformats.org/officeDocument/2006/relationships" xmlns:m="http://schemas.openxmlformats.org/officeDocument/2006/math" xmlns:v="urn:schemas-microsoft-com:vml" xmlns:wp14="http://schemas.microsoft.com/office/word/2010/wordprocessingDrawing" xmlns:wp="http://schemas.openxmlformats.org/drawingml/2006/wordprocessingDrawing" xmlns:w10="urn:schemas-microsoft-com:office:word" xmlns:w="http://schemas.openxmlformats.org/wordprocessingml/2006/main" xmlns:w14="http://schemas.microsoft.com/office/word/2010/wordml" xmlns:w15="http://schemas.microsoft.com/office/word/2012/wordml" xmlns:w16cid="http://schemas.microsoft.com/office/word/2016/wordml/cid" xmlns:w16se="http://schemas.microsoft.com/office/word/2015/wordml/symex" xmlns:wpg="http://schemas.microsoft.com/office/word/2010/wordprocessingGroup" xmlns:wpi="http://schemas.microsoft.com/office/word/2010/wordprocessingInk" xmlns:wne="http://schemas.microsoft.com/office/word/2006/wordml" xmlns:wps="http://schemas.microsoft.com/office/word/2010/wordprocessingShape" mc:Ignorable="w14 w15 w16se w16cid wp14">
   <w:footnote w:type="separator" w:id="-1">
     <w:p>
       <w:pPr>
@@ -10640,7 +10910,7 @@
 </file>
 
 <file path=word/header1.xml><?xml version="1.0" encoding="utf-8"?>
-<w:hdr xmlns:wpc="http://schemas.microsoft.com/office/word/2010/wordprocessingCanvas" xmlns:cx="http://schemas.microsoft.com/office/drawing/2014/chartex" xmlns:cx1="http://schemas.microsoft.com/office/drawing/2015/9/8/chartex" xmlns:mc="http://schemas.openxmlformats.org/markup-compatibility/2006" xmlns:o="urn:schemas-microsoft-com:office:office" xmlns:r="http://schemas.openxmlformats.org/officeDocument/2006/relationships" xmlns:m="http://schemas.openxmlformats.org/officeDocument/2006/math" xmlns:v="urn:schemas-microsoft-com:vml" xmlns:wp14="http://schemas.microsoft.com/office/word/2010/wordprocessingDrawing" xmlns:wp="http://schemas.openxmlformats.org/drawingml/2006/wordprocessingDrawing" xmlns:w10="urn:schemas-microsoft-com:office:word" xmlns:w="http://schemas.openxmlformats.org/wordprocessingml/2006/main" xmlns:w14="http://schemas.microsoft.com/office/word/2010/wordml" xmlns:w15="http://schemas.microsoft.com/office/word/2012/wordml" xmlns:w16se="http://schemas.microsoft.com/office/word/2015/wordml/symex" xmlns:wpg="http://schemas.microsoft.com/office/word/2010/wordprocessingGroup" xmlns:wpi="http://schemas.microsoft.com/office/word/2010/wordprocessingInk" xmlns:wne="http://schemas.microsoft.com/office/word/2006/wordml" xmlns:wps="http://schemas.microsoft.com/office/word/2010/wordprocessingShape" mc:Ignorable="w14 w15 w16se wp14">
+<w:hdr xmlns:wpc="http://schemas.microsoft.com/office/word/2010/wordprocessingCanvas" xmlns:cx="http://schemas.microsoft.com/office/drawing/2014/chartex" xmlns:cx1="http://schemas.microsoft.com/office/drawing/2015/9/8/chartex" xmlns:cx2="http://schemas.microsoft.com/office/drawing/2015/10/21/chartex" xmlns:cx3="http://schemas.microsoft.com/office/drawing/2016/5/9/chartex" xmlns:cx4="http://schemas.microsoft.com/office/drawing/2016/5/10/chartex" xmlns:cx5="http://schemas.microsoft.com/office/drawing/2016/5/11/chartex" xmlns:cx6="http://schemas.microsoft.com/office/drawing/2016/5/12/chartex" xmlns:cx7="http://schemas.microsoft.com/office/drawing/2016/5/13/chartex" xmlns:cx8="http://schemas.microsoft.com/office/drawing/2016/5/14/chartex" xmlns:mc="http://schemas.openxmlformats.org/markup-compatibility/2006" xmlns:aink="http://schemas.microsoft.com/office/drawing/2016/ink" xmlns:am3d="http://schemas.microsoft.com/office/drawing/2017/model3d" xmlns:o="urn:schemas-microsoft-com:office:office" xmlns:r="http://schemas.openxmlformats.org/officeDocument/2006/relationships" xmlns:m="http://schemas.openxmlformats.org/officeDocument/2006/math" xmlns:v="urn:schemas-microsoft-com:vml" xmlns:wp14="http://schemas.microsoft.com/office/word/2010/wordprocessingDrawing" xmlns:wp="http://schemas.openxmlformats.org/drawingml/2006/wordprocessingDrawing" xmlns:w10="urn:schemas-microsoft-com:office:word" xmlns:w="http://schemas.openxmlformats.org/wordprocessingml/2006/main" xmlns:w14="http://schemas.microsoft.com/office/word/2010/wordml" xmlns:w15="http://schemas.microsoft.com/office/word/2012/wordml" xmlns:w16cid="http://schemas.microsoft.com/office/word/2016/wordml/cid" xmlns:w16se="http://schemas.microsoft.com/office/word/2015/wordml/symex" xmlns:wpg="http://schemas.microsoft.com/office/word/2010/wordprocessingGroup" xmlns:wpi="http://schemas.microsoft.com/office/word/2010/wordprocessingInk" xmlns:wne="http://schemas.microsoft.com/office/word/2006/wordml" xmlns:wps="http://schemas.microsoft.com/office/word/2010/wordprocessingShape" mc:Ignorable="w14 w15 w16se w16cid wp14">
   <w:p>
     <w:pPr>
       <w:pStyle w:val="Cabealho"/>
@@ -10656,7 +10926,7 @@
 </file>
 
 <file path=word/header2.xml><?xml version="1.0" encoding="utf-8"?>
-<w:hdr xmlns:wpc="http://schemas.microsoft.com/office/word/2010/wordprocessingCanvas" xmlns:cx="http://schemas.microsoft.com/office/drawing/2014/chartex" xmlns:cx1="http://schemas.microsoft.com/office/drawing/2015/9/8/chartex" xmlns:mc="http://schemas.openxmlformats.org/markup-compatibility/2006" xmlns:o="urn:schemas-microsoft-com:office:office" xmlns:r="http://schemas.openxmlformats.org/officeDocument/2006/relationships" xmlns:m="http://schemas.openxmlformats.org/officeDocument/2006/math" xmlns:v="urn:schemas-microsoft-com:vml" xmlns:wp14="http://schemas.microsoft.com/office/word/2010/wordprocessingDrawing" xmlns:wp="http://schemas.openxmlformats.org/drawingml/2006/wordprocessingDrawing" xmlns:w10="urn:schemas-microsoft-com:office:word" xmlns:w="http://schemas.openxmlformats.org/wordprocessingml/2006/main" xmlns:w14="http://schemas.microsoft.com/office/word/2010/wordml" xmlns:w15="http://schemas.microsoft.com/office/word/2012/wordml" xmlns:w16se="http://schemas.microsoft.com/office/word/2015/wordml/symex" xmlns:wpg="http://schemas.microsoft.com/office/word/2010/wordprocessingGroup" xmlns:wpi="http://schemas.microsoft.com/office/word/2010/wordprocessingInk" xmlns:wne="http://schemas.microsoft.com/office/word/2006/wordml" xmlns:wps="http://schemas.microsoft.com/office/word/2010/wordprocessingShape" mc:Ignorable="w14 w15 w16se wp14">
+<w:hdr xmlns:wpc="http://schemas.microsoft.com/office/word/2010/wordprocessingCanvas" xmlns:cx="http://schemas.microsoft.com/office/drawing/2014/chartex" xmlns:cx1="http://schemas.microsoft.com/office/drawing/2015/9/8/chartex" xmlns:cx2="http://schemas.microsoft.com/office/drawing/2015/10/21/chartex" xmlns:cx3="http://schemas.microsoft.com/office/drawing/2016/5/9/chartex" xmlns:cx4="http://schemas.microsoft.com/office/drawing/2016/5/10/chartex" xmlns:cx5="http://schemas.microsoft.com/office/drawing/2016/5/11/chartex" xmlns:cx6="http://schemas.microsoft.com/office/drawing/2016/5/12/chartex" xmlns:cx7="http://schemas.microsoft.com/office/drawing/2016/5/13/chartex" xmlns:cx8="http://schemas.microsoft.com/office/drawing/2016/5/14/chartex" xmlns:mc="http://schemas.openxmlformats.org/markup-compatibility/2006" xmlns:aink="http://schemas.microsoft.com/office/drawing/2016/ink" xmlns:am3d="http://schemas.microsoft.com/office/drawing/2017/model3d" xmlns:o="urn:schemas-microsoft-com:office:office" xmlns:r="http://schemas.openxmlformats.org/officeDocument/2006/relationships" xmlns:m="http://schemas.openxmlformats.org/officeDocument/2006/math" xmlns:v="urn:schemas-microsoft-com:vml" xmlns:wp14="http://schemas.microsoft.com/office/word/2010/wordprocessingDrawing" xmlns:wp="http://schemas.openxmlformats.org/drawingml/2006/wordprocessingDrawing" xmlns:w10="urn:schemas-microsoft-com:office:word" xmlns:w="http://schemas.openxmlformats.org/wordprocessingml/2006/main" xmlns:w14="http://schemas.microsoft.com/office/word/2010/wordml" xmlns:w15="http://schemas.microsoft.com/office/word/2012/wordml" xmlns:w16cid="http://schemas.microsoft.com/office/word/2016/wordml/cid" xmlns:w16se="http://schemas.microsoft.com/office/word/2015/wordml/symex" xmlns:wpg="http://schemas.microsoft.com/office/word/2010/wordprocessingGroup" xmlns:wpi="http://schemas.microsoft.com/office/word/2010/wordprocessingInk" xmlns:wne="http://schemas.microsoft.com/office/word/2006/wordml" xmlns:wps="http://schemas.microsoft.com/office/word/2010/wordprocessingShape" mc:Ignorable="w14 w15 w16se w16cid wp14">
   <w:sdt>
     <w:sdtPr>
       <w:id w:val="5014197"/>
@@ -10665,7 +10935,6 @@
         <w:docPartUnique/>
       </w:docPartObj>
     </w:sdtPr>
-    <w:sdtEndPr/>
     <w:sdtContent>
       <w:p>
         <w:pPr>
@@ -10705,7 +10974,7 @@
 </file>
 
 <file path=word/header3.xml><?xml version="1.0" encoding="utf-8"?>
-<w:hdr xmlns:wpc="http://schemas.microsoft.com/office/word/2010/wordprocessingCanvas" xmlns:cx="http://schemas.microsoft.com/office/drawing/2014/chartex" xmlns:cx1="http://schemas.microsoft.com/office/drawing/2015/9/8/chartex" xmlns:mc="http://schemas.openxmlformats.org/markup-compatibility/2006" xmlns:o="urn:schemas-microsoft-com:office:office" xmlns:r="http://schemas.openxmlformats.org/officeDocument/2006/relationships" xmlns:m="http://schemas.openxmlformats.org/officeDocument/2006/math" xmlns:v="urn:schemas-microsoft-com:vml" xmlns:wp14="http://schemas.microsoft.com/office/word/2010/wordprocessingDrawing" xmlns:wp="http://schemas.openxmlformats.org/drawingml/2006/wordprocessingDrawing" xmlns:w10="urn:schemas-microsoft-com:office:word" xmlns:w="http://schemas.openxmlformats.org/wordprocessingml/2006/main" xmlns:w14="http://schemas.microsoft.com/office/word/2010/wordml" xmlns:w15="http://schemas.microsoft.com/office/word/2012/wordml" xmlns:w16se="http://schemas.microsoft.com/office/word/2015/wordml/symex" xmlns:wpg="http://schemas.microsoft.com/office/word/2010/wordprocessingGroup" xmlns:wpi="http://schemas.microsoft.com/office/word/2010/wordprocessingInk" xmlns:wne="http://schemas.microsoft.com/office/word/2006/wordml" xmlns:wps="http://schemas.microsoft.com/office/word/2010/wordprocessingShape" mc:Ignorable="w14 w15 w16se wp14">
+<w:hdr xmlns:wpc="http://schemas.microsoft.com/office/word/2010/wordprocessingCanvas" xmlns:cx="http://schemas.microsoft.com/office/drawing/2014/chartex" xmlns:cx1="http://schemas.microsoft.com/office/drawing/2015/9/8/chartex" xmlns:cx2="http://schemas.microsoft.com/office/drawing/2015/10/21/chartex" xmlns:cx3="http://schemas.microsoft.com/office/drawing/2016/5/9/chartex" xmlns:cx4="http://schemas.microsoft.com/office/drawing/2016/5/10/chartex" xmlns:cx5="http://schemas.microsoft.com/office/drawing/2016/5/11/chartex" xmlns:cx6="http://schemas.microsoft.com/office/drawing/2016/5/12/chartex" xmlns:cx7="http://schemas.microsoft.com/office/drawing/2016/5/13/chartex" xmlns:cx8="http://schemas.microsoft.com/office/drawing/2016/5/14/chartex" xmlns:mc="http://schemas.openxmlformats.org/markup-compatibility/2006" xmlns:aink="http://schemas.microsoft.com/office/drawing/2016/ink" xmlns:am3d="http://schemas.microsoft.com/office/drawing/2017/model3d" xmlns:o="urn:schemas-microsoft-com:office:office" xmlns:r="http://schemas.openxmlformats.org/officeDocument/2006/relationships" xmlns:m="http://schemas.openxmlformats.org/officeDocument/2006/math" xmlns:v="urn:schemas-microsoft-com:vml" xmlns:wp14="http://schemas.microsoft.com/office/word/2010/wordprocessingDrawing" xmlns:wp="http://schemas.openxmlformats.org/drawingml/2006/wordprocessingDrawing" xmlns:w10="urn:schemas-microsoft-com:office:word" xmlns:w="http://schemas.openxmlformats.org/wordprocessingml/2006/main" xmlns:w14="http://schemas.microsoft.com/office/word/2010/wordml" xmlns:w15="http://schemas.microsoft.com/office/word/2012/wordml" xmlns:w16cid="http://schemas.microsoft.com/office/word/2016/wordml/cid" xmlns:w16se="http://schemas.microsoft.com/office/word/2015/wordml/symex" xmlns:wpg="http://schemas.microsoft.com/office/word/2010/wordprocessingGroup" xmlns:wpi="http://schemas.microsoft.com/office/word/2010/wordprocessingInk" xmlns:wne="http://schemas.microsoft.com/office/word/2006/wordml" xmlns:wps="http://schemas.microsoft.com/office/word/2010/wordprocessingShape" mc:Ignorable="w14 w15 w16se w16cid wp14">
   <w:p>
     <w:pPr>
       <w:pStyle w:val="Cabealho"/>
@@ -10721,7 +10990,7 @@
 </file>
 
 <file path=word/header4.xml><?xml version="1.0" encoding="utf-8"?>
-<w:hdr xmlns:wpc="http://schemas.microsoft.com/office/word/2010/wordprocessingCanvas" xmlns:cx="http://schemas.microsoft.com/office/drawing/2014/chartex" xmlns:cx1="http://schemas.microsoft.com/office/drawing/2015/9/8/chartex" xmlns:mc="http://schemas.openxmlformats.org/markup-compatibility/2006" xmlns:o="urn:schemas-microsoft-com:office:office" xmlns:r="http://schemas.openxmlformats.org/officeDocument/2006/relationships" xmlns:m="http://schemas.openxmlformats.org/officeDocument/2006/math" xmlns:v="urn:schemas-microsoft-com:vml" xmlns:wp14="http://schemas.microsoft.com/office/word/2010/wordprocessingDrawing" xmlns:wp="http://schemas.openxmlformats.org/drawingml/2006/wordprocessingDrawing" xmlns:w10="urn:schemas-microsoft-com:office:word" xmlns:w="http://schemas.openxmlformats.org/wordprocessingml/2006/main" xmlns:w14="http://schemas.microsoft.com/office/word/2010/wordml" xmlns:w15="http://schemas.microsoft.com/office/word/2012/wordml" xmlns:w16se="http://schemas.microsoft.com/office/word/2015/wordml/symex" xmlns:wpg="http://schemas.microsoft.com/office/word/2010/wordprocessingGroup" xmlns:wpi="http://schemas.microsoft.com/office/word/2010/wordprocessingInk" xmlns:wne="http://schemas.microsoft.com/office/word/2006/wordml" xmlns:wps="http://schemas.microsoft.com/office/word/2010/wordprocessingShape" mc:Ignorable="w14 w15 w16se wp14">
+<w:hdr xmlns:wpc="http://schemas.microsoft.com/office/word/2010/wordprocessingCanvas" xmlns:cx="http://schemas.microsoft.com/office/drawing/2014/chartex" xmlns:cx1="http://schemas.microsoft.com/office/drawing/2015/9/8/chartex" xmlns:cx2="http://schemas.microsoft.com/office/drawing/2015/10/21/chartex" xmlns:cx3="http://schemas.microsoft.com/office/drawing/2016/5/9/chartex" xmlns:cx4="http://schemas.microsoft.com/office/drawing/2016/5/10/chartex" xmlns:cx5="http://schemas.microsoft.com/office/drawing/2016/5/11/chartex" xmlns:cx6="http://schemas.microsoft.com/office/drawing/2016/5/12/chartex" xmlns:cx7="http://schemas.microsoft.com/office/drawing/2016/5/13/chartex" xmlns:cx8="http://schemas.microsoft.com/office/drawing/2016/5/14/chartex" xmlns:mc="http://schemas.openxmlformats.org/markup-compatibility/2006" xmlns:aink="http://schemas.microsoft.com/office/drawing/2016/ink" xmlns:am3d="http://schemas.microsoft.com/office/drawing/2017/model3d" xmlns:o="urn:schemas-microsoft-com:office:office" xmlns:r="http://schemas.openxmlformats.org/officeDocument/2006/relationships" xmlns:m="http://schemas.openxmlformats.org/officeDocument/2006/math" xmlns:v="urn:schemas-microsoft-com:vml" xmlns:wp14="http://schemas.microsoft.com/office/word/2010/wordprocessingDrawing" xmlns:wp="http://schemas.openxmlformats.org/drawingml/2006/wordprocessingDrawing" xmlns:w10="urn:schemas-microsoft-com:office:word" xmlns:w="http://schemas.openxmlformats.org/wordprocessingml/2006/main" xmlns:w14="http://schemas.microsoft.com/office/word/2010/wordml" xmlns:w15="http://schemas.microsoft.com/office/word/2012/wordml" xmlns:w16cid="http://schemas.microsoft.com/office/word/2016/wordml/cid" xmlns:w16se="http://schemas.microsoft.com/office/word/2015/wordml/symex" xmlns:wpg="http://schemas.microsoft.com/office/word/2010/wordprocessingGroup" xmlns:wpi="http://schemas.microsoft.com/office/word/2010/wordprocessingInk" xmlns:wne="http://schemas.microsoft.com/office/word/2006/wordml" xmlns:wps="http://schemas.microsoft.com/office/word/2010/wordprocessingShape" mc:Ignorable="w14 w15 w16se w16cid wp14">
   <w:sdt>
     <w:sdtPr>
       <w:id w:val="1617871312"/>
@@ -10730,7 +10999,6 @@
         <w:docPartUnique/>
       </w:docPartObj>
     </w:sdtPr>
-    <w:sdtEndPr/>
     <w:sdtContent>
       <w:p>
         <w:pPr>
@@ -10770,7 +11038,7 @@
 </file>
 
 <file path=word/header5.xml><?xml version="1.0" encoding="utf-8"?>
-<w:hdr xmlns:wpc="http://schemas.microsoft.com/office/word/2010/wordprocessingCanvas" xmlns:cx="http://schemas.microsoft.com/office/drawing/2014/chartex" xmlns:cx1="http://schemas.microsoft.com/office/drawing/2015/9/8/chartex" xmlns:mc="http://schemas.openxmlformats.org/markup-compatibility/2006" xmlns:o="urn:schemas-microsoft-com:office:office" xmlns:r="http://schemas.openxmlformats.org/officeDocument/2006/relationships" xmlns:m="http://schemas.openxmlformats.org/officeDocument/2006/math" xmlns:v="urn:schemas-microsoft-com:vml" xmlns:wp14="http://schemas.microsoft.com/office/word/2010/wordprocessingDrawing" xmlns:wp="http://schemas.openxmlformats.org/drawingml/2006/wordprocessingDrawing" xmlns:w10="urn:schemas-microsoft-com:office:word" xmlns:w="http://schemas.openxmlformats.org/wordprocessingml/2006/main" xmlns:w14="http://schemas.microsoft.com/office/word/2010/wordml" xmlns:w15="http://schemas.microsoft.com/office/word/2012/wordml" xmlns:w16se="http://schemas.microsoft.com/office/word/2015/wordml/symex" xmlns:wpg="http://schemas.microsoft.com/office/word/2010/wordprocessingGroup" xmlns:wpi="http://schemas.microsoft.com/office/word/2010/wordprocessingInk" xmlns:wne="http://schemas.microsoft.com/office/word/2006/wordml" xmlns:wps="http://schemas.microsoft.com/office/word/2010/wordprocessingShape" mc:Ignorable="w14 w15 w16se wp14">
+<w:hdr xmlns:wpc="http://schemas.microsoft.com/office/word/2010/wordprocessingCanvas" xmlns:cx="http://schemas.microsoft.com/office/drawing/2014/chartex" xmlns:cx1="http://schemas.microsoft.com/office/drawing/2015/9/8/chartex" xmlns:cx2="http://schemas.microsoft.com/office/drawing/2015/10/21/chartex" xmlns:cx3="http://schemas.microsoft.com/office/drawing/2016/5/9/chartex" xmlns:cx4="http://schemas.microsoft.com/office/drawing/2016/5/10/chartex" xmlns:cx5="http://schemas.microsoft.com/office/drawing/2016/5/11/chartex" xmlns:cx6="http://schemas.microsoft.com/office/drawing/2016/5/12/chartex" xmlns:cx7="http://schemas.microsoft.com/office/drawing/2016/5/13/chartex" xmlns:cx8="http://schemas.microsoft.com/office/drawing/2016/5/14/chartex" xmlns:mc="http://schemas.openxmlformats.org/markup-compatibility/2006" xmlns:aink="http://schemas.microsoft.com/office/drawing/2016/ink" xmlns:am3d="http://schemas.microsoft.com/office/drawing/2017/model3d" xmlns:o="urn:schemas-microsoft-com:office:office" xmlns:r="http://schemas.openxmlformats.org/officeDocument/2006/relationships" xmlns:m="http://schemas.openxmlformats.org/officeDocument/2006/math" xmlns:v="urn:schemas-microsoft-com:vml" xmlns:wp14="http://schemas.microsoft.com/office/word/2010/wordprocessingDrawing" xmlns:wp="http://schemas.openxmlformats.org/drawingml/2006/wordprocessingDrawing" xmlns:w10="urn:schemas-microsoft-com:office:word" xmlns:w="http://schemas.openxmlformats.org/wordprocessingml/2006/main" xmlns:w14="http://schemas.microsoft.com/office/word/2010/wordml" xmlns:w15="http://schemas.microsoft.com/office/word/2012/wordml" xmlns:w16cid="http://schemas.microsoft.com/office/word/2016/wordml/cid" xmlns:w16se="http://schemas.microsoft.com/office/word/2015/wordml/symex" xmlns:wpg="http://schemas.microsoft.com/office/word/2010/wordprocessingGroup" xmlns:wpi="http://schemas.microsoft.com/office/word/2010/wordprocessingInk" xmlns:wne="http://schemas.microsoft.com/office/word/2006/wordml" xmlns:wps="http://schemas.microsoft.com/office/word/2010/wordprocessingShape" mc:Ignorable="w14 w15 w16se w16cid wp14">
   <w:sdt>
     <w:sdtPr>
       <w:id w:val="5014198"/>
@@ -10836,7 +11104,7 @@
 </file>
 
 <file path=word/numbering.xml><?xml version="1.0" encoding="utf-8"?>
-<w:numbering xmlns:wpc="http://schemas.microsoft.com/office/word/2010/wordprocessingCanvas" xmlns:cx="http://schemas.microsoft.com/office/drawing/2014/chartex" xmlns:cx1="http://schemas.microsoft.com/office/drawing/2015/9/8/chartex" xmlns:mc="http://schemas.openxmlformats.org/markup-compatibility/2006" xmlns:o="urn:schemas-microsoft-com:office:office" xmlns:r="http://schemas.openxmlformats.org/officeDocument/2006/relationships" xmlns:m="http://schemas.openxmlformats.org/officeDocument/2006/math" xmlns:v="urn:schemas-microsoft-com:vml" xmlns:wp14="http://schemas.microsoft.com/office/word/2010/wordprocessingDrawing" xmlns:wp="http://schemas.openxmlformats.org/drawingml/2006/wordprocessingDrawing" xmlns:w10="urn:schemas-microsoft-com:office:word" xmlns:w="http://schemas.openxmlformats.org/wordprocessingml/2006/main" xmlns:w14="http://schemas.microsoft.com/office/word/2010/wordml" xmlns:w15="http://schemas.microsoft.com/office/word/2012/wordml" xmlns:w16se="http://schemas.microsoft.com/office/word/2015/wordml/symex" xmlns:wpg="http://schemas.microsoft.com/office/word/2010/wordprocessingGroup" xmlns:wpi="http://schemas.microsoft.com/office/word/2010/wordprocessingInk" xmlns:wne="http://schemas.microsoft.com/office/word/2006/wordml" xmlns:wps="http://schemas.microsoft.com/office/word/2010/wordprocessingShape" mc:Ignorable="w14 w15 w16se wp14">
+<w:numbering xmlns:wpc="http://schemas.microsoft.com/office/word/2010/wordprocessingCanvas" xmlns:cx="http://schemas.microsoft.com/office/drawing/2014/chartex" xmlns:cx1="http://schemas.microsoft.com/office/drawing/2015/9/8/chartex" xmlns:cx2="http://schemas.microsoft.com/office/drawing/2015/10/21/chartex" xmlns:cx3="http://schemas.microsoft.com/office/drawing/2016/5/9/chartex" xmlns:cx4="http://schemas.microsoft.com/office/drawing/2016/5/10/chartex" xmlns:cx5="http://schemas.microsoft.com/office/drawing/2016/5/11/chartex" xmlns:cx6="http://schemas.microsoft.com/office/drawing/2016/5/12/chartex" xmlns:cx7="http://schemas.microsoft.com/office/drawing/2016/5/13/chartex" xmlns:cx8="http://schemas.microsoft.com/office/drawing/2016/5/14/chartex" xmlns:mc="http://schemas.openxmlformats.org/markup-compatibility/2006" xmlns:aink="http://schemas.microsoft.com/office/drawing/2016/ink" xmlns:am3d="http://schemas.microsoft.com/office/drawing/2017/model3d" xmlns:o="urn:schemas-microsoft-com:office:office" xmlns:r="http://schemas.openxmlformats.org/officeDocument/2006/relationships" xmlns:m="http://schemas.openxmlformats.org/officeDocument/2006/math" xmlns:v="urn:schemas-microsoft-com:vml" xmlns:wp14="http://schemas.microsoft.com/office/word/2010/wordprocessingDrawing" xmlns:wp="http://schemas.openxmlformats.org/drawingml/2006/wordprocessingDrawing" xmlns:w10="urn:schemas-microsoft-com:office:word" xmlns:w="http://schemas.openxmlformats.org/wordprocessingml/2006/main" xmlns:w14="http://schemas.microsoft.com/office/word/2010/wordml" xmlns:w15="http://schemas.microsoft.com/office/word/2012/wordml" xmlns:w16cid="http://schemas.microsoft.com/office/word/2016/wordml/cid" xmlns:w16se="http://schemas.microsoft.com/office/word/2015/wordml/symex" xmlns:wpg="http://schemas.microsoft.com/office/word/2010/wordprocessingGroup" xmlns:wpi="http://schemas.microsoft.com/office/word/2010/wordprocessingInk" xmlns:wne="http://schemas.microsoft.com/office/word/2006/wordml" xmlns:wps="http://schemas.microsoft.com/office/word/2010/wordprocessingShape" mc:Ignorable="w14 w15 w16se w16cid wp14">
   <w:abstractNum w:abstractNumId="0" w15:restartNumberingAfterBreak="0">
     <w:nsid w:val="FFFFFF89"/>
     <w:multiLevelType w:val="singleLevel"/>
@@ -13022,7 +13290,7 @@
 </file>
 
 <file path=word/styles.xml><?xml version="1.0" encoding="utf-8"?>
-<w:styles xmlns:mc="http://schemas.openxmlformats.org/markup-compatibility/2006" xmlns:r="http://schemas.openxmlformats.org/officeDocument/2006/relationships" xmlns:w="http://schemas.openxmlformats.org/wordprocessingml/2006/main" xmlns:w14="http://schemas.microsoft.com/office/word/2010/wordml" xmlns:w15="http://schemas.microsoft.com/office/word/2012/wordml" xmlns:w16se="http://schemas.microsoft.com/office/word/2015/wordml/symex" mc:Ignorable="w14 w15 w16se">
+<w:styles xmlns:mc="http://schemas.openxmlformats.org/markup-compatibility/2006" xmlns:r="http://schemas.openxmlformats.org/officeDocument/2006/relationships" xmlns:w="http://schemas.openxmlformats.org/wordprocessingml/2006/main" xmlns:w14="http://schemas.microsoft.com/office/word/2010/wordml" xmlns:w15="http://schemas.microsoft.com/office/word/2012/wordml" xmlns:w16cid="http://schemas.microsoft.com/office/word/2016/wordml/cid" xmlns:w16se="http://schemas.microsoft.com/office/word/2015/wordml/symex" mc:Ignorable="w14 w15 w16se w16cid">
   <w:docDefaults>
     <w:rPrDefault>
       <w:rPr>
@@ -13037,7 +13305,7 @@
       </w:pPr>
     </w:pPrDefault>
   </w:docDefaults>
-  <w:latentStyles w:defLockedState="0" w:defUIPriority="99" w:defSemiHidden="0" w:defUnhideWhenUsed="0" w:defQFormat="0" w:count="371">
+  <w:latentStyles w:defLockedState="0" w:defUIPriority="99" w:defSemiHidden="0" w:defUnhideWhenUsed="0" w:defQFormat="0" w:count="376">
     <w:lsdException w:name="Normal" w:uiPriority="0" w:qFormat="1"/>
     <w:lsdException w:name="heading 1" w:uiPriority="0" w:qFormat="1"/>
     <w:lsdException w:name="heading 2" w:semiHidden="1" w:uiPriority="0" w:unhideWhenUsed="1" w:qFormat="1"/>
@@ -13143,7 +13411,6 @@
     <w:lsdException w:name="HTML Sample" w:semiHidden="1" w:unhideWhenUsed="1"/>
     <w:lsdException w:name="HTML Typewriter" w:semiHidden="1" w:unhideWhenUsed="1"/>
     <w:lsdException w:name="HTML Variable" w:semiHidden="1" w:unhideWhenUsed="1"/>
-    <w:lsdException w:name="Normal Table" w:semiHidden="1" w:unhideWhenUsed="1"/>
     <w:lsdException w:name="annotation subject" w:semiHidden="1" w:unhideWhenUsed="1"/>
     <w:lsdException w:name="No List" w:semiHidden="1" w:unhideWhenUsed="1"/>
     <w:lsdException w:name="Outline List 1" w:semiHidden="1" w:unhideWhenUsed="1"/>
@@ -13186,11 +13453,8 @@
     <w:lsdException w:name="Table Contemporary" w:semiHidden="1" w:unhideWhenUsed="1"/>
     <w:lsdException w:name="Table Elegant" w:semiHidden="1" w:unhideWhenUsed="1"/>
     <w:lsdException w:name="Table Professional" w:semiHidden="1" w:unhideWhenUsed="1"/>
-    <w:lsdException w:name="Table Subtle 1" w:semiHidden="1" w:unhideWhenUsed="1"/>
     <w:lsdException w:name="Table Subtle 2" w:semiHidden="1" w:unhideWhenUsed="1"/>
     <w:lsdException w:name="Table Web 1" w:semiHidden="1" w:unhideWhenUsed="1"/>
-    <w:lsdException w:name="Table Web 2" w:semiHidden="1" w:unhideWhenUsed="1"/>
-    <w:lsdException w:name="Table Web 3" w:semiHidden="1" w:unhideWhenUsed="1"/>
     <w:lsdException w:name="Balloon Text" w:semiHidden="1" w:unhideWhenUsed="1"/>
     <w:lsdException w:name="Table Grid" w:uiPriority="59"/>
     <w:lsdException w:name="Table Theme" w:semiHidden="1" w:unhideWhenUsed="1"/>
@@ -13409,6 +13673,11 @@
     <w:lsdException w:name="List Table 5 Dark Accent 6" w:uiPriority="50"/>
     <w:lsdException w:name="List Table 6 Colorful Accent 6" w:uiPriority="51"/>
     <w:lsdException w:name="List Table 7 Colorful Accent 6" w:uiPriority="52"/>
+    <w:lsdException w:name="Mention" w:semiHidden="1" w:unhideWhenUsed="1"/>
+    <w:lsdException w:name="Smart Hyperlink" w:semiHidden="1" w:unhideWhenUsed="1"/>
+    <w:lsdException w:name="Hashtag" w:semiHidden="1" w:unhideWhenUsed="1"/>
+    <w:lsdException w:name="Unresolved Mention" w:semiHidden="1" w:unhideWhenUsed="1"/>
+    <w:lsdException w:name="Smart Link" w:semiHidden="1" w:unhideWhenUsed="1"/>
   </w:latentStyles>
   <w:style w:type="paragraph" w:default="1" w:styleId="Normal">
     <w:name w:val="Normal"/>
@@ -13618,7 +13887,6 @@
   <w:style w:type="character" w:default="1" w:styleId="Fontepargpadro">
     <w:name w:val="Default Paragraph Font"/>
     <w:uiPriority w:val="1"/>
-    <w:semiHidden/>
     <w:unhideWhenUsed/>
   </w:style>
   <w:style w:type="table" w:default="1" w:styleId="Tabelanormal">
@@ -14639,7 +14907,7 @@
 </file>
 
 <file path=customXml/itemProps1.xml><?xml version="1.0" encoding="utf-8"?>
-<ds:datastoreItem xmlns:ds="http://schemas.openxmlformats.org/officeDocument/2006/customXml" ds:itemID="{E7419D16-37BE-4F25-A318-51B5E948D1B3}">
+<ds:datastoreItem xmlns:ds="http://schemas.openxmlformats.org/officeDocument/2006/customXml" ds:itemID="{5B32EACD-D6B5-48A6-AF22-41ACA66334EB}">
   <ds:schemaRefs>
     <ds:schemaRef ds:uri="http://schemas.openxmlformats.org/officeDocument/2006/bibliography"/>
   </ds:schemaRefs>

</xml_diff>